<commit_message>
Update the install guide to include zip install method.
</commit_message>
<xml_diff>
--- a/documents/Peripherals_Intelligence_InstallationGuide.docx
+++ b/documents/Peripherals_Intelligence_InstallationGuide.docx
@@ -523,7 +523,21 @@
                 <w:rStyle w:val="Hyperlink"/>
                 <w:noProof/>
               </w:rPr>
-              <w:t>HorizonPeripheralsAgent Install Guide</w:t>
+              <w:t>HorizonPeriphe</w:t>
+            </w:r>
+            <w:r>
+              <w:rPr>
+                <w:rStyle w:val="Hyperlink"/>
+                <w:noProof/>
+              </w:rPr>
+              <w:t>r</w:t>
+            </w:r>
+            <w:r>
+              <w:rPr>
+                <w:rStyle w:val="Hyperlink"/>
+                <w:noProof/>
+              </w:rPr>
+              <w:t>alsAgent Install Guide</w:t>
             </w:r>
             <w:r>
               <w:rPr>
@@ -1021,42 +1035,61 @@
           <w:t xml:space="preserve">The </w:t>
         </w:r>
       </w:ins>
-      <w:proofErr w:type="spellStart"/>
       <w:r>
         <w:t>HorizonPeripheralsAgent</w:t>
       </w:r>
-      <w:proofErr w:type="spellEnd"/>
       <w:ins w:id="27" w:author="Joe Zhao" w:date="2020-08-06T18:25:00Z">
         <w:r>
           <w:t xml:space="preserve"> and </w:t>
         </w:r>
       </w:ins>
-      <w:proofErr w:type="spellStart"/>
       <w:r>
         <w:t>HorizonPeripheralsClient</w:t>
       </w:r>
-      <w:proofErr w:type="spellEnd"/>
       <w:ins w:id="28" w:author="Joe Zhao" w:date="2020-08-06T18:25:00Z">
         <w:r>
-          <w:t xml:space="preserve"> installe</w:t>
-        </w:r>
-      </w:ins>
-      <w:ins w:id="29" w:author="Joe Zhao" w:date="2020-08-06T18:26:00Z">
-        <w:r>
-          <w:t>rs</w:t>
-        </w:r>
-      </w:ins>
+          <w:t xml:space="preserve"> </w:t>
+        </w:r>
+      </w:ins>
+      <w:r>
+        <w:rPr>
+          <w:rFonts w:hint="eastAsia"/>
+        </w:rPr>
+        <w:t>progr</w:t>
+      </w:r>
+      <w:r>
+        <w:t xml:space="preserve">ams </w:t>
+      </w:r>
+      <w:ins w:id="29" w:author="Joe Zhao" w:date="2020-08-06T18:25:00Z">
+        <w:r>
+          <w:t xml:space="preserve">can be </w:t>
+        </w:r>
+      </w:ins>
+      <w:r>
+        <w:t>deployed</w:t>
+      </w:r>
       <w:ins w:id="30" w:author="Joe Zhao" w:date="2020-08-06T18:25:00Z">
         <w:r>
-          <w:t xml:space="preserve"> can be installed on below </w:t>
-        </w:r>
-      </w:ins>
+          <w:t xml:space="preserve"> on below </w:t>
+        </w:r>
+      </w:ins>
+      <w:r>
+        <w:t xml:space="preserve">64bits </w:t>
+      </w:r>
       <w:r>
         <w:t>Window</w:t>
       </w:r>
       <w:ins w:id="31" w:author="Joe Zhao" w:date="2020-08-06T18:25:00Z">
         <w:r>
-          <w:t xml:space="preserve">s OS that is compatible with </w:t>
+          <w:t>s OS</w:t>
+        </w:r>
+      </w:ins>
+      <w:r>
+        <w:t xml:space="preserve"> (32bits is not supported yet)</w:t>
+      </w:r>
+      <w:ins w:id="32" w:author="Joe Zhao" w:date="2020-08-06T18:25:00Z">
+        <w:r>
+          <w:t xml:space="preserve"> that is compatible with </w:t>
         </w:r>
       </w:ins>
       <w:r>
@@ -1068,7 +1101,7 @@
       <w:r>
         <w:t xml:space="preserve"> </w:t>
       </w:r>
-      <w:ins w:id="32" w:author="Joe Zhao" w:date="2020-08-06T18:25:00Z">
+      <w:ins w:id="33" w:author="Joe Zhao" w:date="2020-08-06T18:25:00Z">
         <w:r>
           <w:t>Horizon 7 and later -</w:t>
         </w:r>
@@ -1077,44 +1110,44 @@
     <w:p>
       <w:pPr>
         <w:rPr>
-          <w:ins w:id="33" w:author="Joe Zhao" w:date="2020-08-06T18:25:00Z"/>
-        </w:rPr>
-      </w:pPr>
-      <w:ins w:id="34" w:author="Joe Zhao" w:date="2020-08-06T18:25:00Z">
-        <w:r>
-          <w:t>Client OS - Windows 7, Windows 10</w:t>
-        </w:r>
-      </w:ins>
-    </w:p>
-    <w:p>
-      <w:pPr>
-        <w:rPr>
-          <w:ins w:id="35" w:author="Joe Zhao" w:date="2020-08-06T18:25:00Z"/>
-        </w:rPr>
-      </w:pPr>
-      <w:ins w:id="36" w:author="Joe Zhao" w:date="2020-08-06T18:25:00Z">
-        <w:r>
-          <w:t>Agent OS -Windows 7, Windows 10, Windows server 2012R2, 2016, 2019</w:t>
-        </w:r>
-      </w:ins>
-    </w:p>
-    <w:p>
-      <w:pPr>
-        <w:rPr>
-          <w:ins w:id="37" w:author="Winnie Wu" w:date="2020-08-06T15:26:00Z"/>
-        </w:rPr>
-      </w:pPr>
+          <w:ins w:id="34" w:author="Joe Zhao" w:date="2020-08-06T18:25:00Z"/>
+        </w:rPr>
+      </w:pPr>
+      <w:ins w:id="35" w:author="Joe Zhao" w:date="2020-08-06T18:25:00Z">
+        <w:r>
+          <w:t>Client OS - Windows 10</w:t>
+        </w:r>
+      </w:ins>
+    </w:p>
+    <w:p>
+      <w:pPr>
+        <w:rPr>
+          <w:ins w:id="36" w:author="Joe Zhao" w:date="2020-08-06T18:25:00Z"/>
+        </w:rPr>
+      </w:pPr>
+      <w:ins w:id="37" w:author="Joe Zhao" w:date="2020-08-06T18:25:00Z">
+        <w:r>
+          <w:t>Agent OS -</w:t>
+        </w:r>
+      </w:ins>
+      <w:r>
+        <w:t xml:space="preserve"> </w:t>
+      </w:r>
       <w:ins w:id="38" w:author="Joe Zhao" w:date="2020-08-06T18:25:00Z">
         <w:r>
-          <w:t xml:space="preserve">The web OVA is built on VMware Photon OS 3.0 which is compatible with </w:t>
-        </w:r>
-        <w:proofErr w:type="spellStart"/>
-        <w:r>
-          <w:t>ESXi</w:t>
-        </w:r>
-        <w:proofErr w:type="spellEnd"/>
-        <w:r>
-          <w:t xml:space="preserve"> 6.5 and later</w:t>
+          <w:t>Windows 10, Windows server 2012R2, 2016, 2019</w:t>
+        </w:r>
+      </w:ins>
+    </w:p>
+    <w:p>
+      <w:pPr>
+        <w:rPr>
+          <w:ins w:id="39" w:author="Winnie Wu" w:date="2020-08-06T15:26:00Z"/>
+        </w:rPr>
+      </w:pPr>
+      <w:ins w:id="40" w:author="Joe Zhao" w:date="2020-08-06T18:25:00Z">
+        <w:r>
+          <w:t>The web OVA is built on VMware Photon OS 3.0 which is compatible with ESXi 6.5 and later</w:t>
         </w:r>
       </w:ins>
     </w:p>
@@ -1122,25 +1155,25 @@
       <w:pPr>
         <w:pStyle w:val="Heading2"/>
         <w:rPr>
-          <w:ins w:id="39" w:author="Winnie Wu" w:date="2020-08-06T15:18:00Z"/>
-        </w:rPr>
-        <w:pPrChange w:id="40" w:author="Winnie Wu" w:date="2020-08-06T15:19:00Z">
+          <w:ins w:id="41" w:author="Winnie Wu" w:date="2020-08-06T15:18:00Z"/>
+        </w:rPr>
+        <w:pPrChange w:id="42" w:author="Winnie Wu" w:date="2020-08-06T15:19:00Z">
           <w:pPr/>
         </w:pPrChange>
       </w:pPr>
-      <w:bookmarkStart w:id="41" w:name="_Toc48136373"/>
-      <w:ins w:id="42" w:author="Winnie Wu" w:date="2020-08-06T15:18:00Z">
+      <w:bookmarkStart w:id="43" w:name="_Toc48136373"/>
+      <w:ins w:id="44" w:author="Winnie Wu" w:date="2020-08-06T15:18:00Z">
         <w:r>
           <w:lastRenderedPageBreak/>
           <w:t>D</w:t>
         </w:r>
       </w:ins>
-      <w:ins w:id="43" w:author="Winnie Wu" w:date="2020-08-06T15:19:00Z">
+      <w:ins w:id="45" w:author="Winnie Wu" w:date="2020-08-06T15:19:00Z">
         <w:r>
           <w:t>ownloadable Components</w:t>
         </w:r>
       </w:ins>
-      <w:bookmarkEnd w:id="41"/>
+      <w:bookmarkEnd w:id="43"/>
     </w:p>
     <w:p>
       <w:r>
@@ -1171,12 +1204,12 @@
       <w:r>
         <w:t xml:space="preserve">eb </w:t>
       </w:r>
-      <w:del w:id="44" w:author="Winnie Wu" w:date="2020-08-06T15:56:00Z">
+      <w:del w:id="46" w:author="Winnie Wu" w:date="2020-08-06T15:56:00Z">
         <w:r>
           <w:delText>ova</w:delText>
         </w:r>
       </w:del>
-      <w:ins w:id="45" w:author="Winnie Wu" w:date="2020-08-06T15:56:00Z">
+      <w:ins w:id="47" w:author="Winnie Wu" w:date="2020-08-06T15:56:00Z">
         <w:r>
           <w:t>OVA</w:t>
         </w:r>
@@ -1194,14 +1227,12 @@
         </w:numPr>
         <w:ind w:firstLineChars="0"/>
       </w:pPr>
-      <w:proofErr w:type="spellStart"/>
       <w:r>
         <w:rPr>
           <w:rFonts w:hint="eastAsia"/>
         </w:rPr>
         <w:t>HorizonPeripheralsAgent</w:t>
       </w:r>
-      <w:proofErr w:type="spellEnd"/>
       <w:r>
         <w:t xml:space="preserve"> installer – A light-weighted diagnosis agent with simplified UI for end user to start a diagnosis for peripheral devices. Installed on the </w:t>
       </w:r>
@@ -1230,14 +1261,12 @@
         </w:numPr>
         <w:ind w:firstLineChars="0"/>
       </w:pPr>
-      <w:proofErr w:type="spellStart"/>
       <w:r>
         <w:rPr>
           <w:rFonts w:hint="eastAsia"/>
         </w:rPr>
         <w:t>HorizonPeripheralsClient</w:t>
       </w:r>
-      <w:proofErr w:type="spellEnd"/>
       <w:r>
         <w:t xml:space="preserve"> installer – A light-weighted diagnosis plugin to be installed on </w:t>
       </w:r>
@@ -1257,10 +1286,10 @@
     <w:p>
       <w:pPr>
         <w:rPr>
-          <w:del w:id="46" w:author="Winnie Wu" w:date="2020-08-06T15:26:00Z"/>
-        </w:rPr>
-      </w:pPr>
-      <w:del w:id="47" w:author="Winnie Wu" w:date="2020-08-06T15:20:00Z">
+          <w:del w:id="48" w:author="Winnie Wu" w:date="2020-08-06T15:26:00Z"/>
+        </w:rPr>
+      </w:pPr>
+      <w:del w:id="49" w:author="Winnie Wu" w:date="2020-08-06T15:20:00Z">
         <w:r>
           <w:rPr>
             <w:rFonts w:hint="eastAsia"/>
@@ -1275,10 +1304,10 @@
     <w:p>
       <w:pPr>
         <w:rPr>
-          <w:del w:id="48" w:author="Winnie Wu" w:date="2020-08-06T15:26:00Z"/>
-        </w:rPr>
-      </w:pPr>
-      <w:del w:id="49" w:author="Winnie Wu" w:date="2020-08-06T15:26:00Z">
+          <w:del w:id="50" w:author="Winnie Wu" w:date="2020-08-06T15:26:00Z"/>
+        </w:rPr>
+      </w:pPr>
+      <w:del w:id="51" w:author="Winnie Wu" w:date="2020-08-06T15:26:00Z">
         <w:r>
           <w:rPr>
             <w:rFonts w:hint="eastAsia"/>
@@ -1289,22 +1318,22 @@
           <w:delText xml:space="preserve">e only support </w:delText>
         </w:r>
       </w:del>
-      <w:del w:id="50" w:author="Winnie Wu" w:date="2020-08-06T15:19:00Z">
-        <w:r>
-          <w:delText>w</w:delText>
-        </w:r>
-      </w:del>
-      <w:del w:id="51" w:author="Winnie Wu" w:date="2020-08-06T15:26:00Z">
-        <w:r>
-          <w:delText xml:space="preserve">indows client and </w:delText>
-        </w:r>
-      </w:del>
       <w:del w:id="52" w:author="Winnie Wu" w:date="2020-08-06T15:19:00Z">
         <w:r>
           <w:delText>w</w:delText>
         </w:r>
       </w:del>
       <w:del w:id="53" w:author="Winnie Wu" w:date="2020-08-06T15:26:00Z">
+        <w:r>
+          <w:delText xml:space="preserve">indows client and </w:delText>
+        </w:r>
+      </w:del>
+      <w:del w:id="54" w:author="Winnie Wu" w:date="2020-08-06T15:19:00Z">
+        <w:r>
+          <w:delText>w</w:delText>
+        </w:r>
+      </w:del>
+      <w:del w:id="55" w:author="Winnie Wu" w:date="2020-08-06T15:26:00Z">
         <w:r>
           <w:delText>indows agent for device diagnosis in the current scope.</w:delText>
         </w:r>
@@ -1337,22 +1366,22 @@
         </w:numPr>
         <w:ind w:firstLineChars="0"/>
       </w:pPr>
-      <w:ins w:id="54" w:author="Winnie Wu" w:date="2020-08-06T15:27:00Z">
+      <w:ins w:id="56" w:author="Winnie Wu" w:date="2020-08-06T15:27:00Z">
         <w:r>
           <w:t xml:space="preserve">Skip the web </w:t>
         </w:r>
       </w:ins>
-      <w:ins w:id="55" w:author="Winnie Wu" w:date="2020-08-06T15:56:00Z">
+      <w:ins w:id="57" w:author="Winnie Wu" w:date="2020-08-06T15:56:00Z">
         <w:r>
           <w:t>OVA</w:t>
         </w:r>
       </w:ins>
-      <w:ins w:id="56" w:author="Winnie Wu" w:date="2020-08-06T15:27:00Z">
+      <w:ins w:id="58" w:author="Winnie Wu" w:date="2020-08-06T15:27:00Z">
         <w:r>
           <w:t xml:space="preserve"> deployment part</w:t>
         </w:r>
       </w:ins>
-      <w:ins w:id="57" w:author="Winnie Wu" w:date="2020-08-06T15:28:00Z">
+      <w:ins w:id="59" w:author="Winnie Wu" w:date="2020-08-06T15:28:00Z">
         <w:r>
           <w:t xml:space="preserve"> if you are inside VMware corporat</w:t>
         </w:r>
@@ -1360,12 +1389,12 @@
       <w:r>
         <w:t>ion</w:t>
       </w:r>
-      <w:ins w:id="58" w:author="Winnie Wu" w:date="2020-08-06T15:28:00Z">
+      <w:ins w:id="60" w:author="Winnie Wu" w:date="2020-08-06T15:28:00Z">
         <w:r>
           <w:t xml:space="preserve"> network</w:t>
         </w:r>
       </w:ins>
-      <w:ins w:id="59" w:author="Winnie Wu" w:date="2020-08-06T15:27:00Z">
+      <w:ins w:id="61" w:author="Winnie Wu" w:date="2020-08-06T15:27:00Z">
         <w:r>
           <w:t xml:space="preserve">. </w:t>
         </w:r>
@@ -1376,12 +1405,12 @@
       <w:r>
         <w:t xml:space="preserve">We have set up a local web service (djintelligence.eng.vmware.com) for VMware internal users. </w:t>
       </w:r>
-      <w:ins w:id="60" w:author="Winnie Wu" w:date="2020-08-06T15:27:00Z">
+      <w:ins w:id="62" w:author="Winnie Wu" w:date="2020-08-06T15:27:00Z">
         <w:r>
           <w:t xml:space="preserve">So </w:t>
         </w:r>
       </w:ins>
-      <w:del w:id="61" w:author="Winnie Wu" w:date="2020-08-06T15:27:00Z">
+      <w:del w:id="63" w:author="Winnie Wu" w:date="2020-08-06T15:27:00Z">
         <w:r>
           <w:rPr>
             <w:rFonts w:hint="eastAsia"/>
@@ -1389,7 +1418,7 @@
           <w:delText>I</w:delText>
         </w:r>
       </w:del>
-      <w:ins w:id="62" w:author="Winnie Wu" w:date="2020-08-06T15:28:00Z">
+      <w:ins w:id="64" w:author="Winnie Wu" w:date="2020-08-06T15:28:00Z">
         <w:r>
           <w:t>i</w:t>
         </w:r>
@@ -1397,12 +1426,12 @@
       <w:r>
         <w:t xml:space="preserve">f you are inside VMware corporate network, you can skip the web </w:t>
       </w:r>
-      <w:del w:id="63" w:author="Winnie Wu" w:date="2020-08-06T15:56:00Z">
+      <w:del w:id="65" w:author="Winnie Wu" w:date="2020-08-06T15:56:00Z">
         <w:r>
           <w:delText>ova</w:delText>
         </w:r>
       </w:del>
-      <w:ins w:id="64" w:author="Winnie Wu" w:date="2020-08-06T15:56:00Z">
+      <w:ins w:id="66" w:author="Winnie Wu" w:date="2020-08-06T15:56:00Z">
         <w:r>
           <w:t>OVA</w:t>
         </w:r>
@@ -1410,12 +1439,12 @@
       <w:r>
         <w:t xml:space="preserve"> deployment part. </w:t>
       </w:r>
-      <w:ins w:id="65" w:author="Winnie Wu" w:date="2020-08-06T15:28:00Z">
+      <w:ins w:id="67" w:author="Winnie Wu" w:date="2020-08-06T15:28:00Z">
         <w:r>
           <w:t>It is sufficient to only</w:t>
         </w:r>
       </w:ins>
-      <w:del w:id="66" w:author="Winnie Wu" w:date="2020-08-06T15:28:00Z">
+      <w:del w:id="68" w:author="Winnie Wu" w:date="2020-08-06T15:28:00Z">
         <w:r>
           <w:delText>O</w:delText>
         </w:r>
@@ -1426,7 +1455,6 @@
       <w:r>
         <w:t xml:space="preserve">e </w:t>
       </w:r>
-      <w:proofErr w:type="spellStart"/>
       <w:r>
         <w:rPr>
           <w:rFonts w:hint="eastAsia"/>
@@ -1436,33 +1464,28 @@
       <w:r>
         <w:t>rizonPeripherals</w:t>
       </w:r>
-      <w:ins w:id="67" w:author="Winnie Wu" w:date="2020-08-06T15:24:00Z">
+      <w:ins w:id="69" w:author="Winnie Wu" w:date="2020-08-06T15:24:00Z">
         <w:r>
           <w:t>A</w:t>
         </w:r>
       </w:ins>
-      <w:del w:id="68" w:author="Winnie Wu" w:date="2020-08-06T15:24:00Z">
+      <w:del w:id="70" w:author="Winnie Wu" w:date="2020-08-06T15:24:00Z">
         <w:r>
           <w:delText>a</w:delText>
         </w:r>
       </w:del>
       <w:r>
-        <w:t>gent</w:t>
-      </w:r>
-      <w:proofErr w:type="spellEnd"/>
-      <w:r>
-        <w:t xml:space="preserve"> and </w:t>
-      </w:r>
-      <w:proofErr w:type="spellStart"/>
+        <w:t xml:space="preserve">gent and </w:t>
+      </w:r>
       <w:r>
         <w:t>HorizonPeripherals</w:t>
       </w:r>
-      <w:del w:id="69" w:author="Winnie Wu" w:date="2020-08-06T15:24:00Z">
+      <w:del w:id="71" w:author="Winnie Wu" w:date="2020-08-06T15:24:00Z">
         <w:r>
           <w:delText>c</w:delText>
         </w:r>
       </w:del>
-      <w:ins w:id="70" w:author="Winnie Wu" w:date="2020-08-06T15:24:00Z">
+      <w:ins w:id="72" w:author="Winnie Wu" w:date="2020-08-06T15:24:00Z">
         <w:r>
           <w:t>C</w:t>
         </w:r>
@@ -1470,8 +1493,7 @@
       <w:r>
         <w:t>lient</w:t>
       </w:r>
-      <w:proofErr w:type="spellEnd"/>
-      <w:del w:id="71" w:author="Winnie Wu" w:date="2020-08-06T15:28:00Z">
+      <w:del w:id="73" w:author="Winnie Wu" w:date="2020-08-06T15:28:00Z">
         <w:r>
           <w:delText xml:space="preserve"> is sufficient</w:delText>
         </w:r>
@@ -1506,14 +1528,12 @@
       <w:r>
         <w:fldChar w:fldCharType="separate"/>
       </w:r>
-      <w:proofErr w:type="spellStart"/>
       <w:r>
         <w:rPr>
           <w:rFonts w:hint="eastAsia"/>
         </w:rPr>
         <w:t>HorizonPeripheralsAgent</w:t>
       </w:r>
-      <w:proofErr w:type="spellEnd"/>
       <w:r>
         <w:t xml:space="preserve"> Install Guide</w:t>
       </w:r>
@@ -1536,7 +1556,7 @@
         </w:numPr>
         <w:ind w:firstLineChars="0"/>
       </w:pPr>
-      <w:ins w:id="72" w:author="Winnie Wu" w:date="2020-08-06T15:29:00Z">
+      <w:ins w:id="74" w:author="Winnie Wu" w:date="2020-08-06T15:29:00Z">
         <w:r>
           <w:t>Setup all</w:t>
         </w:r>
@@ -1544,7 +1564,7 @@
       <w:r>
         <w:t xml:space="preserve"> of the</w:t>
       </w:r>
-      <w:ins w:id="73" w:author="Winnie Wu" w:date="2020-08-06T15:29:00Z">
+      <w:ins w:id="75" w:author="Winnie Wu" w:date="2020-08-06T15:29:00Z">
         <w:r>
           <w:t xml:space="preserve"> three components if you are outside VMware corpor</w:t>
         </w:r>
@@ -1552,7 +1572,7 @@
       <w:r>
         <w:t>ation</w:t>
       </w:r>
-      <w:ins w:id="74" w:author="Winnie Wu" w:date="2020-08-06T15:29:00Z">
+      <w:ins w:id="76" w:author="Winnie Wu" w:date="2020-08-06T15:29:00Z">
         <w:r>
           <w:t xml:space="preserve"> network.</w:t>
         </w:r>
@@ -1569,12 +1589,12 @@
       <w:r>
         <w:t xml:space="preserve">f you are external customer and users, you need to setup the web </w:t>
       </w:r>
-      <w:del w:id="75" w:author="Winnie Wu" w:date="2020-08-06T15:56:00Z">
+      <w:del w:id="77" w:author="Winnie Wu" w:date="2020-08-06T15:56:00Z">
         <w:r>
           <w:delText>ova</w:delText>
         </w:r>
       </w:del>
-      <w:ins w:id="76" w:author="Winnie Wu" w:date="2020-08-06T15:56:00Z">
+      <w:ins w:id="78" w:author="Winnie Wu" w:date="2020-08-06T15:56:00Z">
         <w:r>
           <w:t>OVA</w:t>
         </w:r>
@@ -1582,39 +1602,32 @@
       <w:r>
         <w:t xml:space="preserve"> server and install the </w:t>
       </w:r>
-      <w:proofErr w:type="spellStart"/>
       <w:r>
         <w:t>HorizonPeripherals</w:t>
       </w:r>
-      <w:del w:id="77" w:author="Winnie Wu" w:date="2020-08-06T15:24:00Z">
+      <w:del w:id="79" w:author="Winnie Wu" w:date="2020-08-06T15:24:00Z">
         <w:r>
           <w:delText>c</w:delText>
         </w:r>
       </w:del>
-      <w:ins w:id="78" w:author="Winnie Wu" w:date="2020-08-06T15:24:00Z">
+      <w:ins w:id="80" w:author="Winnie Wu" w:date="2020-08-06T15:24:00Z">
         <w:r>
           <w:t>C</w:t>
         </w:r>
       </w:ins>
       <w:r>
-        <w:t>lient</w:t>
-      </w:r>
-      <w:proofErr w:type="spellEnd"/>
+        <w:t xml:space="preserve">lient </w:t>
+      </w:r>
+      <w:r>
+        <w:t xml:space="preserve">and </w:t>
+      </w:r>
+      <w:r>
+        <w:t>HorizonPeripheralsAgent</w:t>
+      </w:r>
       <w:r>
         <w:t xml:space="preserve"> </w:t>
       </w:r>
       <w:r>
-        <w:t xml:space="preserve">and </w:t>
-      </w:r>
-      <w:proofErr w:type="spellStart"/>
-      <w:r>
-        <w:t>HorizonPeripheralsAgent</w:t>
-      </w:r>
-      <w:proofErr w:type="spellEnd"/>
-      <w:r>
-        <w:t xml:space="preserve"> </w:t>
-      </w:r>
-      <w:r>
         <w:t>programs</w:t>
       </w:r>
       <w:r>
@@ -1625,11 +1638,11 @@
     <w:p>
       <w:pPr>
         <w:pStyle w:val="Heading1"/>
-        <w:pPrChange w:id="79" w:author="Winnie Wu" w:date="2020-08-06T15:21:00Z">
+        <w:pPrChange w:id="81" w:author="Winnie Wu" w:date="2020-08-06T15:21:00Z">
           <w:pPr/>
         </w:pPrChange>
       </w:pPr>
-      <w:bookmarkStart w:id="80" w:name="_Toc48136374"/>
+      <w:bookmarkStart w:id="82" w:name="_Toc48136374"/>
       <w:r>
         <w:rPr>
           <w:rFonts w:hint="eastAsia"/>
@@ -1639,12 +1652,12 @@
       <w:r>
         <w:t xml:space="preserve"> </w:t>
       </w:r>
-      <w:del w:id="81" w:author="Winnie Wu" w:date="2020-08-06T15:56:00Z">
+      <w:del w:id="83" w:author="Winnie Wu" w:date="2020-08-06T15:56:00Z">
         <w:r>
           <w:delText>OVA</w:delText>
         </w:r>
       </w:del>
-      <w:ins w:id="82" w:author="Winnie Wu" w:date="2020-08-06T15:56:00Z">
+      <w:ins w:id="84" w:author="Winnie Wu" w:date="2020-08-06T15:56:00Z">
         <w:r>
           <w:t>OVA</w:t>
         </w:r>
@@ -1652,12 +1665,12 @@
       <w:r>
         <w:t xml:space="preserve"> </w:t>
       </w:r>
-      <w:ins w:id="83" w:author="Winnie Wu" w:date="2020-08-06T15:21:00Z">
+      <w:ins w:id="85" w:author="Winnie Wu" w:date="2020-08-06T15:21:00Z">
         <w:r>
           <w:t>D</w:t>
         </w:r>
       </w:ins>
-      <w:del w:id="84" w:author="Winnie Wu" w:date="2020-08-06T15:21:00Z">
+      <w:del w:id="86" w:author="Winnie Wu" w:date="2020-08-06T15:21:00Z">
         <w:r>
           <w:delText>d</w:delText>
         </w:r>
@@ -1665,12 +1678,12 @@
       <w:r>
         <w:t xml:space="preserve">eployment </w:t>
       </w:r>
-      <w:ins w:id="85" w:author="Winnie Wu" w:date="2020-08-06T15:21:00Z">
+      <w:ins w:id="87" w:author="Winnie Wu" w:date="2020-08-06T15:21:00Z">
         <w:r>
           <w:t>G</w:t>
         </w:r>
       </w:ins>
-      <w:del w:id="86" w:author="Winnie Wu" w:date="2020-08-06T15:21:00Z">
+      <w:del w:id="88" w:author="Winnie Wu" w:date="2020-08-06T15:21:00Z">
         <w:r>
           <w:delText>g</w:delText>
         </w:r>
@@ -1678,51 +1691,38 @@
       <w:r>
         <w:t>uide</w:t>
       </w:r>
-      <w:bookmarkEnd w:id="80"/>
+      <w:bookmarkEnd w:id="82"/>
     </w:p>
     <w:p>
       <w:pPr>
         <w:pStyle w:val="Heading2"/>
         <w:rPr>
-          <w:ins w:id="87" w:author="Winnie Wu" w:date="2020-08-06T15:37:00Z"/>
-        </w:rPr>
-        <w:pPrChange w:id="88" w:author="Winnie Wu" w:date="2020-08-06T15:37:00Z">
+          <w:ins w:id="89" w:author="Winnie Wu" w:date="2020-08-06T15:37:00Z"/>
+        </w:rPr>
+        <w:pPrChange w:id="90" w:author="Winnie Wu" w:date="2020-08-06T15:37:00Z">
           <w:pPr/>
         </w:pPrChange>
       </w:pPr>
-      <w:bookmarkStart w:id="89" w:name="_Toc48136375"/>
-      <w:ins w:id="90" w:author="Winnie Wu" w:date="2020-08-06T15:37:00Z">
+      <w:bookmarkStart w:id="91" w:name="_Toc48136375"/>
+      <w:ins w:id="92" w:author="Winnie Wu" w:date="2020-08-06T15:37:00Z">
         <w:r>
           <w:t>How to</w:t>
         </w:r>
       </w:ins>
-      <w:ins w:id="91" w:author="Winnie Wu" w:date="2020-08-06T15:38:00Z">
+      <w:ins w:id="93" w:author="Winnie Wu" w:date="2020-08-06T15:38:00Z">
         <w:r>
           <w:t xml:space="preserve"> Install</w:t>
         </w:r>
       </w:ins>
-      <w:bookmarkEnd w:id="89"/>
+      <w:bookmarkEnd w:id="91"/>
     </w:p>
     <w:p>
       <w:r>
         <w:t xml:space="preserve">Download the web </w:t>
       </w:r>
-      <w:del w:id="92" w:author="Winnie Wu" w:date="2020-08-06T15:56:00Z">
+      <w:del w:id="94" w:author="Winnie Wu" w:date="2020-08-06T15:56:00Z">
         <w:r>
           <w:delText>OVA</w:delText>
-        </w:r>
-      </w:del>
-      <w:ins w:id="93" w:author="Winnie Wu" w:date="2020-08-06T15:56:00Z">
-        <w:r>
-          <w:t>OVA</w:t>
-        </w:r>
-      </w:ins>
-      <w:r>
-        <w:t xml:space="preserve"> file to your local machine. The </w:t>
-      </w:r>
-      <w:del w:id="94" w:author="Winnie Wu" w:date="2020-08-06T15:56:00Z">
-        <w:r>
-          <w:delText>ova</w:delText>
         </w:r>
       </w:del>
       <w:ins w:id="95" w:author="Winnie Wu" w:date="2020-08-06T15:56:00Z">
@@ -1731,14 +1731,27 @@
         </w:r>
       </w:ins>
       <w:r>
+        <w:t xml:space="preserve"> file to your local machine. The </w:t>
+      </w:r>
+      <w:del w:id="96" w:author="Winnie Wu" w:date="2020-08-06T15:56:00Z">
+        <w:r>
+          <w:delText>ova</w:delText>
+        </w:r>
+      </w:del>
+      <w:ins w:id="97" w:author="Winnie Wu" w:date="2020-08-06T15:56:00Z">
+        <w:r>
+          <w:t>OVA</w:t>
+        </w:r>
+      </w:ins>
+      <w:r>
         <w:t xml:space="preserve"> file is compatible with </w:t>
       </w:r>
-      <w:del w:id="96" w:author="Winnie Wu" w:date="2020-08-06T15:30:00Z">
+      <w:del w:id="98" w:author="Winnie Wu" w:date="2020-08-06T15:30:00Z">
         <w:r>
           <w:delText>V</w:delText>
         </w:r>
       </w:del>
-      <w:ins w:id="97" w:author="Winnie Wu" w:date="2020-08-06T15:30:00Z">
+      <w:ins w:id="99" w:author="Winnie Wu" w:date="2020-08-06T15:30:00Z">
         <w:r>
           <w:t>v</w:t>
         </w:r>
@@ -1746,22 +1759,12 @@
       <w:r>
         <w:t xml:space="preserve">Sphere 6.5 and later version. </w:t>
       </w:r>
-      <w:del w:id="98" w:author="Winnie Wu" w:date="2020-08-06T15:33:00Z">
+      <w:del w:id="100" w:author="Winnie Wu" w:date="2020-08-06T15:33:00Z">
         <w:r>
           <w:delText>Login</w:delText>
         </w:r>
         <w:r>
           <w:delText xml:space="preserve"> a </w:delText>
-        </w:r>
-      </w:del>
-      <w:del w:id="99" w:author="Winnie Wu" w:date="2020-08-06T15:31:00Z">
-        <w:r>
-          <w:delText>V</w:delText>
-        </w:r>
-      </w:del>
-      <w:del w:id="100" w:author="Winnie Wu" w:date="2020-08-06T15:33:00Z">
-        <w:r>
-          <w:delText xml:space="preserve">Center or </w:delText>
         </w:r>
       </w:del>
       <w:del w:id="101" w:author="Winnie Wu" w:date="2020-08-06T15:31:00Z">
@@ -1770,6 +1773,16 @@
         </w:r>
       </w:del>
       <w:del w:id="102" w:author="Winnie Wu" w:date="2020-08-06T15:33:00Z">
+        <w:r>
+          <w:delText xml:space="preserve">Center or </w:delText>
+        </w:r>
+      </w:del>
+      <w:del w:id="103" w:author="Winnie Wu" w:date="2020-08-06T15:31:00Z">
+        <w:r>
+          <w:delText>V</w:delText>
+        </w:r>
+      </w:del>
+      <w:del w:id="104" w:author="Winnie Wu" w:date="2020-08-06T15:33:00Z">
         <w:r>
           <w:delText>Sphere admin console</w:delText>
         </w:r>
@@ -1780,7 +1793,7 @@
           <w:delText>，</w:delText>
         </w:r>
       </w:del>
-      <w:del w:id="103" w:author="Winnie Wu" w:date="2020-08-06T15:31:00Z">
+      <w:del w:id="105" w:author="Winnie Wu" w:date="2020-08-06T15:31:00Z">
         <w:r>
           <w:rPr>
             <w:rFonts w:hint="eastAsia"/>
@@ -1788,7 +1801,7 @@
           <w:delText xml:space="preserve"> </w:delText>
         </w:r>
       </w:del>
-      <w:del w:id="104" w:author="Winnie Wu" w:date="2020-08-06T15:33:00Z">
+      <w:del w:id="106" w:author="Winnie Wu" w:date="2020-08-06T15:33:00Z">
         <w:r>
           <w:rPr>
             <w:rFonts w:hint="eastAsia"/>
@@ -1805,22 +1818,22 @@
       <w:r>
         <w:t>F</w:t>
       </w:r>
-      <w:ins w:id="105" w:author="Winnie Wu" w:date="2020-08-06T15:33:00Z">
+      <w:ins w:id="107" w:author="Winnie Wu" w:date="2020-08-06T15:33:00Z">
         <w:r>
           <w:t>ollow the general</w:t>
         </w:r>
       </w:ins>
-      <w:ins w:id="106" w:author="Winnie Wu" w:date="2020-08-06T15:34:00Z">
+      <w:ins w:id="108" w:author="Winnie Wu" w:date="2020-08-06T15:34:00Z">
         <w:r>
           <w:t xml:space="preserve"> workflow to deploy the </w:t>
         </w:r>
       </w:ins>
-      <w:ins w:id="107" w:author="Winnie Wu" w:date="2020-08-06T15:56:00Z">
+      <w:ins w:id="109" w:author="Winnie Wu" w:date="2020-08-06T15:56:00Z">
         <w:r>
           <w:t>OVA</w:t>
         </w:r>
       </w:ins>
-      <w:ins w:id="108" w:author="Winnie Wu" w:date="2020-08-06T15:34:00Z">
+      <w:ins w:id="110" w:author="Winnie Wu" w:date="2020-08-06T15:34:00Z">
         <w:r>
           <w:t xml:space="preserve"> template. You can refer to </w:t>
         </w:r>
@@ -1831,7 +1844,7 @@
       <w:r>
         <w:instrText>HYPERLINK "https://docs.vmware.com/en/VMware-vSphere/6.5/com.vmware.vsphere.vm_admin.doc/GUID-17BEDA21-43F6-41F4-8FB2-E01D275FE9B4.html"</w:instrText>
       </w:r>
-      <w:ins w:id="109" w:author="Winnie Wu" w:date="2020-08-06T15:34:00Z">
+      <w:ins w:id="111" w:author="Winnie Wu" w:date="2020-08-06T15:34:00Z">
         <w:r>
           <w:fldChar w:fldCharType="separate"/>
         </w:r>
@@ -1842,7 +1855,7 @@
         </w:rPr>
         <w:t>vSphere guide</w:t>
       </w:r>
-      <w:ins w:id="110" w:author="Winnie Wu" w:date="2020-08-06T15:34:00Z">
+      <w:ins w:id="112" w:author="Winnie Wu" w:date="2020-08-06T15:34:00Z">
         <w:r>
           <w:fldChar w:fldCharType="end"/>
         </w:r>
@@ -1850,7 +1863,7 @@
           <w:t>.</w:t>
         </w:r>
       </w:ins>
-      <w:ins w:id="111" w:author="Winnie Wu" w:date="2020-08-06T15:35:00Z">
+      <w:ins w:id="113" w:author="Winnie Wu" w:date="2020-08-06T15:35:00Z">
         <w:r>
           <w:t xml:space="preserve"> </w:t>
         </w:r>
@@ -1858,7 +1871,7 @@
       <w:r>
         <w:t xml:space="preserve">Please </w:t>
       </w:r>
-      <w:ins w:id="112" w:author="Winnie Wu" w:date="2020-08-06T15:35:00Z">
+      <w:ins w:id="114" w:author="Winnie Wu" w:date="2020-08-06T15:35:00Z">
         <w:r>
           <w:t xml:space="preserve">pay </w:t>
         </w:r>
@@ -1866,7 +1879,7 @@
       <w:r>
         <w:t xml:space="preserve">special </w:t>
       </w:r>
-      <w:ins w:id="113" w:author="Winnie Wu" w:date="2020-08-06T15:35:00Z">
+      <w:ins w:id="115" w:author="Winnie Wu" w:date="2020-08-06T15:35:00Z">
         <w:r>
           <w:t>attention to below steps</w:t>
         </w:r>
@@ -1874,7 +1887,7 @@
       <w:r>
         <w:t xml:space="preserve"> and </w:t>
       </w:r>
-      <w:ins w:id="114" w:author="Winnie Wu" w:date="2020-08-06T15:35:00Z">
+      <w:ins w:id="116" w:author="Winnie Wu" w:date="2020-08-06T15:35:00Z">
         <w:r>
           <w:t>values.</w:t>
         </w:r>
@@ -2227,12 +2240,12 @@
       <w:r>
         <w:t xml:space="preserve">DHCP network profile will be used for the </w:t>
       </w:r>
-      <w:del w:id="115" w:author="Winnie Wu" w:date="2020-08-06T15:56:00Z">
+      <w:del w:id="117" w:author="Winnie Wu" w:date="2020-08-06T15:56:00Z">
         <w:r>
           <w:delText>ova</w:delText>
         </w:r>
       </w:del>
-      <w:ins w:id="116" w:author="Winnie Wu" w:date="2020-08-06T15:56:00Z">
+      <w:ins w:id="118" w:author="Winnie Wu" w:date="2020-08-06T15:56:00Z">
         <w:r>
           <w:t>OVA</w:t>
         </w:r>
@@ -2392,25 +2405,25 @@
       <w:r>
         <w:t xml:space="preserve"> network after importing the </w:t>
       </w:r>
-      <w:del w:id="117" w:author="Winnie Wu" w:date="2020-08-06T15:56:00Z">
-        <w:r>
-          <w:delText>ova</w:delText>
-        </w:r>
-      </w:del>
-      <w:ins w:id="118" w:author="Winnie Wu" w:date="2020-08-06T15:56:00Z">
-        <w:r>
-          <w:t>OVA</w:t>
-        </w:r>
-      </w:ins>
-      <w:r>
-        <w:t xml:space="preserve"> which makes the web service unavailable after </w:t>
-      </w:r>
       <w:del w:id="119" w:author="Winnie Wu" w:date="2020-08-06T15:56:00Z">
         <w:r>
           <w:delText>ova</w:delText>
         </w:r>
       </w:del>
       <w:ins w:id="120" w:author="Winnie Wu" w:date="2020-08-06T15:56:00Z">
+        <w:r>
+          <w:t>OVA</w:t>
+        </w:r>
+      </w:ins>
+      <w:r>
+        <w:t xml:space="preserve"> which makes the web service unavailable after </w:t>
+      </w:r>
+      <w:del w:id="121" w:author="Winnie Wu" w:date="2020-08-06T15:56:00Z">
+        <w:r>
+          <w:delText>ova</w:delText>
+        </w:r>
+      </w:del>
+      <w:ins w:id="122" w:author="Winnie Wu" w:date="2020-08-06T15:56:00Z">
         <w:r>
           <w:t>OVA</w:t>
         </w:r>
@@ -2434,12 +2447,12 @@
       <w:r>
         <w:t xml:space="preserve">After the </w:t>
       </w:r>
-      <w:del w:id="121" w:author="Winnie Wu" w:date="2020-08-06T15:56:00Z">
+      <w:del w:id="123" w:author="Winnie Wu" w:date="2020-08-06T15:56:00Z">
         <w:r>
           <w:delText>ova</w:delText>
         </w:r>
       </w:del>
-      <w:ins w:id="122" w:author="Winnie Wu" w:date="2020-08-06T15:56:00Z">
+      <w:ins w:id="124" w:author="Winnie Wu" w:date="2020-08-06T15:56:00Z">
         <w:r>
           <w:t>OVA</w:t>
         </w:r>
@@ -2459,13 +2472,13 @@
       <w:pPr>
         <w:pStyle w:val="Heading2"/>
         <w:rPr>
-          <w:rPrChange w:id="123" w:author="Winnie Wu" w:date="2020-08-06T15:37:00Z">
+          <w:rPrChange w:id="125" w:author="Winnie Wu" w:date="2020-08-06T15:37:00Z">
             <w:rPr>
               <w:u w:val="single"/>
             </w:rPr>
           </w:rPrChange>
         </w:rPr>
-        <w:pPrChange w:id="124" w:author="Winnie Wu" w:date="2020-08-06T15:37:00Z">
+        <w:pPrChange w:id="126" w:author="Winnie Wu" w:date="2020-08-06T15:37:00Z">
           <w:pPr>
             <w:tabs>
               <w:tab w:val="left" w:pos="3120"/>
@@ -2473,10 +2486,10 @@
           </w:pPr>
         </w:pPrChange>
       </w:pPr>
-      <w:bookmarkStart w:id="125" w:name="_Toc48136376"/>
-      <w:r>
-        <w:rPr>
-          <w:rPrChange w:id="126" w:author="Winnie Wu" w:date="2020-08-06T15:37:00Z">
+      <w:bookmarkStart w:id="127" w:name="_Toc48136376"/>
+      <w:r>
+        <w:rPr>
+          <w:rPrChange w:id="128" w:author="Winnie Wu" w:date="2020-08-06T15:37:00Z">
             <w:rPr>
               <w:u w:val="single"/>
             </w:rPr>
@@ -2485,16 +2498,16 @@
         <w:lastRenderedPageBreak/>
         <w:t xml:space="preserve">After </w:t>
       </w:r>
-      <w:ins w:id="127" w:author="Winnie Wu" w:date="2020-08-06T15:38:00Z">
+      <w:ins w:id="129" w:author="Winnie Wu" w:date="2020-08-06T15:38:00Z">
         <w:r>
           <w:t>the Installation</w:t>
         </w:r>
       </w:ins>
-      <w:bookmarkEnd w:id="125"/>
-      <w:del w:id="128" w:author="Winnie Wu" w:date="2020-08-06T15:38:00Z">
+      <w:bookmarkEnd w:id="127"/>
+      <w:del w:id="130" w:author="Winnie Wu" w:date="2020-08-06T15:38:00Z">
         <w:r>
           <w:rPr>
-            <w:rPrChange w:id="129" w:author="Winnie Wu" w:date="2020-08-06T15:37:00Z">
+            <w:rPrChange w:id="131" w:author="Winnie Wu" w:date="2020-08-06T15:37:00Z">
               <w:rPr>
                 <w:u w:val="single"/>
               </w:rPr>
@@ -2519,7 +2532,7 @@
       <w:r>
         <w:t xml:space="preserve">n the </w:t>
       </w:r>
-      <w:ins w:id="130" w:author="Winnie Wu" w:date="2020-08-06T15:57:00Z">
+      <w:ins w:id="132" w:author="Winnie Wu" w:date="2020-08-06T15:57:00Z">
         <w:r>
           <w:fldChar w:fldCharType="begin"/>
         </w:r>
@@ -2529,7 +2542,7 @@
       </w:ins>
       <w:r>
         <w:rPr>
-          <w:rPrChange w:id="131" w:author="Winnie Wu" w:date="2020-08-06T15:57:00Z">
+          <w:rPrChange w:id="133" w:author="Winnie Wu" w:date="2020-08-06T15:57:00Z">
             <w:rPr>
               <w:rStyle w:val="Hyperlink"/>
             </w:rPr>
@@ -2537,10 +2550,10 @@
         </w:rPr>
         <w:instrText>https://&lt;web</w:instrText>
       </w:r>
-      <w:ins w:id="132" w:author="Winnie Wu" w:date="2020-08-06T15:57:00Z">
+      <w:ins w:id="134" w:author="Winnie Wu" w:date="2020-08-06T15:57:00Z">
         <w:r>
           <w:rPr>
-            <w:rPrChange w:id="133" w:author="Winnie Wu" w:date="2020-08-06T15:57:00Z">
+            <w:rPrChange w:id="135" w:author="Winnie Wu" w:date="2020-08-06T15:57:00Z">
               <w:rPr>
                 <w:rStyle w:val="Hyperlink"/>
               </w:rPr>
@@ -2551,7 +2564,7 @@
       </w:ins>
       <w:r>
         <w:rPr>
-          <w:rPrChange w:id="134" w:author="Winnie Wu" w:date="2020-08-06T15:57:00Z">
+          <w:rPrChange w:id="136" w:author="Winnie Wu" w:date="2020-08-06T15:57:00Z">
             <w:rPr>
               <w:rStyle w:val="Hyperlink"/>
             </w:rPr>
@@ -2559,7 +2572,7 @@
         </w:rPr>
         <w:instrText>_servername&gt;:8090</w:instrText>
       </w:r>
-      <w:ins w:id="135" w:author="Winnie Wu" w:date="2020-08-06T15:57:00Z">
+      <w:ins w:id="137" w:author="Winnie Wu" w:date="2020-08-06T15:57:00Z">
         <w:r>
           <w:instrText xml:space="preserve">" </w:instrText>
         </w:r>
@@ -2573,7 +2586,7 @@
         </w:rPr>
         <w:t>https://&lt;web</w:t>
       </w:r>
-      <w:del w:id="136" w:author="Winnie Wu" w:date="2020-08-06T15:56:00Z">
+      <w:del w:id="138" w:author="Winnie Wu" w:date="2020-08-06T15:56:00Z">
         <w:r>
           <w:rPr>
             <w:rStyle w:val="Hyperlink"/>
@@ -2581,7 +2594,7 @@
           <w:delText>ov</w:delText>
         </w:r>
       </w:del>
-      <w:ins w:id="137" w:author="Winnie Wu" w:date="2020-08-06T15:57:00Z">
+      <w:ins w:id="139" w:author="Winnie Wu" w:date="2020-08-06T15:57:00Z">
         <w:r>
           <w:rPr>
             <w:rStyle w:val="Hyperlink"/>
@@ -2589,7 +2602,7 @@
           <w:t>ova</w:t>
         </w:r>
       </w:ins>
-      <w:del w:id="138" w:author="Winnie Wu" w:date="2020-08-06T15:56:00Z">
+      <w:del w:id="140" w:author="Winnie Wu" w:date="2020-08-06T15:56:00Z">
         <w:r>
           <w:rPr>
             <w:rStyle w:val="Hyperlink"/>
@@ -2603,7 +2616,7 @@
         </w:rPr>
         <w:t>_servername&gt;:8090</w:t>
       </w:r>
-      <w:ins w:id="139" w:author="Winnie Wu" w:date="2020-08-06T15:57:00Z">
+      <w:ins w:id="141" w:author="Winnie Wu" w:date="2020-08-06T15:57:00Z">
         <w:r>
           <w:fldChar w:fldCharType="end"/>
         </w:r>
@@ -2611,7 +2624,7 @@
       <w:r>
         <w:t xml:space="preserve"> , </w:t>
       </w:r>
-      <w:del w:id="140" w:author="Winnie Wu" w:date="2020-08-06T15:41:00Z">
+      <w:del w:id="142" w:author="Winnie Wu" w:date="2020-08-06T15:41:00Z">
         <w:r>
           <w:delText xml:space="preserve">replace </w:delText>
         </w:r>
@@ -2619,12 +2632,12 @@
       <w:r>
         <w:t xml:space="preserve">with your configured hostname of the web </w:t>
       </w:r>
-      <w:del w:id="141" w:author="Winnie Wu" w:date="2020-08-06T15:56:00Z">
+      <w:del w:id="143" w:author="Winnie Wu" w:date="2020-08-06T15:56:00Z">
         <w:r>
           <w:delText>ova</w:delText>
         </w:r>
       </w:del>
-      <w:ins w:id="142" w:author="Winnie Wu" w:date="2020-08-06T15:56:00Z">
+      <w:ins w:id="144" w:author="Winnie Wu" w:date="2020-08-06T15:56:00Z">
         <w:r>
           <w:t>OVA</w:t>
         </w:r>
@@ -2713,62 +2726,57 @@
       <w:r>
         <w:t xml:space="preserve"> the home page, users could download the </w:t>
       </w:r>
-      <w:proofErr w:type="spellStart"/>
       <w:r>
         <w:t>HorizonPeripheralsAgent</w:t>
       </w:r>
-      <w:proofErr w:type="spellEnd"/>
       <w:r>
         <w:t xml:space="preserve"> and </w:t>
       </w:r>
-      <w:proofErr w:type="spellStart"/>
+      <w:r>
+        <w:t xml:space="preserve">HorizonPeripheralsClient </w:t>
+      </w:r>
+      <w:r>
+        <w:t>installers. This is a</w:t>
+      </w:r>
+      <w:r>
+        <w:t xml:space="preserve"> convenient</w:t>
+      </w:r>
+      <w:r>
+        <w:t xml:space="preserve"> way for </w:t>
+      </w:r>
+      <w:del w:id="145" w:author="Winnie Wu" w:date="2020-08-06T15:42:00Z">
+        <w:r>
+          <w:delText>h</w:delText>
+        </w:r>
+      </w:del>
+      <w:ins w:id="146" w:author="Winnie Wu" w:date="2020-08-06T15:42:00Z">
+        <w:r>
+          <w:t>H</w:t>
+        </w:r>
+      </w:ins>
+      <w:r>
+        <w:t>orizon admin to distribute the</w:t>
+      </w:r>
+      <w:r>
+        <w:t xml:space="preserve"> </w:t>
+      </w:r>
       <w:r>
         <w:t>HorizonPeripheralsClient</w:t>
       </w:r>
-      <w:proofErr w:type="spellEnd"/>
+      <w:r>
+        <w:t xml:space="preserve"> and </w:t>
+      </w:r>
+      <w:r>
+        <w:t>HorizonPeripheralsAgent</w:t>
+      </w:r>
       <w:r>
         <w:t xml:space="preserve"> </w:t>
       </w:r>
       <w:r>
-        <w:t>installers. This is a</w:t>
-      </w:r>
-      <w:r>
-        <w:t xml:space="preserve"> convenient</w:t>
-      </w:r>
-      <w:r>
-        <w:t xml:space="preserve"> way for </w:t>
-      </w:r>
-      <w:del w:id="143" w:author="Winnie Wu" w:date="2020-08-06T15:42:00Z">
-        <w:r>
-          <w:delText>h</w:delText>
-        </w:r>
-      </w:del>
-      <w:ins w:id="144" w:author="Winnie Wu" w:date="2020-08-06T15:42:00Z">
-        <w:r>
-          <w:t>H</w:t>
-        </w:r>
-      </w:ins>
-      <w:r>
-        <w:t>orizon admin to distribute the</w:t>
-      </w:r>
-      <w:r>
-        <w:t xml:space="preserve"> </w:t>
-      </w:r>
-      <w:proofErr w:type="spellStart"/>
-      <w:r>
-        <w:t>HorizonPeripheralsClient</w:t>
-      </w:r>
-      <w:proofErr w:type="spellEnd"/>
-      <w:r>
-        <w:t xml:space="preserve"> and </w:t>
-      </w:r>
-      <w:proofErr w:type="spellStart"/>
-      <w:r>
-        <w:t>HorizonPeripheralsAgent</w:t>
-      </w:r>
-      <w:proofErr w:type="spellEnd"/>
-      <w:r>
-        <w:t xml:space="preserve"> installers to end users instead of asking </w:t>
+        <w:t>programs</w:t>
+      </w:r>
+      <w:r>
+        <w:t xml:space="preserve"> to end users instead of asking </w:t>
       </w:r>
       <w:r>
         <w:t>them</w:t>
@@ -2795,13 +2803,12 @@
     <w:p>
       <w:pPr>
         <w:pStyle w:val="Heading1"/>
-        <w:pPrChange w:id="145" w:author="Winnie Wu" w:date="2020-08-06T15:22:00Z">
+        <w:pPrChange w:id="147" w:author="Winnie Wu" w:date="2020-08-06T15:22:00Z">
           <w:pPr/>
         </w:pPrChange>
       </w:pPr>
-      <w:bookmarkStart w:id="146" w:name="DJAgentInstall"/>
-      <w:bookmarkStart w:id="147" w:name="_Toc48136377"/>
-      <w:proofErr w:type="spellStart"/>
+      <w:bookmarkStart w:id="148" w:name="DJAgentInstall"/>
+      <w:bookmarkStart w:id="149" w:name="_Toc48136377"/>
       <w:r>
         <w:rPr>
           <w:rFonts w:hint="eastAsia"/>
@@ -2809,21 +2816,20 @@
         <w:lastRenderedPageBreak/>
         <w:t>HorizonPeripheralsAgent</w:t>
       </w:r>
-      <w:proofErr w:type="spellEnd"/>
       <w:r>
         <w:t xml:space="preserve"> Install Guide</w:t>
       </w:r>
-      <w:bookmarkEnd w:id="146"/>
-      <w:bookmarkEnd w:id="147"/>
+      <w:bookmarkEnd w:id="148"/>
+      <w:bookmarkEnd w:id="149"/>
     </w:p>
     <w:p>
       <w:pPr>
         <w:pStyle w:val="Heading2"/>
-        <w:pPrChange w:id="148" w:author="Winnie Wu" w:date="2020-08-06T15:43:00Z">
+        <w:pPrChange w:id="150" w:author="Winnie Wu" w:date="2020-08-06T15:43:00Z">
           <w:pPr/>
         </w:pPrChange>
       </w:pPr>
-      <w:del w:id="149" w:author="Winnie Wu" w:date="2020-08-06T15:42:00Z">
+      <w:del w:id="151" w:author="Winnie Wu" w:date="2020-08-06T15:42:00Z">
         <w:r>
           <w:rPr>
             <w:rFonts w:hint="eastAsia"/>
@@ -2834,30 +2840,85 @@
           <w:delText>uring the installation:</w:delText>
         </w:r>
       </w:del>
-      <w:bookmarkStart w:id="150" w:name="_Toc48136378"/>
-      <w:ins w:id="151" w:author="Winnie Wu" w:date="2020-08-06T15:42:00Z">
+      <w:bookmarkStart w:id="152" w:name="_Toc48136378"/>
+      <w:ins w:id="153" w:author="Winnie Wu" w:date="2020-08-06T15:42:00Z">
         <w:r>
           <w:t>I</w:t>
         </w:r>
       </w:ins>
-      <w:ins w:id="152" w:author="Winnie Wu" w:date="2020-08-06T15:43:00Z">
+      <w:ins w:id="154" w:author="Winnie Wu" w:date="2020-08-06T15:43:00Z">
         <w:r>
           <w:t>nstallation</w:t>
         </w:r>
       </w:ins>
-      <w:bookmarkEnd w:id="150"/>
-    </w:p>
-    <w:p>
-      <w:r>
+      <w:bookmarkEnd w:id="152"/>
+    </w:p>
+    <w:p>
+      <w:r>
+        <w:t xml:space="preserve">We provide two ways to install the HorizonPeripheralsAgent program – </w:t>
+      </w:r>
+    </w:p>
+    <w:p>
+      <w:pPr>
+        <w:pStyle w:val="ListParagraph"/>
+        <w:numPr>
+          <w:ilvl w:val="0"/>
+          <w:numId w:val="9"/>
+        </w:numPr>
+        <w:ind w:firstLineChars="0"/>
+      </w:pPr>
+      <w:r>
+        <w:t>HorizonPeripheralsAgent.zip</w:t>
+      </w:r>
+      <w:r>
+        <w:t xml:space="preserve"> </w:t>
+      </w:r>
+      <w:r>
+        <w:t>–</w:t>
+      </w:r>
+      <w:r>
+        <w:t xml:space="preserve"> </w:t>
+      </w:r>
+    </w:p>
+    <w:p>
+      <w:r>
+        <w:t>HorizonPeripheralsAgent.zip contains all the files to be copied and extracted on your Horizon agent machine. Use this zip file instead of msi installer to deploy the program if the agent OS has some limitations to run MSI installer under normal user privilege. In this way, the AutoLaunch registries and functions will be missing. You must manually launch the HorizonPeripheralsAgent program under the installation folder. You will not be able to launch the program in Horizon remote app session since it is not auto launched.</w:t>
+      </w:r>
+    </w:p>
+    <w:p>
+      <w:pPr>
         <w:rPr>
           <w:rFonts w:hint="eastAsia"/>
         </w:rPr>
+      </w:pPr>
+    </w:p>
+    <w:p>
+      <w:pPr>
+        <w:pStyle w:val="ListParagraph"/>
+        <w:numPr>
+          <w:ilvl w:val="0"/>
+          <w:numId w:val="9"/>
+        </w:numPr>
+        <w:ind w:firstLineChars="0"/>
+        <w:rPr>
+          <w:rFonts w:hint="eastAsia"/>
+        </w:rPr>
+      </w:pPr>
+      <w:r>
+        <w:t xml:space="preserve">HorizonPeripheralsAgent.msi </w:t>
+      </w:r>
+    </w:p>
+    <w:p>
+      <w:r>
+        <w:rPr>
+          <w:rFonts w:hint="eastAsia"/>
+        </w:rPr>
         <w:t>HorizonPeripheralsAgent</w:t>
       </w:r>
       <w:r>
         <w:t>.msi</w:t>
       </w:r>
-      <w:del w:id="153" w:author="Winnie Wu" w:date="2020-08-06T15:43:00Z">
+      <w:del w:id="155" w:author="Winnie Wu" w:date="2020-08-06T15:43:00Z">
         <w:r>
           <w:delText>This</w:delText>
         </w:r>
@@ -2923,7 +2984,22 @@
         <w:t xml:space="preserve"> use the default one and</w:t>
       </w:r>
       <w:r>
-        <w:t xml:space="preserve"> change it after the installation by editing the config file.</w:t>
+        <w:t xml:space="preserve"> change it after the installation by editing the config file</w:t>
+      </w:r>
+      <w:r>
+        <w:t xml:space="preserve"> – </w:t>
+      </w:r>
+      <w:r>
+        <w:rPr>
+          <w:rFonts w:hint="eastAsia"/>
+        </w:rPr>
+        <w:t>hp</w:t>
+      </w:r>
+      <w:r>
+        <w:t>agentconfig.ini</w:t>
+      </w:r>
+      <w:r>
+        <w:t>.</w:t>
       </w:r>
     </w:p>
     <w:p>
@@ -2984,7 +3060,7 @@
     <w:p>
       <w:pPr>
         <w:rPr>
-          <w:ins w:id="154" w:author="Winnie Wu" w:date="2020-08-06T15:43:00Z"/>
+          <w:ins w:id="156" w:author="Winnie Wu" w:date="2020-08-06T15:43:00Z"/>
         </w:rPr>
       </w:pPr>
     </w:p>
@@ -3075,27 +3151,17 @@
         <w:t>features</w:t>
       </w:r>
       <w:r>
-        <w:t xml:space="preserve"> (</w:t>
-      </w:r>
-      <w:proofErr w:type="spellStart"/>
-      <w:r>
-        <w:t>f</w:t>
-      </w:r>
-      <w:r>
-        <w:t>ilecopy</w:t>
-      </w:r>
-      <w:proofErr w:type="spellEnd"/>
-      <w:r>
-        <w:t xml:space="preserve"> and </w:t>
-      </w:r>
-      <w:proofErr w:type="spellStart"/>
+        <w:t xml:space="preserve"> (f</w:t>
+      </w:r>
+      <w:r>
+        <w:t xml:space="preserve">ilecopy and </w:t>
+      </w:r>
       <w:r>
         <w:t>a</w:t>
       </w:r>
       <w:r>
         <w:t>utolaunch</w:t>
       </w:r>
-      <w:proofErr w:type="spellEnd"/>
       <w:r>
         <w:t>)</w:t>
       </w:r>
@@ -3103,6 +3169,7 @@
         <w:t xml:space="preserve"> will be installed </w:t>
       </w:r>
       <w:r>
+        <w:lastRenderedPageBreak/>
         <w:t>together</w:t>
       </w:r>
       <w:r>
@@ -3122,6 +3189,33 @@
       </w:r>
       <w:r>
         <w:t>\ directory.</w:t>
+      </w:r>
+      <w:r>
+        <w:t xml:space="preserve"> </w:t>
+      </w:r>
+      <w:r>
+        <w:t xml:space="preserve">The </w:t>
+      </w:r>
+      <w:r>
+        <w:t>HorizonPeripheralsAgent</w:t>
+      </w:r>
+      <w:r>
+        <w:t>.exe will be auto launched after horizon client connects to a</w:t>
+      </w:r>
+      <w:r>
+        <w:t xml:space="preserve"> new</w:t>
+      </w:r>
+      <w:r>
+        <w:t xml:space="preserve"> remote </w:t>
+      </w:r>
+      <w:r>
+        <w:t xml:space="preserve">desktop or app </w:t>
+      </w:r>
+      <w:r>
+        <w:t>session</w:t>
+      </w:r>
+      <w:r>
+        <w:t>.</w:t>
       </w:r>
     </w:p>
     <w:p>
@@ -3133,44 +3227,10 @@
         </w:rPr>
       </w:pPr>
       <w:r>
-        <w:t xml:space="preserve">The </w:t>
-      </w:r>
-      <w:r>
-        <w:t>HorizonPeripheralsAgent</w:t>
-      </w:r>
-      <w:r>
-        <w:t>.exe will be auto launched after horizon client connects to a</w:t>
-      </w:r>
-      <w:r>
-        <w:t xml:space="preserve"> new</w:t>
-      </w:r>
-      <w:r>
-        <w:t xml:space="preserve"> remote </w:t>
-      </w:r>
-      <w:r>
-        <w:t xml:space="preserve">desktop or app </w:t>
-      </w:r>
-      <w:r>
-        <w:t>session</w:t>
-      </w:r>
-      <w:r>
-        <w:t>.</w:t>
-      </w:r>
-    </w:p>
-    <w:p>
-      <w:pPr>
-        <w:pStyle w:val="ListParagraph"/>
-        <w:ind w:left="360" w:firstLineChars="0" w:firstLine="0"/>
-        <w:rPr>
-          <w:color w:val="FF0000"/>
-        </w:rPr>
-      </w:pPr>
-      <w:r>
         <w:rPr>
           <w:noProof/>
           <w:color w:val="FF0000"/>
         </w:rPr>
-        <w:lastRenderedPageBreak/>
         <w:drawing>
           <wp:inline distT="0" distB="0" distL="0" distR="0" wp14:anchorId="3456DAFA" wp14:editId="31DA6106">
             <wp:extent cx="4669155" cy="3588385"/>
@@ -3268,34 +3328,10 @@
         <w:t>features</w:t>
       </w:r>
       <w:r>
-        <w:t xml:space="preserve"> in the custom setup page – </w:t>
-      </w:r>
-      <w:proofErr w:type="spellStart"/>
-      <w:r>
-        <w:t>Filecopy</w:t>
-      </w:r>
-      <w:proofErr w:type="spellEnd"/>
-      <w:r>
-        <w:t xml:space="preserve"> and </w:t>
-      </w:r>
-      <w:proofErr w:type="spellStart"/>
-      <w:r>
-        <w:t>Autolaunch</w:t>
-      </w:r>
-      <w:proofErr w:type="spellEnd"/>
-      <w:r>
-        <w:t xml:space="preserve">. </w:t>
-      </w:r>
-      <w:r>
-        <w:t xml:space="preserve">The </w:t>
-      </w:r>
-      <w:proofErr w:type="spellStart"/>
-      <w:r>
-        <w:t>Autolaunch</w:t>
-      </w:r>
-      <w:proofErr w:type="spellEnd"/>
-      <w:r>
-        <w:t xml:space="preserve"> feature is deselected by default. You can </w:t>
+        <w:t xml:space="preserve"> in the custom setup page – Filecopy and Autolaunch. </w:t>
+      </w:r>
+      <w:r>
+        <w:t xml:space="preserve">The Autolaunch feature is deselected by default. You can </w:t>
       </w:r>
       <w:r>
         <w:t xml:space="preserve">change the installation directory. </w:t>
@@ -3350,6 +3386,7 @@
           <w:noProof/>
           <w:color w:val="FF0000"/>
         </w:rPr>
+        <w:lastRenderedPageBreak/>
         <w:drawing>
           <wp:inline distT="0" distB="0" distL="0" distR="0" wp14:anchorId="37802BE5" wp14:editId="7B7BC441">
             <wp:extent cx="4648200" cy="3609340"/>
@@ -3409,14 +3446,8 @@
         </w:numPr>
         <w:ind w:firstLineChars="0"/>
       </w:pPr>
-      <w:proofErr w:type="spellStart"/>
-      <w:r>
-        <w:lastRenderedPageBreak/>
-        <w:t>Filecopy</w:t>
-      </w:r>
-      <w:proofErr w:type="spellEnd"/>
-      <w:r>
-        <w:t xml:space="preserve"> </w:t>
+      <w:r>
+        <w:t xml:space="preserve">Filecopy </w:t>
       </w:r>
       <w:r>
         <w:t>feature</w:t>
@@ -3440,7 +3471,6 @@
         </w:numPr>
         <w:ind w:firstLineChars="0"/>
       </w:pPr>
-      <w:proofErr w:type="spellStart"/>
       <w:r>
         <w:rPr>
           <w:rFonts w:hint="eastAsia"/>
@@ -3448,11 +3478,7 @@
         <w:t>A</w:t>
       </w:r>
       <w:r>
-        <w:t>utolaunch</w:t>
-      </w:r>
-      <w:proofErr w:type="spellEnd"/>
-      <w:r>
-        <w:t xml:space="preserve"> </w:t>
+        <w:t xml:space="preserve">utolaunch </w:t>
       </w:r>
       <w:r>
         <w:t>feature</w:t>
@@ -3498,29 +3524,7 @@
           <w:i/>
           <w:iCs/>
         </w:rPr>
-        <w:t>HKLM\\Software\\VMware, Inc.\\VMware VDM\\</w:t>
-      </w:r>
-      <w:proofErr w:type="spellStart"/>
-      <w:r>
-        <w:rPr>
-          <w:rStyle w:val="Strong"/>
-          <w:b w:val="0"/>
-          <w:bCs w:val="0"/>
-          <w:i/>
-          <w:iCs/>
-        </w:rPr>
-        <w:t>UnityShell</w:t>
-      </w:r>
-      <w:proofErr w:type="spellEnd"/>
-      <w:r>
-        <w:rPr>
-          <w:rStyle w:val="Strong"/>
-          <w:b w:val="0"/>
-          <w:bCs w:val="0"/>
-          <w:i/>
-          <w:iCs/>
-        </w:rPr>
-        <w:t>\\Run</w:t>
+        <w:t>HKLM\\Software\\VMware, Inc.\\VMware VDM\\UnityShell\\Run</w:t>
       </w:r>
       <w:r>
         <w:rPr>
@@ -3643,6 +3647,15 @@
       <w:pPr>
         <w:widowControl/>
         <w:jc w:val="left"/>
+        <w:rPr>
+          <w:rFonts w:hint="eastAsia"/>
+        </w:rPr>
+      </w:pPr>
+    </w:p>
+    <w:p>
+      <w:pPr>
+        <w:widowControl/>
+        <w:jc w:val="left"/>
       </w:pPr>
       <w:r>
         <w:br w:type="page"/>
@@ -3654,11 +3667,11 @@
           <w:u w:val="single"/>
         </w:rPr>
       </w:pPr>
-      <w:bookmarkStart w:id="155" w:name="_Toc48136379"/>
+      <w:bookmarkStart w:id="157" w:name="_Toc48136379"/>
       <w:r>
         <w:rPr>
           <w:rStyle w:val="Heading2Char"/>
-          <w:rPrChange w:id="156" w:author="Winnie Wu" w:date="2020-08-06T15:42:00Z">
+          <w:rPrChange w:id="158" w:author="Winnie Wu" w:date="2020-08-06T15:42:00Z">
             <w:rPr>
               <w:u w:val="single"/>
             </w:rPr>
@@ -3667,11 +3680,11 @@
         <w:lastRenderedPageBreak/>
         <w:t xml:space="preserve">After the </w:t>
       </w:r>
-      <w:del w:id="157" w:author="Winnie Wu" w:date="2020-08-06T15:42:00Z">
+      <w:del w:id="159" w:author="Winnie Wu" w:date="2020-08-06T15:42:00Z">
         <w:r>
           <w:rPr>
             <w:rStyle w:val="Heading2Char"/>
-            <w:rPrChange w:id="158" w:author="Winnie Wu" w:date="2020-08-06T15:42:00Z">
+            <w:rPrChange w:id="160" w:author="Winnie Wu" w:date="2020-08-06T15:42:00Z">
               <w:rPr>
                 <w:u w:val="single"/>
               </w:rPr>
@@ -3680,11 +3693,11 @@
           <w:delText>i</w:delText>
         </w:r>
       </w:del>
-      <w:ins w:id="159" w:author="Winnie Wu" w:date="2020-08-06T15:42:00Z">
+      <w:ins w:id="161" w:author="Winnie Wu" w:date="2020-08-06T15:42:00Z">
         <w:r>
           <w:rPr>
             <w:rStyle w:val="Heading2Char"/>
-            <w:rPrChange w:id="160" w:author="Winnie Wu" w:date="2020-08-06T15:42:00Z">
+            <w:rPrChange w:id="162" w:author="Winnie Wu" w:date="2020-08-06T15:42:00Z">
               <w:rPr/>
             </w:rPrChange>
           </w:rPr>
@@ -3694,7 +3707,7 @@
       <w:r>
         <w:rPr>
           <w:rStyle w:val="Heading2Char"/>
-          <w:rPrChange w:id="161" w:author="Winnie Wu" w:date="2020-08-06T15:42:00Z">
+          <w:rPrChange w:id="163" w:author="Winnie Wu" w:date="2020-08-06T15:42:00Z">
             <w:rPr>
               <w:u w:val="single"/>
             </w:rPr>
@@ -3702,10 +3715,10 @@
         </w:rPr>
         <w:t>nstallation</w:t>
       </w:r>
-      <w:bookmarkEnd w:id="155"/>
-      <w:r>
-        <w:rPr>
-          <w:rPrChange w:id="162" w:author="Winnie Wu" w:date="2020-08-06T15:42:00Z">
+      <w:bookmarkEnd w:id="157"/>
+      <w:r>
+        <w:rPr>
+          <w:rPrChange w:id="164" w:author="Winnie Wu" w:date="2020-08-06T15:42:00Z">
             <w:rPr>
               <w:u w:val="single"/>
             </w:rPr>
@@ -3713,10 +3726,10 @@
         </w:rPr>
         <w:t xml:space="preserve"> </w:t>
       </w:r>
-      <w:del w:id="163" w:author="Winnie Wu" w:date="2020-08-06T15:42:00Z">
+      <w:del w:id="165" w:author="Winnie Wu" w:date="2020-08-06T15:42:00Z">
         <w:r>
           <w:rPr>
-            <w:rPrChange w:id="164" w:author="Winnie Wu" w:date="2020-08-06T15:42:00Z">
+            <w:rPrChange w:id="166" w:author="Winnie Wu" w:date="2020-08-06T15:42:00Z">
               <w:rPr>
                 <w:u w:val="single"/>
               </w:rPr>
@@ -3816,12 +3829,11 @@
     <w:p>
       <w:pPr>
         <w:pStyle w:val="Heading1"/>
-        <w:pPrChange w:id="165" w:author="Winnie Wu" w:date="2020-08-06T15:22:00Z">
+        <w:pPrChange w:id="167" w:author="Winnie Wu" w:date="2020-08-06T15:22:00Z">
           <w:pPr/>
         </w:pPrChange>
       </w:pPr>
-      <w:bookmarkStart w:id="166" w:name="_Toc48136380"/>
-      <w:proofErr w:type="spellStart"/>
+      <w:bookmarkStart w:id="168" w:name="_Toc48136380"/>
       <w:r>
         <w:rPr>
           <w:rFonts w:hint="eastAsia"/>
@@ -3829,15 +3841,14 @@
         <w:lastRenderedPageBreak/>
         <w:t>HorizonPeripheralsClient</w:t>
       </w:r>
-      <w:proofErr w:type="spellEnd"/>
       <w:r>
         <w:t xml:space="preserve"> Install Guide</w:t>
       </w:r>
-      <w:bookmarkEnd w:id="166"/>
-    </w:p>
-    <w:p>
-      <w:commentRangeStart w:id="167"/>
-      <w:del w:id="168" w:author="Winnie Wu" w:date="2020-08-06T15:44:00Z">
+      <w:bookmarkEnd w:id="168"/>
+    </w:p>
+    <w:p>
+      <w:commentRangeStart w:id="169"/>
+      <w:del w:id="170" w:author="Winnie Wu" w:date="2020-08-06T15:44:00Z">
         <w:r>
           <w:rPr>
             <w:rFonts w:hint="eastAsia"/>
@@ -3854,7 +3865,7 @@
       <w:r>
         <w:t>.msi</w:t>
       </w:r>
-      <w:ins w:id="169" w:author="Winnie Wu" w:date="2020-08-06T15:44:00Z">
+      <w:ins w:id="171" w:author="Winnie Wu" w:date="2020-08-06T15:44:00Z">
         <w:r>
           <w:t xml:space="preserve"> </w:t>
         </w:r>
@@ -3862,22 +3873,22 @@
       <w:r>
         <w:t>is the installer to be run on your Horizon client machine.</w:t>
       </w:r>
-      <w:ins w:id="170" w:author="Winnie Wu" w:date="2020-08-06T15:53:00Z">
+      <w:ins w:id="172" w:author="Winnie Wu" w:date="2020-08-06T15:53:00Z">
         <w:r>
           <w:t xml:space="preserve"> It doesn’t require</w:t>
         </w:r>
       </w:ins>
-      <w:ins w:id="171" w:author="Winnie Wu" w:date="2020-08-06T15:57:00Z">
+      <w:ins w:id="173" w:author="Winnie Wu" w:date="2020-08-06T15:57:00Z">
         <w:r>
           <w:t xml:space="preserve"> the</w:t>
         </w:r>
       </w:ins>
-      <w:ins w:id="172" w:author="Winnie Wu" w:date="2020-08-06T15:53:00Z">
+      <w:ins w:id="174" w:author="Winnie Wu" w:date="2020-08-06T15:53:00Z">
         <w:r>
           <w:t xml:space="preserve"> </w:t>
         </w:r>
       </w:ins>
-      <w:ins w:id="173" w:author="Winnie Wu" w:date="2020-08-06T15:54:00Z">
+      <w:ins w:id="175" w:author="Winnie Wu" w:date="2020-08-06T15:54:00Z">
         <w:r>
           <w:t xml:space="preserve">administrator privilege to </w:t>
         </w:r>
@@ -3885,7 +3896,7 @@
       <w:r>
         <w:t>run</w:t>
       </w:r>
-      <w:ins w:id="174" w:author="Winnie Wu" w:date="2020-08-06T15:54:00Z">
+      <w:ins w:id="176" w:author="Winnie Wu" w:date="2020-08-06T15:54:00Z">
         <w:r>
           <w:t>.</w:t>
         </w:r>
@@ -3895,11 +3906,9 @@
       <w:r>
         <w:t xml:space="preserve">You can choose the installation directory for </w:t>
       </w:r>
-      <w:proofErr w:type="spellStart"/>
       <w:r>
         <w:t>HorizonPeripheralsClient</w:t>
       </w:r>
-      <w:proofErr w:type="spellEnd"/>
       <w:r>
         <w:t xml:space="preserve">. </w:t>
       </w:r>
@@ -3918,12 +3927,12 @@
       <w:r>
         <w:t>.</w:t>
       </w:r>
-      <w:commentRangeEnd w:id="167"/>
+      <w:commentRangeEnd w:id="169"/>
       <w:r>
         <w:rPr>
           <w:rStyle w:val="CommentReference"/>
         </w:rPr>
-        <w:commentReference w:id="167"/>
+        <w:commentReference w:id="169"/>
       </w:r>
     </w:p>
     <w:p>
@@ -3994,7 +4003,7 @@
       <w:pPr>
         <w:pStyle w:val="Heading1"/>
       </w:pPr>
-      <w:bookmarkStart w:id="175" w:name="_Toc48136381"/>
+      <w:bookmarkStart w:id="177" w:name="_Toc48136381"/>
       <w:r>
         <w:rPr>
           <w:rFonts w:hint="eastAsia"/>
@@ -4005,25 +4014,21 @@
       <w:r>
         <w:t>ninstall</w:t>
       </w:r>
-      <w:bookmarkEnd w:id="175"/>
+      <w:bookmarkEnd w:id="177"/>
     </w:p>
     <w:p>
       <w:r>
         <w:t xml:space="preserve">Go to the Uninstall a program entry in Control Panel. Uninstall the </w:t>
       </w:r>
-      <w:proofErr w:type="spellStart"/>
       <w:r>
         <w:t>HorizonPeripheralsClient</w:t>
       </w:r>
-      <w:proofErr w:type="spellEnd"/>
       <w:r>
         <w:t xml:space="preserve"> and </w:t>
       </w:r>
-      <w:proofErr w:type="spellStart"/>
       <w:r>
         <w:t>HorizonPeripheralsAgent</w:t>
       </w:r>
-      <w:proofErr w:type="spellEnd"/>
       <w:r>
         <w:t xml:space="preserve"> program</w:t>
       </w:r>
@@ -4101,7 +4106,7 @@
     <w:p>
       <w:pPr>
         <w:pStyle w:val="Heading1"/>
-        <w:pPrChange w:id="176" w:author="Winnie Wu" w:date="2020-08-06T15:45:00Z">
+        <w:pPrChange w:id="178" w:author="Winnie Wu" w:date="2020-08-06T15:45:00Z">
           <w:pPr>
             <w:tabs>
               <w:tab w:val="left" w:pos="3120"/>
@@ -4109,7 +4114,7 @@
           </w:pPr>
         </w:pPrChange>
       </w:pPr>
-      <w:bookmarkStart w:id="177" w:name="_Toc48136382"/>
+      <w:bookmarkStart w:id="179" w:name="_Toc48136382"/>
       <w:r>
         <w:lastRenderedPageBreak/>
         <w:t xml:space="preserve">Change </w:t>
@@ -4123,12 +4128,12 @@
       <w:r>
         <w:t xml:space="preserve"> </w:t>
       </w:r>
-      <w:ins w:id="178" w:author="Winnie Wu" w:date="2020-08-06T15:45:00Z">
+      <w:ins w:id="180" w:author="Winnie Wu" w:date="2020-08-06T15:45:00Z">
         <w:r>
           <w:t>S</w:t>
         </w:r>
       </w:ins>
-      <w:del w:id="179" w:author="Winnie Wu" w:date="2020-08-06T15:45:00Z">
+      <w:del w:id="181" w:author="Winnie Wu" w:date="2020-08-06T15:45:00Z">
         <w:r>
           <w:rPr>
             <w:rFonts w:hint="eastAsia"/>
@@ -4145,12 +4150,12 @@
       <w:r>
         <w:t xml:space="preserve"> </w:t>
       </w:r>
-      <w:ins w:id="180" w:author="Winnie Wu" w:date="2020-08-06T15:45:00Z">
+      <w:ins w:id="182" w:author="Winnie Wu" w:date="2020-08-06T15:45:00Z">
         <w:r>
           <w:t>C</w:t>
         </w:r>
       </w:ins>
-      <w:del w:id="181" w:author="Winnie Wu" w:date="2020-08-06T15:45:00Z">
+      <w:del w:id="183" w:author="Winnie Wu" w:date="2020-08-06T15:45:00Z">
         <w:r>
           <w:rPr>
             <w:rFonts w:hint="eastAsia"/>
@@ -4167,12 +4172,12 @@
       <w:r>
         <w:t xml:space="preserve">ficate </w:t>
       </w:r>
-      <w:del w:id="182" w:author="Winnie Wu" w:date="2020-08-06T15:45:00Z">
+      <w:del w:id="184" w:author="Winnie Wu" w:date="2020-08-06T15:45:00Z">
         <w:r>
           <w:delText>s</w:delText>
         </w:r>
       </w:del>
-      <w:ins w:id="183" w:author="Winnie Wu" w:date="2020-08-06T15:45:00Z">
+      <w:ins w:id="185" w:author="Winnie Wu" w:date="2020-08-06T15:45:00Z">
         <w:r>
           <w:t>S</w:t>
         </w:r>
@@ -4180,7 +4185,7 @@
       <w:r>
         <w:t>ettings (Optional)</w:t>
       </w:r>
-      <w:bookmarkEnd w:id="177"/>
+      <w:bookmarkEnd w:id="179"/>
     </w:p>
     <w:p>
       <w:pPr>
@@ -4206,12 +4211,12 @@
       <w:r>
         <w:t xml:space="preserve">will be generated with the web </w:t>
       </w:r>
-      <w:del w:id="184" w:author="Winnie Wu" w:date="2020-08-06T15:56:00Z">
+      <w:del w:id="186" w:author="Winnie Wu" w:date="2020-08-06T15:56:00Z">
         <w:r>
           <w:delText>ova</w:delText>
         </w:r>
       </w:del>
-      <w:ins w:id="185" w:author="Winnie Wu" w:date="2020-08-06T15:56:00Z">
+      <w:ins w:id="187" w:author="Winnie Wu" w:date="2020-08-06T15:56:00Z">
         <w:r>
           <w:t>OVA</w:t>
         </w:r>
@@ -4219,20 +4224,15 @@
       <w:r>
         <w:t xml:space="preserve"> server’s FQDN </w:t>
       </w:r>
-      <w:ins w:id="186" w:author="Winnie Wu" w:date="2020-08-06T15:58:00Z">
+      <w:ins w:id="188" w:author="Winnie Wu" w:date="2020-08-06T15:58:00Z">
         <w:r>
           <w:t xml:space="preserve">signed </w:t>
         </w:r>
       </w:ins>
       <w:r>
-        <w:t xml:space="preserve">by a VMware internal </w:t>
-      </w:r>
-      <w:proofErr w:type="spellStart"/>
-      <w:r>
-        <w:t>rootCA</w:t>
-      </w:r>
-      <w:proofErr w:type="spellEnd"/>
-      <w:ins w:id="187" w:author="Winnie Wu" w:date="2020-08-06T15:51:00Z">
+        <w:t>by a VMware internal rootCA</w:t>
+      </w:r>
+      <w:ins w:id="189" w:author="Winnie Wu" w:date="2020-08-06T15:51:00Z">
         <w:r>
           <w:t xml:space="preserve"> </w:t>
         </w:r>
@@ -4240,7 +4240,7 @@
       <w:r>
         <w:t>after</w:t>
       </w:r>
-      <w:ins w:id="188" w:author="Winnie Wu" w:date="2020-08-06T15:51:00Z">
+      <w:ins w:id="190" w:author="Winnie Wu" w:date="2020-08-06T15:51:00Z">
         <w:r>
           <w:t xml:space="preserve"> the </w:t>
         </w:r>
@@ -4248,12 +4248,12 @@
       <w:r>
         <w:t>deployment</w:t>
       </w:r>
-      <w:ins w:id="189" w:author="Winnie Wu" w:date="2020-08-06T15:51:00Z">
+      <w:ins w:id="191" w:author="Winnie Wu" w:date="2020-08-06T15:51:00Z">
         <w:r>
           <w:t xml:space="preserve"> of Web </w:t>
         </w:r>
       </w:ins>
-      <w:ins w:id="190" w:author="Winnie Wu" w:date="2020-08-06T15:56:00Z">
+      <w:ins w:id="192" w:author="Winnie Wu" w:date="2020-08-06T15:56:00Z">
         <w:r>
           <w:t>OVA</w:t>
         </w:r>
@@ -4261,22 +4261,20 @@
       <w:r>
         <w:t xml:space="preserve">. This cert is then used by the HTTPS </w:t>
       </w:r>
-      <w:ins w:id="191" w:author="Winnie Wu" w:date="2020-08-06T15:58:00Z">
+      <w:ins w:id="193" w:author="Winnie Wu" w:date="2020-08-06T15:58:00Z">
         <w:r>
           <w:t xml:space="preserve">communication between </w:t>
         </w:r>
       </w:ins>
-      <w:proofErr w:type="spellStart"/>
       <w:r>
         <w:t>HorizonPeripheralsAgent</w:t>
       </w:r>
-      <w:proofErr w:type="spellEnd"/>
-      <w:ins w:id="192" w:author="Winnie Wu" w:date="2020-08-06T15:58:00Z">
+      <w:ins w:id="194" w:author="Winnie Wu" w:date="2020-08-06T15:58:00Z">
         <w:r>
           <w:t xml:space="preserve"> and </w:t>
         </w:r>
       </w:ins>
-      <w:del w:id="193" w:author="Winnie Wu" w:date="2020-08-06T15:58:00Z">
+      <w:del w:id="195" w:author="Winnie Wu" w:date="2020-08-06T15:58:00Z">
         <w:r>
           <w:delText xml:space="preserve">protocol configured on the </w:delText>
         </w:r>
@@ -4284,12 +4282,12 @@
       <w:r>
         <w:t xml:space="preserve">web </w:t>
       </w:r>
-      <w:del w:id="194" w:author="Winnie Wu" w:date="2020-08-06T15:56:00Z">
+      <w:del w:id="196" w:author="Winnie Wu" w:date="2020-08-06T15:56:00Z">
         <w:r>
           <w:delText>ova</w:delText>
         </w:r>
       </w:del>
-      <w:ins w:id="195" w:author="Winnie Wu" w:date="2020-08-06T15:56:00Z">
+      <w:ins w:id="197" w:author="Winnie Wu" w:date="2020-08-06T15:56:00Z">
         <w:r>
           <w:t>OVA</w:t>
         </w:r>
@@ -4323,23 +4321,7 @@
         <w:t>another</w:t>
       </w:r>
       <w:r>
-        <w:t xml:space="preserve"> well-known </w:t>
-      </w:r>
-      <w:proofErr w:type="spellStart"/>
-      <w:r>
-        <w:t>rootCA</w:t>
-      </w:r>
-      <w:proofErr w:type="spellEnd"/>
-      <w:r>
-        <w:t xml:space="preserve"> instead of the VMware </w:t>
-      </w:r>
-      <w:proofErr w:type="spellStart"/>
-      <w:r>
-        <w:t>rootCA</w:t>
-      </w:r>
-      <w:proofErr w:type="spellEnd"/>
-      <w:r>
-        <w:t>, please follow the steps below manually.</w:t>
+        <w:t xml:space="preserve"> well-known rootCA instead of the VMware rootCA, please follow the steps below manually.</w:t>
       </w:r>
     </w:p>
     <w:p>
@@ -4352,39 +4334,7 @@
         <w:ind w:firstLineChars="0"/>
       </w:pPr>
       <w:r>
-        <w:t xml:space="preserve">Apply for a valid cert from a well-known </w:t>
-      </w:r>
-      <w:proofErr w:type="spellStart"/>
-      <w:r>
-        <w:t>rootCA</w:t>
-      </w:r>
-      <w:proofErr w:type="spellEnd"/>
-      <w:r>
-        <w:t>. Get the private key (&lt;</w:t>
-      </w:r>
-      <w:proofErr w:type="spellStart"/>
-      <w:r>
-        <w:t>fqdn</w:t>
-      </w:r>
-      <w:proofErr w:type="spellEnd"/>
-      <w:r>
-        <w:t>&gt;.key) and cert file (&lt;</w:t>
-      </w:r>
-      <w:proofErr w:type="spellStart"/>
-      <w:r>
-        <w:t>fqdn</w:t>
-      </w:r>
-      <w:proofErr w:type="spellEnd"/>
-      <w:r>
-        <w:t>&gt;.</w:t>
-      </w:r>
-      <w:proofErr w:type="spellStart"/>
-      <w:r>
-        <w:t>crt</w:t>
-      </w:r>
-      <w:proofErr w:type="spellEnd"/>
-      <w:r>
-        <w:t>) ready.</w:t>
+        <w:t>Apply for a valid cert from a well-known rootCA. Get the private key (&lt;fqdn&gt;.key) and cert file (&lt;fqdn&gt;.crt) ready.</w:t>
       </w:r>
     </w:p>
     <w:p>
@@ -4399,116 +4349,36 @@
       <w:r>
         <w:t xml:space="preserve">On web </w:t>
       </w:r>
-      <w:ins w:id="196" w:author="Winnie Wu" w:date="2020-08-06T15:56:00Z">
+      <w:ins w:id="198" w:author="Winnie Wu" w:date="2020-08-06T15:56:00Z">
         <w:r>
           <w:t>OVA</w:t>
         </w:r>
       </w:ins>
-      <w:del w:id="197" w:author="Winnie Wu" w:date="2020-08-06T15:56:00Z">
-        <w:r>
-          <w:delText>ova</w:delText>
-        </w:r>
-      </w:del>
-      <w:ins w:id="198" w:author="Winnie Wu" w:date="2020-08-06T15:56:00Z">
-        <w:r>
-          <w:t>OVA</w:t>
-        </w:r>
-      </w:ins>
-      <w:r>
-        <w:t xml:space="preserve"> server, copy the key and cert files to </w:t>
-      </w:r>
-      <w:r>
-        <w:t>/</w:t>
-      </w:r>
-      <w:proofErr w:type="spellStart"/>
-      <w:r>
-        <w:t>etc</w:t>
-      </w:r>
-      <w:proofErr w:type="spellEnd"/>
-      <w:r>
-        <w:t>/</w:t>
-      </w:r>
-      <w:proofErr w:type="spellStart"/>
-      <w:r>
-        <w:t>nginx</w:t>
-      </w:r>
-      <w:proofErr w:type="spellEnd"/>
-      <w:r>
-        <w:t>/</w:t>
-      </w:r>
-      <w:r>
-        <w:t xml:space="preserve"> folder. Edit the /</w:t>
-      </w:r>
-      <w:proofErr w:type="spellStart"/>
-      <w:r>
-        <w:t>etc</w:t>
-      </w:r>
-      <w:proofErr w:type="spellEnd"/>
-      <w:r>
-        <w:t>/</w:t>
-      </w:r>
-      <w:proofErr w:type="spellStart"/>
-      <w:r>
-        <w:t>nginx</w:t>
-      </w:r>
-      <w:proofErr w:type="spellEnd"/>
-      <w:r>
-        <w:t>/</w:t>
-      </w:r>
-      <w:proofErr w:type="spellStart"/>
-      <w:r>
-        <w:t>nginx.conf</w:t>
-      </w:r>
-      <w:proofErr w:type="spellEnd"/>
-      <w:r>
-        <w:t xml:space="preserve"> to replace the </w:t>
-      </w:r>
-      <w:proofErr w:type="spellStart"/>
-      <w:r>
-        <w:t>ssl_certificate</w:t>
-      </w:r>
-      <w:proofErr w:type="spellEnd"/>
-      <w:r>
-        <w:t xml:space="preserve"> and </w:t>
-      </w:r>
-      <w:proofErr w:type="spellStart"/>
-      <w:r>
-        <w:t>ssl_certificate_key</w:t>
-      </w:r>
-      <w:proofErr w:type="spellEnd"/>
-      <w:r>
-        <w:t xml:space="preserve"> options with &lt;</w:t>
-      </w:r>
-      <w:proofErr w:type="spellStart"/>
-      <w:r>
-        <w:t>fqdn</w:t>
-      </w:r>
-      <w:proofErr w:type="spellEnd"/>
-      <w:r>
-        <w:t>&gt;.</w:t>
-      </w:r>
-      <w:proofErr w:type="spellStart"/>
-      <w:r>
-        <w:t>crt</w:t>
-      </w:r>
-      <w:proofErr w:type="spellEnd"/>
-      <w:r>
-        <w:t xml:space="preserve"> and &lt;</w:t>
-      </w:r>
-      <w:proofErr w:type="spellStart"/>
-      <w:r>
-        <w:t>fqdn</w:t>
-      </w:r>
-      <w:proofErr w:type="spellEnd"/>
-      <w:r>
-        <w:t xml:space="preserve">&gt;.key. Reboot the web </w:t>
-      </w:r>
       <w:del w:id="199" w:author="Winnie Wu" w:date="2020-08-06T15:56:00Z">
         <w:r>
           <w:delText>ova</w:delText>
         </w:r>
       </w:del>
       <w:ins w:id="200" w:author="Winnie Wu" w:date="2020-08-06T15:56:00Z">
+        <w:r>
+          <w:t>OVA</w:t>
+        </w:r>
+      </w:ins>
+      <w:r>
+        <w:t xml:space="preserve"> server, copy the key and cert files to </w:t>
+      </w:r>
+      <w:r>
+        <w:t>/etc/nginx/</w:t>
+      </w:r>
+      <w:r>
+        <w:t xml:space="preserve"> folder. Edit the /etc/nginx/nginx.conf to replace the ssl_certificate and ssl_certificate_key options with &lt;fqdn&gt;.crt and &lt;fqdn&gt;.key. Reboot the web </w:t>
+      </w:r>
+      <w:del w:id="201" w:author="Winnie Wu" w:date="2020-08-06T15:56:00Z">
+        <w:r>
+          <w:delText>ova</w:delText>
+        </w:r>
+      </w:del>
+      <w:ins w:id="202" w:author="Winnie Wu" w:date="2020-08-06T15:56:00Z">
         <w:r>
           <w:t>OVA</w:t>
         </w:r>
@@ -4527,29 +4397,11 @@
         <w:ind w:firstLineChars="0"/>
       </w:pPr>
       <w:r>
-        <w:t xml:space="preserve">Get the public certificate of the well-known </w:t>
-      </w:r>
-      <w:proofErr w:type="spellStart"/>
-      <w:r>
-        <w:t>rootCA</w:t>
-      </w:r>
-      <w:proofErr w:type="spellEnd"/>
-      <w:r>
-        <w:t xml:space="preserve"> (</w:t>
-      </w:r>
-      <w:proofErr w:type="spellStart"/>
-      <w:r>
-        <w:t>rootca.pem</w:t>
-      </w:r>
-      <w:proofErr w:type="spellEnd"/>
-      <w:r>
-        <w:t xml:space="preserve">). Copy it to the </w:t>
-      </w:r>
-      <w:proofErr w:type="spellStart"/>
+        <w:t xml:space="preserve">Get the public certificate of the well-known rootCA (rootca.pem). Copy it to the </w:t>
+      </w:r>
       <w:r>
         <w:t>HorizonPeripheralsAgent</w:t>
       </w:r>
-      <w:proofErr w:type="spellEnd"/>
       <w:r>
         <w:t xml:space="preserve"> install directory on Horizon agent machine.</w:t>
       </w:r>
@@ -4585,7 +4437,7 @@
 
 <file path=word/comments.xml><?xml version="1.0" encoding="utf-8"?>
 <w:comments xmlns:wpc="http://schemas.microsoft.com/office/word/2010/wordprocessingCanvas" xmlns:cx="http://schemas.microsoft.com/office/drawing/2014/chartex" xmlns:cx1="http://schemas.microsoft.com/office/drawing/2015/9/8/chartex" xmlns:cx2="http://schemas.microsoft.com/office/drawing/2015/10/21/chartex" xmlns:cx3="http://schemas.microsoft.com/office/drawing/2016/5/9/chartex" xmlns:cx4="http://schemas.microsoft.com/office/drawing/2016/5/10/chartex" xmlns:cx5="http://schemas.microsoft.com/office/drawing/2016/5/11/chartex" xmlns:cx6="http://schemas.microsoft.com/office/drawing/2016/5/12/chartex" xmlns:cx7="http://schemas.microsoft.com/office/drawing/2016/5/13/chartex" xmlns:cx8="http://schemas.microsoft.com/office/drawing/2016/5/14/chartex" xmlns:mc="http://schemas.openxmlformats.org/markup-compatibility/2006" xmlns:aink="http://schemas.microsoft.com/office/drawing/2016/ink" xmlns:am3d="http://schemas.microsoft.com/office/drawing/2017/model3d" xmlns:o="urn:schemas-microsoft-com:office:office" xmlns:r="http://schemas.openxmlformats.org/officeDocument/2006/relationships" xmlns:m="http://schemas.openxmlformats.org/officeDocument/2006/math" xmlns:v="urn:schemas-microsoft-com:vml" xmlns:wp14="http://schemas.microsoft.com/office/word/2010/wordprocessingDrawing" xmlns:wp="http://schemas.openxmlformats.org/drawingml/2006/wordprocessingDrawing" xmlns:w10="urn:schemas-microsoft-com:office:word" xmlns:w="http://schemas.openxmlformats.org/wordprocessingml/2006/main" xmlns:w14="http://schemas.microsoft.com/office/word/2010/wordml" xmlns:w15="http://schemas.microsoft.com/office/word/2012/wordml" xmlns:w16cex="http://schemas.microsoft.com/office/word/2018/wordml/cex" xmlns:w16cid="http://schemas.microsoft.com/office/word/2016/wordml/cid" xmlns:w16="http://schemas.microsoft.com/office/word/2018/wordml" xmlns:w16se="http://schemas.microsoft.com/office/word/2015/wordml/symex" xmlns:wpg="http://schemas.microsoft.com/office/word/2010/wordprocessingGroup" xmlns:wpi="http://schemas.microsoft.com/office/word/2010/wordprocessingInk" xmlns:wne="http://schemas.microsoft.com/office/word/2006/wordml" xmlns:wps="http://schemas.microsoft.com/office/word/2010/wordprocessingShape" mc:Ignorable="w14 w15 w16se w16cid w16 w16cex wp14">
-  <w:comment w:id="167" w:author="Winnie Wu" w:date="2020-08-06T15:50:00Z" w:initials="WW">
+  <w:comment w:id="169" w:author="Winnie Wu" w:date="2020-08-06T15:50:00Z" w:initials="WW">
     <w:p>
       <w:pPr>
         <w:pStyle w:val="CommentText"/>
@@ -5020,6 +4872,95 @@
     </w:lvl>
   </w:abstractNum>
   <w:abstractNum w:abstractNumId="4" w15:restartNumberingAfterBreak="0">
+    <w:nsid w:val="2BF34492"/>
+    <w:multiLevelType w:val="hybridMultilevel"/>
+    <w:tmpl w:val="DE809642"/>
+    <w:lvl w:ilvl="0" w:tplc="A244ADF4">
+      <w:start w:val="1"/>
+      <w:numFmt w:val="decimal"/>
+      <w:lvlText w:val="%1)"/>
+      <w:lvlJc w:val="left"/>
+      <w:pPr>
+        <w:ind w:left="360" w:hanging="360"/>
+      </w:pPr>
+      <w:rPr>
+        <w:rFonts w:hint="default"/>
+      </w:rPr>
+    </w:lvl>
+    <w:lvl w:ilvl="1" w:tplc="04090019" w:tentative="1">
+      <w:start w:val="1"/>
+      <w:numFmt w:val="lowerLetter"/>
+      <w:lvlText w:val="%2)"/>
+      <w:lvlJc w:val="left"/>
+      <w:pPr>
+        <w:ind w:left="840" w:hanging="420"/>
+      </w:pPr>
+    </w:lvl>
+    <w:lvl w:ilvl="2" w:tplc="0409001B" w:tentative="1">
+      <w:start w:val="1"/>
+      <w:numFmt w:val="lowerRoman"/>
+      <w:lvlText w:val="%3."/>
+      <w:lvlJc w:val="right"/>
+      <w:pPr>
+        <w:ind w:left="1260" w:hanging="420"/>
+      </w:pPr>
+    </w:lvl>
+    <w:lvl w:ilvl="3" w:tplc="0409000F" w:tentative="1">
+      <w:start w:val="1"/>
+      <w:numFmt w:val="decimal"/>
+      <w:lvlText w:val="%4."/>
+      <w:lvlJc w:val="left"/>
+      <w:pPr>
+        <w:ind w:left="1680" w:hanging="420"/>
+      </w:pPr>
+    </w:lvl>
+    <w:lvl w:ilvl="4" w:tplc="04090019" w:tentative="1">
+      <w:start w:val="1"/>
+      <w:numFmt w:val="lowerLetter"/>
+      <w:lvlText w:val="%5)"/>
+      <w:lvlJc w:val="left"/>
+      <w:pPr>
+        <w:ind w:left="2100" w:hanging="420"/>
+      </w:pPr>
+    </w:lvl>
+    <w:lvl w:ilvl="5" w:tplc="0409001B" w:tentative="1">
+      <w:start w:val="1"/>
+      <w:numFmt w:val="lowerRoman"/>
+      <w:lvlText w:val="%6."/>
+      <w:lvlJc w:val="right"/>
+      <w:pPr>
+        <w:ind w:left="2520" w:hanging="420"/>
+      </w:pPr>
+    </w:lvl>
+    <w:lvl w:ilvl="6" w:tplc="0409000F" w:tentative="1">
+      <w:start w:val="1"/>
+      <w:numFmt w:val="decimal"/>
+      <w:lvlText w:val="%7."/>
+      <w:lvlJc w:val="left"/>
+      <w:pPr>
+        <w:ind w:left="2940" w:hanging="420"/>
+      </w:pPr>
+    </w:lvl>
+    <w:lvl w:ilvl="7" w:tplc="04090019" w:tentative="1">
+      <w:start w:val="1"/>
+      <w:numFmt w:val="lowerLetter"/>
+      <w:lvlText w:val="%8)"/>
+      <w:lvlJc w:val="left"/>
+      <w:pPr>
+        <w:ind w:left="3360" w:hanging="420"/>
+      </w:pPr>
+    </w:lvl>
+    <w:lvl w:ilvl="8" w:tplc="0409001B" w:tentative="1">
+      <w:start w:val="1"/>
+      <w:numFmt w:val="lowerRoman"/>
+      <w:lvlText w:val="%9."/>
+      <w:lvlJc w:val="right"/>
+      <w:pPr>
+        <w:ind w:left="3780" w:hanging="420"/>
+      </w:pPr>
+    </w:lvl>
+  </w:abstractNum>
+  <w:abstractNum w:abstractNumId="5" w15:restartNumberingAfterBreak="0">
     <w:nsid w:val="321351D4"/>
     <w:multiLevelType w:val="hybridMultilevel"/>
     <w:tmpl w:val="17741E4E"/>
@@ -5109,7 +5050,7 @@
       </w:pPr>
     </w:lvl>
   </w:abstractNum>
-  <w:abstractNum w:abstractNumId="5" w15:restartNumberingAfterBreak="0">
+  <w:abstractNum w:abstractNumId="6" w15:restartNumberingAfterBreak="0">
     <w:nsid w:val="41DA13FA"/>
     <w:multiLevelType w:val="hybridMultilevel"/>
     <w:tmpl w:val="FF90CABE"/>
@@ -5198,7 +5139,96 @@
       </w:pPr>
     </w:lvl>
   </w:abstractNum>
-  <w:abstractNum w:abstractNumId="6" w15:restartNumberingAfterBreak="0">
+  <w:abstractNum w:abstractNumId="7" w15:restartNumberingAfterBreak="0">
+    <w:nsid w:val="45B90F3D"/>
+    <w:multiLevelType w:val="hybridMultilevel"/>
+    <w:tmpl w:val="7A3AA23E"/>
+    <w:lvl w:ilvl="0" w:tplc="5AEA3826">
+      <w:start w:val="1"/>
+      <w:numFmt w:val="decimal"/>
+      <w:lvlText w:val="%1)"/>
+      <w:lvlJc w:val="left"/>
+      <w:pPr>
+        <w:ind w:left="360" w:hanging="360"/>
+      </w:pPr>
+      <w:rPr>
+        <w:rFonts w:hint="default"/>
+      </w:rPr>
+    </w:lvl>
+    <w:lvl w:ilvl="1" w:tplc="04090019" w:tentative="1">
+      <w:start w:val="1"/>
+      <w:numFmt w:val="lowerLetter"/>
+      <w:lvlText w:val="%2)"/>
+      <w:lvlJc w:val="left"/>
+      <w:pPr>
+        <w:ind w:left="840" w:hanging="420"/>
+      </w:pPr>
+    </w:lvl>
+    <w:lvl w:ilvl="2" w:tplc="0409001B" w:tentative="1">
+      <w:start w:val="1"/>
+      <w:numFmt w:val="lowerRoman"/>
+      <w:lvlText w:val="%3."/>
+      <w:lvlJc w:val="right"/>
+      <w:pPr>
+        <w:ind w:left="1260" w:hanging="420"/>
+      </w:pPr>
+    </w:lvl>
+    <w:lvl w:ilvl="3" w:tplc="0409000F" w:tentative="1">
+      <w:start w:val="1"/>
+      <w:numFmt w:val="decimal"/>
+      <w:lvlText w:val="%4."/>
+      <w:lvlJc w:val="left"/>
+      <w:pPr>
+        <w:ind w:left="1680" w:hanging="420"/>
+      </w:pPr>
+    </w:lvl>
+    <w:lvl w:ilvl="4" w:tplc="04090019" w:tentative="1">
+      <w:start w:val="1"/>
+      <w:numFmt w:val="lowerLetter"/>
+      <w:lvlText w:val="%5)"/>
+      <w:lvlJc w:val="left"/>
+      <w:pPr>
+        <w:ind w:left="2100" w:hanging="420"/>
+      </w:pPr>
+    </w:lvl>
+    <w:lvl w:ilvl="5" w:tplc="0409001B" w:tentative="1">
+      <w:start w:val="1"/>
+      <w:numFmt w:val="lowerRoman"/>
+      <w:lvlText w:val="%6."/>
+      <w:lvlJc w:val="right"/>
+      <w:pPr>
+        <w:ind w:left="2520" w:hanging="420"/>
+      </w:pPr>
+    </w:lvl>
+    <w:lvl w:ilvl="6" w:tplc="0409000F" w:tentative="1">
+      <w:start w:val="1"/>
+      <w:numFmt w:val="decimal"/>
+      <w:lvlText w:val="%7."/>
+      <w:lvlJc w:val="left"/>
+      <w:pPr>
+        <w:ind w:left="2940" w:hanging="420"/>
+      </w:pPr>
+    </w:lvl>
+    <w:lvl w:ilvl="7" w:tplc="04090019" w:tentative="1">
+      <w:start w:val="1"/>
+      <w:numFmt w:val="lowerLetter"/>
+      <w:lvlText w:val="%8)"/>
+      <w:lvlJc w:val="left"/>
+      <w:pPr>
+        <w:ind w:left="3360" w:hanging="420"/>
+      </w:pPr>
+    </w:lvl>
+    <w:lvl w:ilvl="8" w:tplc="0409001B" w:tentative="1">
+      <w:start w:val="1"/>
+      <w:numFmt w:val="lowerRoman"/>
+      <w:lvlText w:val="%9."/>
+      <w:lvlJc w:val="right"/>
+      <w:pPr>
+        <w:ind w:left="3780" w:hanging="420"/>
+      </w:pPr>
+    </w:lvl>
+  </w:abstractNum>
+  <w:abstractNum w:abstractNumId="8" w15:restartNumberingAfterBreak="0">
     <w:nsid w:val="5049498F"/>
     <w:multiLevelType w:val="hybridMultilevel"/>
     <w:tmpl w:val="47A29014"/>
@@ -5288,7 +5318,7 @@
     </w:lvl>
   </w:abstractNum>
   <w:num w:numId="1">
-    <w:abstractNumId w:val="4"/>
+    <w:abstractNumId w:val="5"/>
   </w:num>
   <w:num w:numId="2">
     <w:abstractNumId w:val="2"/>
@@ -5300,13 +5330,19 @@
     <w:abstractNumId w:val="1"/>
   </w:num>
   <w:num w:numId="5">
-    <w:abstractNumId w:val="5"/>
+    <w:abstractNumId w:val="6"/>
   </w:num>
   <w:num w:numId="6">
-    <w:abstractNumId w:val="6"/>
+    <w:abstractNumId w:val="8"/>
   </w:num>
   <w:num w:numId="7">
     <w:abstractNumId w:val="0"/>
+  </w:num>
+  <w:num w:numId="8">
+    <w:abstractNumId w:val="4"/>
+  </w:num>
+  <w:num w:numId="9">
+    <w:abstractNumId w:val="7"/>
   </w:num>
 </w:numbering>
 </file>

</xml_diff>

<commit_message>
Update the install doc to require admin privilege for client installer.
</commit_message>
<xml_diff>
--- a/documents/Peripherals_Intelligence_InstallationGuide.docx
+++ b/documents/Peripherals_Intelligence_InstallationGuide.docx
@@ -2708,13 +2708,49 @@
         <w:t xml:space="preserve">change the installation directory. </w:t>
       </w:r>
       <w:r>
-        <w:t>By default, it is C:\</w:t>
-      </w:r>
-      <w:r>
+        <w:t xml:space="preserve">By default, it is </w:t>
+      </w:r>
+    </w:p>
+    <w:p>
+      <w:r>
+        <w:rPr>
+          <w:b/>
+          <w:bCs/>
+        </w:rPr>
+        <w:t>C:\</w:t>
+      </w:r>
+      <w:r>
+        <w:rPr>
+          <w:b/>
+          <w:bCs/>
+        </w:rPr>
+        <w:t>Program Files\</w:t>
+      </w:r>
+      <w:proofErr w:type="spellStart"/>
+      <w:r>
+        <w:rPr>
+          <w:b/>
+          <w:bCs/>
+        </w:rPr>
         <w:t>HorizonPeripheralsAgent</w:t>
       </w:r>
-      <w:r>
-        <w:t xml:space="preserve">\ directory. </w:t>
+      <w:proofErr w:type="spellEnd"/>
+      <w:r>
+        <w:rPr>
+          <w:b/>
+          <w:bCs/>
+        </w:rPr>
+        <w:t>\</w:t>
+      </w:r>
+      <w:r>
+        <w:rPr>
+          <w:b/>
+          <w:bCs/>
+        </w:rPr>
+        <w:t xml:space="preserve"> </w:t>
+      </w:r>
+      <w:r>
+        <w:t xml:space="preserve">directory. </w:t>
       </w:r>
     </w:p>
     <w:p>
@@ -2727,13 +2763,14 @@
       <w:r>
         <w:rPr>
           <w:noProof/>
+          <w:color w:val="FF0000"/>
         </w:rPr>
         <w:lastRenderedPageBreak/>
         <w:drawing>
-          <wp:inline distT="0" distB="0" distL="0" distR="0" wp14:anchorId="39589F5A" wp14:editId="0118E23C">
-            <wp:extent cx="4692345" cy="3648231"/>
-            <wp:effectExtent l="0" t="0" r="0" b="0"/>
-            <wp:docPr id="3" name="图片 3"/>
+          <wp:inline distT="0" distB="0" distL="0" distR="0" wp14:anchorId="3860CFD7" wp14:editId="65176067">
+            <wp:extent cx="4709568" cy="3673158"/>
+            <wp:effectExtent l="0" t="0" r="0" b="3810"/>
+            <wp:docPr id="2" name="Picture 2" descr="Graphical user interface, text, application&#10;&#10;Description automatically generated"/>
             <wp:cNvGraphicFramePr>
               <a:graphicFrameLocks xmlns:a="http://schemas.openxmlformats.org/drawingml/2006/main" noChangeAspect="1"/>
             </wp:cNvGraphicFramePr>
@@ -2741,30 +2778,29 @@
               <a:graphicData uri="http://schemas.openxmlformats.org/drawingml/2006/picture">
                 <pic:pic xmlns:pic="http://schemas.openxmlformats.org/drawingml/2006/picture">
                   <pic:nvPicPr>
-                    <pic:cNvPr id="1" name=""/>
+                    <pic:cNvPr id="2" name="Picture 2" descr="Graphical user interface, text, application&#10;&#10;Description automatically generated"/>
                     <pic:cNvPicPr/>
                   </pic:nvPicPr>
-                  <pic:blipFill rotWithShape="1">
-                    <a:blip r:embed="rId14"/>
-                    <a:srcRect l="365" t="699" r="494" b="819"/>
-                    <a:stretch/>
+                  <pic:blipFill>
+                    <a:blip r:embed="rId14">
+                      <a:extLst>
+                        <a:ext uri="{28A0092B-C50C-407E-A947-70E740481C1C}">
+                          <a14:useLocalDpi xmlns:a14="http://schemas.microsoft.com/office/drawing/2010/main" val="0"/>
+                        </a:ext>
+                      </a:extLst>
+                    </a:blip>
+                    <a:stretch>
+                      <a:fillRect/>
+                    </a:stretch>
                   </pic:blipFill>
-                  <pic:spPr bwMode="auto">
+                  <pic:spPr>
                     <a:xfrm>
                       <a:off x="0" y="0"/>
-                      <a:ext cx="4693294" cy="3648969"/>
+                      <a:ext cx="4709568" cy="3673158"/>
                     </a:xfrm>
                     <a:prstGeom prst="rect">
                       <a:avLst/>
                     </a:prstGeom>
-                    <a:ln>
-                      <a:noFill/>
-                    </a:ln>
-                    <a:extLst>
-                      <a:ext uri="{53640926-AAD7-44D8-BBD7-CCE9431645EC}">
-                        <a14:shadowObscured xmlns:a14="http://schemas.microsoft.com/office/drawing/2010/main"/>
-                      </a:ext>
-                    </a:extLst>
                   </pic:spPr>
                 </pic:pic>
               </a:graphicData>
@@ -3045,10 +3081,10 @@
           <w:noProof/>
         </w:rPr>
         <w:drawing>
-          <wp:inline distT="0" distB="0" distL="0" distR="0" wp14:anchorId="192DFB16" wp14:editId="20BB5A89">
-            <wp:extent cx="5274310" cy="2846070"/>
+          <wp:inline distT="0" distB="0" distL="0" distR="0" wp14:anchorId="79CE4BC2" wp14:editId="5578E690">
+            <wp:extent cx="5274310" cy="2326005"/>
             <wp:effectExtent l="0" t="0" r="2540" b="0"/>
-            <wp:docPr id="11" name="Picture 11"/>
+            <wp:docPr id="1" name="Picture 1"/>
             <wp:cNvGraphicFramePr>
               <a:graphicFrameLocks xmlns:a="http://schemas.openxmlformats.org/drawingml/2006/main" noChangeAspect="1"/>
             </wp:cNvGraphicFramePr>
@@ -3056,10 +3092,8 @@
               <a:graphicData uri="http://schemas.openxmlformats.org/drawingml/2006/picture">
                 <pic:pic xmlns:pic="http://schemas.openxmlformats.org/drawingml/2006/picture">
                   <pic:nvPicPr>
-                    <pic:cNvPr id="0" name="Picture 1"/>
-                    <pic:cNvPicPr>
-                      <a:picLocks noChangeAspect="1" noChangeArrowheads="1"/>
-                    </pic:cNvPicPr>
+                    <pic:cNvPr id="1" name="Picture 1"/>
+                    <pic:cNvPicPr/>
                   </pic:nvPicPr>
                   <pic:blipFill>
                     <a:blip r:embed="rId15">
@@ -3069,23 +3103,18 @@
                         </a:ext>
                       </a:extLst>
                     </a:blip>
-                    <a:srcRect/>
                     <a:stretch>
                       <a:fillRect/>
                     </a:stretch>
                   </pic:blipFill>
-                  <pic:spPr bwMode="auto">
+                  <pic:spPr>
                     <a:xfrm>
                       <a:off x="0" y="0"/>
-                      <a:ext cx="5274310" cy="2846070"/>
+                      <a:ext cx="5274310" cy="2326005"/>
                     </a:xfrm>
                     <a:prstGeom prst="rect">
                       <a:avLst/>
                     </a:prstGeom>
-                    <a:noFill/>
-                    <a:ln>
-                      <a:noFill/>
-                    </a:ln>
                   </pic:spPr>
                 </pic:pic>
               </a:graphicData>
@@ -3245,7 +3274,13 @@
         <w:t>is the installer to be run on your Horizon client machine.</w:t>
       </w:r>
       <w:r>
-        <w:t xml:space="preserve"> It doesn’t require the administrator privilege to </w:t>
+        <w:t xml:space="preserve"> It require</w:t>
+      </w:r>
+      <w:r>
+        <w:t>s</w:t>
+      </w:r>
+      <w:r>
+        <w:t xml:space="preserve"> the administrator privilege to </w:t>
       </w:r>
       <w:r>
         <w:t>run</w:t>
@@ -3273,11 +3308,41 @@
         <w:t>By</w:t>
       </w:r>
       <w:r>
-        <w:t xml:space="preserve"> default, it is C:\</w:t>
-      </w:r>
-      <w:r>
+        <w:t xml:space="preserve"> default, it is </w:t>
+      </w:r>
+      <w:r>
+        <w:rPr>
+          <w:b/>
+          <w:bCs/>
+        </w:rPr>
+        <w:t>C:\</w:t>
+      </w:r>
+      <w:r>
+        <w:rPr>
+          <w:b/>
+          <w:bCs/>
+        </w:rPr>
+        <w:t>Program Files\</w:t>
+      </w:r>
+      <w:proofErr w:type="spellStart"/>
+      <w:r>
+        <w:rPr>
+          <w:b/>
+          <w:bCs/>
+        </w:rPr>
         <w:t>HorizonPeripheralsClient</w:t>
       </w:r>
+      <w:proofErr w:type="spellEnd"/>
+      <w:r>
+        <w:rPr>
+          <w:b/>
+          <w:bCs/>
+        </w:rPr>
+        <w:t>\</w:t>
+      </w:r>
+      <w:r>
+        <w:t xml:space="preserve"> directory</w:t>
+      </w:r>
       <w:r>
         <w:t>.</w:t>
       </w:r>
@@ -3295,10 +3360,10 @@
           <w:noProof/>
         </w:rPr>
         <w:drawing>
-          <wp:inline distT="0" distB="0" distL="0" distR="0" wp14:anchorId="33CC8808" wp14:editId="68F93256">
-            <wp:extent cx="4678680" cy="3634740"/>
-            <wp:effectExtent l="0" t="0" r="7620" b="3810"/>
-            <wp:docPr id="1" name="Picture 1"/>
+          <wp:inline distT="0" distB="0" distL="0" distR="0" wp14:anchorId="0453C4B2" wp14:editId="47FF72EF">
+            <wp:extent cx="4724809" cy="3680779"/>
+            <wp:effectExtent l="0" t="0" r="0" b="0"/>
+            <wp:docPr id="12" name="Picture 12" descr="Graphical user interface, text, application, email&#10;&#10;Description automatically generated"/>
             <wp:cNvGraphicFramePr>
               <a:graphicFrameLocks xmlns:a="http://schemas.openxmlformats.org/drawingml/2006/main" noChangeAspect="1"/>
             </wp:cNvGraphicFramePr>
@@ -3306,10 +3371,8 @@
               <a:graphicData uri="http://schemas.openxmlformats.org/drawingml/2006/picture">
                 <pic:pic xmlns:pic="http://schemas.openxmlformats.org/drawingml/2006/picture">
                   <pic:nvPicPr>
-                    <pic:cNvPr id="0" name="Picture 1"/>
-                    <pic:cNvPicPr>
-                      <a:picLocks noChangeAspect="1" noChangeArrowheads="1"/>
-                    </pic:cNvPicPr>
+                    <pic:cNvPr id="12" name="Picture 12" descr="Graphical user interface, text, application, email&#10;&#10;Description automatically generated"/>
+                    <pic:cNvPicPr/>
                   </pic:nvPicPr>
                   <pic:blipFill>
                     <a:blip r:embed="rId21">
@@ -3319,23 +3382,18 @@
                         </a:ext>
                       </a:extLst>
                     </a:blip>
-                    <a:srcRect/>
                     <a:stretch>
                       <a:fillRect/>
                     </a:stretch>
                   </pic:blipFill>
-                  <pic:spPr bwMode="auto">
+                  <pic:spPr>
                     <a:xfrm>
                       <a:off x="0" y="0"/>
-                      <a:ext cx="4678680" cy="3634740"/>
+                      <a:ext cx="4724809" cy="3680779"/>
                     </a:xfrm>
                     <a:prstGeom prst="rect">
                       <a:avLst/>
                     </a:prstGeom>
-                    <a:noFill/>
-                    <a:ln>
-                      <a:noFill/>
-                    </a:ln>
                   </pic:spPr>
                 </pic:pic>
               </a:graphicData>
@@ -3403,10 +3461,10 @@
           <w:noProof/>
         </w:rPr>
         <w:drawing>
-          <wp:inline distT="0" distB="0" distL="0" distR="0" wp14:anchorId="1CC471C1" wp14:editId="7348E5C5">
-            <wp:extent cx="5274310" cy="2305050"/>
-            <wp:effectExtent l="0" t="0" r="2540" b="0"/>
-            <wp:docPr id="15" name="Picture 15"/>
+          <wp:inline distT="0" distB="0" distL="0" distR="0" wp14:anchorId="5D284024" wp14:editId="2EB809D8">
+            <wp:extent cx="5274310" cy="1957070"/>
+            <wp:effectExtent l="0" t="0" r="2540" b="5080"/>
+            <wp:docPr id="9" name="Picture 9" descr="Graphical user interface, text, application, email&#10;&#10;Description automatically generated"/>
             <wp:cNvGraphicFramePr>
               <a:graphicFrameLocks xmlns:a="http://schemas.openxmlformats.org/drawingml/2006/main" noChangeAspect="1"/>
             </wp:cNvGraphicFramePr>
@@ -3414,36 +3472,79 @@
               <a:graphicData uri="http://schemas.openxmlformats.org/drawingml/2006/picture">
                 <pic:pic xmlns:pic="http://schemas.openxmlformats.org/drawingml/2006/picture">
                   <pic:nvPicPr>
-                    <pic:cNvPr id="0" name="Picture 5"/>
-                    <pic:cNvPicPr>
-                      <a:picLocks noChangeAspect="1" noChangeArrowheads="1"/>
-                    </pic:cNvPicPr>
+                    <pic:cNvPr id="9" name="Picture 9" descr="Graphical user interface, text, application, email&#10;&#10;Description automatically generated"/>
+                    <pic:cNvPicPr/>
                   </pic:nvPicPr>
                   <pic:blipFill>
-                    <a:blip r:embed="rId22">
+                    <a:blip r:embed="rId22" cstate="print">
                       <a:extLst>
                         <a:ext uri="{28A0092B-C50C-407E-A947-70E740481C1C}">
                           <a14:useLocalDpi xmlns:a14="http://schemas.microsoft.com/office/drawing/2010/main" val="0"/>
                         </a:ext>
                       </a:extLst>
                     </a:blip>
-                    <a:srcRect/>
                     <a:stretch>
                       <a:fillRect/>
                     </a:stretch>
                   </pic:blipFill>
-                  <pic:spPr bwMode="auto">
+                  <pic:spPr>
                     <a:xfrm>
                       <a:off x="0" y="0"/>
-                      <a:ext cx="5274310" cy="2305050"/>
+                      <a:ext cx="5274310" cy="1957070"/>
                     </a:xfrm>
                     <a:prstGeom prst="rect">
                       <a:avLst/>
                     </a:prstGeom>
-                    <a:noFill/>
-                    <a:ln>
-                      <a:noFill/>
-                    </a:ln>
+                  </pic:spPr>
+                </pic:pic>
+              </a:graphicData>
+            </a:graphic>
+          </wp:inline>
+        </w:drawing>
+      </w:r>
+    </w:p>
+    <w:p/>
+    <w:p>
+      <w:r>
+        <w:rPr>
+          <w:rFonts w:hint="eastAsia"/>
+          <w:noProof/>
+        </w:rPr>
+        <w:drawing>
+          <wp:inline distT="0" distB="0" distL="0" distR="0" wp14:anchorId="2B9FFC21" wp14:editId="7F33F04C">
+            <wp:extent cx="5274310" cy="2300605"/>
+            <wp:effectExtent l="0" t="0" r="2540" b="4445"/>
+            <wp:docPr id="10" name="Picture 10" descr="Graphical user interface, text, application, email&#10;&#10;Description automatically generated"/>
+            <wp:cNvGraphicFramePr>
+              <a:graphicFrameLocks xmlns:a="http://schemas.openxmlformats.org/drawingml/2006/main" noChangeAspect="1"/>
+            </wp:cNvGraphicFramePr>
+            <a:graphic xmlns:a="http://schemas.openxmlformats.org/drawingml/2006/main">
+              <a:graphicData uri="http://schemas.openxmlformats.org/drawingml/2006/picture">
+                <pic:pic xmlns:pic="http://schemas.openxmlformats.org/drawingml/2006/picture">
+                  <pic:nvPicPr>
+                    <pic:cNvPr id="10" name="Picture 10" descr="Graphical user interface, text, application, email&#10;&#10;Description automatically generated"/>
+                    <pic:cNvPicPr/>
+                  </pic:nvPicPr>
+                  <pic:blipFill>
+                    <a:blip r:embed="rId23">
+                      <a:extLst>
+                        <a:ext uri="{28A0092B-C50C-407E-A947-70E740481C1C}">
+                          <a14:useLocalDpi xmlns:a14="http://schemas.microsoft.com/office/drawing/2010/main" val="0"/>
+                        </a:ext>
+                      </a:extLst>
+                    </a:blip>
+                    <a:stretch>
+                      <a:fillRect/>
+                    </a:stretch>
+                  </pic:blipFill>
+                  <pic:spPr>
+                    <a:xfrm>
+                      <a:off x="0" y="0"/>
+                      <a:ext cx="5274310" cy="2300605"/>
+                    </a:xfrm>
+                    <a:prstGeom prst="rect">
+                      <a:avLst/>
+                    </a:prstGeom>
                   </pic:spPr>
                 </pic:pic>
               </a:graphicData>

</xml_diff>

<commit_message>
Fix a webova typo.
</commit_message>
<xml_diff>
--- a/documents/Peripherals_Intelligence_InstallationGuide.docx
+++ b/documents/Peripherals_Intelligence_InstallationGuide.docx
@@ -956,19 +956,15 @@
       <w:r>
         <w:t xml:space="preserve">The </w:t>
       </w:r>
-      <w:proofErr w:type="spellStart"/>
       <w:r>
         <w:t>HorizonPeripheralsAgent</w:t>
       </w:r>
-      <w:proofErr w:type="spellEnd"/>
       <w:r>
         <w:t xml:space="preserve"> and </w:t>
       </w:r>
-      <w:proofErr w:type="spellStart"/>
       <w:r>
         <w:t>HorizonPeripheralsClient</w:t>
       </w:r>
-      <w:proofErr w:type="spellEnd"/>
       <w:r>
         <w:t xml:space="preserve"> </w:t>
       </w:r>
@@ -1051,15 +1047,7 @@
     </w:p>
     <w:p>
       <w:r>
-        <w:t xml:space="preserve">The web OVA is built on VMware Photon OS 3.0 which is compatible with </w:t>
-      </w:r>
-      <w:proofErr w:type="spellStart"/>
-      <w:r>
-        <w:t>ESXi</w:t>
-      </w:r>
-      <w:proofErr w:type="spellEnd"/>
-      <w:r>
-        <w:t xml:space="preserve"> 6.5 and later</w:t>
+        <w:t>The web OVA is built on VMware Photon OS 3.0 which is compatible with ESXi 6.5 and later</w:t>
       </w:r>
     </w:p>
     <w:p>
@@ -1118,14 +1106,12 @@
         </w:numPr>
         <w:ind w:firstLineChars="0"/>
       </w:pPr>
-      <w:proofErr w:type="spellStart"/>
       <w:r>
         <w:rPr>
           <w:rFonts w:hint="eastAsia"/>
         </w:rPr>
         <w:t>HorizonPeripheralsAgent</w:t>
       </w:r>
-      <w:proofErr w:type="spellEnd"/>
       <w:r>
         <w:t xml:space="preserve"> </w:t>
       </w:r>
@@ -1160,14 +1146,12 @@
         </w:numPr>
         <w:ind w:firstLineChars="0"/>
       </w:pPr>
-      <w:proofErr w:type="spellStart"/>
       <w:r>
         <w:rPr>
           <w:rFonts w:hint="eastAsia"/>
         </w:rPr>
         <w:t>HorizonPeripheralsClient</w:t>
       </w:r>
-      <w:proofErr w:type="spellEnd"/>
       <w:r>
         <w:t xml:space="preserve"> </w:t>
       </w:r>
@@ -1244,13 +1228,8 @@
       <w:r>
         <w:t xml:space="preserve">We have set up a local web service (djintelligence.eng.vmware.com) for VMware internal users. </w:t>
       </w:r>
-      <w:proofErr w:type="gramStart"/>
-      <w:r>
-        <w:t>So</w:t>
-      </w:r>
-      <w:proofErr w:type="gramEnd"/>
-      <w:r>
-        <w:t xml:space="preserve"> i</w:t>
+      <w:r>
+        <w:t>So i</w:t>
       </w:r>
       <w:r>
         <w:t xml:space="preserve">f you are inside VMware corporate network, you can skip the web </w:t>
@@ -1270,7 +1249,6 @@
       <w:r>
         <w:t xml:space="preserve">e </w:t>
       </w:r>
-      <w:proofErr w:type="spellStart"/>
       <w:r>
         <w:rPr>
           <w:rFonts w:hint="eastAsia"/>
@@ -1284,13 +1262,8 @@
         <w:t>A</w:t>
       </w:r>
       <w:r>
-        <w:t>gent</w:t>
-      </w:r>
-      <w:proofErr w:type="spellEnd"/>
-      <w:r>
-        <w:t xml:space="preserve"> and </w:t>
-      </w:r>
-      <w:proofErr w:type="spellStart"/>
+        <w:t xml:space="preserve">gent and </w:t>
+      </w:r>
       <w:r>
         <w:t>HorizonPeripherals</w:t>
       </w:r>
@@ -1298,11 +1271,7 @@
         <w:t>C</w:t>
       </w:r>
       <w:r>
-        <w:t>lient</w:t>
-      </w:r>
-      <w:proofErr w:type="spellEnd"/>
-      <w:r>
-        <w:t>.</w:t>
+        <w:t>lient.</w:t>
       </w:r>
       <w:r>
         <w:t xml:space="preserve"> </w:t>
@@ -1331,14 +1300,12 @@
       <w:r>
         <w:fldChar w:fldCharType="separate"/>
       </w:r>
-      <w:proofErr w:type="spellStart"/>
       <w:r>
         <w:rPr>
           <w:rFonts w:hint="eastAsia"/>
         </w:rPr>
         <w:t>HorizonPeripheralsAgent</w:t>
       </w:r>
-      <w:proofErr w:type="spellEnd"/>
       <w:r>
         <w:t xml:space="preserve"> Install Guide</w:t>
       </w:r>
@@ -1394,22 +1361,15 @@
       <w:r>
         <w:t xml:space="preserve"> server and install the </w:t>
       </w:r>
-      <w:proofErr w:type="spellStart"/>
-      <w:r>
-        <w:t>HorizonPeripheralsClient</w:t>
-      </w:r>
-      <w:proofErr w:type="spellEnd"/>
-      <w:r>
-        <w:t xml:space="preserve"> </w:t>
+      <w:r>
+        <w:t xml:space="preserve">HorizonPeripheralsClient </w:t>
       </w:r>
       <w:r>
         <w:t xml:space="preserve">and </w:t>
       </w:r>
-      <w:proofErr w:type="spellStart"/>
       <w:r>
         <w:t>HorizonPeripheralsAgent</w:t>
       </w:r>
-      <w:proofErr w:type="spellEnd"/>
       <w:r>
         <w:t xml:space="preserve"> </w:t>
       </w:r>
@@ -2202,53 +2162,42 @@
       <w:r>
         <w:t xml:space="preserve"> the home page, users could download the </w:t>
       </w:r>
-      <w:proofErr w:type="spellStart"/>
       <w:r>
         <w:t>HorizonPeripheralsAgent</w:t>
       </w:r>
-      <w:proofErr w:type="spellEnd"/>
       <w:r>
         <w:t xml:space="preserve"> and </w:t>
       </w:r>
-      <w:proofErr w:type="spellStart"/>
+      <w:r>
+        <w:t xml:space="preserve">HorizonPeripheralsClient </w:t>
+      </w:r>
+      <w:r>
+        <w:t>installers. This is a</w:t>
+      </w:r>
+      <w:r>
+        <w:t xml:space="preserve"> convenient</w:t>
+      </w:r>
+      <w:r>
+        <w:t xml:space="preserve"> way for </w:t>
+      </w:r>
+      <w:r>
+        <w:t>H</w:t>
+      </w:r>
+      <w:r>
+        <w:t>orizon admin to distribute the</w:t>
+      </w:r>
+      <w:r>
+        <w:t xml:space="preserve"> </w:t>
+      </w:r>
       <w:r>
         <w:t>HorizonPeripheralsClient</w:t>
       </w:r>
-      <w:proofErr w:type="spellEnd"/>
-      <w:r>
-        <w:t xml:space="preserve"> </w:t>
-      </w:r>
-      <w:r>
-        <w:t>installers. This is a</w:t>
-      </w:r>
-      <w:r>
-        <w:t xml:space="preserve"> convenient</w:t>
-      </w:r>
-      <w:r>
-        <w:t xml:space="preserve"> way for </w:t>
-      </w:r>
-      <w:r>
-        <w:t>H</w:t>
-      </w:r>
-      <w:r>
-        <w:t>orizon admin to distribute the</w:t>
-      </w:r>
-      <w:r>
-        <w:t xml:space="preserve"> </w:t>
-      </w:r>
-      <w:proofErr w:type="spellStart"/>
-      <w:r>
-        <w:t>HorizonPeripheralsClient</w:t>
-      </w:r>
-      <w:proofErr w:type="spellEnd"/>
       <w:r>
         <w:t xml:space="preserve"> and </w:t>
       </w:r>
-      <w:proofErr w:type="spellStart"/>
       <w:r>
         <w:t>HorizonPeripheralsAgent</w:t>
       </w:r>
-      <w:proofErr w:type="spellEnd"/>
       <w:r>
         <w:t xml:space="preserve"> </w:t>
       </w:r>
@@ -2286,7 +2235,6 @@
       </w:pPr>
       <w:bookmarkStart w:id="6" w:name="DJAgentInstall"/>
       <w:bookmarkStart w:id="7" w:name="_Toc48136377"/>
-      <w:proofErr w:type="spellStart"/>
       <w:r>
         <w:rPr>
           <w:rFonts w:hint="eastAsia"/>
@@ -2294,7 +2242,6 @@
         <w:lastRenderedPageBreak/>
         <w:t>HorizonPeripheralsAgent</w:t>
       </w:r>
-      <w:proofErr w:type="spellEnd"/>
       <w:r>
         <w:t xml:space="preserve"> Install Guide</w:t>
       </w:r>
@@ -2363,11 +2310,9 @@
       <w:r>
         <w:t xml:space="preserve">a </w:t>
       </w:r>
-      <w:proofErr w:type="spellStart"/>
       <w:r>
         <w:t>msi</w:t>
       </w:r>
-      <w:proofErr w:type="spellEnd"/>
       <w:r>
         <w:t xml:space="preserve"> installer</w:t>
       </w:r>
@@ -2408,16 +2353,11 @@
         <w:t xml:space="preserve">. </w:t>
       </w:r>
       <w:r>
-        <w:t xml:space="preserve">Use the </w:t>
-      </w:r>
-      <w:proofErr w:type="spellStart"/>
-      <w:r>
-        <w:t>m</w:t>
+        <w:t>Use the m</w:t>
       </w:r>
       <w:r>
         <w:t>si</w:t>
       </w:r>
-      <w:proofErr w:type="spellEnd"/>
       <w:r>
         <w:t xml:space="preserve"> installer if you have</w:t>
       </w:r>
@@ -2495,15 +2435,7 @@
         <w:t>on your Horizon agent machine.</w:t>
       </w:r>
       <w:r>
-        <w:t xml:space="preserve"> In this way, the </w:t>
-      </w:r>
-      <w:proofErr w:type="spellStart"/>
-      <w:r>
-        <w:t>AutoLaunch</w:t>
-      </w:r>
-      <w:proofErr w:type="spellEnd"/>
-      <w:r>
-        <w:t xml:space="preserve"> registries and functions will </w:t>
+        <w:t xml:space="preserve"> In this way, the AutoLaunch registries and functions will </w:t>
       </w:r>
       <w:r>
         <w:t xml:space="preserve">not </w:t>
@@ -2726,7 +2658,6 @@
         </w:rPr>
         <w:t>Program Files\</w:t>
       </w:r>
-      <w:proofErr w:type="spellStart"/>
       <w:r>
         <w:rPr>
           <w:b/>
@@ -2734,7 +2665,6 @@
         </w:rPr>
         <w:t>HorizonPeripheralsAgent</w:t>
       </w:r>
-      <w:proofErr w:type="spellEnd"/>
       <w:r>
         <w:rPr>
           <w:b/>
@@ -2832,15 +2762,7 @@
         <w:t xml:space="preserve"> </w:t>
       </w:r>
       <w:r>
-        <w:t xml:space="preserve">of the </w:t>
-      </w:r>
-      <w:proofErr w:type="spellStart"/>
-      <w:r>
-        <w:t>msi</w:t>
-      </w:r>
-      <w:proofErr w:type="spellEnd"/>
-      <w:r>
-        <w:t xml:space="preserve"> installer </w:t>
+        <w:t xml:space="preserve">of the msi installer </w:t>
       </w:r>
       <w:r>
         <w:t>–</w:t>
@@ -2851,16 +2773,11 @@
       <w:r>
         <w:t xml:space="preserve">and </w:t>
       </w:r>
-      <w:proofErr w:type="spellStart"/>
       <w:r>
         <w:t>a</w:t>
       </w:r>
       <w:r>
-        <w:t>utolaunch</w:t>
-      </w:r>
-      <w:proofErr w:type="spellEnd"/>
-      <w:r>
-        <w:t>.</w:t>
+        <w:t>utolaunch.</w:t>
       </w:r>
       <w:r>
         <w:t xml:space="preserve"> </w:t>
@@ -2909,7 +2826,6 @@
         </w:numPr>
         <w:ind w:left="709" w:firstLineChars="0"/>
       </w:pPr>
-      <w:proofErr w:type="spellStart"/>
       <w:r>
         <w:rPr>
           <w:rFonts w:hint="eastAsia"/>
@@ -2917,11 +2833,7 @@
         <w:t>A</w:t>
       </w:r>
       <w:r>
-        <w:t>utolaunch</w:t>
-      </w:r>
-      <w:proofErr w:type="spellEnd"/>
-      <w:r>
-        <w:t xml:space="preserve"> </w:t>
+        <w:t xml:space="preserve">utolaunch </w:t>
       </w:r>
       <w:r>
         <w:t>feature</w:t>
@@ -2989,29 +2901,7 @@
           <w:i/>
           <w:iCs/>
         </w:rPr>
-        <w:t>HKLM\\Software\\VMware, Inc.\\VMware VDM\\</w:t>
-      </w:r>
-      <w:proofErr w:type="spellStart"/>
-      <w:r>
-        <w:rPr>
-          <w:rStyle w:val="Strong"/>
-          <w:b w:val="0"/>
-          <w:bCs w:val="0"/>
-          <w:i/>
-          <w:iCs/>
-        </w:rPr>
-        <w:t>UnityShell</w:t>
-      </w:r>
-      <w:proofErr w:type="spellEnd"/>
-      <w:r>
-        <w:rPr>
-          <w:rStyle w:val="Strong"/>
-          <w:b w:val="0"/>
-          <w:bCs w:val="0"/>
-          <w:i/>
-          <w:iCs/>
-        </w:rPr>
-        <w:t>\\Run</w:t>
+        <w:t>HKLM\\Software\\VMware, Inc.\\VMware VDM\\UnityShell\\Run</w:t>
       </w:r>
       <w:r>
         <w:rPr>
@@ -3245,7 +3135,6 @@
         <w:pStyle w:val="Heading1"/>
       </w:pPr>
       <w:bookmarkStart w:id="10" w:name="_Toc48136380"/>
-      <w:proofErr w:type="spellStart"/>
       <w:r>
         <w:rPr>
           <w:rFonts w:hint="eastAsia"/>
@@ -3253,7 +3142,6 @@
         <w:lastRenderedPageBreak/>
         <w:t>HorizonPeripheralsClient</w:t>
       </w:r>
-      <w:proofErr w:type="spellEnd"/>
       <w:r>
         <w:t xml:space="preserve"> Install Guide</w:t>
       </w:r>
@@ -3293,11 +3181,9 @@
       <w:r>
         <w:t xml:space="preserve">You can choose the installation directory for </w:t>
       </w:r>
-      <w:proofErr w:type="spellStart"/>
       <w:r>
         <w:t>HorizonPeripheralsClient</w:t>
       </w:r>
-      <w:proofErr w:type="spellEnd"/>
       <w:r>
         <w:t xml:space="preserve">. </w:t>
       </w:r>
@@ -3324,7 +3210,6 @@
         </w:rPr>
         <w:t>Program Files\</w:t>
       </w:r>
-      <w:proofErr w:type="spellStart"/>
       <w:r>
         <w:rPr>
           <w:b/>
@@ -3332,7 +3217,6 @@
         </w:rPr>
         <w:t>HorizonPeripheralsClient</w:t>
       </w:r>
-      <w:proofErr w:type="spellEnd"/>
       <w:r>
         <w:rPr>
           <w:b/>
@@ -3432,19 +3316,15 @@
       <w:r>
         <w:t xml:space="preserve">Go to the Uninstall a program entry in Control Panel. Uninstall the </w:t>
       </w:r>
-      <w:proofErr w:type="spellStart"/>
       <w:r>
         <w:t>HorizonPeripheralsClient</w:t>
       </w:r>
-      <w:proofErr w:type="spellEnd"/>
       <w:r>
         <w:t xml:space="preserve"> and </w:t>
       </w:r>
-      <w:proofErr w:type="spellStart"/>
       <w:r>
         <w:t>HorizonPeripheralsAgent</w:t>
       </w:r>
-      <w:proofErr w:type="spellEnd"/>
       <w:r>
         <w:t xml:space="preserve"> program</w:t>
       </w:r>
@@ -3646,13 +3526,8 @@
         <w:t xml:space="preserve">signed </w:t>
       </w:r>
       <w:r>
-        <w:t xml:space="preserve">by a VMware internal </w:t>
-      </w:r>
-      <w:proofErr w:type="spellStart"/>
-      <w:r>
-        <w:t>rootCA</w:t>
-      </w:r>
-      <w:proofErr w:type="spellEnd"/>
+        <w:t>by a VMware internal rootCA</w:t>
+      </w:r>
       <w:r>
         <w:t xml:space="preserve"> </w:t>
       </w:r>
@@ -3674,11 +3549,9 @@
       <w:r>
         <w:t xml:space="preserve">communication between </w:t>
       </w:r>
-      <w:proofErr w:type="spellStart"/>
       <w:r>
         <w:t>HorizonPeripheralsAgent</w:t>
       </w:r>
-      <w:proofErr w:type="spellEnd"/>
       <w:r>
         <w:t xml:space="preserve"> and </w:t>
       </w:r>
@@ -3717,23 +3590,7 @@
         <w:t>another</w:t>
       </w:r>
       <w:r>
-        <w:t xml:space="preserve"> well-known </w:t>
-      </w:r>
-      <w:proofErr w:type="spellStart"/>
-      <w:r>
-        <w:t>rootCA</w:t>
-      </w:r>
-      <w:proofErr w:type="spellEnd"/>
-      <w:r>
-        <w:t xml:space="preserve"> instead of the VMware </w:t>
-      </w:r>
-      <w:proofErr w:type="spellStart"/>
-      <w:r>
-        <w:t>rootCA</w:t>
-      </w:r>
-      <w:proofErr w:type="spellEnd"/>
-      <w:r>
-        <w:t>, please follow the steps below manually.</w:t>
+        <w:t xml:space="preserve"> well-known rootCA instead of the VMware rootCA, please follow the steps below manually.</w:t>
       </w:r>
     </w:p>
     <w:p>
@@ -3746,39 +3603,7 @@
         <w:ind w:firstLineChars="0"/>
       </w:pPr>
       <w:r>
-        <w:t xml:space="preserve">Apply for a valid cert from a well-known </w:t>
-      </w:r>
-      <w:proofErr w:type="spellStart"/>
-      <w:r>
-        <w:t>rootCA</w:t>
-      </w:r>
-      <w:proofErr w:type="spellEnd"/>
-      <w:r>
-        <w:t>. Get the private key (&lt;</w:t>
-      </w:r>
-      <w:proofErr w:type="spellStart"/>
-      <w:r>
-        <w:t>fqdn</w:t>
-      </w:r>
-      <w:proofErr w:type="spellEnd"/>
-      <w:r>
-        <w:t>&gt;.key) and cert file (&lt;</w:t>
-      </w:r>
-      <w:proofErr w:type="spellStart"/>
-      <w:r>
-        <w:t>fqdn</w:t>
-      </w:r>
-      <w:proofErr w:type="spellEnd"/>
-      <w:r>
-        <w:t>&gt;.</w:t>
-      </w:r>
-      <w:proofErr w:type="spellStart"/>
-      <w:r>
-        <w:t>crt</w:t>
-      </w:r>
-      <w:proofErr w:type="spellEnd"/>
-      <w:r>
-        <w:t>) ready.</w:t>
+        <w:t>Apply for a valid cert from a well-known rootCA. Get the private key (&lt;fqdn&gt;.key) and cert file (&lt;fqdn&gt;.crt) ready.</w:t>
       </w:r>
     </w:p>
     <w:p>
@@ -3794,96 +3619,16 @@
         <w:t xml:space="preserve">On web </w:t>
       </w:r>
       <w:r>
-        <w:t>OVAOVA</w:t>
+        <w:t>OVA</w:t>
       </w:r>
       <w:r>
         <w:t xml:space="preserve"> server, copy the key and cert files to </w:t>
       </w:r>
       <w:r>
-        <w:t>/</w:t>
-      </w:r>
-      <w:proofErr w:type="spellStart"/>
-      <w:r>
-        <w:t>etc</w:t>
-      </w:r>
-      <w:proofErr w:type="spellEnd"/>
-      <w:r>
-        <w:t>/</w:t>
-      </w:r>
-      <w:proofErr w:type="spellStart"/>
-      <w:r>
-        <w:t>nginx</w:t>
-      </w:r>
-      <w:proofErr w:type="spellEnd"/>
-      <w:r>
-        <w:t>/</w:t>
-      </w:r>
-      <w:r>
-        <w:t xml:space="preserve"> folder. Edit the /</w:t>
-      </w:r>
-      <w:proofErr w:type="spellStart"/>
-      <w:r>
-        <w:t>etc</w:t>
-      </w:r>
-      <w:proofErr w:type="spellEnd"/>
-      <w:r>
-        <w:t>/</w:t>
-      </w:r>
-      <w:proofErr w:type="spellStart"/>
-      <w:r>
-        <w:t>nginx</w:t>
-      </w:r>
-      <w:proofErr w:type="spellEnd"/>
-      <w:r>
-        <w:t>/</w:t>
-      </w:r>
-      <w:proofErr w:type="spellStart"/>
-      <w:r>
-        <w:t>nginx.conf</w:t>
-      </w:r>
-      <w:proofErr w:type="spellEnd"/>
-      <w:r>
-        <w:t xml:space="preserve"> to replace the </w:t>
-      </w:r>
-      <w:proofErr w:type="spellStart"/>
-      <w:r>
-        <w:t>ssl_certificate</w:t>
-      </w:r>
-      <w:proofErr w:type="spellEnd"/>
-      <w:r>
-        <w:t xml:space="preserve"> and </w:t>
-      </w:r>
-      <w:proofErr w:type="spellStart"/>
-      <w:r>
-        <w:t>ssl_certificate_key</w:t>
-      </w:r>
-      <w:proofErr w:type="spellEnd"/>
-      <w:r>
-        <w:t xml:space="preserve"> options with &lt;</w:t>
-      </w:r>
-      <w:proofErr w:type="spellStart"/>
-      <w:r>
-        <w:t>fqdn</w:t>
-      </w:r>
-      <w:proofErr w:type="spellEnd"/>
-      <w:r>
-        <w:t>&gt;.</w:t>
-      </w:r>
-      <w:proofErr w:type="spellStart"/>
-      <w:r>
-        <w:t>crt</w:t>
-      </w:r>
-      <w:proofErr w:type="spellEnd"/>
-      <w:r>
-        <w:t xml:space="preserve"> and &lt;</w:t>
-      </w:r>
-      <w:proofErr w:type="spellStart"/>
-      <w:r>
-        <w:t>fqdn</w:t>
-      </w:r>
-      <w:proofErr w:type="spellEnd"/>
-      <w:r>
-        <w:t xml:space="preserve">&gt;.key. Reboot the web </w:t>
+        <w:t>/etc/nginx/</w:t>
+      </w:r>
+      <w:r>
+        <w:t xml:space="preserve"> folder. Edit the /etc/nginx/nginx.conf to replace the ssl_certificate and ssl_certificate_key options with &lt;fqdn&gt;.crt and &lt;fqdn&gt;.key. Reboot the web </w:t>
       </w:r>
       <w:r>
         <w:t>OVA</w:t>
@@ -3902,29 +3647,11 @@
         <w:ind w:firstLineChars="0"/>
       </w:pPr>
       <w:r>
-        <w:t xml:space="preserve">Get the public certificate of the well-known </w:t>
-      </w:r>
-      <w:proofErr w:type="spellStart"/>
-      <w:r>
-        <w:t>rootCA</w:t>
-      </w:r>
-      <w:proofErr w:type="spellEnd"/>
-      <w:r>
-        <w:t xml:space="preserve"> (</w:t>
-      </w:r>
-      <w:proofErr w:type="spellStart"/>
-      <w:r>
-        <w:t>rootca.pem</w:t>
-      </w:r>
-      <w:proofErr w:type="spellEnd"/>
-      <w:r>
-        <w:t xml:space="preserve">). Copy it to the </w:t>
-      </w:r>
-      <w:proofErr w:type="spellStart"/>
+        <w:t xml:space="preserve">Get the public certificate of the well-known rootCA (rootca.pem). Copy it to the </w:t>
+      </w:r>
       <w:r>
         <w:t>HorizonPeripheralsAgent</w:t>
       </w:r>
-      <w:proofErr w:type="spellEnd"/>
       <w:r>
         <w:t xml:space="preserve"> install directory on Horizon agent machine.</w:t>
       </w:r>

</xml_diff>

<commit_message>
screenshot change and details change
</commit_message>
<xml_diff>
--- a/documents/Peripherals_Intelligence_InstallationGuide.docx
+++ b/documents/Peripherals_Intelligence_InstallationGuide.docx
@@ -956,15 +956,19 @@
       <w:r>
         <w:t xml:space="preserve">The </w:t>
       </w:r>
+      <w:proofErr w:type="spellStart"/>
       <w:r>
         <w:t>HorizonPeripheralsAgent</w:t>
       </w:r>
+      <w:proofErr w:type="spellEnd"/>
       <w:r>
         <w:t xml:space="preserve"> and </w:t>
       </w:r>
+      <w:proofErr w:type="spellStart"/>
       <w:r>
         <w:t>HorizonPeripheralsClient</w:t>
       </w:r>
+      <w:proofErr w:type="spellEnd"/>
       <w:r>
         <w:t xml:space="preserve"> </w:t>
       </w:r>
@@ -1038,12 +1042,30 @@
         <w:t>.x</w:t>
       </w:r>
       <w:r>
-        <w:t xml:space="preserve"> and later -</w:t>
-      </w:r>
-    </w:p>
-    <w:p>
-      <w:r>
-        <w:t>Client OS - Windows 10</w:t>
+        <w:t xml:space="preserve"> and later</w:t>
+      </w:r>
+      <w:r>
+        <w:t>. Prerequisite: PowerShell version 3.0 or above.</w:t>
+      </w:r>
+    </w:p>
+    <w:p>
+      <w:r>
+        <w:t xml:space="preserve">Client OS - Windows </w:t>
+      </w:r>
+      <w:r>
+        <w:t>7</w:t>
+      </w:r>
+      <w:r>
+        <w:rPr>
+          <w:rFonts w:hint="eastAsia"/>
+        </w:rPr>
+        <w:t>,</w:t>
+      </w:r>
+      <w:r>
+        <w:t xml:space="preserve"> </w:t>
+      </w:r>
+      <w:r>
+        <w:t>10</w:t>
       </w:r>
     </w:p>
     <w:p>
@@ -1054,10 +1076,25 @@
         <w:t xml:space="preserve"> </w:t>
       </w:r>
       <w:r>
-        <w:t xml:space="preserve">Windows 10, </w:t>
-      </w:r>
-      <w:r>
-        <w:t xml:space="preserve">2012, </w:t>
+        <w:t xml:space="preserve">Windows </w:t>
+      </w:r>
+      <w:r>
+        <w:t xml:space="preserve">7, </w:t>
+      </w:r>
+      <w:r>
+        <w:t>10,</w:t>
+      </w:r>
+      <w:r>
+        <w:rPr>
+          <w:color w:val="FF0000"/>
+        </w:rPr>
+        <w:t xml:space="preserve"> </w:t>
+      </w:r>
+      <w:r>
+        <w:t>2012</w:t>
+      </w:r>
+      <w:r>
+        <w:t xml:space="preserve">, </w:t>
       </w:r>
       <w:r>
         <w:t>2016, 2019</w:t>
@@ -1065,7 +1102,15 @@
     </w:p>
     <w:p>
       <w:r>
-        <w:t>The web OVA is built on VMware Photon OS 3.0 which is compatible with ESXi 6.5 and later</w:t>
+        <w:t xml:space="preserve">The web OVA is built on VMware Photon OS 3.0 which is compatible with </w:t>
+      </w:r>
+      <w:proofErr w:type="spellStart"/>
+      <w:r>
+        <w:t>ESXi</w:t>
+      </w:r>
+      <w:proofErr w:type="spellEnd"/>
+      <w:r>
+        <w:t xml:space="preserve"> 6.5 and later</w:t>
       </w:r>
     </w:p>
     <w:p>
@@ -1124,12 +1169,14 @@
         </w:numPr>
         <w:ind w:firstLineChars="0"/>
       </w:pPr>
+      <w:proofErr w:type="spellStart"/>
       <w:r>
         <w:rPr>
           <w:rFonts w:hint="eastAsia"/>
         </w:rPr>
         <w:t>HorizonPeripheralsAgent</w:t>
       </w:r>
+      <w:proofErr w:type="spellEnd"/>
       <w:r>
         <w:t xml:space="preserve"> </w:t>
       </w:r>
@@ -1164,12 +1211,14 @@
         </w:numPr>
         <w:ind w:firstLineChars="0"/>
       </w:pPr>
+      <w:proofErr w:type="spellStart"/>
       <w:r>
         <w:rPr>
           <w:rFonts w:hint="eastAsia"/>
         </w:rPr>
         <w:t>HorizonPeripheralsClient</w:t>
       </w:r>
+      <w:proofErr w:type="spellEnd"/>
       <w:r>
         <w:t xml:space="preserve"> </w:t>
       </w:r>
@@ -1246,8 +1295,13 @@
       <w:r>
         <w:t xml:space="preserve">We have set up a local web service (djintelligence.eng.vmware.com) for VMware internal users. </w:t>
       </w:r>
-      <w:r>
-        <w:t>So i</w:t>
+      <w:proofErr w:type="gramStart"/>
+      <w:r>
+        <w:t>So</w:t>
+      </w:r>
+      <w:proofErr w:type="gramEnd"/>
+      <w:r>
+        <w:t xml:space="preserve"> i</w:t>
       </w:r>
       <w:r>
         <w:t xml:space="preserve">f you are inside VMware corporate network, you can skip the web </w:t>
@@ -1267,6 +1321,7 @@
       <w:r>
         <w:t xml:space="preserve">e </w:t>
       </w:r>
+      <w:proofErr w:type="spellStart"/>
       <w:r>
         <w:rPr>
           <w:rFonts w:hint="eastAsia"/>
@@ -1280,8 +1335,13 @@
         <w:t>A</w:t>
       </w:r>
       <w:r>
-        <w:t xml:space="preserve">gent and </w:t>
-      </w:r>
+        <w:t>gent</w:t>
+      </w:r>
+      <w:proofErr w:type="spellEnd"/>
+      <w:r>
+        <w:t xml:space="preserve"> and </w:t>
+      </w:r>
+      <w:proofErr w:type="spellStart"/>
       <w:r>
         <w:t>HorizonPeripherals</w:t>
       </w:r>
@@ -1289,7 +1349,11 @@
         <w:t>C</w:t>
       </w:r>
       <w:r>
-        <w:t>lient.</w:t>
+        <w:t>lient</w:t>
+      </w:r>
+      <w:proofErr w:type="spellEnd"/>
+      <w:r>
+        <w:t>.</w:t>
       </w:r>
       <w:r>
         <w:t xml:space="preserve"> </w:t>
@@ -1318,12 +1382,14 @@
       <w:r>
         <w:fldChar w:fldCharType="separate"/>
       </w:r>
+      <w:proofErr w:type="spellStart"/>
       <w:r>
         <w:rPr>
           <w:rFonts w:hint="eastAsia"/>
         </w:rPr>
         <w:t>HorizonPeripheralsAgent</w:t>
       </w:r>
+      <w:proofErr w:type="spellEnd"/>
       <w:r>
         <w:t xml:space="preserve"> Install Guide</w:t>
       </w:r>
@@ -1379,15 +1445,22 @@
       <w:r>
         <w:t xml:space="preserve"> server and install the </w:t>
       </w:r>
-      <w:r>
-        <w:t xml:space="preserve">HorizonPeripheralsClient </w:t>
+      <w:proofErr w:type="spellStart"/>
+      <w:r>
+        <w:t>HorizonPeripheralsClient</w:t>
+      </w:r>
+      <w:proofErr w:type="spellEnd"/>
+      <w:r>
+        <w:t xml:space="preserve"> </w:t>
       </w:r>
       <w:r>
         <w:t xml:space="preserve">and </w:t>
       </w:r>
+      <w:proofErr w:type="spellStart"/>
       <w:r>
         <w:t>HorizonPeripheralsAgent</w:t>
       </w:r>
+      <w:proofErr w:type="spellEnd"/>
       <w:r>
         <w:t xml:space="preserve"> </w:t>
       </w:r>
@@ -2180,14 +2253,21 @@
       <w:r>
         <w:t xml:space="preserve"> the home page, users could download the </w:t>
       </w:r>
+      <w:proofErr w:type="spellStart"/>
       <w:r>
         <w:t>HorizonPeripheralsAgent</w:t>
       </w:r>
+      <w:proofErr w:type="spellEnd"/>
       <w:r>
         <w:t xml:space="preserve"> and </w:t>
       </w:r>
-      <w:r>
-        <w:t xml:space="preserve">HorizonPeripheralsClient </w:t>
+      <w:proofErr w:type="spellStart"/>
+      <w:r>
+        <w:t>HorizonPeripheralsClient</w:t>
+      </w:r>
+      <w:proofErr w:type="spellEnd"/>
+      <w:r>
+        <w:t xml:space="preserve"> </w:t>
       </w:r>
       <w:r>
         <w:t>installers. This is a</w:t>
@@ -2207,15 +2287,19 @@
       <w:r>
         <w:t xml:space="preserve"> </w:t>
       </w:r>
+      <w:proofErr w:type="spellStart"/>
       <w:r>
         <w:t>HorizonPeripheralsClient</w:t>
       </w:r>
+      <w:proofErr w:type="spellEnd"/>
       <w:r>
         <w:t xml:space="preserve"> and </w:t>
       </w:r>
+      <w:proofErr w:type="spellStart"/>
       <w:r>
         <w:t>HorizonPeripheralsAgent</w:t>
       </w:r>
+      <w:proofErr w:type="spellEnd"/>
       <w:r>
         <w:t xml:space="preserve"> </w:t>
       </w:r>
@@ -2253,6 +2337,7 @@
       </w:pPr>
       <w:bookmarkStart w:id="6" w:name="DJAgentInstall"/>
       <w:bookmarkStart w:id="7" w:name="_Toc48136377"/>
+      <w:proofErr w:type="spellStart"/>
       <w:r>
         <w:rPr>
           <w:rFonts w:hint="eastAsia"/>
@@ -2260,6 +2345,7 @@
         <w:lastRenderedPageBreak/>
         <w:t>HorizonPeripheralsAgent</w:t>
       </w:r>
+      <w:proofErr w:type="spellEnd"/>
       <w:r>
         <w:t xml:space="preserve"> Install Guide</w:t>
       </w:r>
@@ -2271,8 +2357,13 @@
         <w:pStyle w:val="2"/>
       </w:pPr>
       <w:bookmarkStart w:id="8" w:name="_Toc48136378"/>
-      <w:r>
-        <w:t xml:space="preserve">Silent </w:t>
+      <w:proofErr w:type="spellStart"/>
+      <w:r>
+        <w:t>Cmdline</w:t>
+      </w:r>
+      <w:proofErr w:type="spellEnd"/>
+      <w:r>
+        <w:t xml:space="preserve"> </w:t>
       </w:r>
       <w:r>
         <w:t>Installation</w:t>
@@ -2299,6 +2390,7 @@
           <w:shd w:val="clear" w:color="auto" w:fill="FFFFFF"/>
         </w:rPr>
       </w:pPr>
+      <w:proofErr w:type="spellStart"/>
       <w:r>
         <w:rPr>
           <w:rFonts w:ascii="Segoe UI" w:hAnsi="Segoe UI" w:cs="Segoe UI"/>
@@ -2317,6 +2409,7 @@
         </w:rPr>
         <w:t>siexec</w:t>
       </w:r>
+      <w:proofErr w:type="spellEnd"/>
       <w:r>
         <w:rPr>
           <w:rFonts w:ascii="Segoe UI" w:hAnsi="Segoe UI" w:cs="Segoe UI"/>
@@ -2333,7 +2426,28 @@
           <w:szCs w:val="21"/>
           <w:shd w:val="clear" w:color="auto" w:fill="FFFFFF"/>
         </w:rPr>
-        <w:t>/i </w:t>
+        <w:t>/</w:t>
+      </w:r>
+      <w:proofErr w:type="spellStart"/>
+      <w:proofErr w:type="gramStart"/>
+      <w:r>
+        <w:rPr>
+          <w:rFonts w:ascii="Segoe UI" w:hAnsi="Segoe UI" w:cs="Segoe UI"/>
+          <w:color w:val="172B4D"/>
+          <w:szCs w:val="21"/>
+          <w:shd w:val="clear" w:color="auto" w:fill="FFFFFF"/>
+        </w:rPr>
+        <w:t>i</w:t>
+      </w:r>
+      <w:proofErr w:type="spellEnd"/>
+      <w:r>
+        <w:rPr>
+          <w:rFonts w:ascii="Segoe UI" w:hAnsi="Segoe UI" w:cs="Segoe UI"/>
+          <w:color w:val="172B4D"/>
+          <w:szCs w:val="21"/>
+          <w:shd w:val="clear" w:color="auto" w:fill="FFFFFF"/>
+        </w:rPr>
+        <w:t> </w:t>
       </w:r>
       <w:r>
         <w:rPr>
@@ -2354,6 +2468,7 @@
         </w:rPr>
         <w:t>C:/YourMsiLocation</w:t>
       </w:r>
+      <w:proofErr w:type="gramEnd"/>
       <w:r>
         <w:rPr>
           <w:rFonts w:ascii="Segoe UI" w:hAnsi="Segoe UI" w:cs="Segoe UI"/>
@@ -2361,7 +2476,27 @@
           <w:szCs w:val="21"/>
           <w:shd w:val="clear" w:color="auto" w:fill="FFFFFF"/>
         </w:rPr>
-        <w:t xml:space="preserve">  /quiet /qn </w:t>
+        <w:t>  /quiet /</w:t>
+      </w:r>
+      <w:proofErr w:type="spellStart"/>
+      <w:r>
+        <w:rPr>
+          <w:rFonts w:ascii="Segoe UI" w:hAnsi="Segoe UI" w:cs="Segoe UI"/>
+          <w:color w:val="172B4D"/>
+          <w:szCs w:val="21"/>
+          <w:shd w:val="clear" w:color="auto" w:fill="FFFFFF"/>
+        </w:rPr>
+        <w:t>qn</w:t>
+      </w:r>
+      <w:proofErr w:type="spellEnd"/>
+      <w:r>
+        <w:rPr>
+          <w:rFonts w:ascii="Segoe UI" w:hAnsi="Segoe UI" w:cs="Segoe UI"/>
+          <w:color w:val="172B4D"/>
+          <w:szCs w:val="21"/>
+          <w:shd w:val="clear" w:color="auto" w:fill="FFFFFF"/>
+        </w:rPr>
+        <w:t xml:space="preserve"> </w:t>
       </w:r>
       <w:r>
         <w:rPr>
@@ -2381,17 +2516,9 @@
           <w:szCs w:val="21"/>
           <w:shd w:val="clear" w:color="auto" w:fill="FFFFFF"/>
         </w:rPr>
-        <w:t>C:/Program Files/HorizonPeripheralsAgent</w:t>
-      </w:r>
-      <w:r>
-        <w:rPr>
-          <w:rFonts w:ascii="Segoe UI" w:hAnsi="Segoe UI" w:cs="Segoe UI"/>
-          <w:color w:val="172B4D"/>
-          <w:szCs w:val="21"/>
-          <w:shd w:val="clear" w:color="auto" w:fill="FFFFFF"/>
-        </w:rPr>
-        <w:t>” HOSTNAME=”</w:t>
-      </w:r>
+        <w:t>C:/Program Files/</w:t>
+      </w:r>
+      <w:proofErr w:type="spellStart"/>
       <w:r>
         <w:rPr>
           <w:rFonts w:ascii="Segoe UI" w:hAnsi="Segoe UI" w:cs="Segoe UI"/>
@@ -2401,7 +2528,57 @@
           <w:szCs w:val="21"/>
           <w:shd w:val="clear" w:color="auto" w:fill="FFFFFF"/>
         </w:rPr>
-        <w:t>testhpi.eng.vmware.com</w:t>
+        <w:t>HorizonPeripheralsAgent</w:t>
+      </w:r>
+      <w:proofErr w:type="spellEnd"/>
+      <w:r>
+        <w:rPr>
+          <w:rFonts w:ascii="Segoe UI" w:hAnsi="Segoe UI" w:cs="Segoe UI"/>
+          <w:color w:val="172B4D"/>
+          <w:szCs w:val="21"/>
+          <w:shd w:val="clear" w:color="auto" w:fill="FFFFFF"/>
+        </w:rPr>
+        <w:t>”</w:t>
+      </w:r>
+      <w:r>
+        <w:rPr>
+          <w:rFonts w:ascii="Segoe UI" w:hAnsi="Segoe UI" w:cs="Segoe UI"/>
+          <w:color w:val="172B4D"/>
+          <w:szCs w:val="21"/>
+          <w:shd w:val="clear" w:color="auto" w:fill="FFFFFF"/>
+        </w:rPr>
+        <w:t xml:space="preserve"> </w:t>
+      </w:r>
+      <w:r>
+        <w:rPr>
+          <w:rFonts w:ascii="Segoe UI" w:hAnsi="Segoe UI" w:cs="Segoe UI"/>
+          <w:color w:val="172B4D"/>
+          <w:szCs w:val="21"/>
+          <w:shd w:val="clear" w:color="auto" w:fill="FFFFFF"/>
+        </w:rPr>
+        <w:t>HOSTNAME=”</w:t>
+      </w:r>
+      <w:r>
+        <w:rPr>
+          <w:rFonts w:ascii="Segoe UI" w:hAnsi="Segoe UI" w:cs="Segoe UI"/>
+          <w:b/>
+          <w:bCs/>
+          <w:color w:val="172B4D"/>
+          <w:szCs w:val="21"/>
+          <w:shd w:val="clear" w:color="auto" w:fill="FFFFFF"/>
+        </w:rPr>
+        <w:t>djintelligence</w:t>
+      </w:r>
+      <w:r>
+        <w:rPr>
+          <w:rFonts w:ascii="Segoe UI" w:hAnsi="Segoe UI" w:cs="Segoe UI"/>
+          <w:b/>
+          <w:bCs/>
+          <w:color w:val="172B4D"/>
+          <w:szCs w:val="21"/>
+          <w:shd w:val="clear" w:color="auto" w:fill="FFFFFF"/>
+        </w:rPr>
+        <w:t>.eng.vmware.com</w:t>
       </w:r>
       <w:r>
         <w:rPr>
@@ -2463,12 +2640,88 @@
         <w:pStyle w:val="a3"/>
         <w:ind w:left="420" w:firstLineChars="0" w:firstLine="0"/>
         <w:rPr>
+          <w:rFonts w:ascii="Segoe UI" w:hAnsi="Segoe UI" w:cs="Segoe UI"/>
+          <w:color w:val="172B4D"/>
+          <w:szCs w:val="21"/>
+          <w:shd w:val="clear" w:color="auto" w:fill="FFFFFF"/>
+        </w:rPr>
+      </w:pPr>
+      <w:proofErr w:type="spellStart"/>
+      <w:r>
+        <w:rPr>
+          <w:rFonts w:ascii="Segoe UI" w:hAnsi="Segoe UI" w:cs="Segoe UI"/>
+          <w:color w:val="172B4D"/>
+          <w:szCs w:val="21"/>
+          <w:shd w:val="clear" w:color="auto" w:fill="FFFFFF"/>
+        </w:rPr>
+        <w:t>msiexec</w:t>
+      </w:r>
+      <w:proofErr w:type="spellEnd"/>
+      <w:r>
+        <w:rPr>
+          <w:rFonts w:ascii="Segoe UI" w:hAnsi="Segoe UI" w:cs="Segoe UI"/>
+          <w:color w:val="172B4D"/>
+          <w:szCs w:val="21"/>
+          <w:shd w:val="clear" w:color="auto" w:fill="FFFFFF"/>
+        </w:rPr>
+        <w:t xml:space="preserve"> /</w:t>
+      </w:r>
+      <w:proofErr w:type="spellStart"/>
+      <w:r>
+        <w:rPr>
+          <w:rFonts w:ascii="Segoe UI" w:hAnsi="Segoe UI" w:cs="Segoe UI"/>
+          <w:color w:val="172B4D"/>
+          <w:szCs w:val="21"/>
+          <w:shd w:val="clear" w:color="auto" w:fill="FFFFFF"/>
+        </w:rPr>
+        <w:t>i</w:t>
+      </w:r>
+      <w:proofErr w:type="spellEnd"/>
+      <w:r>
+        <w:rPr>
+          <w:rFonts w:ascii="Segoe UI" w:hAnsi="Segoe UI" w:cs="Segoe UI"/>
+          <w:color w:val="172B4D"/>
+          <w:szCs w:val="21"/>
+          <w:shd w:val="clear" w:color="auto" w:fill="FFFFFF"/>
+        </w:rPr>
+        <w:t xml:space="preserve"> C:/YourMsiLocation /quiet /</w:t>
+      </w:r>
+      <w:proofErr w:type="spellStart"/>
+      <w:r>
+        <w:rPr>
+          <w:rFonts w:ascii="Segoe UI" w:hAnsi="Segoe UI" w:cs="Segoe UI"/>
+          <w:color w:val="172B4D"/>
+          <w:szCs w:val="21"/>
+          <w:shd w:val="clear" w:color="auto" w:fill="FFFFFF"/>
+        </w:rPr>
+        <w:t>qn</w:t>
+      </w:r>
+      <w:proofErr w:type="spellEnd"/>
+    </w:p>
+    <w:p>
+      <w:pPr>
+        <w:pStyle w:val="a3"/>
+        <w:numPr>
+          <w:ilvl w:val="0"/>
+          <w:numId w:val="12"/>
+        </w:numPr>
+        <w:ind w:firstLineChars="0"/>
+        <w:rPr>
+          <w:rFonts w:ascii="Segoe UI" w:hAnsi="Segoe UI" w:cs="Segoe UI"/>
+          <w:color w:val="172B4D"/>
+          <w:szCs w:val="21"/>
+          <w:shd w:val="clear" w:color="auto" w:fill="FFFFFF"/>
+        </w:rPr>
+      </w:pPr>
+      <w:r>
+        <w:rPr>
           <w:rFonts w:ascii="Segoe UI" w:hAnsi="Segoe UI" w:cs="Segoe UI" w:hint="eastAsia"/>
           <w:color w:val="172B4D"/>
           <w:szCs w:val="21"/>
           <w:shd w:val="clear" w:color="auto" w:fill="FFFFFF"/>
         </w:rPr>
-      </w:pPr>
+        <w:t>/</w:t>
+      </w:r>
       <w:r>
         <w:rPr>
           <w:rFonts w:ascii="Segoe UI" w:hAnsi="Segoe UI" w:cs="Segoe UI"/>
@@ -2476,7 +2729,349 @@
           <w:szCs w:val="21"/>
           <w:shd w:val="clear" w:color="auto" w:fill="FFFFFF"/>
         </w:rPr>
-        <w:t>msiexec /i C:/YourMsiLocation /quiet /qn</w:t>
+        <w:t>quiet /</w:t>
+      </w:r>
+      <w:proofErr w:type="spellStart"/>
+      <w:r>
+        <w:rPr>
+          <w:rFonts w:ascii="Segoe UI" w:hAnsi="Segoe UI" w:cs="Segoe UI"/>
+          <w:color w:val="172B4D"/>
+          <w:szCs w:val="21"/>
+          <w:shd w:val="clear" w:color="auto" w:fill="FFFFFF"/>
+        </w:rPr>
+        <w:t>qn</w:t>
+      </w:r>
+      <w:proofErr w:type="spellEnd"/>
+      <w:r>
+        <w:rPr>
+          <w:rFonts w:ascii="Segoe UI" w:hAnsi="Segoe UI" w:cs="Segoe UI"/>
+          <w:color w:val="172B4D"/>
+          <w:szCs w:val="21"/>
+          <w:shd w:val="clear" w:color="auto" w:fill="FFFFFF"/>
+        </w:rPr>
+        <w:t xml:space="preserve"> can be changed.</w:t>
+      </w:r>
+    </w:p>
+    <w:p>
+      <w:pPr>
+        <w:pStyle w:val="a3"/>
+        <w:numPr>
+          <w:ilvl w:val="0"/>
+          <w:numId w:val="16"/>
+        </w:numPr>
+        <w:ind w:firstLineChars="0"/>
+        <w:rPr>
+          <w:rFonts w:ascii="Segoe UI" w:hAnsi="Segoe UI" w:cs="Segoe UI"/>
+          <w:color w:val="172B4D"/>
+          <w:szCs w:val="21"/>
+          <w:shd w:val="clear" w:color="auto" w:fill="FFFFFF"/>
+        </w:rPr>
+      </w:pPr>
+      <w:r>
+        <w:rPr>
+          <w:rFonts w:ascii="Segoe UI" w:hAnsi="Segoe UI" w:cs="Segoe UI" w:hint="eastAsia"/>
+          <w:color w:val="172B4D"/>
+          <w:szCs w:val="21"/>
+          <w:shd w:val="clear" w:color="auto" w:fill="FFFFFF"/>
+        </w:rPr>
+        <w:t>F</w:t>
+      </w:r>
+      <w:r>
+        <w:rPr>
+          <w:rFonts w:ascii="Segoe UI" w:hAnsi="Segoe UI" w:cs="Segoe UI"/>
+          <w:color w:val="172B4D"/>
+          <w:szCs w:val="21"/>
+          <w:shd w:val="clear" w:color="auto" w:fill="FFFFFF"/>
+        </w:rPr>
+        <w:t>ull UI</w:t>
+      </w:r>
+      <w:r>
+        <w:rPr>
+          <w:rFonts w:ascii="Segoe UI" w:hAnsi="Segoe UI" w:cs="Segoe UI"/>
+          <w:color w:val="172B4D"/>
+          <w:szCs w:val="21"/>
+          <w:shd w:val="clear" w:color="auto" w:fill="FFFFFF"/>
+        </w:rPr>
+        <w:t>: /</w:t>
+      </w:r>
+      <w:proofErr w:type="spellStart"/>
+      <w:r>
+        <w:rPr>
+          <w:rFonts w:ascii="Segoe UI" w:hAnsi="Segoe UI" w:cs="Segoe UI"/>
+          <w:color w:val="172B4D"/>
+          <w:szCs w:val="21"/>
+          <w:shd w:val="clear" w:color="auto" w:fill="FFFFFF"/>
+        </w:rPr>
+        <w:t>qf</w:t>
+      </w:r>
+      <w:proofErr w:type="spellEnd"/>
+      <w:r>
+        <w:rPr>
+          <w:rFonts w:ascii="Segoe UI" w:hAnsi="Segoe UI" w:cs="Segoe UI"/>
+          <w:color w:val="172B4D"/>
+          <w:szCs w:val="21"/>
+          <w:shd w:val="clear" w:color="auto" w:fill="FFFFFF"/>
+        </w:rPr>
+        <w:t xml:space="preserve"> (this is the default parameter used by the package)</w:t>
+      </w:r>
+    </w:p>
+    <w:p>
+      <w:pPr>
+        <w:pStyle w:val="a3"/>
+        <w:numPr>
+          <w:ilvl w:val="0"/>
+          <w:numId w:val="16"/>
+        </w:numPr>
+        <w:ind w:firstLineChars="0"/>
+        <w:rPr>
+          <w:rFonts w:ascii="Segoe UI" w:hAnsi="Segoe UI" w:cs="Segoe UI"/>
+          <w:color w:val="172B4D"/>
+          <w:szCs w:val="21"/>
+          <w:shd w:val="clear" w:color="auto" w:fill="FFFFFF"/>
+        </w:rPr>
+      </w:pPr>
+      <w:r>
+        <w:rPr>
+          <w:rFonts w:ascii="Segoe UI" w:hAnsi="Segoe UI" w:cs="Segoe UI"/>
+          <w:color w:val="172B4D"/>
+          <w:szCs w:val="21"/>
+          <w:shd w:val="clear" w:color="auto" w:fill="FFFFFF"/>
+        </w:rPr>
+        <w:t>Reduced UI: /</w:t>
+      </w:r>
+      <w:proofErr w:type="spellStart"/>
+      <w:r>
+        <w:rPr>
+          <w:rFonts w:ascii="Segoe UI" w:hAnsi="Segoe UI" w:cs="Segoe UI"/>
+          <w:color w:val="172B4D"/>
+          <w:szCs w:val="21"/>
+          <w:shd w:val="clear" w:color="auto" w:fill="FFFFFF"/>
+        </w:rPr>
+        <w:t>qr</w:t>
+      </w:r>
+      <w:proofErr w:type="spellEnd"/>
+      <w:r>
+        <w:rPr>
+          <w:rFonts w:ascii="Segoe UI" w:hAnsi="Segoe UI" w:cs="Segoe UI"/>
+          <w:color w:val="172B4D"/>
+          <w:szCs w:val="21"/>
+          <w:shd w:val="clear" w:color="auto" w:fill="FFFFFF"/>
+        </w:rPr>
+        <w:t xml:space="preserve"> (the user interface dose not show any wizard dialogs)</w:t>
+      </w:r>
+    </w:p>
+    <w:p>
+      <w:pPr>
+        <w:pStyle w:val="a3"/>
+        <w:numPr>
+          <w:ilvl w:val="0"/>
+          <w:numId w:val="16"/>
+        </w:numPr>
+        <w:ind w:firstLineChars="0"/>
+        <w:rPr>
+          <w:rFonts w:ascii="Segoe UI" w:hAnsi="Segoe UI" w:cs="Segoe UI"/>
+          <w:color w:val="172B4D"/>
+          <w:szCs w:val="21"/>
+          <w:shd w:val="clear" w:color="auto" w:fill="FFFFFF"/>
+        </w:rPr>
+      </w:pPr>
+      <w:r>
+        <w:rPr>
+          <w:rFonts w:ascii="Segoe UI" w:hAnsi="Segoe UI" w:cs="Segoe UI"/>
+          <w:color w:val="172B4D"/>
+          <w:szCs w:val="21"/>
+          <w:shd w:val="clear" w:color="auto" w:fill="FFFFFF"/>
+        </w:rPr>
+        <w:t>Basic UI: /</w:t>
+      </w:r>
+      <w:proofErr w:type="spellStart"/>
+      <w:r>
+        <w:rPr>
+          <w:rFonts w:ascii="Segoe UI" w:hAnsi="Segoe UI" w:cs="Segoe UI"/>
+          <w:color w:val="172B4D"/>
+          <w:szCs w:val="21"/>
+          <w:shd w:val="clear" w:color="auto" w:fill="FFFFFF"/>
+        </w:rPr>
+        <w:t>qb</w:t>
+      </w:r>
+      <w:proofErr w:type="spellEnd"/>
+      <w:r>
+        <w:rPr>
+          <w:rFonts w:ascii="Segoe UI" w:hAnsi="Segoe UI" w:cs="Segoe UI"/>
+          <w:color w:val="172B4D"/>
+          <w:szCs w:val="21"/>
+          <w:shd w:val="clear" w:color="auto" w:fill="FFFFFF"/>
+        </w:rPr>
+        <w:t>, /passive (only a progress bar will be shown during the installation)</w:t>
+      </w:r>
+    </w:p>
+    <w:p>
+      <w:pPr>
+        <w:pStyle w:val="a3"/>
+        <w:numPr>
+          <w:ilvl w:val="0"/>
+          <w:numId w:val="16"/>
+        </w:numPr>
+        <w:ind w:firstLineChars="0"/>
+        <w:rPr>
+          <w:rFonts w:ascii="Segoe UI" w:hAnsi="Segoe UI" w:cs="Segoe UI"/>
+          <w:color w:val="172B4D"/>
+          <w:szCs w:val="21"/>
+          <w:shd w:val="clear" w:color="auto" w:fill="FFFFFF"/>
+        </w:rPr>
+      </w:pPr>
+      <w:r>
+        <w:rPr>
+          <w:rFonts w:ascii="Segoe UI" w:hAnsi="Segoe UI" w:cs="Segoe UI"/>
+          <w:color w:val="172B4D"/>
+          <w:szCs w:val="21"/>
+          <w:shd w:val="clear" w:color="auto" w:fill="FFFFFF"/>
+        </w:rPr>
+        <w:t>No UI: /</w:t>
+      </w:r>
+      <w:proofErr w:type="spellStart"/>
+      <w:r>
+        <w:rPr>
+          <w:rFonts w:ascii="Segoe UI" w:hAnsi="Segoe UI" w:cs="Segoe UI"/>
+          <w:color w:val="172B4D"/>
+          <w:szCs w:val="21"/>
+          <w:shd w:val="clear" w:color="auto" w:fill="FFFFFF"/>
+        </w:rPr>
+        <w:t>qn</w:t>
+      </w:r>
+      <w:proofErr w:type="spellEnd"/>
+      <w:r>
+        <w:rPr>
+          <w:rFonts w:ascii="Segoe UI" w:hAnsi="Segoe UI" w:cs="Segoe UI"/>
+          <w:color w:val="172B4D"/>
+          <w:szCs w:val="21"/>
+          <w:shd w:val="clear" w:color="auto" w:fill="FFFFFF"/>
+        </w:rPr>
+        <w:t>, /quiet (no UI will be showed during the installation)</w:t>
+      </w:r>
+    </w:p>
+    <w:p>
+      <w:pPr>
+        <w:pStyle w:val="a3"/>
+        <w:numPr>
+          <w:ilvl w:val="0"/>
+          <w:numId w:val="12"/>
+        </w:numPr>
+        <w:ind w:firstLineChars="0"/>
+        <w:rPr>
+          <w:rFonts w:ascii="Segoe UI" w:hAnsi="Segoe UI" w:cs="Segoe UI"/>
+          <w:color w:val="172B4D"/>
+          <w:szCs w:val="21"/>
+          <w:shd w:val="clear" w:color="auto" w:fill="FFFFFF"/>
+        </w:rPr>
+      </w:pPr>
+      <w:r>
+        <w:rPr>
+          <w:rFonts w:ascii="Segoe UI" w:hAnsi="Segoe UI" w:cs="Segoe UI" w:hint="eastAsia"/>
+          <w:color w:val="172B4D"/>
+          <w:szCs w:val="21"/>
+          <w:shd w:val="clear" w:color="auto" w:fill="FFFFFF"/>
+        </w:rPr>
+        <w:t>H</w:t>
+      </w:r>
+      <w:r>
+        <w:rPr>
+          <w:rFonts w:ascii="Segoe UI" w:hAnsi="Segoe UI" w:cs="Segoe UI"/>
+          <w:color w:val="172B4D"/>
+          <w:szCs w:val="21"/>
+          <w:shd w:val="clear" w:color="auto" w:fill="FFFFFF"/>
+        </w:rPr>
+        <w:t>OSTNAME: Y</w:t>
+      </w:r>
+      <w:r>
+        <w:rPr>
+          <w:rFonts w:ascii="Segoe UI" w:hAnsi="Segoe UI" w:cs="Segoe UI" w:hint="eastAsia"/>
+          <w:color w:val="172B4D"/>
+          <w:szCs w:val="21"/>
+          <w:shd w:val="clear" w:color="auto" w:fill="FFFFFF"/>
+        </w:rPr>
+        <w:t>our</w:t>
+      </w:r>
+      <w:r>
+        <w:rPr>
+          <w:rFonts w:ascii="Segoe UI" w:hAnsi="Segoe UI" w:cs="Segoe UI"/>
+          <w:color w:val="172B4D"/>
+          <w:szCs w:val="21"/>
+          <w:shd w:val="clear" w:color="auto" w:fill="FFFFFF"/>
+        </w:rPr>
+        <w:t xml:space="preserve"> web server address. This should be corresponded with your self-deployed web OVA hostname. </w:t>
+      </w:r>
+      <w:r>
+        <w:rPr>
+          <w:rFonts w:ascii="Segoe UI" w:hAnsi="Segoe UI" w:cs="Segoe UI"/>
+          <w:color w:val="172B4D"/>
+          <w:szCs w:val="21"/>
+          <w:shd w:val="clear" w:color="auto" w:fill="FFFFFF"/>
+        </w:rPr>
+        <w:t>We provide a default web server address: djintelligence.eng.vmware.com.</w:t>
+      </w:r>
+    </w:p>
+    <w:p>
+      <w:pPr>
+        <w:pStyle w:val="a3"/>
+        <w:numPr>
+          <w:ilvl w:val="0"/>
+          <w:numId w:val="12"/>
+        </w:numPr>
+        <w:ind w:firstLineChars="0"/>
+        <w:rPr>
+          <w:rFonts w:ascii="Segoe UI" w:hAnsi="Segoe UI" w:cs="Segoe UI" w:hint="eastAsia"/>
+          <w:color w:val="172B4D"/>
+          <w:szCs w:val="21"/>
+          <w:shd w:val="clear" w:color="auto" w:fill="FFFFFF"/>
+        </w:rPr>
+      </w:pPr>
+      <w:r>
+        <w:rPr>
+          <w:rFonts w:ascii="Segoe UI" w:hAnsi="Segoe UI" w:cs="Segoe UI" w:hint="eastAsia"/>
+          <w:color w:val="172B4D"/>
+          <w:szCs w:val="21"/>
+          <w:shd w:val="clear" w:color="auto" w:fill="FFFFFF"/>
+        </w:rPr>
+        <w:t>P</w:t>
+      </w:r>
+      <w:r>
+        <w:rPr>
+          <w:rFonts w:ascii="Segoe UI" w:hAnsi="Segoe UI" w:cs="Segoe UI"/>
+          <w:color w:val="172B4D"/>
+          <w:szCs w:val="21"/>
+          <w:shd w:val="clear" w:color="auto" w:fill="FFFFFF"/>
+        </w:rPr>
+        <w:t xml:space="preserve">ORT: </w:t>
+      </w:r>
+      <w:r>
+        <w:rPr>
+          <w:rFonts w:ascii="Segoe UI" w:hAnsi="Segoe UI" w:cs="Segoe UI"/>
+          <w:color w:val="172B4D"/>
+          <w:szCs w:val="21"/>
+          <w:shd w:val="clear" w:color="auto" w:fill="FFFFFF"/>
+        </w:rPr>
+        <w:t xml:space="preserve">Port number for diagnose service. Defined in </w:t>
+      </w:r>
+      <w:proofErr w:type="spellStart"/>
+      <w:r>
+        <w:rPr>
+          <w:rFonts w:ascii="Segoe UI" w:hAnsi="Segoe UI" w:cs="Segoe UI"/>
+          <w:color w:val="172B4D"/>
+          <w:szCs w:val="21"/>
+          <w:shd w:val="clear" w:color="auto" w:fill="FFFFFF"/>
+        </w:rPr>
+        <w:t>nginx</w:t>
+      </w:r>
+      <w:proofErr w:type="spellEnd"/>
+      <w:r>
+        <w:rPr>
+          <w:rFonts w:ascii="Segoe UI" w:hAnsi="Segoe UI" w:cs="Segoe UI"/>
+          <w:color w:val="172B4D"/>
+          <w:szCs w:val="21"/>
+          <w:shd w:val="clear" w:color="auto" w:fill="FFFFFF"/>
+        </w:rPr>
+        <w:t>. Do not need to change unless this port is occupied. By default, this 8090.</w:t>
       </w:r>
     </w:p>
     <w:p>
@@ -2543,9 +3138,11 @@
       <w:r>
         <w:t xml:space="preserve">a </w:t>
       </w:r>
+      <w:proofErr w:type="spellStart"/>
       <w:r>
         <w:t>msi</w:t>
       </w:r>
+      <w:proofErr w:type="spellEnd"/>
       <w:r>
         <w:t xml:space="preserve"> installer</w:t>
       </w:r>
@@ -2586,11 +3183,16 @@
         <w:t xml:space="preserve">. </w:t>
       </w:r>
       <w:r>
-        <w:t>Use the m</w:t>
+        <w:t xml:space="preserve">Use the </w:t>
+      </w:r>
+      <w:proofErr w:type="spellStart"/>
+      <w:r>
+        <w:t>m</w:t>
       </w:r>
       <w:r>
         <w:t>si</w:t>
       </w:r>
+      <w:proofErr w:type="spellEnd"/>
       <w:r>
         <w:t xml:space="preserve"> installer if you have</w:t>
       </w:r>
@@ -2668,7 +3270,15 @@
         <w:t>on your Horizon agent machine.</w:t>
       </w:r>
       <w:r>
-        <w:t xml:space="preserve"> In this way, the AutoLaunch registries and functions will </w:t>
+        <w:t xml:space="preserve"> In this way, the </w:t>
+      </w:r>
+      <w:proofErr w:type="spellStart"/>
+      <w:r>
+        <w:t>AutoLaunch</w:t>
+      </w:r>
+      <w:proofErr w:type="spellEnd"/>
+      <w:r>
+        <w:t xml:space="preserve"> registries and functions will </w:t>
       </w:r>
       <w:r>
         <w:t xml:space="preserve">not </w:t>
@@ -2892,6 +3502,7 @@
         </w:rPr>
         <w:t>Program Files\</w:t>
       </w:r>
+      <w:proofErr w:type="spellStart"/>
       <w:r>
         <w:rPr>
           <w:b/>
@@ -2899,6 +3510,7 @@
         </w:rPr>
         <w:t>HorizonPeripheralsAgent</w:t>
       </w:r>
+      <w:proofErr w:type="spellEnd"/>
       <w:r>
         <w:rPr>
           <w:b/>
@@ -2995,7 +3607,15 @@
         <w:t xml:space="preserve"> </w:t>
       </w:r>
       <w:r>
-        <w:t xml:space="preserve">of the msi installer </w:t>
+        <w:t xml:space="preserve">of the </w:t>
+      </w:r>
+      <w:proofErr w:type="spellStart"/>
+      <w:r>
+        <w:t>msi</w:t>
+      </w:r>
+      <w:proofErr w:type="spellEnd"/>
+      <w:r>
+        <w:t xml:space="preserve"> installer </w:t>
       </w:r>
       <w:r>
         <w:t>–</w:t>
@@ -3006,11 +3626,16 @@
       <w:r>
         <w:t xml:space="preserve">and </w:t>
       </w:r>
+      <w:proofErr w:type="spellStart"/>
       <w:r>
         <w:t>a</w:t>
       </w:r>
       <w:r>
-        <w:t>utolaunch.</w:t>
+        <w:t>utolaunch</w:t>
+      </w:r>
+      <w:proofErr w:type="spellEnd"/>
+      <w:r>
+        <w:t>.</w:t>
       </w:r>
       <w:r>
         <w:t xml:space="preserve"> </w:t>
@@ -3059,6 +3684,7 @@
         </w:numPr>
         <w:ind w:left="709" w:firstLineChars="0"/>
       </w:pPr>
+      <w:proofErr w:type="spellStart"/>
       <w:r>
         <w:rPr>
           <w:rFonts w:hint="eastAsia"/>
@@ -3066,7 +3692,11 @@
         <w:t>A</w:t>
       </w:r>
       <w:r>
-        <w:t xml:space="preserve">utolaunch </w:t>
+        <w:t>utolaunch</w:t>
+      </w:r>
+      <w:proofErr w:type="spellEnd"/>
+      <w:r>
+        <w:t xml:space="preserve"> </w:t>
       </w:r>
       <w:r>
         <w:t>feature</w:t>
@@ -3135,7 +3765,29 @@
           <w:i/>
           <w:iCs/>
         </w:rPr>
-        <w:t>HKLM\\Software\\VMware, Inc.\\VMware VDM\\UnityShell\\Run</w:t>
+        <w:t>HKLM\\Software\\VMware, Inc.\\VMware VDM\\</w:t>
+      </w:r>
+      <w:proofErr w:type="spellStart"/>
+      <w:r>
+        <w:rPr>
+          <w:rStyle w:val="a4"/>
+          <w:b w:val="0"/>
+          <w:bCs w:val="0"/>
+          <w:i/>
+          <w:iCs/>
+        </w:rPr>
+        <w:t>UnityShell</w:t>
+      </w:r>
+      <w:proofErr w:type="spellEnd"/>
+      <w:r>
+        <w:rPr>
+          <w:rStyle w:val="a4"/>
+          <w:b w:val="0"/>
+          <w:bCs w:val="0"/>
+          <w:i/>
+          <w:iCs/>
+        </w:rPr>
+        <w:t>\\Run</w:t>
       </w:r>
       <w:r>
         <w:rPr>
@@ -3369,6 +4021,7 @@
         <w:pStyle w:val="1"/>
       </w:pPr>
       <w:bookmarkStart w:id="10" w:name="_Toc48136380"/>
+      <w:proofErr w:type="spellStart"/>
       <w:r>
         <w:rPr>
           <w:rFonts w:hint="eastAsia"/>
@@ -3376,6 +4029,7 @@
         <w:lastRenderedPageBreak/>
         <w:t>HorizonPeripheralsClient</w:t>
       </w:r>
+      <w:proofErr w:type="spellEnd"/>
       <w:r>
         <w:t xml:space="preserve"> Install Guide</w:t>
       </w:r>
@@ -3385,8 +4039,16 @@
       <w:pPr>
         <w:pStyle w:val="2"/>
       </w:pPr>
-      <w:r>
-        <w:t>Silent Installation</w:t>
+      <w:proofErr w:type="spellStart"/>
+      <w:r>
+        <w:t>Cmdline</w:t>
+      </w:r>
+      <w:proofErr w:type="spellEnd"/>
+      <w:r>
+        <w:t xml:space="preserve"> </w:t>
+      </w:r>
+      <w:r>
+        <w:t>Installation</w:t>
       </w:r>
     </w:p>
     <w:p>
@@ -3418,11 +4080,7 @@
       </w:r>
     </w:p>
     <w:p>
-      <w:pPr>
-        <w:rPr>
-          <w:rFonts w:hint="eastAsia"/>
-        </w:rPr>
-      </w:pPr>
+      <w:proofErr w:type="spellStart"/>
       <w:r>
         <w:rPr>
           <w:rFonts w:ascii="Segoe UI" w:hAnsi="Segoe UI" w:cs="Segoe UI"/>
@@ -3430,8 +4088,9 @@
           <w:szCs w:val="21"/>
           <w:shd w:val="clear" w:color="auto" w:fill="FFFFFF"/>
         </w:rPr>
-        <w:t>m</w:t>
-      </w:r>
+        <w:t>msiexec</w:t>
+      </w:r>
+      <w:proofErr w:type="spellEnd"/>
       <w:r>
         <w:rPr>
           <w:rFonts w:ascii="Segoe UI" w:hAnsi="Segoe UI" w:cs="Segoe UI"/>
@@ -3439,8 +4098,10 @@
           <w:szCs w:val="21"/>
           <w:shd w:val="clear" w:color="auto" w:fill="FFFFFF"/>
         </w:rPr>
-        <w:t>siexec</w:t>
-      </w:r>
+        <w:t xml:space="preserve"> /</w:t>
+      </w:r>
+      <w:proofErr w:type="spellStart"/>
+      <w:proofErr w:type="gramStart"/>
       <w:r>
         <w:rPr>
           <w:rFonts w:ascii="Segoe UI" w:hAnsi="Segoe UI" w:cs="Segoe UI"/>
@@ -3448,8 +4109,9 @@
           <w:szCs w:val="21"/>
           <w:shd w:val="clear" w:color="auto" w:fill="FFFFFF"/>
         </w:rPr>
-        <w:t xml:space="preserve"> </w:t>
-      </w:r>
+        <w:t>i</w:t>
+      </w:r>
+      <w:proofErr w:type="spellEnd"/>
       <w:r>
         <w:rPr>
           <w:rFonts w:ascii="Segoe UI" w:hAnsi="Segoe UI" w:cs="Segoe UI"/>
@@ -3457,16 +4119,7 @@
           <w:szCs w:val="21"/>
           <w:shd w:val="clear" w:color="auto" w:fill="FFFFFF"/>
         </w:rPr>
-        <w:t>/i </w:t>
-      </w:r>
-      <w:r>
-        <w:rPr>
-          <w:rFonts w:ascii="Segoe UI" w:hAnsi="Segoe UI" w:cs="Segoe UI"/>
-          <w:color w:val="172B4D"/>
-          <w:szCs w:val="21"/>
-          <w:shd w:val="clear" w:color="auto" w:fill="FFFFFF"/>
-        </w:rPr>
-        <w:t xml:space="preserve"> </w:t>
+        <w:t xml:space="preserve">  </w:t>
       </w:r>
       <w:r>
         <w:rPr>
@@ -3478,6 +4131,7 @@
         </w:rPr>
         <w:t>C:/YourMsiLocation</w:t>
       </w:r>
+      <w:proofErr w:type="gramEnd"/>
       <w:r>
         <w:rPr>
           <w:rFonts w:ascii="Segoe UI" w:hAnsi="Segoe UI" w:cs="Segoe UI"/>
@@ -3485,8 +4139,9 @@
           <w:szCs w:val="21"/>
           <w:shd w:val="clear" w:color="auto" w:fill="FFFFFF"/>
         </w:rPr>
-        <w:t> </w:t>
-      </w:r>
+        <w:t>  /quiet /</w:t>
+      </w:r>
+      <w:proofErr w:type="spellStart"/>
       <w:r>
         <w:rPr>
           <w:rFonts w:ascii="Segoe UI" w:hAnsi="Segoe UI" w:cs="Segoe UI"/>
@@ -3494,8 +4149,9 @@
           <w:szCs w:val="21"/>
           <w:shd w:val="clear" w:color="auto" w:fill="FFFFFF"/>
         </w:rPr>
-        <w:t xml:space="preserve"> </w:t>
-      </w:r>
+        <w:t>qn</w:t>
+      </w:r>
+      <w:proofErr w:type="spellEnd"/>
       <w:r>
         <w:rPr>
           <w:rFonts w:ascii="Segoe UI" w:hAnsi="Segoe UI" w:cs="Segoe UI"/>
@@ -3503,7 +4159,7 @@
           <w:szCs w:val="21"/>
           <w:shd w:val="clear" w:color="auto" w:fill="FFFFFF"/>
         </w:rPr>
-        <w:t>/quiet /qn APPDIR="</w:t>
+        <w:t xml:space="preserve"> APPDIR="</w:t>
       </w:r>
       <w:r>
         <w:rPr>
@@ -3513,24 +4169,33 @@
           <w:szCs w:val="21"/>
           <w:shd w:val="clear" w:color="auto" w:fill="FFFFFF"/>
         </w:rPr>
-        <w:t>C:/Program Files/HorizonPeripheralsClient</w:t>
-      </w:r>
-      <w:r>
-        <w:rPr>
+        <w:t>C:/Program Files/</w:t>
+      </w:r>
+      <w:proofErr w:type="spellStart"/>
+      <w:r>
+        <w:rPr>
+          <w:rStyle w:val="a4"/>
           <w:rFonts w:ascii="Segoe UI" w:hAnsi="Segoe UI" w:cs="Segoe UI"/>
           <w:color w:val="172B4D"/>
           <w:szCs w:val="21"/>
           <w:shd w:val="clear" w:color="auto" w:fill="FFFFFF"/>
         </w:rPr>
+        <w:t>HorizonPeripheralsClient</w:t>
+      </w:r>
+      <w:proofErr w:type="spellEnd"/>
+      <w:r>
+        <w:rPr>
+          <w:rFonts w:ascii="Segoe UI" w:hAnsi="Segoe UI" w:cs="Segoe UI"/>
+          <w:color w:val="172B4D"/>
+          <w:szCs w:val="21"/>
+          <w:shd w:val="clear" w:color="auto" w:fill="FFFFFF"/>
+        </w:rPr>
         <w:t>"</w:t>
       </w:r>
     </w:p>
     <w:p>
       <w:pPr>
         <w:pStyle w:val="2"/>
-        <w:rPr>
-          <w:rFonts w:hint="eastAsia"/>
-        </w:rPr>
       </w:pPr>
       <w:r>
         <w:t xml:space="preserve">Normal </w:t>
@@ -3573,9 +4238,11 @@
       <w:r>
         <w:t xml:space="preserve">You can choose the installation directory for </w:t>
       </w:r>
+      <w:proofErr w:type="spellStart"/>
       <w:r>
         <w:t>HorizonPeripheralsClient</w:t>
       </w:r>
+      <w:proofErr w:type="spellEnd"/>
       <w:r>
         <w:t xml:space="preserve">. </w:t>
       </w:r>
@@ -3602,6 +4269,7 @@
         </w:rPr>
         <w:t>Program Files\</w:t>
       </w:r>
+      <w:proofErr w:type="spellStart"/>
       <w:r>
         <w:rPr>
           <w:b/>
@@ -3609,6 +4277,7 @@
         </w:rPr>
         <w:t>HorizonPeripheralsClient</w:t>
       </w:r>
+      <w:proofErr w:type="spellEnd"/>
       <w:r>
         <w:rPr>
           <w:b/>
@@ -3708,15 +4377,19 @@
       <w:r>
         <w:t xml:space="preserve">Go to the Uninstall a program entry in Control Panel. Uninstall the </w:t>
       </w:r>
+      <w:proofErr w:type="spellStart"/>
       <w:r>
         <w:t>HorizonPeripheralsClient</w:t>
       </w:r>
+      <w:proofErr w:type="spellEnd"/>
       <w:r>
         <w:t xml:space="preserve"> and </w:t>
       </w:r>
+      <w:proofErr w:type="spellStart"/>
       <w:r>
         <w:t>HorizonPeripheralsAgent</w:t>
       </w:r>
+      <w:proofErr w:type="spellEnd"/>
       <w:r>
         <w:t xml:space="preserve"> program</w:t>
       </w:r>
@@ -3918,8 +4591,13 @@
         <w:t xml:space="preserve">signed </w:t>
       </w:r>
       <w:r>
-        <w:t>by a VMware internal rootCA</w:t>
-      </w:r>
+        <w:t xml:space="preserve">by a VMware internal </w:t>
+      </w:r>
+      <w:proofErr w:type="spellStart"/>
+      <w:r>
+        <w:t>rootCA</w:t>
+      </w:r>
+      <w:proofErr w:type="spellEnd"/>
       <w:r>
         <w:t xml:space="preserve"> </w:t>
       </w:r>
@@ -3941,9 +4619,11 @@
       <w:r>
         <w:t xml:space="preserve">communication between </w:t>
       </w:r>
+      <w:proofErr w:type="spellStart"/>
       <w:r>
         <w:t>HorizonPeripheralsAgent</w:t>
       </w:r>
+      <w:proofErr w:type="spellEnd"/>
       <w:r>
         <w:t xml:space="preserve"> and </w:t>
       </w:r>
@@ -3982,7 +4662,23 @@
         <w:t>another</w:t>
       </w:r>
       <w:r>
-        <w:t xml:space="preserve"> well-known rootCA instead of the VMware rootCA, please follow the steps below manually.</w:t>
+        <w:t xml:space="preserve"> well-known </w:t>
+      </w:r>
+      <w:proofErr w:type="spellStart"/>
+      <w:r>
+        <w:t>rootCA</w:t>
+      </w:r>
+      <w:proofErr w:type="spellEnd"/>
+      <w:r>
+        <w:t xml:space="preserve"> instead of the VMware </w:t>
+      </w:r>
+      <w:proofErr w:type="spellStart"/>
+      <w:r>
+        <w:t>rootCA</w:t>
+      </w:r>
+      <w:proofErr w:type="spellEnd"/>
+      <w:r>
+        <w:t>, please follow the steps below manually.</w:t>
       </w:r>
     </w:p>
     <w:p>
@@ -3995,7 +4691,39 @@
         <w:ind w:firstLineChars="0"/>
       </w:pPr>
       <w:r>
-        <w:t>Apply for a valid cert from a well-known rootCA. Get the private key (&lt;fqdn&gt;.key) and cert file (&lt;fqdn&gt;.crt) ready.</w:t>
+        <w:t xml:space="preserve">Apply for a valid cert from a well-known </w:t>
+      </w:r>
+      <w:proofErr w:type="spellStart"/>
+      <w:r>
+        <w:t>rootCA</w:t>
+      </w:r>
+      <w:proofErr w:type="spellEnd"/>
+      <w:r>
+        <w:t>. Get the private key (&lt;</w:t>
+      </w:r>
+      <w:proofErr w:type="spellStart"/>
+      <w:r>
+        <w:t>fqdn</w:t>
+      </w:r>
+      <w:proofErr w:type="spellEnd"/>
+      <w:r>
+        <w:t>&gt;.key) and cert file (&lt;</w:t>
+      </w:r>
+      <w:proofErr w:type="spellStart"/>
+      <w:r>
+        <w:t>fqdn</w:t>
+      </w:r>
+      <w:proofErr w:type="spellEnd"/>
+      <w:r>
+        <w:t>&gt;.</w:t>
+      </w:r>
+      <w:proofErr w:type="spellStart"/>
+      <w:r>
+        <w:t>crt</w:t>
+      </w:r>
+      <w:proofErr w:type="spellEnd"/>
+      <w:r>
+        <w:t>) ready.</w:t>
       </w:r>
     </w:p>
     <w:p>
@@ -4017,10 +4745,90 @@
         <w:t xml:space="preserve"> server, copy the key and cert files to </w:t>
       </w:r>
       <w:r>
-        <w:t>/etc/nginx/</w:t>
-      </w:r>
-      <w:r>
-        <w:t xml:space="preserve"> folder. Edit the /etc/nginx/nginx.conf to replace the ssl_certificate and ssl_certificate_key options with &lt;fqdn&gt;.crt and &lt;fqdn&gt;.key. Reboot the web </w:t>
+        <w:t>/</w:t>
+      </w:r>
+      <w:proofErr w:type="spellStart"/>
+      <w:r>
+        <w:t>etc</w:t>
+      </w:r>
+      <w:proofErr w:type="spellEnd"/>
+      <w:r>
+        <w:t>/</w:t>
+      </w:r>
+      <w:proofErr w:type="spellStart"/>
+      <w:r>
+        <w:t>nginx</w:t>
+      </w:r>
+      <w:proofErr w:type="spellEnd"/>
+      <w:r>
+        <w:t>/</w:t>
+      </w:r>
+      <w:r>
+        <w:t xml:space="preserve"> folder. Edit the /</w:t>
+      </w:r>
+      <w:proofErr w:type="spellStart"/>
+      <w:r>
+        <w:t>etc</w:t>
+      </w:r>
+      <w:proofErr w:type="spellEnd"/>
+      <w:r>
+        <w:t>/</w:t>
+      </w:r>
+      <w:proofErr w:type="spellStart"/>
+      <w:r>
+        <w:t>nginx</w:t>
+      </w:r>
+      <w:proofErr w:type="spellEnd"/>
+      <w:r>
+        <w:t>/</w:t>
+      </w:r>
+      <w:proofErr w:type="spellStart"/>
+      <w:r>
+        <w:t>nginx.conf</w:t>
+      </w:r>
+      <w:proofErr w:type="spellEnd"/>
+      <w:r>
+        <w:t xml:space="preserve"> to replace the </w:t>
+      </w:r>
+      <w:proofErr w:type="spellStart"/>
+      <w:r>
+        <w:t>ssl_certificate</w:t>
+      </w:r>
+      <w:proofErr w:type="spellEnd"/>
+      <w:r>
+        <w:t xml:space="preserve"> and </w:t>
+      </w:r>
+      <w:proofErr w:type="spellStart"/>
+      <w:r>
+        <w:t>ssl_certificate_key</w:t>
+      </w:r>
+      <w:proofErr w:type="spellEnd"/>
+      <w:r>
+        <w:t xml:space="preserve"> options with &lt;</w:t>
+      </w:r>
+      <w:proofErr w:type="spellStart"/>
+      <w:r>
+        <w:t>fqdn</w:t>
+      </w:r>
+      <w:proofErr w:type="spellEnd"/>
+      <w:r>
+        <w:t>&gt;.</w:t>
+      </w:r>
+      <w:proofErr w:type="spellStart"/>
+      <w:r>
+        <w:t>crt</w:t>
+      </w:r>
+      <w:proofErr w:type="spellEnd"/>
+      <w:r>
+        <w:t xml:space="preserve"> and &lt;</w:t>
+      </w:r>
+      <w:proofErr w:type="spellStart"/>
+      <w:r>
+        <w:t>fqdn</w:t>
+      </w:r>
+      <w:proofErr w:type="spellEnd"/>
+      <w:r>
+        <w:t xml:space="preserve">&gt;.key. Reboot the web </w:t>
       </w:r>
       <w:r>
         <w:t>OVA</w:t>
@@ -4039,11 +4847,29 @@
         <w:ind w:firstLineChars="0"/>
       </w:pPr>
       <w:r>
-        <w:t xml:space="preserve">Get the public certificate of the well-known rootCA (rootca.pem). Copy it to the </w:t>
-      </w:r>
+        <w:t xml:space="preserve">Get the public certificate of the well-known </w:t>
+      </w:r>
+      <w:proofErr w:type="spellStart"/>
+      <w:r>
+        <w:t>rootCA</w:t>
+      </w:r>
+      <w:proofErr w:type="spellEnd"/>
+      <w:r>
+        <w:t xml:space="preserve"> (</w:t>
+      </w:r>
+      <w:proofErr w:type="spellStart"/>
+      <w:r>
+        <w:t>rootca.pem</w:t>
+      </w:r>
+      <w:proofErr w:type="spellEnd"/>
+      <w:r>
+        <w:t xml:space="preserve">). Copy it to the </w:t>
+      </w:r>
+      <w:proofErr w:type="spellStart"/>
       <w:r>
         <w:t>HorizonPeripheralsAgent</w:t>
       </w:r>
+      <w:proofErr w:type="spellEnd"/>
       <w:r>
         <w:t xml:space="preserve"> install directory on Horizon agent machine.</w:t>
       </w:r>
@@ -4173,6 +4999,232 @@
 <file path=word/numbering.xml><?xml version="1.0" encoding="utf-8"?>
 <w:numbering xmlns:wpc="http://schemas.microsoft.com/office/word/2010/wordprocessingCanvas" xmlns:cx="http://schemas.microsoft.com/office/drawing/2014/chartex" xmlns:cx1="http://schemas.microsoft.com/office/drawing/2015/9/8/chartex" xmlns:cx2="http://schemas.microsoft.com/office/drawing/2015/10/21/chartex" xmlns:cx3="http://schemas.microsoft.com/office/drawing/2016/5/9/chartex" xmlns:cx4="http://schemas.microsoft.com/office/drawing/2016/5/10/chartex" xmlns:cx5="http://schemas.microsoft.com/office/drawing/2016/5/11/chartex" xmlns:cx6="http://schemas.microsoft.com/office/drawing/2016/5/12/chartex" xmlns:cx7="http://schemas.microsoft.com/office/drawing/2016/5/13/chartex" xmlns:cx8="http://schemas.microsoft.com/office/drawing/2016/5/14/chartex" xmlns:mc="http://schemas.openxmlformats.org/markup-compatibility/2006" xmlns:aink="http://schemas.microsoft.com/office/drawing/2016/ink" xmlns:am3d="http://schemas.microsoft.com/office/drawing/2017/model3d" xmlns:o="urn:schemas-microsoft-com:office:office" xmlns:r="http://schemas.openxmlformats.org/officeDocument/2006/relationships" xmlns:m="http://schemas.openxmlformats.org/officeDocument/2006/math" xmlns:v="urn:schemas-microsoft-com:vml" xmlns:wp14="http://schemas.microsoft.com/office/word/2010/wordprocessingDrawing" xmlns:wp="http://schemas.openxmlformats.org/drawingml/2006/wordprocessingDrawing" xmlns:w10="urn:schemas-microsoft-com:office:word" xmlns:w="http://schemas.openxmlformats.org/wordprocessingml/2006/main" xmlns:w14="http://schemas.microsoft.com/office/word/2010/wordml" xmlns:w15="http://schemas.microsoft.com/office/word/2012/wordml" xmlns:w16cex="http://schemas.microsoft.com/office/word/2018/wordml/cex" xmlns:w16cid="http://schemas.microsoft.com/office/word/2016/wordml/cid" xmlns:w16="http://schemas.microsoft.com/office/word/2018/wordml" xmlns:w16se="http://schemas.microsoft.com/office/word/2015/wordml/symex" xmlns:wpg="http://schemas.microsoft.com/office/word/2010/wordprocessingGroup" xmlns:wpi="http://schemas.microsoft.com/office/word/2010/wordprocessingInk" xmlns:wne="http://schemas.microsoft.com/office/word/2006/wordml" xmlns:wps="http://schemas.microsoft.com/office/word/2010/wordprocessingShape" mc:Ignorable="w14 w15 w16se w16cid w16 w16cex wp14">
   <w:abstractNum w:abstractNumId="0" w15:restartNumberingAfterBreak="0">
+    <w:nsid w:val="08EE55FB"/>
+    <w:multiLevelType w:val="hybridMultilevel"/>
+    <w:tmpl w:val="84B44FB6"/>
+    <w:lvl w:ilvl="0" w:tplc="B55C33B6">
+      <w:start w:val="1"/>
+      <w:numFmt w:val="bullet"/>
+      <w:lvlText w:val=""/>
+      <w:lvlJc w:val="left"/>
+      <w:pPr>
+        <w:ind w:left="1260" w:hanging="420"/>
+      </w:pPr>
+      <w:rPr>
+        <w:rFonts w:ascii="Wingdings" w:hAnsi="Wingdings" w:hint="default"/>
+      </w:rPr>
+    </w:lvl>
+    <w:lvl w:ilvl="1" w:tplc="04090003">
+      <w:start w:val="1"/>
+      <w:numFmt w:val="bullet"/>
+      <w:lvlText w:val=""/>
+      <w:lvlJc w:val="left"/>
+      <w:pPr>
+        <w:ind w:left="1260" w:hanging="420"/>
+      </w:pPr>
+      <w:rPr>
+        <w:rFonts w:ascii="Wingdings" w:hAnsi="Wingdings" w:hint="default"/>
+      </w:rPr>
+    </w:lvl>
+    <w:lvl w:ilvl="2" w:tplc="04090005" w:tentative="1">
+      <w:start w:val="1"/>
+      <w:numFmt w:val="bullet"/>
+      <w:lvlText w:val=""/>
+      <w:lvlJc w:val="left"/>
+      <w:pPr>
+        <w:ind w:left="1680" w:hanging="420"/>
+      </w:pPr>
+      <w:rPr>
+        <w:rFonts w:ascii="Wingdings" w:hAnsi="Wingdings" w:hint="default"/>
+      </w:rPr>
+    </w:lvl>
+    <w:lvl w:ilvl="3" w:tplc="04090001" w:tentative="1">
+      <w:start w:val="1"/>
+      <w:numFmt w:val="bullet"/>
+      <w:lvlText w:val=""/>
+      <w:lvlJc w:val="left"/>
+      <w:pPr>
+        <w:ind w:left="2100" w:hanging="420"/>
+      </w:pPr>
+      <w:rPr>
+        <w:rFonts w:ascii="Wingdings" w:hAnsi="Wingdings" w:hint="default"/>
+      </w:rPr>
+    </w:lvl>
+    <w:lvl w:ilvl="4" w:tplc="04090003" w:tentative="1">
+      <w:start w:val="1"/>
+      <w:numFmt w:val="bullet"/>
+      <w:lvlText w:val=""/>
+      <w:lvlJc w:val="left"/>
+      <w:pPr>
+        <w:ind w:left="2520" w:hanging="420"/>
+      </w:pPr>
+      <w:rPr>
+        <w:rFonts w:ascii="Wingdings" w:hAnsi="Wingdings" w:hint="default"/>
+      </w:rPr>
+    </w:lvl>
+    <w:lvl w:ilvl="5" w:tplc="04090005" w:tentative="1">
+      <w:start w:val="1"/>
+      <w:numFmt w:val="bullet"/>
+      <w:lvlText w:val=""/>
+      <w:lvlJc w:val="left"/>
+      <w:pPr>
+        <w:ind w:left="2940" w:hanging="420"/>
+      </w:pPr>
+      <w:rPr>
+        <w:rFonts w:ascii="Wingdings" w:hAnsi="Wingdings" w:hint="default"/>
+      </w:rPr>
+    </w:lvl>
+    <w:lvl w:ilvl="6" w:tplc="04090001" w:tentative="1">
+      <w:start w:val="1"/>
+      <w:numFmt w:val="bullet"/>
+      <w:lvlText w:val=""/>
+      <w:lvlJc w:val="left"/>
+      <w:pPr>
+        <w:ind w:left="3360" w:hanging="420"/>
+      </w:pPr>
+      <w:rPr>
+        <w:rFonts w:ascii="Wingdings" w:hAnsi="Wingdings" w:hint="default"/>
+      </w:rPr>
+    </w:lvl>
+    <w:lvl w:ilvl="7" w:tplc="04090003" w:tentative="1">
+      <w:start w:val="1"/>
+      <w:numFmt w:val="bullet"/>
+      <w:lvlText w:val=""/>
+      <w:lvlJc w:val="left"/>
+      <w:pPr>
+        <w:ind w:left="3780" w:hanging="420"/>
+      </w:pPr>
+      <w:rPr>
+        <w:rFonts w:ascii="Wingdings" w:hAnsi="Wingdings" w:hint="default"/>
+      </w:rPr>
+    </w:lvl>
+    <w:lvl w:ilvl="8" w:tplc="04090005" w:tentative="1">
+      <w:start w:val="1"/>
+      <w:numFmt w:val="bullet"/>
+      <w:lvlText w:val=""/>
+      <w:lvlJc w:val="left"/>
+      <w:pPr>
+        <w:ind w:left="4200" w:hanging="420"/>
+      </w:pPr>
+      <w:rPr>
+        <w:rFonts w:ascii="Wingdings" w:hAnsi="Wingdings" w:hint="default"/>
+      </w:rPr>
+    </w:lvl>
+  </w:abstractNum>
+  <w:abstractNum w:abstractNumId="1" w15:restartNumberingAfterBreak="0">
+    <w:nsid w:val="105A7FB4"/>
+    <w:multiLevelType w:val="hybridMultilevel"/>
+    <w:tmpl w:val="BBE0F7CC"/>
+    <w:lvl w:ilvl="0" w:tplc="B55C33B6">
+      <w:start w:val="1"/>
+      <w:numFmt w:val="bullet"/>
+      <w:lvlText w:val=""/>
+      <w:lvlJc w:val="left"/>
+      <w:pPr>
+        <w:ind w:left="840" w:hanging="420"/>
+      </w:pPr>
+      <w:rPr>
+        <w:rFonts w:ascii="Wingdings" w:hAnsi="Wingdings" w:hint="default"/>
+      </w:rPr>
+    </w:lvl>
+    <w:lvl w:ilvl="1" w:tplc="04090003">
+      <w:start w:val="1"/>
+      <w:numFmt w:val="bullet"/>
+      <w:lvlText w:val=""/>
+      <w:lvlJc w:val="left"/>
+      <w:pPr>
+        <w:ind w:left="840" w:hanging="420"/>
+      </w:pPr>
+      <w:rPr>
+        <w:rFonts w:ascii="Wingdings" w:hAnsi="Wingdings" w:hint="default"/>
+      </w:rPr>
+    </w:lvl>
+    <w:lvl w:ilvl="2" w:tplc="04090005" w:tentative="1">
+      <w:start w:val="1"/>
+      <w:numFmt w:val="bullet"/>
+      <w:lvlText w:val=""/>
+      <w:lvlJc w:val="left"/>
+      <w:pPr>
+        <w:ind w:left="1260" w:hanging="420"/>
+      </w:pPr>
+      <w:rPr>
+        <w:rFonts w:ascii="Wingdings" w:hAnsi="Wingdings" w:hint="default"/>
+      </w:rPr>
+    </w:lvl>
+    <w:lvl w:ilvl="3" w:tplc="04090001" w:tentative="1">
+      <w:start w:val="1"/>
+      <w:numFmt w:val="bullet"/>
+      <w:lvlText w:val=""/>
+      <w:lvlJc w:val="left"/>
+      <w:pPr>
+        <w:ind w:left="1680" w:hanging="420"/>
+      </w:pPr>
+      <w:rPr>
+        <w:rFonts w:ascii="Wingdings" w:hAnsi="Wingdings" w:hint="default"/>
+      </w:rPr>
+    </w:lvl>
+    <w:lvl w:ilvl="4" w:tplc="04090003" w:tentative="1">
+      <w:start w:val="1"/>
+      <w:numFmt w:val="bullet"/>
+      <w:lvlText w:val=""/>
+      <w:lvlJc w:val="left"/>
+      <w:pPr>
+        <w:ind w:left="2100" w:hanging="420"/>
+      </w:pPr>
+      <w:rPr>
+        <w:rFonts w:ascii="Wingdings" w:hAnsi="Wingdings" w:hint="default"/>
+      </w:rPr>
+    </w:lvl>
+    <w:lvl w:ilvl="5" w:tplc="04090005" w:tentative="1">
+      <w:start w:val="1"/>
+      <w:numFmt w:val="bullet"/>
+      <w:lvlText w:val=""/>
+      <w:lvlJc w:val="left"/>
+      <w:pPr>
+        <w:ind w:left="2520" w:hanging="420"/>
+      </w:pPr>
+      <w:rPr>
+        <w:rFonts w:ascii="Wingdings" w:hAnsi="Wingdings" w:hint="default"/>
+      </w:rPr>
+    </w:lvl>
+    <w:lvl w:ilvl="6" w:tplc="04090001" w:tentative="1">
+      <w:start w:val="1"/>
+      <w:numFmt w:val="bullet"/>
+      <w:lvlText w:val=""/>
+      <w:lvlJc w:val="left"/>
+      <w:pPr>
+        <w:ind w:left="2940" w:hanging="420"/>
+      </w:pPr>
+      <w:rPr>
+        <w:rFonts w:ascii="Wingdings" w:hAnsi="Wingdings" w:hint="default"/>
+      </w:rPr>
+    </w:lvl>
+    <w:lvl w:ilvl="7" w:tplc="04090003" w:tentative="1">
+      <w:start w:val="1"/>
+      <w:numFmt w:val="bullet"/>
+      <w:lvlText w:val=""/>
+      <w:lvlJc w:val="left"/>
+      <w:pPr>
+        <w:ind w:left="3360" w:hanging="420"/>
+      </w:pPr>
+      <w:rPr>
+        <w:rFonts w:ascii="Wingdings" w:hAnsi="Wingdings" w:hint="default"/>
+      </w:rPr>
+    </w:lvl>
+    <w:lvl w:ilvl="8" w:tplc="04090005" w:tentative="1">
+      <w:start w:val="1"/>
+      <w:numFmt w:val="bullet"/>
+      <w:lvlText w:val=""/>
+      <w:lvlJc w:val="left"/>
+      <w:pPr>
+        <w:ind w:left="3780" w:hanging="420"/>
+      </w:pPr>
+      <w:rPr>
+        <w:rFonts w:ascii="Wingdings" w:hAnsi="Wingdings" w:hint="default"/>
+      </w:rPr>
+    </w:lvl>
+  </w:abstractNum>
+  <w:abstractNum w:abstractNumId="2" w15:restartNumberingAfterBreak="0">
     <w:nsid w:val="10720E44"/>
     <w:multiLevelType w:val="hybridMultilevel"/>
     <w:tmpl w:val="848EDE8E"/>
@@ -4284,7 +5336,7 @@
       </w:rPr>
     </w:lvl>
   </w:abstractNum>
-  <w:abstractNum w:abstractNumId="1" w15:restartNumberingAfterBreak="0">
+  <w:abstractNum w:abstractNumId="3" w15:restartNumberingAfterBreak="0">
     <w:nsid w:val="114B0C68"/>
     <w:multiLevelType w:val="hybridMultilevel"/>
     <w:tmpl w:val="7A3AA23E"/>
@@ -4373,7 +5425,7 @@
       </w:pPr>
     </w:lvl>
   </w:abstractNum>
-  <w:abstractNum w:abstractNumId="2" w15:restartNumberingAfterBreak="0">
+  <w:abstractNum w:abstractNumId="4" w15:restartNumberingAfterBreak="0">
     <w:nsid w:val="15F874C3"/>
     <w:multiLevelType w:val="hybridMultilevel"/>
     <w:tmpl w:val="7B0E293E"/>
@@ -4486,7 +5538,7 @@
       </w:rPr>
     </w:lvl>
   </w:abstractNum>
-  <w:abstractNum w:abstractNumId="3" w15:restartNumberingAfterBreak="0">
+  <w:abstractNum w:abstractNumId="5" w15:restartNumberingAfterBreak="0">
     <w:nsid w:val="1A377701"/>
     <w:multiLevelType w:val="hybridMultilevel"/>
     <w:tmpl w:val="9E68747E"/>
@@ -4575,7 +5627,7 @@
       </w:pPr>
     </w:lvl>
   </w:abstractNum>
-  <w:abstractNum w:abstractNumId="4" w15:restartNumberingAfterBreak="0">
+  <w:abstractNum w:abstractNumId="6" w15:restartNumberingAfterBreak="0">
     <w:nsid w:val="1C4E0527"/>
     <w:multiLevelType w:val="hybridMultilevel"/>
     <w:tmpl w:val="93967844"/>
@@ -4664,7 +5716,7 @@
       </w:pPr>
     </w:lvl>
   </w:abstractNum>
-  <w:abstractNum w:abstractNumId="5" w15:restartNumberingAfterBreak="0">
+  <w:abstractNum w:abstractNumId="7" w15:restartNumberingAfterBreak="0">
     <w:nsid w:val="2BF34492"/>
     <w:multiLevelType w:val="hybridMultilevel"/>
     <w:tmpl w:val="DE809642"/>
@@ -4753,7 +5805,7 @@
       </w:pPr>
     </w:lvl>
   </w:abstractNum>
-  <w:abstractNum w:abstractNumId="6" w15:restartNumberingAfterBreak="0">
+  <w:abstractNum w:abstractNumId="8" w15:restartNumberingAfterBreak="0">
     <w:nsid w:val="321351D4"/>
     <w:multiLevelType w:val="hybridMultilevel"/>
     <w:tmpl w:val="17741E4E"/>
@@ -4843,7 +5895,7 @@
       </w:pPr>
     </w:lvl>
   </w:abstractNum>
-  <w:abstractNum w:abstractNumId="7" w15:restartNumberingAfterBreak="0">
+  <w:abstractNum w:abstractNumId="9" w15:restartNumberingAfterBreak="0">
     <w:nsid w:val="41DA13FA"/>
     <w:multiLevelType w:val="hybridMultilevel"/>
     <w:tmpl w:val="FF90CABE"/>
@@ -4932,7 +5984,7 @@
       </w:pPr>
     </w:lvl>
   </w:abstractNum>
-  <w:abstractNum w:abstractNumId="8" w15:restartNumberingAfterBreak="0">
+  <w:abstractNum w:abstractNumId="10" w15:restartNumberingAfterBreak="0">
     <w:nsid w:val="45B90F3D"/>
     <w:multiLevelType w:val="hybridMultilevel"/>
     <w:tmpl w:val="7A3AA23E"/>
@@ -5021,7 +6073,120 @@
       </w:pPr>
     </w:lvl>
   </w:abstractNum>
-  <w:abstractNum w:abstractNumId="9" w15:restartNumberingAfterBreak="0">
+  <w:abstractNum w:abstractNumId="11" w15:restartNumberingAfterBreak="0">
+    <w:nsid w:val="4A920D2C"/>
+    <w:multiLevelType w:val="hybridMultilevel"/>
+    <w:tmpl w:val="9B301EB4"/>
+    <w:lvl w:ilvl="0" w:tplc="CF4E7FA6">
+      <w:start w:val="1"/>
+      <w:numFmt w:val="bullet"/>
+      <w:lvlText w:val=""/>
+      <w:lvlJc w:val="left"/>
+      <w:pPr>
+        <w:ind w:left="1260" w:hanging="420"/>
+      </w:pPr>
+      <w:rPr>
+        <w:rFonts w:ascii="Wingdings" w:hAnsi="Wingdings" w:hint="default"/>
+      </w:rPr>
+    </w:lvl>
+    <w:lvl w:ilvl="1" w:tplc="B55C33B6">
+      <w:start w:val="1"/>
+      <w:numFmt w:val="bullet"/>
+      <w:lvlText w:val=""/>
+      <w:lvlJc w:val="left"/>
+      <w:pPr>
+        <w:ind w:left="840" w:hanging="420"/>
+      </w:pPr>
+      <w:rPr>
+        <w:rFonts w:ascii="Wingdings" w:hAnsi="Wingdings" w:hint="default"/>
+      </w:rPr>
+    </w:lvl>
+    <w:lvl w:ilvl="2" w:tplc="04090005" w:tentative="1">
+      <w:start w:val="1"/>
+      <w:numFmt w:val="bullet"/>
+      <w:lvlText w:val=""/>
+      <w:lvlJc w:val="left"/>
+      <w:pPr>
+        <w:ind w:left="1260" w:hanging="420"/>
+      </w:pPr>
+      <w:rPr>
+        <w:rFonts w:ascii="Wingdings" w:hAnsi="Wingdings" w:hint="default"/>
+      </w:rPr>
+    </w:lvl>
+    <w:lvl w:ilvl="3" w:tplc="04090001" w:tentative="1">
+      <w:start w:val="1"/>
+      <w:numFmt w:val="bullet"/>
+      <w:lvlText w:val=""/>
+      <w:lvlJc w:val="left"/>
+      <w:pPr>
+        <w:ind w:left="1680" w:hanging="420"/>
+      </w:pPr>
+      <w:rPr>
+        <w:rFonts w:ascii="Wingdings" w:hAnsi="Wingdings" w:hint="default"/>
+      </w:rPr>
+    </w:lvl>
+    <w:lvl w:ilvl="4" w:tplc="04090003" w:tentative="1">
+      <w:start w:val="1"/>
+      <w:numFmt w:val="bullet"/>
+      <w:lvlText w:val=""/>
+      <w:lvlJc w:val="left"/>
+      <w:pPr>
+        <w:ind w:left="2100" w:hanging="420"/>
+      </w:pPr>
+      <w:rPr>
+        <w:rFonts w:ascii="Wingdings" w:hAnsi="Wingdings" w:hint="default"/>
+      </w:rPr>
+    </w:lvl>
+    <w:lvl w:ilvl="5" w:tplc="04090005" w:tentative="1">
+      <w:start w:val="1"/>
+      <w:numFmt w:val="bullet"/>
+      <w:lvlText w:val=""/>
+      <w:lvlJc w:val="left"/>
+      <w:pPr>
+        <w:ind w:left="2520" w:hanging="420"/>
+      </w:pPr>
+      <w:rPr>
+        <w:rFonts w:ascii="Wingdings" w:hAnsi="Wingdings" w:hint="default"/>
+      </w:rPr>
+    </w:lvl>
+    <w:lvl w:ilvl="6" w:tplc="04090001" w:tentative="1">
+      <w:start w:val="1"/>
+      <w:numFmt w:val="bullet"/>
+      <w:lvlText w:val=""/>
+      <w:lvlJc w:val="left"/>
+      <w:pPr>
+        <w:ind w:left="2940" w:hanging="420"/>
+      </w:pPr>
+      <w:rPr>
+        <w:rFonts w:ascii="Wingdings" w:hAnsi="Wingdings" w:hint="default"/>
+      </w:rPr>
+    </w:lvl>
+    <w:lvl w:ilvl="7" w:tplc="04090003" w:tentative="1">
+      <w:start w:val="1"/>
+      <w:numFmt w:val="bullet"/>
+      <w:lvlText w:val=""/>
+      <w:lvlJc w:val="left"/>
+      <w:pPr>
+        <w:ind w:left="3360" w:hanging="420"/>
+      </w:pPr>
+      <w:rPr>
+        <w:rFonts w:ascii="Wingdings" w:hAnsi="Wingdings" w:hint="default"/>
+      </w:rPr>
+    </w:lvl>
+    <w:lvl w:ilvl="8" w:tplc="04090005" w:tentative="1">
+      <w:start w:val="1"/>
+      <w:numFmt w:val="bullet"/>
+      <w:lvlText w:val=""/>
+      <w:lvlJc w:val="left"/>
+      <w:pPr>
+        <w:ind w:left="3780" w:hanging="420"/>
+      </w:pPr>
+      <w:rPr>
+        <w:rFonts w:ascii="Wingdings" w:hAnsi="Wingdings" w:hint="default"/>
+      </w:rPr>
+    </w:lvl>
+  </w:abstractNum>
+  <w:abstractNum w:abstractNumId="12" w15:restartNumberingAfterBreak="0">
     <w:nsid w:val="5049498F"/>
     <w:multiLevelType w:val="hybridMultilevel"/>
     <w:tmpl w:val="47A29014"/>
@@ -5110,7 +6275,120 @@
       </w:pPr>
     </w:lvl>
   </w:abstractNum>
-  <w:abstractNum w:abstractNumId="10" w15:restartNumberingAfterBreak="0">
+  <w:abstractNum w:abstractNumId="13" w15:restartNumberingAfterBreak="0">
+    <w:nsid w:val="52206ACB"/>
+    <w:multiLevelType w:val="hybridMultilevel"/>
+    <w:tmpl w:val="274264CA"/>
+    <w:lvl w:ilvl="0" w:tplc="EC90F65E">
+      <w:start w:val="1"/>
+      <w:numFmt w:val="bullet"/>
+      <w:lvlText w:val=""/>
+      <w:lvlJc w:val="left"/>
+      <w:pPr>
+        <w:ind w:left="840" w:hanging="420"/>
+      </w:pPr>
+      <w:rPr>
+        <w:rFonts w:ascii="Wingdings" w:hAnsi="Wingdings" w:hint="default"/>
+      </w:rPr>
+    </w:lvl>
+    <w:lvl w:ilvl="1" w:tplc="04090003" w:tentative="1">
+      <w:start w:val="1"/>
+      <w:numFmt w:val="bullet"/>
+      <w:lvlText w:val=""/>
+      <w:lvlJc w:val="left"/>
+      <w:pPr>
+        <w:ind w:left="1260" w:hanging="420"/>
+      </w:pPr>
+      <w:rPr>
+        <w:rFonts w:ascii="Wingdings" w:hAnsi="Wingdings" w:hint="default"/>
+      </w:rPr>
+    </w:lvl>
+    <w:lvl w:ilvl="2" w:tplc="04090005" w:tentative="1">
+      <w:start w:val="1"/>
+      <w:numFmt w:val="bullet"/>
+      <w:lvlText w:val=""/>
+      <w:lvlJc w:val="left"/>
+      <w:pPr>
+        <w:ind w:left="1680" w:hanging="420"/>
+      </w:pPr>
+      <w:rPr>
+        <w:rFonts w:ascii="Wingdings" w:hAnsi="Wingdings" w:hint="default"/>
+      </w:rPr>
+    </w:lvl>
+    <w:lvl w:ilvl="3" w:tplc="04090001" w:tentative="1">
+      <w:start w:val="1"/>
+      <w:numFmt w:val="bullet"/>
+      <w:lvlText w:val=""/>
+      <w:lvlJc w:val="left"/>
+      <w:pPr>
+        <w:ind w:left="2100" w:hanging="420"/>
+      </w:pPr>
+      <w:rPr>
+        <w:rFonts w:ascii="Wingdings" w:hAnsi="Wingdings" w:hint="default"/>
+      </w:rPr>
+    </w:lvl>
+    <w:lvl w:ilvl="4" w:tplc="04090003" w:tentative="1">
+      <w:start w:val="1"/>
+      <w:numFmt w:val="bullet"/>
+      <w:lvlText w:val=""/>
+      <w:lvlJc w:val="left"/>
+      <w:pPr>
+        <w:ind w:left="2520" w:hanging="420"/>
+      </w:pPr>
+      <w:rPr>
+        <w:rFonts w:ascii="Wingdings" w:hAnsi="Wingdings" w:hint="default"/>
+      </w:rPr>
+    </w:lvl>
+    <w:lvl w:ilvl="5" w:tplc="04090005" w:tentative="1">
+      <w:start w:val="1"/>
+      <w:numFmt w:val="bullet"/>
+      <w:lvlText w:val=""/>
+      <w:lvlJc w:val="left"/>
+      <w:pPr>
+        <w:ind w:left="2940" w:hanging="420"/>
+      </w:pPr>
+      <w:rPr>
+        <w:rFonts w:ascii="Wingdings" w:hAnsi="Wingdings" w:hint="default"/>
+      </w:rPr>
+    </w:lvl>
+    <w:lvl w:ilvl="6" w:tplc="04090001" w:tentative="1">
+      <w:start w:val="1"/>
+      <w:numFmt w:val="bullet"/>
+      <w:lvlText w:val=""/>
+      <w:lvlJc w:val="left"/>
+      <w:pPr>
+        <w:ind w:left="3360" w:hanging="420"/>
+      </w:pPr>
+      <w:rPr>
+        <w:rFonts w:ascii="Wingdings" w:hAnsi="Wingdings" w:hint="default"/>
+      </w:rPr>
+    </w:lvl>
+    <w:lvl w:ilvl="7" w:tplc="04090003" w:tentative="1">
+      <w:start w:val="1"/>
+      <w:numFmt w:val="bullet"/>
+      <w:lvlText w:val=""/>
+      <w:lvlJc w:val="left"/>
+      <w:pPr>
+        <w:ind w:left="3780" w:hanging="420"/>
+      </w:pPr>
+      <w:rPr>
+        <w:rFonts w:ascii="Wingdings" w:hAnsi="Wingdings" w:hint="default"/>
+      </w:rPr>
+    </w:lvl>
+    <w:lvl w:ilvl="8" w:tplc="04090005" w:tentative="1">
+      <w:start w:val="1"/>
+      <w:numFmt w:val="bullet"/>
+      <w:lvlText w:val=""/>
+      <w:lvlJc w:val="left"/>
+      <w:pPr>
+        <w:ind w:left="4200" w:hanging="420"/>
+      </w:pPr>
+      <w:rPr>
+        <w:rFonts w:ascii="Wingdings" w:hAnsi="Wingdings" w:hint="default"/>
+      </w:rPr>
+    </w:lvl>
+  </w:abstractNum>
+  <w:abstractNum w:abstractNumId="14" w15:restartNumberingAfterBreak="0">
     <w:nsid w:val="58075252"/>
     <w:multiLevelType w:val="hybridMultilevel"/>
     <w:tmpl w:val="CD4C5222"/>
@@ -5223,7 +6501,7 @@
       </w:rPr>
     </w:lvl>
   </w:abstractNum>
-  <w:abstractNum w:abstractNumId="11" w15:restartNumberingAfterBreak="0">
+  <w:abstractNum w:abstractNumId="15" w15:restartNumberingAfterBreak="0">
     <w:nsid w:val="7F8C6D8B"/>
     <w:multiLevelType w:val="hybridMultilevel"/>
     <w:tmpl w:val="800A6A08"/>
@@ -5310,40 +6588,52 @@
     </w:lvl>
   </w:abstractNum>
   <w:num w:numId="1">
+    <w:abstractNumId w:val="8"/>
+  </w:num>
+  <w:num w:numId="2">
+    <w:abstractNumId w:val="5"/>
+  </w:num>
+  <w:num w:numId="3">
     <w:abstractNumId w:val="6"/>
   </w:num>
-  <w:num w:numId="2">
+  <w:num w:numId="4">
     <w:abstractNumId w:val="3"/>
   </w:num>
-  <w:num w:numId="3">
+  <w:num w:numId="5">
+    <w:abstractNumId w:val="9"/>
+  </w:num>
+  <w:num w:numId="6">
+    <w:abstractNumId w:val="12"/>
+  </w:num>
+  <w:num w:numId="7">
+    <w:abstractNumId w:val="2"/>
+  </w:num>
+  <w:num w:numId="8">
+    <w:abstractNumId w:val="7"/>
+  </w:num>
+  <w:num w:numId="9">
+    <w:abstractNumId w:val="10"/>
+  </w:num>
+  <w:num w:numId="10">
+    <w:abstractNumId w:val="14"/>
+  </w:num>
+  <w:num w:numId="11">
     <w:abstractNumId w:val="4"/>
   </w:num>
-  <w:num w:numId="4">
+  <w:num w:numId="12">
+    <w:abstractNumId w:val="15"/>
+  </w:num>
+  <w:num w:numId="13">
     <w:abstractNumId w:val="1"/>
   </w:num>
-  <w:num w:numId="5">
-    <w:abstractNumId w:val="7"/>
-  </w:num>
-  <w:num w:numId="6">
-    <w:abstractNumId w:val="9"/>
-  </w:num>
-  <w:num w:numId="7">
+  <w:num w:numId="14">
     <w:abstractNumId w:val="0"/>
   </w:num>
-  <w:num w:numId="8">
-    <w:abstractNumId w:val="5"/>
+  <w:num w:numId="15">
+    <w:abstractNumId w:val="11"/>
   </w:num>
-  <w:num w:numId="9">
-    <w:abstractNumId w:val="8"/>
-  </w:num>
-  <w:num w:numId="10">
-    <w:abstractNumId w:val="10"/>
-  </w:num>
-  <w:num w:numId="11">
-    <w:abstractNumId w:val="2"/>
-  </w:num>
-  <w:num w:numId="12">
-    <w:abstractNumId w:val="11"/>
+  <w:num w:numId="16">
+    <w:abstractNumId w:val="13"/>
   </w:num>
 </w:numbering>
 </file>

</xml_diff>

<commit_message>
Update the doc with PDF.
</commit_message>
<xml_diff>
--- a/documents/Peripherals_Intelligence_InstallationGuide.docx
+++ b/documents/Peripherals_Intelligence_InstallationGuide.docx
@@ -4,7 +4,7 @@
   <w:body>
     <w:p>
       <w:pPr>
-        <w:pStyle w:val="a9"/>
+        <w:pStyle w:val="Title"/>
       </w:pPr>
       <w:r>
         <w:t xml:space="preserve">Installation Guide for </w:t>
@@ -19,7 +19,7 @@
     <w:p/>
     <w:p>
       <w:pPr>
-        <w:pStyle w:val="ab"/>
+        <w:pStyle w:val="Subtitle"/>
       </w:pPr>
       <w:r>
         <w:rPr>
@@ -60,7 +60,7 @@
       <w:sdtContent>
         <w:p>
           <w:pPr>
-            <w:pStyle w:val="TOC"/>
+            <w:pStyle w:val="TOCHeading"/>
           </w:pPr>
           <w:r>
             <w:t>Table of Contents</w:t>
@@ -88,7 +88,7 @@
           <w:hyperlink w:anchor="_Toc48136371" w:history="1">
             <w:r>
               <w:rPr>
-                <w:rStyle w:val="a5"/>
+                <w:rStyle w:val="Hyperlink"/>
                 <w:noProof/>
               </w:rPr>
               <w:t>Overview</w:t>
@@ -156,7 +156,7 @@
           <w:hyperlink w:anchor="_Toc48136372" w:history="1">
             <w:r>
               <w:rPr>
-                <w:rStyle w:val="a5"/>
+                <w:rStyle w:val="Hyperlink"/>
                 <w:noProof/>
               </w:rPr>
               <w:t>System Requirement</w:t>
@@ -224,7 +224,7 @@
           <w:hyperlink w:anchor="_Toc48136373" w:history="1">
             <w:r>
               <w:rPr>
-                <w:rStyle w:val="a5"/>
+                <w:rStyle w:val="Hyperlink"/>
                 <w:noProof/>
               </w:rPr>
               <w:t>Downloadable Components</w:t>
@@ -292,7 +292,7 @@
           <w:hyperlink w:anchor="_Toc48136374" w:history="1">
             <w:r>
               <w:rPr>
-                <w:rStyle w:val="a5"/>
+                <w:rStyle w:val="Hyperlink"/>
                 <w:noProof/>
               </w:rPr>
               <w:t>Web OVA Deployment Guide</w:t>
@@ -360,7 +360,7 @@
           <w:hyperlink w:anchor="_Toc48136375" w:history="1">
             <w:r>
               <w:rPr>
-                <w:rStyle w:val="a5"/>
+                <w:rStyle w:val="Hyperlink"/>
                 <w:noProof/>
               </w:rPr>
               <w:t>How to Install</w:t>
@@ -428,7 +428,7 @@
           <w:hyperlink w:anchor="_Toc48136376" w:history="1">
             <w:r>
               <w:rPr>
-                <w:rStyle w:val="a5"/>
+                <w:rStyle w:val="Hyperlink"/>
                 <w:noProof/>
               </w:rPr>
               <w:t>After the Installation</w:t>
@@ -496,7 +496,7 @@
           <w:hyperlink w:anchor="_Toc48136377" w:history="1">
             <w:r>
               <w:rPr>
-                <w:rStyle w:val="a5"/>
+                <w:rStyle w:val="Hyperlink"/>
                 <w:noProof/>
               </w:rPr>
               <w:t>HorizonPeripheralsAgent Install Guide</w:t>
@@ -564,7 +564,7 @@
           <w:hyperlink w:anchor="_Toc48136378" w:history="1">
             <w:r>
               <w:rPr>
-                <w:rStyle w:val="a5"/>
+                <w:rStyle w:val="Hyperlink"/>
                 <w:noProof/>
               </w:rPr>
               <w:t>Installation</w:t>
@@ -632,7 +632,7 @@
           <w:hyperlink w:anchor="_Toc48136379" w:history="1">
             <w:r>
               <w:rPr>
-                <w:rStyle w:val="a5"/>
+                <w:rStyle w:val="Hyperlink"/>
                 <w:noProof/>
               </w:rPr>
               <w:t>After the Installation</w:t>
@@ -700,7 +700,7 @@
           <w:hyperlink w:anchor="_Toc48136380" w:history="1">
             <w:r>
               <w:rPr>
-                <w:rStyle w:val="a5"/>
+                <w:rStyle w:val="Hyperlink"/>
                 <w:noProof/>
               </w:rPr>
               <w:t>HorizonPeripheralsClient Install Guide</w:t>
@@ -768,7 +768,7 @@
           <w:hyperlink w:anchor="_Toc48136381" w:history="1">
             <w:r>
               <w:rPr>
-                <w:rStyle w:val="a5"/>
+                <w:rStyle w:val="Hyperlink"/>
                 <w:noProof/>
               </w:rPr>
               <w:t>Uninstall</w:t>
@@ -836,7 +836,7 @@
           <w:hyperlink w:anchor="_Toc48136382" w:history="1">
             <w:r>
               <w:rPr>
-                <w:rStyle w:val="a5"/>
+                <w:rStyle w:val="Hyperlink"/>
                 <w:noProof/>
               </w:rPr>
               <w:t>Change HTTPS Security Certificate Settings (Optional)</w:t>
@@ -905,7 +905,7 @@
     </w:sdt>
     <w:p>
       <w:pPr>
-        <w:pStyle w:val="1"/>
+        <w:pStyle w:val="Heading1"/>
       </w:pPr>
       <w:bookmarkStart w:id="0" w:name="_Toc48136371"/>
       <w:r>
@@ -926,7 +926,7 @@
     </w:p>
     <w:p>
       <w:pPr>
-        <w:pStyle w:val="2"/>
+        <w:pStyle w:val="Heading2"/>
       </w:pPr>
       <w:bookmarkStart w:id="1" w:name="_Toc48136372"/>
       <w:r>
@@ -1115,7 +1115,7 @@
     </w:p>
     <w:p>
       <w:pPr>
-        <w:pStyle w:val="2"/>
+        <w:pStyle w:val="Heading2"/>
       </w:pPr>
       <w:bookmarkStart w:id="2" w:name="_Toc48136373"/>
       <w:r>
@@ -1137,7 +1137,7 @@
     </w:p>
     <w:p>
       <w:pPr>
-        <w:pStyle w:val="a3"/>
+        <w:pStyle w:val="ListParagraph"/>
         <w:numPr>
           <w:ilvl w:val="0"/>
           <w:numId w:val="3"/>
@@ -1162,7 +1162,7 @@
     </w:p>
     <w:p>
       <w:pPr>
-        <w:pStyle w:val="a3"/>
+        <w:pStyle w:val="ListParagraph"/>
         <w:numPr>
           <w:ilvl w:val="0"/>
           <w:numId w:val="3"/>
@@ -1204,7 +1204,7 @@
     </w:p>
     <w:p>
       <w:pPr>
-        <w:pStyle w:val="a3"/>
+        <w:pStyle w:val="ListParagraph"/>
         <w:numPr>
           <w:ilvl w:val="0"/>
           <w:numId w:val="3"/>
@@ -1261,7 +1261,7 @@
     </w:p>
     <w:p>
       <w:pPr>
-        <w:pStyle w:val="a3"/>
+        <w:pStyle w:val="ListParagraph"/>
         <w:numPr>
           <w:ilvl w:val="0"/>
           <w:numId w:val="4"/>
@@ -1405,7 +1405,7 @@
     </w:p>
     <w:p>
       <w:pPr>
-        <w:pStyle w:val="a3"/>
+        <w:pStyle w:val="ListParagraph"/>
         <w:numPr>
           <w:ilvl w:val="0"/>
           <w:numId w:val="4"/>
@@ -1474,7 +1474,7 @@
     <w:p/>
     <w:p>
       <w:pPr>
-        <w:pStyle w:val="1"/>
+        <w:pStyle w:val="Heading1"/>
       </w:pPr>
       <w:bookmarkStart w:id="3" w:name="_Toc48136374"/>
       <w:r>
@@ -1508,7 +1508,7 @@
     </w:p>
     <w:p>
       <w:pPr>
-        <w:pStyle w:val="2"/>
+        <w:pStyle w:val="Heading2"/>
       </w:pPr>
       <w:bookmarkStart w:id="4" w:name="_Toc48136375"/>
       <w:r>
@@ -1553,7 +1553,7 @@
       <w:hyperlink r:id="rId8" w:history="1">
         <w:r>
           <w:rPr>
-            <w:rStyle w:val="a5"/>
+            <w:rStyle w:val="Hyperlink"/>
           </w:rPr>
           <w:t>vSphere guide</w:t>
         </w:r>
@@ -2038,7 +2038,7 @@
     </w:p>
     <w:p>
       <w:pPr>
-        <w:pStyle w:val="a3"/>
+        <w:pStyle w:val="ListParagraph"/>
         <w:numPr>
           <w:ilvl w:val="0"/>
           <w:numId w:val="2"/>
@@ -2060,7 +2060,7 @@
     </w:p>
     <w:p>
       <w:pPr>
-        <w:pStyle w:val="a3"/>
+        <w:pStyle w:val="ListParagraph"/>
         <w:numPr>
           <w:ilvl w:val="0"/>
           <w:numId w:val="2"/>
@@ -2100,7 +2100,7 @@
     </w:p>
     <w:p>
       <w:pPr>
-        <w:pStyle w:val="a3"/>
+        <w:pStyle w:val="ListParagraph"/>
         <w:numPr>
           <w:ilvl w:val="0"/>
           <w:numId w:val="2"/>
@@ -2129,7 +2129,7 @@
     </w:p>
     <w:p>
       <w:pPr>
-        <w:pStyle w:val="2"/>
+        <w:pStyle w:val="Heading2"/>
       </w:pPr>
       <w:bookmarkStart w:id="5" w:name="_Toc48136376"/>
       <w:r>
@@ -2159,13 +2159,13 @@
       <w:hyperlink w:history="1">
         <w:r>
           <w:rPr>
-            <w:rStyle w:val="a5"/>
+            <w:rStyle w:val="Hyperlink"/>
           </w:rPr>
           <w:t>https://&lt;web</w:t>
         </w:r>
         <w:r>
           <w:rPr>
-            <w:rStyle w:val="a5"/>
+            <w:rStyle w:val="Hyperlink"/>
           </w:rPr>
           <w:t>ova_servername&gt;:8090</w:t>
         </w:r>
@@ -2333,7 +2333,7 @@
     </w:p>
     <w:p>
       <w:pPr>
-        <w:pStyle w:val="1"/>
+        <w:pStyle w:val="Heading1"/>
       </w:pPr>
       <w:bookmarkStart w:id="6" w:name="DJAgentInstall"/>
       <w:bookmarkStart w:id="7" w:name="_Toc48136377"/>
@@ -2354,7 +2354,7 @@
     </w:p>
     <w:p>
       <w:pPr>
-        <w:pStyle w:val="2"/>
+        <w:pStyle w:val="Heading2"/>
       </w:pPr>
       <w:bookmarkStart w:id="8" w:name="_Toc48136378"/>
       <w:proofErr w:type="spellStart"/>
@@ -2382,7 +2382,6 @@
     </w:p>
     <w:p>
       <w:pPr>
-        <w:ind w:firstLine="420"/>
         <w:rPr>
           <w:rFonts w:ascii="Segoe UI" w:hAnsi="Segoe UI" w:cs="Segoe UI"/>
           <w:color w:val="172B4D"/>
@@ -2460,7 +2459,7 @@
       </w:r>
       <w:r>
         <w:rPr>
-          <w:rStyle w:val="a4"/>
+          <w:rStyle w:val="Strong"/>
           <w:rFonts w:ascii="Segoe UI" w:hAnsi="Segoe UI" w:cs="Segoe UI"/>
           <w:color w:val="172B4D"/>
           <w:szCs w:val="21"/>
@@ -2612,610 +2611,367 @@
     </w:p>
     <w:p>
       <w:pPr>
-        <w:pStyle w:val="a3"/>
+        <w:pStyle w:val="ListParagraph"/>
         <w:numPr>
           <w:ilvl w:val="0"/>
-          <w:numId w:val="12"/>
+          <w:numId w:val="19"/>
         </w:numPr>
         <w:ind w:firstLineChars="0"/>
-        <w:rPr>
-          <w:rFonts w:ascii="Segoe UI" w:hAnsi="Segoe UI" w:cs="Segoe UI"/>
-          <w:color w:val="172B4D"/>
-          <w:szCs w:val="21"/>
-          <w:shd w:val="clear" w:color="auto" w:fill="FFFFFF"/>
-        </w:rPr>
-      </w:pPr>
-      <w:r>
-        <w:rPr>
-          <w:rFonts w:ascii="Segoe UI" w:hAnsi="Segoe UI" w:cs="Segoe UI"/>
-          <w:color w:val="172B4D"/>
-          <w:szCs w:val="21"/>
-          <w:shd w:val="clear" w:color="auto" w:fill="FFFFFF"/>
-        </w:rPr>
+      </w:pPr>
+      <w:r>
         <w:t>All the bold texts can be changed accordingly. For default silent installation, run:</w:t>
       </w:r>
     </w:p>
     <w:p>
-      <w:pPr>
-        <w:pStyle w:val="a3"/>
-        <w:ind w:left="420" w:firstLineChars="0" w:firstLine="0"/>
-        <w:rPr>
-          <w:rFonts w:ascii="Segoe UI" w:hAnsi="Segoe UI" w:cs="Segoe UI"/>
-          <w:color w:val="172B4D"/>
-          <w:szCs w:val="21"/>
-          <w:shd w:val="clear" w:color="auto" w:fill="FFFFFF"/>
-        </w:rPr>
-      </w:pPr>
       <w:proofErr w:type="spellStart"/>
       <w:r>
-        <w:rPr>
-          <w:rFonts w:ascii="Segoe UI" w:hAnsi="Segoe UI" w:cs="Segoe UI"/>
-          <w:color w:val="172B4D"/>
-          <w:szCs w:val="21"/>
-          <w:shd w:val="clear" w:color="auto" w:fill="FFFFFF"/>
-        </w:rPr>
         <w:t>msiexec</w:t>
       </w:r>
       <w:proofErr w:type="spellEnd"/>
       <w:r>
-        <w:rPr>
-          <w:rFonts w:ascii="Segoe UI" w:hAnsi="Segoe UI" w:cs="Segoe UI"/>
-          <w:color w:val="172B4D"/>
-          <w:szCs w:val="21"/>
-          <w:shd w:val="clear" w:color="auto" w:fill="FFFFFF"/>
-        </w:rPr>
         <w:t xml:space="preserve"> /</w:t>
       </w:r>
       <w:proofErr w:type="spellStart"/>
       <w:r>
-        <w:rPr>
-          <w:rFonts w:ascii="Segoe UI" w:hAnsi="Segoe UI" w:cs="Segoe UI"/>
-          <w:color w:val="172B4D"/>
-          <w:szCs w:val="21"/>
-          <w:shd w:val="clear" w:color="auto" w:fill="FFFFFF"/>
-        </w:rPr>
         <w:t>i</w:t>
       </w:r>
       <w:proofErr w:type="spellEnd"/>
       <w:r>
-        <w:rPr>
-          <w:rFonts w:ascii="Segoe UI" w:hAnsi="Segoe UI" w:cs="Segoe UI"/>
-          <w:color w:val="172B4D"/>
-          <w:szCs w:val="21"/>
-          <w:shd w:val="clear" w:color="auto" w:fill="FFFFFF"/>
-        </w:rPr>
         <w:t xml:space="preserve"> C:/YourMsiLocation /quiet /</w:t>
       </w:r>
       <w:proofErr w:type="spellStart"/>
       <w:r>
-        <w:rPr>
-          <w:rFonts w:ascii="Segoe UI" w:hAnsi="Segoe UI" w:cs="Segoe UI"/>
-          <w:color w:val="172B4D"/>
-          <w:szCs w:val="21"/>
-          <w:shd w:val="clear" w:color="auto" w:fill="FFFFFF"/>
-        </w:rPr>
         <w:t>qn</w:t>
       </w:r>
       <w:proofErr w:type="spellEnd"/>
     </w:p>
     <w:p>
       <w:pPr>
-        <w:pStyle w:val="a3"/>
+        <w:pStyle w:val="ListParagraph"/>
+        <w:numPr>
+          <w:ilvl w:val="1"/>
+          <w:numId w:val="20"/>
+        </w:numPr>
+        <w:ind w:firstLineChars="0"/>
+      </w:pPr>
+      <w:r>
+        <w:rPr>
+          <w:rFonts w:hint="eastAsia"/>
+        </w:rPr>
+        <w:t>/</w:t>
+      </w:r>
+      <w:r>
+        <w:t>quiet /</w:t>
+      </w:r>
+      <w:proofErr w:type="spellStart"/>
+      <w:r>
+        <w:t>qn</w:t>
+      </w:r>
+      <w:proofErr w:type="spellEnd"/>
+      <w:r>
+        <w:t xml:space="preserve"> can be changed.</w:t>
+      </w:r>
+    </w:p>
+    <w:p>
+      <w:pPr>
+        <w:pStyle w:val="ListParagraph"/>
+        <w:numPr>
+          <w:ilvl w:val="2"/>
+          <w:numId w:val="20"/>
+        </w:numPr>
+        <w:ind w:firstLineChars="0"/>
+      </w:pPr>
+      <w:r>
+        <w:rPr>
+          <w:rFonts w:hint="eastAsia"/>
+        </w:rPr>
+        <w:t>F</w:t>
+      </w:r>
+      <w:r>
+        <w:t>ull UI: /</w:t>
+      </w:r>
+      <w:proofErr w:type="spellStart"/>
+      <w:r>
+        <w:t>qf</w:t>
+      </w:r>
+      <w:proofErr w:type="spellEnd"/>
+      <w:r>
+        <w:t xml:space="preserve"> (this is the default parameter used by the package)</w:t>
+      </w:r>
+    </w:p>
+    <w:p>
+      <w:pPr>
+        <w:pStyle w:val="ListParagraph"/>
+        <w:numPr>
+          <w:ilvl w:val="2"/>
+          <w:numId w:val="20"/>
+        </w:numPr>
+        <w:ind w:firstLineChars="0"/>
+      </w:pPr>
+      <w:r>
+        <w:t>Reduced UI: /</w:t>
+      </w:r>
+      <w:proofErr w:type="spellStart"/>
+      <w:r>
+        <w:t>qr</w:t>
+      </w:r>
+      <w:proofErr w:type="spellEnd"/>
+      <w:r>
+        <w:t xml:space="preserve"> (the user interface dose not show any wizard dialogs)</w:t>
+      </w:r>
+    </w:p>
+    <w:p>
+      <w:pPr>
+        <w:pStyle w:val="ListParagraph"/>
+        <w:numPr>
+          <w:ilvl w:val="2"/>
+          <w:numId w:val="20"/>
+        </w:numPr>
+        <w:ind w:firstLineChars="0"/>
+      </w:pPr>
+      <w:r>
+        <w:t>Basic UI: /</w:t>
+      </w:r>
+      <w:proofErr w:type="spellStart"/>
+      <w:r>
+        <w:t>qb</w:t>
+      </w:r>
+      <w:proofErr w:type="spellEnd"/>
+      <w:r>
+        <w:t>, /passive (only a progress bar will be shown during the installation)</w:t>
+      </w:r>
+    </w:p>
+    <w:p>
+      <w:pPr>
+        <w:pStyle w:val="ListParagraph"/>
+        <w:numPr>
+          <w:ilvl w:val="2"/>
+          <w:numId w:val="20"/>
+        </w:numPr>
+        <w:ind w:firstLineChars="0"/>
+      </w:pPr>
+      <w:r>
+        <w:t>No UI: /</w:t>
+      </w:r>
+      <w:proofErr w:type="spellStart"/>
+      <w:r>
+        <w:t>qn</w:t>
+      </w:r>
+      <w:proofErr w:type="spellEnd"/>
+      <w:r>
+        <w:t>, /quiet (no UI will be showed during the installation)</w:t>
+      </w:r>
+    </w:p>
+    <w:p>
+      <w:pPr>
+        <w:pStyle w:val="ListParagraph"/>
         <w:numPr>
           <w:ilvl w:val="0"/>
-          <w:numId w:val="12"/>
+          <w:numId w:val="17"/>
         </w:numPr>
         <w:ind w:firstLineChars="0"/>
-        <w:rPr>
-          <w:rFonts w:ascii="Segoe UI" w:hAnsi="Segoe UI" w:cs="Segoe UI"/>
-          <w:color w:val="172B4D"/>
-          <w:szCs w:val="21"/>
-          <w:shd w:val="clear" w:color="auto" w:fill="FFFFFF"/>
-        </w:rPr>
-      </w:pPr>
-      <w:r>
-        <w:rPr>
-          <w:rFonts w:ascii="Segoe UI" w:hAnsi="Segoe UI" w:cs="Segoe UI" w:hint="eastAsia"/>
-          <w:color w:val="172B4D"/>
-          <w:szCs w:val="21"/>
-          <w:shd w:val="clear" w:color="auto" w:fill="FFFFFF"/>
-        </w:rPr>
-        <w:t>/</w:t>
-      </w:r>
-      <w:r>
-        <w:rPr>
-          <w:rFonts w:ascii="Segoe UI" w:hAnsi="Segoe UI" w:cs="Segoe UI"/>
-          <w:color w:val="172B4D"/>
-          <w:szCs w:val="21"/>
-          <w:shd w:val="clear" w:color="auto" w:fill="FFFFFF"/>
-        </w:rPr>
-        <w:t>quiet /</w:t>
-      </w:r>
-      <w:proofErr w:type="spellStart"/>
-      <w:r>
-        <w:rPr>
-          <w:rFonts w:ascii="Segoe UI" w:hAnsi="Segoe UI" w:cs="Segoe UI"/>
-          <w:color w:val="172B4D"/>
-          <w:szCs w:val="21"/>
-          <w:shd w:val="clear" w:color="auto" w:fill="FFFFFF"/>
-        </w:rPr>
-        <w:t>qn</w:t>
-      </w:r>
-      <w:proofErr w:type="spellEnd"/>
-      <w:r>
-        <w:rPr>
-          <w:rFonts w:ascii="Segoe UI" w:hAnsi="Segoe UI" w:cs="Segoe UI"/>
-          <w:color w:val="172B4D"/>
-          <w:szCs w:val="21"/>
-          <w:shd w:val="clear" w:color="auto" w:fill="FFFFFF"/>
-        </w:rPr>
-        <w:t xml:space="preserve"> can be changed.</w:t>
-      </w:r>
-    </w:p>
-    <w:p>
-      <w:pPr>
-        <w:pStyle w:val="a3"/>
+      </w:pPr>
+      <w:r>
+        <w:rPr>
+          <w:rFonts w:hint="eastAsia"/>
+        </w:rPr>
+        <w:t>H</w:t>
+      </w:r>
+      <w:r>
+        <w:t>OSTNAME: Y</w:t>
+      </w:r>
+      <w:r>
+        <w:rPr>
+          <w:rFonts w:hint="eastAsia"/>
+        </w:rPr>
+        <w:t>our</w:t>
+      </w:r>
+      <w:r>
+        <w:t xml:space="preserve"> web server address. This should be your self-deployed web OVA hostname. We provide a default web server address: djintelligence.eng.vmware.com.</w:t>
+      </w:r>
+    </w:p>
+    <w:p>
+      <w:pPr>
+        <w:pStyle w:val="ListParagraph"/>
         <w:numPr>
           <w:ilvl w:val="0"/>
-          <w:numId w:val="16"/>
+          <w:numId w:val="17"/>
         </w:numPr>
         <w:ind w:firstLineChars="0"/>
-        <w:rPr>
-          <w:rFonts w:ascii="Segoe UI" w:hAnsi="Segoe UI" w:cs="Segoe UI"/>
-          <w:color w:val="172B4D"/>
-          <w:szCs w:val="21"/>
-          <w:shd w:val="clear" w:color="auto" w:fill="FFFFFF"/>
-        </w:rPr>
-      </w:pPr>
-      <w:r>
-        <w:rPr>
-          <w:rFonts w:ascii="Segoe UI" w:hAnsi="Segoe UI" w:cs="Segoe UI" w:hint="eastAsia"/>
-          <w:color w:val="172B4D"/>
-          <w:szCs w:val="21"/>
-          <w:shd w:val="clear" w:color="auto" w:fill="FFFFFF"/>
-        </w:rPr>
-        <w:t>F</w:t>
-      </w:r>
-      <w:r>
-        <w:rPr>
-          <w:rFonts w:ascii="Segoe UI" w:hAnsi="Segoe UI" w:cs="Segoe UI"/>
-          <w:color w:val="172B4D"/>
-          <w:szCs w:val="21"/>
-          <w:shd w:val="clear" w:color="auto" w:fill="FFFFFF"/>
-        </w:rPr>
-        <w:t>ull UI</w:t>
-      </w:r>
-      <w:r>
-        <w:rPr>
-          <w:rFonts w:ascii="Segoe UI" w:hAnsi="Segoe UI" w:cs="Segoe UI"/>
-          <w:color w:val="172B4D"/>
-          <w:szCs w:val="21"/>
-          <w:shd w:val="clear" w:color="auto" w:fill="FFFFFF"/>
-        </w:rPr>
-        <w:t>: /</w:t>
+      </w:pPr>
+      <w:r>
+        <w:rPr>
+          <w:rFonts w:hint="eastAsia"/>
+        </w:rPr>
+        <w:t>P</w:t>
+      </w:r>
+      <w:r>
+        <w:t xml:space="preserve">ORT: </w:t>
+      </w:r>
+      <w:r>
+        <w:t>Port number for diagnos</w:t>
+      </w:r>
+      <w:r>
+        <w:t>is web</w:t>
+      </w:r>
+      <w:r>
+        <w:t xml:space="preserve"> service. Do not need to change unless this port is occupied. By default, </w:t>
+      </w:r>
+      <w:r>
+        <w:rPr>
+          <w:rFonts w:hint="eastAsia"/>
+        </w:rPr>
+        <w:t>it</w:t>
+      </w:r>
+      <w:r>
+        <w:t xml:space="preserve"> is</w:t>
+      </w:r>
+      <w:r>
+        <w:t xml:space="preserve"> 8090.</w:t>
+      </w:r>
+    </w:p>
+    <w:p>
+      <w:pPr>
+        <w:pStyle w:val="Heading2"/>
+      </w:pPr>
+      <w:r>
+        <w:t xml:space="preserve">Normal </w:t>
+      </w:r>
+      <w:r>
+        <w:t>Installation</w:t>
+      </w:r>
+      <w:bookmarkEnd w:id="8"/>
+    </w:p>
+    <w:p>
+      <w:r>
+        <w:t xml:space="preserve">There are </w:t>
+      </w:r>
+      <w:r>
+        <w:t xml:space="preserve">two </w:t>
+      </w:r>
+      <w:r>
+        <w:t xml:space="preserve">files in </w:t>
+      </w:r>
+      <w:r>
+        <w:t xml:space="preserve">the </w:t>
+      </w:r>
+      <w:r>
+        <w:t xml:space="preserve">downloaded </w:t>
+      </w:r>
+      <w:r>
+        <w:t>HorizonPeripheralsAgen</w:t>
+      </w:r>
+      <w:r>
+        <w:t>t</w:t>
+      </w:r>
+      <w:r>
+        <w:t xml:space="preserve">.zip installer </w:t>
+      </w:r>
+      <w:r>
+        <w:t xml:space="preserve">– </w:t>
+      </w:r>
+      <w:r>
+        <w:t xml:space="preserve">a </w:t>
+      </w:r>
+      <w:r>
+        <w:t xml:space="preserve">zip </w:t>
+      </w:r>
+      <w:r>
+        <w:t>file</w:t>
+      </w:r>
+      <w:r>
+        <w:t xml:space="preserve"> </w:t>
+      </w:r>
+      <w:r>
+        <w:t>(HorizonPeripheralsAgent.zip)</w:t>
+      </w:r>
+      <w:r>
+        <w:t xml:space="preserve"> </w:t>
+      </w:r>
+      <w:r>
+        <w:t xml:space="preserve">and </w:t>
+      </w:r>
+      <w:r>
+        <w:t xml:space="preserve">a </w:t>
       </w:r>
       <w:proofErr w:type="spellStart"/>
       <w:r>
-        <w:rPr>
-          <w:rFonts w:ascii="Segoe UI" w:hAnsi="Segoe UI" w:cs="Segoe UI"/>
-          <w:color w:val="172B4D"/>
-          <w:szCs w:val="21"/>
-          <w:shd w:val="clear" w:color="auto" w:fill="FFFFFF"/>
-        </w:rPr>
-        <w:t>qf</w:t>
+        <w:t>msi</w:t>
       </w:r>
       <w:proofErr w:type="spellEnd"/>
       <w:r>
-        <w:rPr>
-          <w:rFonts w:ascii="Segoe UI" w:hAnsi="Segoe UI" w:cs="Segoe UI"/>
-          <w:color w:val="172B4D"/>
-          <w:szCs w:val="21"/>
-          <w:shd w:val="clear" w:color="auto" w:fill="FFFFFF"/>
-        </w:rPr>
-        <w:t xml:space="preserve"> (this is the default parameter used by the package)</w:t>
-      </w:r>
-    </w:p>
-    <w:p>
-      <w:pPr>
-        <w:pStyle w:val="a3"/>
-        <w:numPr>
-          <w:ilvl w:val="0"/>
-          <w:numId w:val="16"/>
-        </w:numPr>
-        <w:ind w:firstLineChars="0"/>
-        <w:rPr>
-          <w:rFonts w:ascii="Segoe UI" w:hAnsi="Segoe UI" w:cs="Segoe UI"/>
-          <w:color w:val="172B4D"/>
-          <w:szCs w:val="21"/>
-          <w:shd w:val="clear" w:color="auto" w:fill="FFFFFF"/>
-        </w:rPr>
-      </w:pPr>
-      <w:r>
-        <w:rPr>
-          <w:rFonts w:ascii="Segoe UI" w:hAnsi="Segoe UI" w:cs="Segoe UI"/>
-          <w:color w:val="172B4D"/>
-          <w:szCs w:val="21"/>
-          <w:shd w:val="clear" w:color="auto" w:fill="FFFFFF"/>
-        </w:rPr>
-        <w:t>Reduced UI: /</w:t>
+        <w:t xml:space="preserve"> installer</w:t>
+      </w:r>
+      <w:r>
+        <w:t xml:space="preserve"> </w:t>
+      </w:r>
+      <w:r>
+        <w:t>(HorizonPeripheralsAgent.msi)</w:t>
+      </w:r>
+      <w:r>
+        <w:t xml:space="preserve">. </w:t>
+      </w:r>
+      <w:r>
+        <w:t>Use the z</w:t>
+      </w:r>
+      <w:r>
+        <w:t xml:space="preserve">ip </w:t>
+      </w:r>
+      <w:r>
+        <w:t>file</w:t>
+      </w:r>
+      <w:r>
+        <w:t xml:space="preserve"> </w:t>
+      </w:r>
+      <w:r>
+        <w:t>i</w:t>
+      </w:r>
+      <w:r>
+        <w:t xml:space="preserve">f you only have </w:t>
+      </w:r>
+      <w:r>
+        <w:t>normal user</w:t>
+      </w:r>
+      <w:r>
+        <w:t xml:space="preserve"> permission in the remote agent desktop</w:t>
+      </w:r>
+      <w:r>
+        <w:t xml:space="preserve">. </w:t>
+      </w:r>
+      <w:r>
+        <w:t xml:space="preserve">Use the </w:t>
       </w:r>
       <w:proofErr w:type="spellStart"/>
       <w:r>
-        <w:rPr>
-          <w:rFonts w:ascii="Segoe UI" w:hAnsi="Segoe UI" w:cs="Segoe UI"/>
-          <w:color w:val="172B4D"/>
-          <w:szCs w:val="21"/>
-          <w:shd w:val="clear" w:color="auto" w:fill="FFFFFF"/>
-        </w:rPr>
-        <w:t>qr</w:t>
+        <w:t>m</w:t>
+      </w:r>
+      <w:r>
+        <w:t>si</w:t>
       </w:r>
       <w:proofErr w:type="spellEnd"/>
       <w:r>
-        <w:rPr>
-          <w:rFonts w:ascii="Segoe UI" w:hAnsi="Segoe UI" w:cs="Segoe UI"/>
-          <w:color w:val="172B4D"/>
-          <w:szCs w:val="21"/>
-          <w:shd w:val="clear" w:color="auto" w:fill="FFFFFF"/>
-        </w:rPr>
-        <w:t xml:space="preserve"> (the user interface dose not show any wizard dialogs)</w:t>
-      </w:r>
-    </w:p>
-    <w:p>
-      <w:pPr>
-        <w:pStyle w:val="a3"/>
-        <w:numPr>
-          <w:ilvl w:val="0"/>
-          <w:numId w:val="16"/>
-        </w:numPr>
-        <w:ind w:firstLineChars="0"/>
-        <w:rPr>
-          <w:rFonts w:ascii="Segoe UI" w:hAnsi="Segoe UI" w:cs="Segoe UI"/>
-          <w:color w:val="172B4D"/>
-          <w:szCs w:val="21"/>
-          <w:shd w:val="clear" w:color="auto" w:fill="FFFFFF"/>
-        </w:rPr>
-      </w:pPr>
-      <w:r>
-        <w:rPr>
-          <w:rFonts w:ascii="Segoe UI" w:hAnsi="Segoe UI" w:cs="Segoe UI"/>
-          <w:color w:val="172B4D"/>
-          <w:szCs w:val="21"/>
-          <w:shd w:val="clear" w:color="auto" w:fill="FFFFFF"/>
-        </w:rPr>
-        <w:t>Basic UI: /</w:t>
-      </w:r>
-      <w:proofErr w:type="spellStart"/>
-      <w:r>
-        <w:rPr>
-          <w:rFonts w:ascii="Segoe UI" w:hAnsi="Segoe UI" w:cs="Segoe UI"/>
-          <w:color w:val="172B4D"/>
-          <w:szCs w:val="21"/>
-          <w:shd w:val="clear" w:color="auto" w:fill="FFFFFF"/>
-        </w:rPr>
-        <w:t>qb</w:t>
-      </w:r>
-      <w:proofErr w:type="spellEnd"/>
-      <w:r>
-        <w:rPr>
-          <w:rFonts w:ascii="Segoe UI" w:hAnsi="Segoe UI" w:cs="Segoe UI"/>
-          <w:color w:val="172B4D"/>
-          <w:szCs w:val="21"/>
-          <w:shd w:val="clear" w:color="auto" w:fill="FFFFFF"/>
-        </w:rPr>
-        <w:t>, /passive (only a progress bar will be shown during the installation)</w:t>
-      </w:r>
-    </w:p>
-    <w:p>
-      <w:pPr>
-        <w:pStyle w:val="a3"/>
-        <w:numPr>
-          <w:ilvl w:val="0"/>
-          <w:numId w:val="16"/>
-        </w:numPr>
-        <w:ind w:firstLineChars="0"/>
-        <w:rPr>
-          <w:rFonts w:ascii="Segoe UI" w:hAnsi="Segoe UI" w:cs="Segoe UI"/>
-          <w:color w:val="172B4D"/>
-          <w:szCs w:val="21"/>
-          <w:shd w:val="clear" w:color="auto" w:fill="FFFFFF"/>
-        </w:rPr>
-      </w:pPr>
-      <w:r>
-        <w:rPr>
-          <w:rFonts w:ascii="Segoe UI" w:hAnsi="Segoe UI" w:cs="Segoe UI"/>
-          <w:color w:val="172B4D"/>
-          <w:szCs w:val="21"/>
-          <w:shd w:val="clear" w:color="auto" w:fill="FFFFFF"/>
-        </w:rPr>
-        <w:t>No UI: /</w:t>
-      </w:r>
-      <w:proofErr w:type="spellStart"/>
-      <w:r>
-        <w:rPr>
-          <w:rFonts w:ascii="Segoe UI" w:hAnsi="Segoe UI" w:cs="Segoe UI"/>
-          <w:color w:val="172B4D"/>
-          <w:szCs w:val="21"/>
-          <w:shd w:val="clear" w:color="auto" w:fill="FFFFFF"/>
-        </w:rPr>
-        <w:t>qn</w:t>
-      </w:r>
-      <w:proofErr w:type="spellEnd"/>
-      <w:r>
-        <w:rPr>
-          <w:rFonts w:ascii="Segoe UI" w:hAnsi="Segoe UI" w:cs="Segoe UI"/>
-          <w:color w:val="172B4D"/>
-          <w:szCs w:val="21"/>
-          <w:shd w:val="clear" w:color="auto" w:fill="FFFFFF"/>
-        </w:rPr>
-        <w:t>, /quiet (no UI will be showed during the installation)</w:t>
-      </w:r>
-    </w:p>
-    <w:p>
-      <w:pPr>
-        <w:pStyle w:val="a3"/>
-        <w:numPr>
-          <w:ilvl w:val="0"/>
-          <w:numId w:val="12"/>
-        </w:numPr>
-        <w:ind w:firstLineChars="0"/>
-        <w:rPr>
-          <w:rFonts w:ascii="Segoe UI" w:hAnsi="Segoe UI" w:cs="Segoe UI"/>
-          <w:color w:val="172B4D"/>
-          <w:szCs w:val="21"/>
-          <w:shd w:val="clear" w:color="auto" w:fill="FFFFFF"/>
-        </w:rPr>
-      </w:pPr>
-      <w:r>
-        <w:rPr>
-          <w:rFonts w:ascii="Segoe UI" w:hAnsi="Segoe UI" w:cs="Segoe UI" w:hint="eastAsia"/>
-          <w:color w:val="172B4D"/>
-          <w:szCs w:val="21"/>
-          <w:shd w:val="clear" w:color="auto" w:fill="FFFFFF"/>
-        </w:rPr>
-        <w:t>H</w:t>
-      </w:r>
-      <w:r>
-        <w:rPr>
-          <w:rFonts w:ascii="Segoe UI" w:hAnsi="Segoe UI" w:cs="Segoe UI"/>
-          <w:color w:val="172B4D"/>
-          <w:szCs w:val="21"/>
-          <w:shd w:val="clear" w:color="auto" w:fill="FFFFFF"/>
-        </w:rPr>
-        <w:t>OSTNAME: Y</w:t>
-      </w:r>
-      <w:r>
-        <w:rPr>
-          <w:rFonts w:ascii="Segoe UI" w:hAnsi="Segoe UI" w:cs="Segoe UI" w:hint="eastAsia"/>
-          <w:color w:val="172B4D"/>
-          <w:szCs w:val="21"/>
-          <w:shd w:val="clear" w:color="auto" w:fill="FFFFFF"/>
-        </w:rPr>
-        <w:t>our</w:t>
-      </w:r>
-      <w:r>
-        <w:rPr>
-          <w:rFonts w:ascii="Segoe UI" w:hAnsi="Segoe UI" w:cs="Segoe UI"/>
-          <w:color w:val="172B4D"/>
-          <w:szCs w:val="21"/>
-          <w:shd w:val="clear" w:color="auto" w:fill="FFFFFF"/>
-        </w:rPr>
-        <w:t xml:space="preserve"> web server address. This should be corresponded with your self-deployed web OVA hostname. </w:t>
-      </w:r>
-      <w:r>
-        <w:rPr>
-          <w:rFonts w:ascii="Segoe UI" w:hAnsi="Segoe UI" w:cs="Segoe UI"/>
-          <w:color w:val="172B4D"/>
-          <w:szCs w:val="21"/>
-          <w:shd w:val="clear" w:color="auto" w:fill="FFFFFF"/>
-        </w:rPr>
-        <w:t>We provide a default web server address: djintelligence.eng.vmware.com.</w:t>
-      </w:r>
-    </w:p>
-    <w:p>
-      <w:pPr>
-        <w:pStyle w:val="a3"/>
-        <w:numPr>
-          <w:ilvl w:val="0"/>
-          <w:numId w:val="12"/>
-        </w:numPr>
-        <w:ind w:firstLineChars="0"/>
-        <w:rPr>
-          <w:rFonts w:ascii="Segoe UI" w:hAnsi="Segoe UI" w:cs="Segoe UI" w:hint="eastAsia"/>
-          <w:color w:val="172B4D"/>
-          <w:szCs w:val="21"/>
-          <w:shd w:val="clear" w:color="auto" w:fill="FFFFFF"/>
-        </w:rPr>
-      </w:pPr>
-      <w:r>
-        <w:rPr>
-          <w:rFonts w:ascii="Segoe UI" w:hAnsi="Segoe UI" w:cs="Segoe UI" w:hint="eastAsia"/>
-          <w:color w:val="172B4D"/>
-          <w:szCs w:val="21"/>
-          <w:shd w:val="clear" w:color="auto" w:fill="FFFFFF"/>
-        </w:rPr>
-        <w:t>P</w:t>
-      </w:r>
-      <w:r>
-        <w:rPr>
-          <w:rFonts w:ascii="Segoe UI" w:hAnsi="Segoe UI" w:cs="Segoe UI"/>
-          <w:color w:val="172B4D"/>
-          <w:szCs w:val="21"/>
-          <w:shd w:val="clear" w:color="auto" w:fill="FFFFFF"/>
-        </w:rPr>
-        <w:t xml:space="preserve">ORT: </w:t>
-      </w:r>
-      <w:r>
-        <w:rPr>
-          <w:rFonts w:ascii="Segoe UI" w:hAnsi="Segoe UI" w:cs="Segoe UI"/>
-          <w:color w:val="172B4D"/>
-          <w:szCs w:val="21"/>
-          <w:shd w:val="clear" w:color="auto" w:fill="FFFFFF"/>
-        </w:rPr>
-        <w:t xml:space="preserve">Port number for diagnose service. Defined in </w:t>
-      </w:r>
-      <w:proofErr w:type="spellStart"/>
-      <w:r>
-        <w:rPr>
-          <w:rFonts w:ascii="Segoe UI" w:hAnsi="Segoe UI" w:cs="Segoe UI"/>
-          <w:color w:val="172B4D"/>
-          <w:szCs w:val="21"/>
-          <w:shd w:val="clear" w:color="auto" w:fill="FFFFFF"/>
-        </w:rPr>
-        <w:t>nginx</w:t>
-      </w:r>
-      <w:proofErr w:type="spellEnd"/>
-      <w:r>
-        <w:rPr>
-          <w:rFonts w:ascii="Segoe UI" w:hAnsi="Segoe UI" w:cs="Segoe UI"/>
-          <w:color w:val="172B4D"/>
-          <w:szCs w:val="21"/>
-          <w:shd w:val="clear" w:color="auto" w:fill="FFFFFF"/>
-        </w:rPr>
-        <w:t>. Do not need to change unless this port is occupied. By default, this 8090.</w:t>
-      </w:r>
-    </w:p>
-    <w:p>
-      <w:pPr>
-        <w:pStyle w:val="2"/>
-      </w:pPr>
-      <w:r>
-        <w:t xml:space="preserve">Normal </w:t>
-      </w:r>
-      <w:r>
-        <w:t>Installation</w:t>
-      </w:r>
-      <w:bookmarkEnd w:id="8"/>
-    </w:p>
-    <w:p>
-      <w:r>
-        <w:t xml:space="preserve">There are </w:t>
-      </w:r>
-      <w:r>
-        <w:t xml:space="preserve">two </w:t>
-      </w:r>
-      <w:r>
-        <w:t xml:space="preserve">files in </w:t>
-      </w:r>
-      <w:r>
-        <w:t xml:space="preserve">the </w:t>
-      </w:r>
-      <w:r>
-        <w:t xml:space="preserve">downloaded </w:t>
-      </w:r>
-      <w:r>
-        <w:t>HorizonPeripheralsAgen</w:t>
-      </w:r>
-      <w:r>
-        <w:t>t</w:t>
-      </w:r>
-      <w:r>
-        <w:t xml:space="preserve">.zip installer </w:t>
-      </w:r>
-      <w:r>
-        <w:t xml:space="preserve">– </w:t>
-      </w:r>
-      <w:r>
-        <w:t xml:space="preserve">a </w:t>
-      </w:r>
-      <w:r>
-        <w:t xml:space="preserve">zip </w:t>
-      </w:r>
-      <w:r>
-        <w:t>file</w:t>
-      </w:r>
-      <w:r>
+        <w:t xml:space="preserve"> installer if you have</w:t>
+      </w:r>
+      <w:r>
+        <w:t xml:space="preserve"> admin user</w:t>
+      </w:r>
+      <w:r>
+        <w:t xml:space="preserve"> permission</w:t>
+      </w:r>
+      <w:r>
+        <w:t>.</w:t>
+      </w:r>
+      <w:r>
+        <w:rPr>
+          <w:rFonts w:hint="eastAsia"/>
+        </w:rPr>
         <w:t xml:space="preserve"> </w:t>
       </w:r>
-      <w:r>
-        <w:t>(HorizonPeripheralsAgent.zip)</w:t>
-      </w:r>
-      <w:r>
-        <w:t xml:space="preserve"> </w:t>
-      </w:r>
-      <w:r>
-        <w:t xml:space="preserve">and </w:t>
-      </w:r>
-      <w:r>
-        <w:t xml:space="preserve">a </w:t>
-      </w:r>
-      <w:proofErr w:type="spellStart"/>
-      <w:r>
-        <w:t>msi</w:t>
-      </w:r>
-      <w:proofErr w:type="spellEnd"/>
-      <w:r>
-        <w:t xml:space="preserve"> installer</w:t>
-      </w:r>
-      <w:r>
-        <w:t xml:space="preserve"> </w:t>
-      </w:r>
-      <w:r>
-        <w:t>(HorizonPeripheralsAgent.msi)</w:t>
-      </w:r>
-      <w:r>
-        <w:t xml:space="preserve">. </w:t>
-      </w:r>
-      <w:r>
-        <w:t>Use the z</w:t>
-      </w:r>
-      <w:r>
-        <w:t xml:space="preserve">ip </w:t>
-      </w:r>
-      <w:r>
-        <w:t>file</w:t>
-      </w:r>
-      <w:r>
-        <w:t xml:space="preserve"> </w:t>
-      </w:r>
-      <w:r>
-        <w:t>i</w:t>
-      </w:r>
-      <w:r>
-        <w:t xml:space="preserve">f you only have </w:t>
-      </w:r>
-      <w:r>
-        <w:t>normal user</w:t>
-      </w:r>
-      <w:r>
-        <w:t xml:space="preserve"> permission in the remote agent desktop</w:t>
-      </w:r>
-      <w:r>
-        <w:t xml:space="preserve">. </w:t>
-      </w:r>
-      <w:r>
-        <w:t xml:space="preserve">Use the </w:t>
-      </w:r>
-      <w:proofErr w:type="spellStart"/>
-      <w:r>
-        <w:t>m</w:t>
-      </w:r>
-      <w:r>
-        <w:t>si</w:t>
-      </w:r>
-      <w:proofErr w:type="spellEnd"/>
-      <w:r>
-        <w:t xml:space="preserve"> installer if you have</w:t>
-      </w:r>
-      <w:r>
-        <w:t xml:space="preserve"> admin user</w:t>
-      </w:r>
-      <w:r>
-        <w:t xml:space="preserve"> permission</w:t>
-      </w:r>
-      <w:r>
-        <w:t>.</w:t>
-      </w:r>
-      <w:r>
-        <w:rPr>
-          <w:rFonts w:hint="eastAsia"/>
-        </w:rPr>
-        <w:t xml:space="preserve"> </w:t>
-      </w:r>
     </w:p>
     <w:p/>
     <w:p>
       <w:pPr>
-        <w:pStyle w:val="a3"/>
+        <w:pStyle w:val="ListParagraph"/>
         <w:numPr>
           <w:ilvl w:val="0"/>
           <w:numId w:val="9"/>
@@ -3320,7 +3076,7 @@
     <w:p/>
     <w:p>
       <w:pPr>
-        <w:pStyle w:val="a3"/>
+        <w:pStyle w:val="ListParagraph"/>
         <w:numPr>
           <w:ilvl w:val="0"/>
           <w:numId w:val="9"/>
@@ -3655,7 +3411,7 @@
     </w:p>
     <w:p>
       <w:pPr>
-        <w:pStyle w:val="a3"/>
+        <w:pStyle w:val="ListParagraph"/>
         <w:numPr>
           <w:ilvl w:val="0"/>
           <w:numId w:val="7"/>
@@ -3677,7 +3433,7 @@
     </w:p>
     <w:p>
       <w:pPr>
-        <w:pStyle w:val="a3"/>
+        <w:pStyle w:val="ListParagraph"/>
         <w:numPr>
           <w:ilvl w:val="0"/>
           <w:numId w:val="7"/>
@@ -3714,7 +3470,7 @@
     </w:p>
     <w:p>
       <w:pPr>
-        <w:pStyle w:val="a3"/>
+        <w:pStyle w:val="ListParagraph"/>
         <w:numPr>
           <w:ilvl w:val="0"/>
           <w:numId w:val="7"/>
@@ -3749,7 +3505,7 @@
       </w:pPr>
       <w:r>
         <w:rPr>
-          <w:rStyle w:val="a4"/>
+          <w:rStyle w:val="Strong"/>
           <w:b w:val="0"/>
           <w:bCs w:val="0"/>
           <w:i/>
@@ -3759,7 +3515,7 @@
       </w:r>
       <w:r>
         <w:rPr>
-          <w:rStyle w:val="a4"/>
+          <w:rStyle w:val="Strong"/>
           <w:b w:val="0"/>
           <w:bCs w:val="0"/>
           <w:i/>
@@ -3770,7 +3526,7 @@
       <w:proofErr w:type="spellStart"/>
       <w:r>
         <w:rPr>
-          <w:rStyle w:val="a4"/>
+          <w:rStyle w:val="Strong"/>
           <w:b w:val="0"/>
           <w:bCs w:val="0"/>
           <w:i/>
@@ -3781,7 +3537,7 @@
       <w:proofErr w:type="spellEnd"/>
       <w:r>
         <w:rPr>
-          <w:rStyle w:val="a4"/>
+          <w:rStyle w:val="Strong"/>
           <w:b w:val="0"/>
           <w:bCs w:val="0"/>
           <w:i/>
@@ -3799,17 +3555,17 @@
     </w:p>
     <w:p>
       <w:pPr>
-        <w:pStyle w:val="a3"/>
+        <w:pStyle w:val="ListParagraph"/>
         <w:ind w:left="360" w:firstLineChars="150" w:firstLine="315"/>
         <w:rPr>
-          <w:rStyle w:val="a4"/>
+          <w:rStyle w:val="Strong"/>
           <w:b w:val="0"/>
           <w:bCs w:val="0"/>
         </w:rPr>
       </w:pPr>
       <w:r>
         <w:rPr>
-          <w:rStyle w:val="a4"/>
+          <w:rStyle w:val="Strong"/>
           <w:b w:val="0"/>
           <w:bCs w:val="0"/>
           <w:i/>
@@ -3819,7 +3575,7 @@
       </w:r>
       <w:r>
         <w:rPr>
-          <w:rStyle w:val="a4"/>
+          <w:rStyle w:val="Strong"/>
           <w:rFonts w:hint="eastAsia"/>
           <w:b w:val="0"/>
           <w:bCs w:val="0"/>
@@ -3830,7 +3586,7 @@
       </w:r>
       <w:r>
         <w:rPr>
-          <w:rStyle w:val="a4"/>
+          <w:rStyle w:val="Strong"/>
           <w:b w:val="0"/>
           <w:bCs w:val="0"/>
           <w:i/>
@@ -3840,7 +3596,7 @@
       </w:r>
       <w:r>
         <w:rPr>
-          <w:rStyle w:val="a4"/>
+          <w:rStyle w:val="Strong"/>
           <w:b w:val="0"/>
           <w:bCs w:val="0"/>
         </w:rPr>
@@ -3849,7 +3605,7 @@
     </w:p>
     <w:p>
       <w:pPr>
-        <w:pStyle w:val="a3"/>
+        <w:pStyle w:val="ListParagraph"/>
         <w:ind w:left="360" w:firstLineChars="0" w:firstLine="0"/>
       </w:pPr>
       <w:r>
@@ -3913,20 +3669,20 @@
       <w:bookmarkStart w:id="9" w:name="_Toc48136379"/>
       <w:r>
         <w:rPr>
-          <w:rStyle w:val="20"/>
+          <w:rStyle w:val="Heading2Char"/>
         </w:rPr>
         <w:lastRenderedPageBreak/>
         <w:t xml:space="preserve">After the </w:t>
       </w:r>
       <w:r>
         <w:rPr>
-          <w:rStyle w:val="20"/>
+          <w:rStyle w:val="Heading2Char"/>
         </w:rPr>
         <w:t>I</w:t>
       </w:r>
       <w:r>
         <w:rPr>
-          <w:rStyle w:val="20"/>
+          <w:rStyle w:val="Heading2Char"/>
         </w:rPr>
         <w:t>nstallation</w:t>
       </w:r>
@@ -4018,7 +3774,7 @@
     </w:p>
     <w:p>
       <w:pPr>
-        <w:pStyle w:val="1"/>
+        <w:pStyle w:val="Heading1"/>
       </w:pPr>
       <w:bookmarkStart w:id="10" w:name="_Toc48136380"/>
       <w:proofErr w:type="spellStart"/>
@@ -4037,7 +3793,7 @@
     </w:p>
     <w:p>
       <w:pPr>
-        <w:pStyle w:val="2"/>
+        <w:pStyle w:val="Heading2"/>
       </w:pPr>
       <w:proofErr w:type="spellStart"/>
       <w:r>
@@ -4052,23 +3808,28 @@
       </w:r>
     </w:p>
     <w:p>
-      <w:pPr>
+      <w:r>
+        <w:rPr>
+          <w:rFonts w:hint="eastAsia"/>
+        </w:rPr>
+        <w:t>R</w:t>
+      </w:r>
+      <w:r>
+        <w:t>un the following command in your command line:</w:t>
+      </w:r>
+    </w:p>
+    <w:p>
+      <w:proofErr w:type="spellStart"/>
+      <w:r>
         <w:rPr>
           <w:rFonts w:ascii="Segoe UI" w:hAnsi="Segoe UI" w:cs="Segoe UI"/>
           <w:color w:val="172B4D"/>
           <w:szCs w:val="21"/>
           <w:shd w:val="clear" w:color="auto" w:fill="FFFFFF"/>
         </w:rPr>
-      </w:pPr>
-      <w:r>
-        <w:rPr>
-          <w:rFonts w:ascii="Segoe UI" w:hAnsi="Segoe UI" w:cs="Segoe UI" w:hint="eastAsia"/>
-          <w:color w:val="172B4D"/>
-          <w:szCs w:val="21"/>
-          <w:shd w:val="clear" w:color="auto" w:fill="FFFFFF"/>
-        </w:rPr>
-        <w:t>R</w:t>
-      </w:r>
+        <w:t>msiexec</w:t>
+      </w:r>
+      <w:proofErr w:type="spellEnd"/>
       <w:r>
         <w:rPr>
           <w:rFonts w:ascii="Segoe UI" w:hAnsi="Segoe UI" w:cs="Segoe UI"/>
@@ -4076,11 +3837,10 @@
           <w:szCs w:val="21"/>
           <w:shd w:val="clear" w:color="auto" w:fill="FFFFFF"/>
         </w:rPr>
-        <w:t>un the following command in your command line:</w:t>
-      </w:r>
-    </w:p>
-    <w:p>
+        <w:t xml:space="preserve"> /</w:t>
+      </w:r>
       <w:proofErr w:type="spellStart"/>
+      <w:proofErr w:type="gramStart"/>
       <w:r>
         <w:rPr>
           <w:rFonts w:ascii="Segoe UI" w:hAnsi="Segoe UI" w:cs="Segoe UI"/>
@@ -4088,7 +3848,7 @@
           <w:szCs w:val="21"/>
           <w:shd w:val="clear" w:color="auto" w:fill="FFFFFF"/>
         </w:rPr>
-        <w:t>msiexec</w:t>
+        <w:t>i</w:t>
       </w:r>
       <w:proofErr w:type="spellEnd"/>
       <w:r>
@@ -4098,20 +3858,19 @@
           <w:szCs w:val="21"/>
           <w:shd w:val="clear" w:color="auto" w:fill="FFFFFF"/>
         </w:rPr>
-        <w:t xml:space="preserve"> /</w:t>
-      </w:r>
-      <w:proofErr w:type="spellStart"/>
-      <w:proofErr w:type="gramStart"/>
-      <w:r>
-        <w:rPr>
+        <w:t xml:space="preserve">  </w:t>
+      </w:r>
+      <w:r>
+        <w:rPr>
+          <w:rStyle w:val="Strong"/>
           <w:rFonts w:ascii="Segoe UI" w:hAnsi="Segoe UI" w:cs="Segoe UI"/>
           <w:color w:val="172B4D"/>
           <w:szCs w:val="21"/>
           <w:shd w:val="clear" w:color="auto" w:fill="FFFFFF"/>
         </w:rPr>
-        <w:t>i</w:t>
-      </w:r>
-      <w:proofErr w:type="spellEnd"/>
+        <w:t>C:/YourMsiLocation</w:t>
+      </w:r>
+      <w:proofErr w:type="gramEnd"/>
       <w:r>
         <w:rPr>
           <w:rFonts w:ascii="Segoe UI" w:hAnsi="Segoe UI" w:cs="Segoe UI"/>
@@ -4119,19 +3878,19 @@
           <w:szCs w:val="21"/>
           <w:shd w:val="clear" w:color="auto" w:fill="FFFFFF"/>
         </w:rPr>
-        <w:t xml:space="preserve">  </w:t>
-      </w:r>
-      <w:r>
-        <w:rPr>
-          <w:rStyle w:val="a4"/>
+        <w:t>  /quiet /</w:t>
+      </w:r>
+      <w:proofErr w:type="spellStart"/>
+      <w:r>
+        <w:rPr>
           <w:rFonts w:ascii="Segoe UI" w:hAnsi="Segoe UI" w:cs="Segoe UI"/>
           <w:color w:val="172B4D"/>
           <w:szCs w:val="21"/>
           <w:shd w:val="clear" w:color="auto" w:fill="FFFFFF"/>
         </w:rPr>
-        <w:t>C:/YourMsiLocation</w:t>
-      </w:r>
-      <w:proofErr w:type="gramEnd"/>
+        <w:t>qn</w:t>
+      </w:r>
+      <w:proofErr w:type="spellEnd"/>
       <w:r>
         <w:rPr>
           <w:rFonts w:ascii="Segoe UI" w:hAnsi="Segoe UI" w:cs="Segoe UI"/>
@@ -4139,63 +3898,43 @@
           <w:szCs w:val="21"/>
           <w:shd w:val="clear" w:color="auto" w:fill="FFFFFF"/>
         </w:rPr>
-        <w:t>  /quiet /</w:t>
-      </w:r>
-      <w:proofErr w:type="spellStart"/>
-      <w:r>
-        <w:rPr>
+        <w:t xml:space="preserve"> APPDIR="</w:t>
+      </w:r>
+      <w:r>
+        <w:rPr>
+          <w:rStyle w:val="Strong"/>
           <w:rFonts w:ascii="Segoe UI" w:hAnsi="Segoe UI" w:cs="Segoe UI"/>
           <w:color w:val="172B4D"/>
           <w:szCs w:val="21"/>
           <w:shd w:val="clear" w:color="auto" w:fill="FFFFFF"/>
         </w:rPr>
-        <w:t>qn</w:t>
-      </w:r>
-      <w:proofErr w:type="spellEnd"/>
-      <w:r>
-        <w:rPr>
+        <w:t>C:/Program Files/</w:t>
+      </w:r>
+      <w:proofErr w:type="spellStart"/>
+      <w:r>
+        <w:rPr>
+          <w:rStyle w:val="Strong"/>
           <w:rFonts w:ascii="Segoe UI" w:hAnsi="Segoe UI" w:cs="Segoe UI"/>
           <w:color w:val="172B4D"/>
           <w:szCs w:val="21"/>
           <w:shd w:val="clear" w:color="auto" w:fill="FFFFFF"/>
         </w:rPr>
-        <w:t xml:space="preserve"> APPDIR="</w:t>
-      </w:r>
-      <w:r>
-        <w:rPr>
-          <w:rStyle w:val="a4"/>
+        <w:t>HorizonPeripheralsClient</w:t>
+      </w:r>
+      <w:proofErr w:type="spellEnd"/>
+      <w:r>
+        <w:rPr>
           <w:rFonts w:ascii="Segoe UI" w:hAnsi="Segoe UI" w:cs="Segoe UI"/>
           <w:color w:val="172B4D"/>
           <w:szCs w:val="21"/>
           <w:shd w:val="clear" w:color="auto" w:fill="FFFFFF"/>
         </w:rPr>
-        <w:t>C:/Program Files/</w:t>
-      </w:r>
-      <w:proofErr w:type="spellStart"/>
-      <w:r>
-        <w:rPr>
-          <w:rStyle w:val="a4"/>
-          <w:rFonts w:ascii="Segoe UI" w:hAnsi="Segoe UI" w:cs="Segoe UI"/>
-          <w:color w:val="172B4D"/>
-          <w:szCs w:val="21"/>
-          <w:shd w:val="clear" w:color="auto" w:fill="FFFFFF"/>
-        </w:rPr>
-        <w:t>HorizonPeripheralsClient</w:t>
-      </w:r>
-      <w:proofErr w:type="spellEnd"/>
-      <w:r>
-        <w:rPr>
-          <w:rFonts w:ascii="Segoe UI" w:hAnsi="Segoe UI" w:cs="Segoe UI"/>
-          <w:color w:val="172B4D"/>
-          <w:szCs w:val="21"/>
-          <w:shd w:val="clear" w:color="auto" w:fill="FFFFFF"/>
-        </w:rPr>
         <w:t>"</w:t>
       </w:r>
     </w:p>
     <w:p>
       <w:pPr>
-        <w:pStyle w:val="2"/>
+        <w:pStyle w:val="Heading2"/>
       </w:pPr>
       <w:r>
         <w:t xml:space="preserve">Normal </w:t>
@@ -4294,7 +4033,7 @@
       <w:commentRangeEnd w:id="11"/>
       <w:r>
         <w:rPr>
-          <w:rStyle w:val="ad"/>
+          <w:rStyle w:val="CommentReference"/>
         </w:rPr>
         <w:commentReference w:id="11"/>
       </w:r>
@@ -4358,7 +4097,7 @@
     </w:p>
     <w:p>
       <w:pPr>
-        <w:pStyle w:val="1"/>
+        <w:pStyle w:val="Heading1"/>
       </w:pPr>
       <w:bookmarkStart w:id="12" w:name="_Toc48136381"/>
       <w:r>
@@ -4509,7 +4248,7 @@
     </w:p>
     <w:p>
       <w:pPr>
-        <w:pStyle w:val="1"/>
+        <w:pStyle w:val="Heading1"/>
       </w:pPr>
       <w:bookmarkStart w:id="13" w:name="_Toc48136382"/>
       <w:r>
@@ -4683,7 +4422,7 @@
     </w:p>
     <w:p>
       <w:pPr>
-        <w:pStyle w:val="a3"/>
+        <w:pStyle w:val="ListParagraph"/>
         <w:numPr>
           <w:ilvl w:val="0"/>
           <w:numId w:val="6"/>
@@ -4728,7 +4467,7 @@
     </w:p>
     <w:p>
       <w:pPr>
-        <w:pStyle w:val="a3"/>
+        <w:pStyle w:val="ListParagraph"/>
         <w:numPr>
           <w:ilvl w:val="0"/>
           <w:numId w:val="6"/>
@@ -4839,7 +4578,7 @@
     </w:p>
     <w:p>
       <w:pPr>
-        <w:pStyle w:val="a3"/>
+        <w:pStyle w:val="ListParagraph"/>
         <w:numPr>
           <w:ilvl w:val="0"/>
           <w:numId w:val="6"/>
@@ -4876,7 +4615,7 @@
     </w:p>
     <w:p>
       <w:pPr>
-        <w:pStyle w:val="a3"/>
+        <w:pStyle w:val="ListParagraph"/>
         <w:numPr>
           <w:ilvl w:val="0"/>
           <w:numId w:val="6"/>
@@ -4908,11 +4647,11 @@
   <w:comment w:id="11" w:author="Winnie Wu" w:date="2020-08-06T15:50:00Z" w:initials="WW">
     <w:p>
       <w:pPr>
-        <w:pStyle w:val="ae"/>
-      </w:pPr>
-      <w:r>
-        <w:rPr>
-          <w:rStyle w:val="ad"/>
+        <w:pStyle w:val="CommentText"/>
+      </w:pPr>
+      <w:r>
+        <w:rPr>
+          <w:rStyle w:val="CommentReference"/>
         </w:rPr>
         <w:annotationRef/>
       </w:r>
@@ -5717,6 +5456,232 @@
     </w:lvl>
   </w:abstractNum>
   <w:abstractNum w:abstractNumId="7" w15:restartNumberingAfterBreak="0">
+    <w:nsid w:val="22BE05FC"/>
+    <w:multiLevelType w:val="hybridMultilevel"/>
+    <w:tmpl w:val="3E26AC68"/>
+    <w:lvl w:ilvl="0" w:tplc="04090001">
+      <w:start w:val="1"/>
+      <w:numFmt w:val="bullet"/>
+      <w:lvlText w:val=""/>
+      <w:lvlJc w:val="left"/>
+      <w:pPr>
+        <w:ind w:left="420" w:hanging="420"/>
+      </w:pPr>
+      <w:rPr>
+        <w:rFonts w:ascii="Wingdings" w:hAnsi="Wingdings" w:hint="default"/>
+      </w:rPr>
+    </w:lvl>
+    <w:lvl w:ilvl="1" w:tplc="04090003">
+      <w:start w:val="1"/>
+      <w:numFmt w:val="bullet"/>
+      <w:lvlText w:val=""/>
+      <w:lvlJc w:val="left"/>
+      <w:pPr>
+        <w:ind w:left="420" w:hanging="420"/>
+      </w:pPr>
+      <w:rPr>
+        <w:rFonts w:ascii="Wingdings" w:hAnsi="Wingdings" w:hint="default"/>
+      </w:rPr>
+    </w:lvl>
+    <w:lvl w:ilvl="2" w:tplc="04090005">
+      <w:start w:val="1"/>
+      <w:numFmt w:val="bullet"/>
+      <w:lvlText w:val=""/>
+      <w:lvlJc w:val="left"/>
+      <w:pPr>
+        <w:ind w:left="840" w:hanging="420"/>
+      </w:pPr>
+      <w:rPr>
+        <w:rFonts w:ascii="Wingdings" w:hAnsi="Wingdings" w:hint="default"/>
+      </w:rPr>
+    </w:lvl>
+    <w:lvl w:ilvl="3" w:tplc="04090001" w:tentative="1">
+      <w:start w:val="1"/>
+      <w:numFmt w:val="bullet"/>
+      <w:lvlText w:val=""/>
+      <w:lvlJc w:val="left"/>
+      <w:pPr>
+        <w:ind w:left="1260" w:hanging="420"/>
+      </w:pPr>
+      <w:rPr>
+        <w:rFonts w:ascii="Wingdings" w:hAnsi="Wingdings" w:hint="default"/>
+      </w:rPr>
+    </w:lvl>
+    <w:lvl w:ilvl="4" w:tplc="04090003" w:tentative="1">
+      <w:start w:val="1"/>
+      <w:numFmt w:val="bullet"/>
+      <w:lvlText w:val=""/>
+      <w:lvlJc w:val="left"/>
+      <w:pPr>
+        <w:ind w:left="1680" w:hanging="420"/>
+      </w:pPr>
+      <w:rPr>
+        <w:rFonts w:ascii="Wingdings" w:hAnsi="Wingdings" w:hint="default"/>
+      </w:rPr>
+    </w:lvl>
+    <w:lvl w:ilvl="5" w:tplc="04090005" w:tentative="1">
+      <w:start w:val="1"/>
+      <w:numFmt w:val="bullet"/>
+      <w:lvlText w:val=""/>
+      <w:lvlJc w:val="left"/>
+      <w:pPr>
+        <w:ind w:left="2100" w:hanging="420"/>
+      </w:pPr>
+      <w:rPr>
+        <w:rFonts w:ascii="Wingdings" w:hAnsi="Wingdings" w:hint="default"/>
+      </w:rPr>
+    </w:lvl>
+    <w:lvl w:ilvl="6" w:tplc="04090001" w:tentative="1">
+      <w:start w:val="1"/>
+      <w:numFmt w:val="bullet"/>
+      <w:lvlText w:val=""/>
+      <w:lvlJc w:val="left"/>
+      <w:pPr>
+        <w:ind w:left="2520" w:hanging="420"/>
+      </w:pPr>
+      <w:rPr>
+        <w:rFonts w:ascii="Wingdings" w:hAnsi="Wingdings" w:hint="default"/>
+      </w:rPr>
+    </w:lvl>
+    <w:lvl w:ilvl="7" w:tplc="04090003" w:tentative="1">
+      <w:start w:val="1"/>
+      <w:numFmt w:val="bullet"/>
+      <w:lvlText w:val=""/>
+      <w:lvlJc w:val="left"/>
+      <w:pPr>
+        <w:ind w:left="2940" w:hanging="420"/>
+      </w:pPr>
+      <w:rPr>
+        <w:rFonts w:ascii="Wingdings" w:hAnsi="Wingdings" w:hint="default"/>
+      </w:rPr>
+    </w:lvl>
+    <w:lvl w:ilvl="8" w:tplc="04090005" w:tentative="1">
+      <w:start w:val="1"/>
+      <w:numFmt w:val="bullet"/>
+      <w:lvlText w:val=""/>
+      <w:lvlJc w:val="left"/>
+      <w:pPr>
+        <w:ind w:left="3360" w:hanging="420"/>
+      </w:pPr>
+      <w:rPr>
+        <w:rFonts w:ascii="Wingdings" w:hAnsi="Wingdings" w:hint="default"/>
+      </w:rPr>
+    </w:lvl>
+  </w:abstractNum>
+  <w:abstractNum w:abstractNumId="8" w15:restartNumberingAfterBreak="0">
+    <w:nsid w:val="263E5D13"/>
+    <w:multiLevelType w:val="hybridMultilevel"/>
+    <w:tmpl w:val="23E0C1AC"/>
+    <w:lvl w:ilvl="0" w:tplc="04090001">
+      <w:start w:val="1"/>
+      <w:numFmt w:val="bullet"/>
+      <w:lvlText w:val=""/>
+      <w:lvlJc w:val="left"/>
+      <w:pPr>
+        <w:ind w:left="420" w:hanging="420"/>
+      </w:pPr>
+      <w:rPr>
+        <w:rFonts w:ascii="Wingdings" w:hAnsi="Wingdings" w:hint="default"/>
+      </w:rPr>
+    </w:lvl>
+    <w:lvl w:ilvl="1" w:tplc="04090003">
+      <w:start w:val="1"/>
+      <w:numFmt w:val="bullet"/>
+      <w:lvlText w:val=""/>
+      <w:lvlJc w:val="left"/>
+      <w:pPr>
+        <w:ind w:left="840" w:hanging="420"/>
+      </w:pPr>
+      <w:rPr>
+        <w:rFonts w:ascii="Wingdings" w:hAnsi="Wingdings" w:hint="default"/>
+      </w:rPr>
+    </w:lvl>
+    <w:lvl w:ilvl="2" w:tplc="04090005" w:tentative="1">
+      <w:start w:val="1"/>
+      <w:numFmt w:val="bullet"/>
+      <w:lvlText w:val=""/>
+      <w:lvlJc w:val="left"/>
+      <w:pPr>
+        <w:ind w:left="1260" w:hanging="420"/>
+      </w:pPr>
+      <w:rPr>
+        <w:rFonts w:ascii="Wingdings" w:hAnsi="Wingdings" w:hint="default"/>
+      </w:rPr>
+    </w:lvl>
+    <w:lvl w:ilvl="3" w:tplc="04090001" w:tentative="1">
+      <w:start w:val="1"/>
+      <w:numFmt w:val="bullet"/>
+      <w:lvlText w:val=""/>
+      <w:lvlJc w:val="left"/>
+      <w:pPr>
+        <w:ind w:left="1680" w:hanging="420"/>
+      </w:pPr>
+      <w:rPr>
+        <w:rFonts w:ascii="Wingdings" w:hAnsi="Wingdings" w:hint="default"/>
+      </w:rPr>
+    </w:lvl>
+    <w:lvl w:ilvl="4" w:tplc="04090003" w:tentative="1">
+      <w:start w:val="1"/>
+      <w:numFmt w:val="bullet"/>
+      <w:lvlText w:val=""/>
+      <w:lvlJc w:val="left"/>
+      <w:pPr>
+        <w:ind w:left="2100" w:hanging="420"/>
+      </w:pPr>
+      <w:rPr>
+        <w:rFonts w:ascii="Wingdings" w:hAnsi="Wingdings" w:hint="default"/>
+      </w:rPr>
+    </w:lvl>
+    <w:lvl w:ilvl="5" w:tplc="04090005" w:tentative="1">
+      <w:start w:val="1"/>
+      <w:numFmt w:val="bullet"/>
+      <w:lvlText w:val=""/>
+      <w:lvlJc w:val="left"/>
+      <w:pPr>
+        <w:ind w:left="2520" w:hanging="420"/>
+      </w:pPr>
+      <w:rPr>
+        <w:rFonts w:ascii="Wingdings" w:hAnsi="Wingdings" w:hint="default"/>
+      </w:rPr>
+    </w:lvl>
+    <w:lvl w:ilvl="6" w:tplc="04090001" w:tentative="1">
+      <w:start w:val="1"/>
+      <w:numFmt w:val="bullet"/>
+      <w:lvlText w:val=""/>
+      <w:lvlJc w:val="left"/>
+      <w:pPr>
+        <w:ind w:left="2940" w:hanging="420"/>
+      </w:pPr>
+      <w:rPr>
+        <w:rFonts w:ascii="Wingdings" w:hAnsi="Wingdings" w:hint="default"/>
+      </w:rPr>
+    </w:lvl>
+    <w:lvl w:ilvl="7" w:tplc="04090003" w:tentative="1">
+      <w:start w:val="1"/>
+      <w:numFmt w:val="bullet"/>
+      <w:lvlText w:val=""/>
+      <w:lvlJc w:val="left"/>
+      <w:pPr>
+        <w:ind w:left="3360" w:hanging="420"/>
+      </w:pPr>
+      <w:rPr>
+        <w:rFonts w:ascii="Wingdings" w:hAnsi="Wingdings" w:hint="default"/>
+      </w:rPr>
+    </w:lvl>
+    <w:lvl w:ilvl="8" w:tplc="04090005" w:tentative="1">
+      <w:start w:val="1"/>
+      <w:numFmt w:val="bullet"/>
+      <w:lvlText w:val=""/>
+      <w:lvlJc w:val="left"/>
+      <w:pPr>
+        <w:ind w:left="3780" w:hanging="420"/>
+      </w:pPr>
+      <w:rPr>
+        <w:rFonts w:ascii="Wingdings" w:hAnsi="Wingdings" w:hint="default"/>
+      </w:rPr>
+    </w:lvl>
+  </w:abstractNum>
+  <w:abstractNum w:abstractNumId="9" w15:restartNumberingAfterBreak="0">
     <w:nsid w:val="2BF34492"/>
     <w:multiLevelType w:val="hybridMultilevel"/>
     <w:tmpl w:val="DE809642"/>
@@ -5805,7 +5770,7 @@
       </w:pPr>
     </w:lvl>
   </w:abstractNum>
-  <w:abstractNum w:abstractNumId="8" w15:restartNumberingAfterBreak="0">
+  <w:abstractNum w:abstractNumId="10" w15:restartNumberingAfterBreak="0">
     <w:nsid w:val="321351D4"/>
     <w:multiLevelType w:val="hybridMultilevel"/>
     <w:tmpl w:val="17741E4E"/>
@@ -5895,7 +5860,120 @@
       </w:pPr>
     </w:lvl>
   </w:abstractNum>
-  <w:abstractNum w:abstractNumId="9" w15:restartNumberingAfterBreak="0">
+  <w:abstractNum w:abstractNumId="11" w15:restartNumberingAfterBreak="0">
+    <w:nsid w:val="35E66733"/>
+    <w:multiLevelType w:val="hybridMultilevel"/>
+    <w:tmpl w:val="AEA0A9F0"/>
+    <w:lvl w:ilvl="0" w:tplc="04090003">
+      <w:start w:val="1"/>
+      <w:numFmt w:val="bullet"/>
+      <w:lvlText w:val=""/>
+      <w:lvlJc w:val="left"/>
+      <w:pPr>
+        <w:ind w:left="420" w:hanging="420"/>
+      </w:pPr>
+      <w:rPr>
+        <w:rFonts w:ascii="Wingdings" w:hAnsi="Wingdings" w:hint="default"/>
+      </w:rPr>
+    </w:lvl>
+    <w:lvl w:ilvl="1" w:tplc="04090003" w:tentative="1">
+      <w:start w:val="1"/>
+      <w:numFmt w:val="bullet"/>
+      <w:lvlText w:val=""/>
+      <w:lvlJc w:val="left"/>
+      <w:pPr>
+        <w:ind w:left="420" w:hanging="420"/>
+      </w:pPr>
+      <w:rPr>
+        <w:rFonts w:ascii="Wingdings" w:hAnsi="Wingdings" w:hint="default"/>
+      </w:rPr>
+    </w:lvl>
+    <w:lvl w:ilvl="2" w:tplc="04090005" w:tentative="1">
+      <w:start w:val="1"/>
+      <w:numFmt w:val="bullet"/>
+      <w:lvlText w:val=""/>
+      <w:lvlJc w:val="left"/>
+      <w:pPr>
+        <w:ind w:left="840" w:hanging="420"/>
+      </w:pPr>
+      <w:rPr>
+        <w:rFonts w:ascii="Wingdings" w:hAnsi="Wingdings" w:hint="default"/>
+      </w:rPr>
+    </w:lvl>
+    <w:lvl w:ilvl="3" w:tplc="04090001" w:tentative="1">
+      <w:start w:val="1"/>
+      <w:numFmt w:val="bullet"/>
+      <w:lvlText w:val=""/>
+      <w:lvlJc w:val="left"/>
+      <w:pPr>
+        <w:ind w:left="1260" w:hanging="420"/>
+      </w:pPr>
+      <w:rPr>
+        <w:rFonts w:ascii="Wingdings" w:hAnsi="Wingdings" w:hint="default"/>
+      </w:rPr>
+    </w:lvl>
+    <w:lvl w:ilvl="4" w:tplc="04090003" w:tentative="1">
+      <w:start w:val="1"/>
+      <w:numFmt w:val="bullet"/>
+      <w:lvlText w:val=""/>
+      <w:lvlJc w:val="left"/>
+      <w:pPr>
+        <w:ind w:left="1680" w:hanging="420"/>
+      </w:pPr>
+      <w:rPr>
+        <w:rFonts w:ascii="Wingdings" w:hAnsi="Wingdings" w:hint="default"/>
+      </w:rPr>
+    </w:lvl>
+    <w:lvl w:ilvl="5" w:tplc="04090005" w:tentative="1">
+      <w:start w:val="1"/>
+      <w:numFmt w:val="bullet"/>
+      <w:lvlText w:val=""/>
+      <w:lvlJc w:val="left"/>
+      <w:pPr>
+        <w:ind w:left="2100" w:hanging="420"/>
+      </w:pPr>
+      <w:rPr>
+        <w:rFonts w:ascii="Wingdings" w:hAnsi="Wingdings" w:hint="default"/>
+      </w:rPr>
+    </w:lvl>
+    <w:lvl w:ilvl="6" w:tplc="04090001" w:tentative="1">
+      <w:start w:val="1"/>
+      <w:numFmt w:val="bullet"/>
+      <w:lvlText w:val=""/>
+      <w:lvlJc w:val="left"/>
+      <w:pPr>
+        <w:ind w:left="2520" w:hanging="420"/>
+      </w:pPr>
+      <w:rPr>
+        <w:rFonts w:ascii="Wingdings" w:hAnsi="Wingdings" w:hint="default"/>
+      </w:rPr>
+    </w:lvl>
+    <w:lvl w:ilvl="7" w:tplc="04090003" w:tentative="1">
+      <w:start w:val="1"/>
+      <w:numFmt w:val="bullet"/>
+      <w:lvlText w:val=""/>
+      <w:lvlJc w:val="left"/>
+      <w:pPr>
+        <w:ind w:left="2940" w:hanging="420"/>
+      </w:pPr>
+      <w:rPr>
+        <w:rFonts w:ascii="Wingdings" w:hAnsi="Wingdings" w:hint="default"/>
+      </w:rPr>
+    </w:lvl>
+    <w:lvl w:ilvl="8" w:tplc="04090005" w:tentative="1">
+      <w:start w:val="1"/>
+      <w:numFmt w:val="bullet"/>
+      <w:lvlText w:val=""/>
+      <w:lvlJc w:val="left"/>
+      <w:pPr>
+        <w:ind w:left="3360" w:hanging="420"/>
+      </w:pPr>
+      <w:rPr>
+        <w:rFonts w:ascii="Wingdings" w:hAnsi="Wingdings" w:hint="default"/>
+      </w:rPr>
+    </w:lvl>
+  </w:abstractNum>
+  <w:abstractNum w:abstractNumId="12" w15:restartNumberingAfterBreak="0">
     <w:nsid w:val="41DA13FA"/>
     <w:multiLevelType w:val="hybridMultilevel"/>
     <w:tmpl w:val="FF90CABE"/>
@@ -5984,7 +6062,7 @@
       </w:pPr>
     </w:lvl>
   </w:abstractNum>
-  <w:abstractNum w:abstractNumId="10" w15:restartNumberingAfterBreak="0">
+  <w:abstractNum w:abstractNumId="13" w15:restartNumberingAfterBreak="0">
     <w:nsid w:val="45B90F3D"/>
     <w:multiLevelType w:val="hybridMultilevel"/>
     <w:tmpl w:val="7A3AA23E"/>
@@ -6073,7 +6151,7 @@
       </w:pPr>
     </w:lvl>
   </w:abstractNum>
-  <w:abstractNum w:abstractNumId="11" w15:restartNumberingAfterBreak="0">
+  <w:abstractNum w:abstractNumId="14" w15:restartNumberingAfterBreak="0">
     <w:nsid w:val="4A920D2C"/>
     <w:multiLevelType w:val="hybridMultilevel"/>
     <w:tmpl w:val="9B301EB4"/>
@@ -6186,7 +6264,7 @@
       </w:rPr>
     </w:lvl>
   </w:abstractNum>
-  <w:abstractNum w:abstractNumId="12" w15:restartNumberingAfterBreak="0">
+  <w:abstractNum w:abstractNumId="15" w15:restartNumberingAfterBreak="0">
     <w:nsid w:val="5049498F"/>
     <w:multiLevelType w:val="hybridMultilevel"/>
     <w:tmpl w:val="47A29014"/>
@@ -6275,7 +6353,7 @@
       </w:pPr>
     </w:lvl>
   </w:abstractNum>
-  <w:abstractNum w:abstractNumId="13" w15:restartNumberingAfterBreak="0">
+  <w:abstractNum w:abstractNumId="16" w15:restartNumberingAfterBreak="0">
     <w:nsid w:val="52206ACB"/>
     <w:multiLevelType w:val="hybridMultilevel"/>
     <w:tmpl w:val="274264CA"/>
@@ -6388,7 +6466,7 @@
       </w:rPr>
     </w:lvl>
   </w:abstractNum>
-  <w:abstractNum w:abstractNumId="14" w15:restartNumberingAfterBreak="0">
+  <w:abstractNum w:abstractNumId="17" w15:restartNumberingAfterBreak="0">
     <w:nsid w:val="58075252"/>
     <w:multiLevelType w:val="hybridMultilevel"/>
     <w:tmpl w:val="CD4C5222"/>
@@ -6501,7 +6579,120 @@
       </w:rPr>
     </w:lvl>
   </w:abstractNum>
-  <w:abstractNum w:abstractNumId="15" w15:restartNumberingAfterBreak="0">
+  <w:abstractNum w:abstractNumId="18" w15:restartNumberingAfterBreak="0">
+    <w:nsid w:val="5D0A7F9E"/>
+    <w:multiLevelType w:val="hybridMultilevel"/>
+    <w:tmpl w:val="5F4EC2B2"/>
+    <w:lvl w:ilvl="0" w:tplc="04090001">
+      <w:start w:val="1"/>
+      <w:numFmt w:val="bullet"/>
+      <w:lvlText w:val=""/>
+      <w:lvlJc w:val="left"/>
+      <w:pPr>
+        <w:ind w:left="420" w:hanging="420"/>
+      </w:pPr>
+      <w:rPr>
+        <w:rFonts w:ascii="Wingdings" w:hAnsi="Wingdings" w:hint="default"/>
+      </w:rPr>
+    </w:lvl>
+    <w:lvl w:ilvl="1" w:tplc="04090001">
+      <w:start w:val="1"/>
+      <w:numFmt w:val="bullet"/>
+      <w:lvlText w:val=""/>
+      <w:lvlJc w:val="left"/>
+      <w:pPr>
+        <w:ind w:left="420" w:hanging="420"/>
+      </w:pPr>
+      <w:rPr>
+        <w:rFonts w:ascii="Wingdings" w:hAnsi="Wingdings" w:hint="default"/>
+      </w:rPr>
+    </w:lvl>
+    <w:lvl w:ilvl="2" w:tplc="04090003">
+      <w:start w:val="1"/>
+      <w:numFmt w:val="bullet"/>
+      <w:lvlText w:val=""/>
+      <w:lvlJc w:val="left"/>
+      <w:pPr>
+        <w:ind w:left="840" w:hanging="420"/>
+      </w:pPr>
+      <w:rPr>
+        <w:rFonts w:ascii="Wingdings" w:hAnsi="Wingdings" w:hint="default"/>
+      </w:rPr>
+    </w:lvl>
+    <w:lvl w:ilvl="3" w:tplc="04090001" w:tentative="1">
+      <w:start w:val="1"/>
+      <w:numFmt w:val="bullet"/>
+      <w:lvlText w:val=""/>
+      <w:lvlJc w:val="left"/>
+      <w:pPr>
+        <w:ind w:left="1260" w:hanging="420"/>
+      </w:pPr>
+      <w:rPr>
+        <w:rFonts w:ascii="Wingdings" w:hAnsi="Wingdings" w:hint="default"/>
+      </w:rPr>
+    </w:lvl>
+    <w:lvl w:ilvl="4" w:tplc="04090003" w:tentative="1">
+      <w:start w:val="1"/>
+      <w:numFmt w:val="bullet"/>
+      <w:lvlText w:val=""/>
+      <w:lvlJc w:val="left"/>
+      <w:pPr>
+        <w:ind w:left="1680" w:hanging="420"/>
+      </w:pPr>
+      <w:rPr>
+        <w:rFonts w:ascii="Wingdings" w:hAnsi="Wingdings" w:hint="default"/>
+      </w:rPr>
+    </w:lvl>
+    <w:lvl w:ilvl="5" w:tplc="04090005" w:tentative="1">
+      <w:start w:val="1"/>
+      <w:numFmt w:val="bullet"/>
+      <w:lvlText w:val=""/>
+      <w:lvlJc w:val="left"/>
+      <w:pPr>
+        <w:ind w:left="2100" w:hanging="420"/>
+      </w:pPr>
+      <w:rPr>
+        <w:rFonts w:ascii="Wingdings" w:hAnsi="Wingdings" w:hint="default"/>
+      </w:rPr>
+    </w:lvl>
+    <w:lvl w:ilvl="6" w:tplc="04090001" w:tentative="1">
+      <w:start w:val="1"/>
+      <w:numFmt w:val="bullet"/>
+      <w:lvlText w:val=""/>
+      <w:lvlJc w:val="left"/>
+      <w:pPr>
+        <w:ind w:left="2520" w:hanging="420"/>
+      </w:pPr>
+      <w:rPr>
+        <w:rFonts w:ascii="Wingdings" w:hAnsi="Wingdings" w:hint="default"/>
+      </w:rPr>
+    </w:lvl>
+    <w:lvl w:ilvl="7" w:tplc="04090003" w:tentative="1">
+      <w:start w:val="1"/>
+      <w:numFmt w:val="bullet"/>
+      <w:lvlText w:val=""/>
+      <w:lvlJc w:val="left"/>
+      <w:pPr>
+        <w:ind w:left="2940" w:hanging="420"/>
+      </w:pPr>
+      <w:rPr>
+        <w:rFonts w:ascii="Wingdings" w:hAnsi="Wingdings" w:hint="default"/>
+      </w:rPr>
+    </w:lvl>
+    <w:lvl w:ilvl="8" w:tplc="04090005" w:tentative="1">
+      <w:start w:val="1"/>
+      <w:numFmt w:val="bullet"/>
+      <w:lvlText w:val=""/>
+      <w:lvlJc w:val="left"/>
+      <w:pPr>
+        <w:ind w:left="3360" w:hanging="420"/>
+      </w:pPr>
+      <w:rPr>
+        <w:rFonts w:ascii="Wingdings" w:hAnsi="Wingdings" w:hint="default"/>
+      </w:rPr>
+    </w:lvl>
+  </w:abstractNum>
+  <w:abstractNum w:abstractNumId="19" w15:restartNumberingAfterBreak="0">
     <w:nsid w:val="7F8C6D8B"/>
     <w:multiLevelType w:val="hybridMultilevel"/>
     <w:tmpl w:val="800A6A08"/>
@@ -6588,7 +6779,7 @@
     </w:lvl>
   </w:abstractNum>
   <w:num w:numId="1">
-    <w:abstractNumId w:val="8"/>
+    <w:abstractNumId w:val="10"/>
   </w:num>
   <w:num w:numId="2">
     <w:abstractNumId w:val="5"/>
@@ -6600,28 +6791,28 @@
     <w:abstractNumId w:val="3"/>
   </w:num>
   <w:num w:numId="5">
-    <w:abstractNumId w:val="9"/>
+    <w:abstractNumId w:val="12"/>
   </w:num>
   <w:num w:numId="6">
-    <w:abstractNumId w:val="12"/>
+    <w:abstractNumId w:val="15"/>
   </w:num>
   <w:num w:numId="7">
     <w:abstractNumId w:val="2"/>
   </w:num>
   <w:num w:numId="8">
-    <w:abstractNumId w:val="7"/>
+    <w:abstractNumId w:val="9"/>
   </w:num>
   <w:num w:numId="9">
-    <w:abstractNumId w:val="10"/>
+    <w:abstractNumId w:val="13"/>
   </w:num>
   <w:num w:numId="10">
-    <w:abstractNumId w:val="14"/>
+    <w:abstractNumId w:val="17"/>
   </w:num>
   <w:num w:numId="11">
     <w:abstractNumId w:val="4"/>
   </w:num>
   <w:num w:numId="12">
-    <w:abstractNumId w:val="15"/>
+    <w:abstractNumId w:val="19"/>
   </w:num>
   <w:num w:numId="13">
     <w:abstractNumId w:val="1"/>
@@ -6630,10 +6821,22 @@
     <w:abstractNumId w:val="0"/>
   </w:num>
   <w:num w:numId="15">
+    <w:abstractNumId w:val="14"/>
+  </w:num>
+  <w:num w:numId="16">
+    <w:abstractNumId w:val="16"/>
+  </w:num>
+  <w:num w:numId="17">
+    <w:abstractNumId w:val="8"/>
+  </w:num>
+  <w:num w:numId="18">
     <w:abstractNumId w:val="11"/>
   </w:num>
-  <w:num w:numId="16">
-    <w:abstractNumId w:val="13"/>
+  <w:num w:numId="19">
+    <w:abstractNumId w:val="7"/>
+  </w:num>
+  <w:num w:numId="20">
+    <w:abstractNumId w:val="18"/>
   </w:num>
 </w:numbering>
 </file>
@@ -7038,7 +7241,7 @@
     <w:lsdException w:name="Unresolved Mention" w:semiHidden="1" w:unhideWhenUsed="1"/>
     <w:lsdException w:name="Smart Link" w:semiHidden="1" w:unhideWhenUsed="1"/>
   </w:latentStyles>
-  <w:style w:type="paragraph" w:default="1" w:styleId="a">
+  <w:style w:type="paragraph" w:default="1" w:styleId="Normal">
     <w:name w:val="Normal"/>
     <w:qFormat/>
     <w:pPr>
@@ -7046,11 +7249,11 @@
       <w:jc w:val="both"/>
     </w:pPr>
   </w:style>
-  <w:style w:type="paragraph" w:styleId="1">
+  <w:style w:type="paragraph" w:styleId="Heading1">
     <w:name w:val="heading 1"/>
-    <w:basedOn w:val="a"/>
-    <w:next w:val="a"/>
-    <w:link w:val="10"/>
+    <w:basedOn w:val="Normal"/>
+    <w:next w:val="Normal"/>
+    <w:link w:val="Heading1Char"/>
     <w:uiPriority w:val="9"/>
     <w:qFormat/>
     <w:rsid w:val="00870765"/>
@@ -7068,11 +7271,11 @@
       <w:szCs w:val="44"/>
     </w:rPr>
   </w:style>
-  <w:style w:type="paragraph" w:styleId="2">
+  <w:style w:type="paragraph" w:styleId="Heading2">
     <w:name w:val="heading 2"/>
-    <w:basedOn w:val="a"/>
-    <w:next w:val="a"/>
-    <w:link w:val="20"/>
+    <w:basedOn w:val="Normal"/>
+    <w:next w:val="Normal"/>
+    <w:link w:val="Heading2Char"/>
     <w:uiPriority w:val="9"/>
     <w:unhideWhenUsed/>
     <w:qFormat/>
@@ -7090,13 +7293,13 @@
       <w:szCs w:val="26"/>
     </w:rPr>
   </w:style>
-  <w:style w:type="character" w:default="1" w:styleId="a0">
+  <w:style w:type="character" w:default="1" w:styleId="DefaultParagraphFont">
     <w:name w:val="Default Paragraph Font"/>
     <w:uiPriority w:val="1"/>
     <w:semiHidden/>
     <w:unhideWhenUsed/>
   </w:style>
-  <w:style w:type="table" w:default="1" w:styleId="a1">
+  <w:style w:type="table" w:default="1" w:styleId="TableNormal">
     <w:name w:val="Normal Table"/>
     <w:uiPriority w:val="99"/>
     <w:semiHidden/>
@@ -7111,15 +7314,15 @@
       </w:tblCellMar>
     </w:tblPr>
   </w:style>
-  <w:style w:type="numbering" w:default="1" w:styleId="a2">
+  <w:style w:type="numbering" w:default="1" w:styleId="NoList">
     <w:name w:val="No List"/>
     <w:uiPriority w:val="99"/>
     <w:semiHidden/>
     <w:unhideWhenUsed/>
   </w:style>
-  <w:style w:type="paragraph" w:styleId="a3">
+  <w:style w:type="paragraph" w:styleId="ListParagraph">
     <w:name w:val="List Paragraph"/>
-    <w:basedOn w:val="a"/>
+    <w:basedOn w:val="Normal"/>
     <w:uiPriority w:val="34"/>
     <w:qFormat/>
     <w:rsid w:val="00287DA4"/>
@@ -7127,9 +7330,9 @@
       <w:ind w:firstLineChars="200" w:firstLine="420"/>
     </w:pPr>
   </w:style>
-  <w:style w:type="character" w:styleId="a4">
+  <w:style w:type="character" w:styleId="Strong">
     <w:name w:val="Strong"/>
-    <w:basedOn w:val="a0"/>
+    <w:basedOn w:val="DefaultParagraphFont"/>
     <w:uiPriority w:val="22"/>
     <w:qFormat/>
     <w:rsid w:val="00456AFA"/>
@@ -7138,9 +7341,9 @@
       <w:bCs/>
     </w:rPr>
   </w:style>
-  <w:style w:type="character" w:styleId="a5">
+  <w:style w:type="character" w:styleId="Hyperlink">
     <w:name w:val="Hyperlink"/>
-    <w:basedOn w:val="a0"/>
+    <w:basedOn w:val="DefaultParagraphFont"/>
     <w:uiPriority w:val="99"/>
     <w:unhideWhenUsed/>
     <w:rsid w:val="00042809"/>
@@ -7149,9 +7352,9 @@
       <w:u w:val="single"/>
     </w:rPr>
   </w:style>
-  <w:style w:type="character" w:styleId="a6">
+  <w:style w:type="character" w:styleId="UnresolvedMention">
     <w:name w:val="Unresolved Mention"/>
-    <w:basedOn w:val="a0"/>
+    <w:basedOn w:val="DefaultParagraphFont"/>
     <w:uiPriority w:val="99"/>
     <w:semiHidden/>
     <w:unhideWhenUsed/>
@@ -7161,9 +7364,9 @@
       <w:shd w:val="clear" w:color="auto" w:fill="E1DFDD"/>
     </w:rPr>
   </w:style>
-  <w:style w:type="character" w:styleId="HTML">
+  <w:style w:type="character" w:styleId="HTMLCode">
     <w:name w:val="HTML Code"/>
-    <w:basedOn w:val="a0"/>
+    <w:basedOn w:val="DefaultParagraphFont"/>
     <w:uiPriority w:val="99"/>
     <w:semiHidden/>
     <w:unhideWhenUsed/>
@@ -7174,10 +7377,10 @@
       <w:szCs w:val="24"/>
     </w:rPr>
   </w:style>
-  <w:style w:type="character" w:customStyle="1" w:styleId="10">
-    <w:name w:val="标题 1 字符"/>
-    <w:basedOn w:val="a0"/>
-    <w:link w:val="1"/>
+  <w:style w:type="character" w:customStyle="1" w:styleId="Heading1Char">
+    <w:name w:val="Heading 1 Char"/>
+    <w:basedOn w:val="DefaultParagraphFont"/>
+    <w:link w:val="Heading1"/>
     <w:uiPriority w:val="9"/>
     <w:rsid w:val="00870765"/>
     <w:rPr>
@@ -7188,10 +7391,10 @@
       <w:szCs w:val="44"/>
     </w:rPr>
   </w:style>
-  <w:style w:type="paragraph" w:styleId="TOC">
+  <w:style w:type="paragraph" w:styleId="TOCHeading">
     <w:name w:val="TOC Heading"/>
-    <w:basedOn w:val="1"/>
-    <w:next w:val="a"/>
+    <w:basedOn w:val="Heading1"/>
+    <w:next w:val="Normal"/>
     <w:uiPriority w:val="39"/>
     <w:unhideWhenUsed/>
     <w:qFormat/>
@@ -7213,10 +7416,10 @@
       <w:lang w:eastAsia="en-US"/>
     </w:rPr>
   </w:style>
-  <w:style w:type="paragraph" w:styleId="a7">
+  <w:style w:type="paragraph" w:styleId="BalloonText">
     <w:name w:val="Balloon Text"/>
-    <w:basedOn w:val="a"/>
-    <w:link w:val="a8"/>
+    <w:basedOn w:val="Normal"/>
+    <w:link w:val="BalloonTextChar"/>
     <w:uiPriority w:val="99"/>
     <w:semiHidden/>
     <w:unhideWhenUsed/>
@@ -7226,10 +7429,10 @@
       <w:szCs w:val="18"/>
     </w:rPr>
   </w:style>
-  <w:style w:type="character" w:customStyle="1" w:styleId="a8">
-    <w:name w:val="批注框文本 字符"/>
-    <w:basedOn w:val="a0"/>
-    <w:link w:val="a7"/>
+  <w:style w:type="character" w:customStyle="1" w:styleId="BalloonTextChar">
+    <w:name w:val="Balloon Text Char"/>
+    <w:basedOn w:val="DefaultParagraphFont"/>
+    <w:link w:val="BalloonText"/>
     <w:uiPriority w:val="99"/>
     <w:semiHidden/>
     <w:rsid w:val="00EB1EA1"/>
@@ -7238,11 +7441,11 @@
       <w:szCs w:val="18"/>
     </w:rPr>
   </w:style>
-  <w:style w:type="paragraph" w:styleId="a9">
+  <w:style w:type="paragraph" w:styleId="Title">
     <w:name w:val="Title"/>
-    <w:basedOn w:val="a"/>
-    <w:next w:val="a"/>
-    <w:link w:val="aa"/>
+    <w:basedOn w:val="Normal"/>
+    <w:next w:val="Normal"/>
+    <w:link w:val="TitleChar"/>
     <w:uiPriority w:val="10"/>
     <w:qFormat/>
     <w:rsid w:val="003F693E"/>
@@ -7257,10 +7460,10 @@
       <w:szCs w:val="56"/>
     </w:rPr>
   </w:style>
-  <w:style w:type="character" w:customStyle="1" w:styleId="aa">
-    <w:name w:val="标题 字符"/>
-    <w:basedOn w:val="a0"/>
-    <w:link w:val="a9"/>
+  <w:style w:type="character" w:customStyle="1" w:styleId="TitleChar">
+    <w:name w:val="Title Char"/>
+    <w:basedOn w:val="DefaultParagraphFont"/>
+    <w:link w:val="Title"/>
     <w:uiPriority w:val="10"/>
     <w:rsid w:val="003F693E"/>
     <w:rPr>
@@ -7273,8 +7476,8 @@
   </w:style>
   <w:style w:type="paragraph" w:styleId="TOC1">
     <w:name w:val="toc 1"/>
-    <w:basedOn w:val="a"/>
-    <w:next w:val="a"/>
+    <w:basedOn w:val="Normal"/>
+    <w:next w:val="Normal"/>
     <w:autoRedefine/>
     <w:uiPriority w:val="39"/>
     <w:unhideWhenUsed/>
@@ -7283,10 +7486,10 @@
       <w:spacing w:after="100"/>
     </w:pPr>
   </w:style>
-  <w:style w:type="character" w:customStyle="1" w:styleId="20">
-    <w:name w:val="标题 2 字符"/>
-    <w:basedOn w:val="a0"/>
-    <w:link w:val="2"/>
+  <w:style w:type="character" w:customStyle="1" w:styleId="Heading2Char">
+    <w:name w:val="Heading 2 Char"/>
+    <w:basedOn w:val="DefaultParagraphFont"/>
+    <w:link w:val="Heading2"/>
     <w:uiPriority w:val="9"/>
     <w:rsid w:val="003F693E"/>
     <w:rPr>
@@ -7298,8 +7501,8 @@
   </w:style>
   <w:style w:type="paragraph" w:styleId="TOC2">
     <w:name w:val="toc 2"/>
-    <w:basedOn w:val="a"/>
-    <w:next w:val="a"/>
+    <w:basedOn w:val="Normal"/>
+    <w:next w:val="Normal"/>
     <w:autoRedefine/>
     <w:uiPriority w:val="39"/>
     <w:unhideWhenUsed/>
@@ -7309,11 +7512,11 @@
       <w:ind w:left="210"/>
     </w:pPr>
   </w:style>
-  <w:style w:type="paragraph" w:styleId="ab">
+  <w:style w:type="paragraph" w:styleId="Subtitle">
     <w:name w:val="Subtitle"/>
-    <w:basedOn w:val="a"/>
-    <w:next w:val="a"/>
-    <w:link w:val="ac"/>
+    <w:basedOn w:val="Normal"/>
+    <w:next w:val="Normal"/>
+    <w:link w:val="SubtitleChar"/>
     <w:uiPriority w:val="11"/>
     <w:qFormat/>
     <w:rsid w:val="003F693E"/>
@@ -7329,10 +7532,10 @@
       <w:sz w:val="22"/>
     </w:rPr>
   </w:style>
-  <w:style w:type="character" w:customStyle="1" w:styleId="ac">
-    <w:name w:val="副标题 字符"/>
-    <w:basedOn w:val="a0"/>
-    <w:link w:val="ab"/>
+  <w:style w:type="character" w:customStyle="1" w:styleId="SubtitleChar">
+    <w:name w:val="Subtitle Char"/>
+    <w:basedOn w:val="DefaultParagraphFont"/>
+    <w:link w:val="Subtitle"/>
     <w:uiPriority w:val="11"/>
     <w:rsid w:val="003F693E"/>
     <w:rPr>
@@ -7341,9 +7544,9 @@
       <w:sz w:val="22"/>
     </w:rPr>
   </w:style>
-  <w:style w:type="character" w:styleId="ad">
+  <w:style w:type="character" w:styleId="CommentReference">
     <w:name w:val="annotation reference"/>
-    <w:basedOn w:val="a0"/>
+    <w:basedOn w:val="DefaultParagraphFont"/>
     <w:uiPriority w:val="99"/>
     <w:semiHidden/>
     <w:unhideWhenUsed/>
@@ -7353,10 +7556,10 @@
       <w:szCs w:val="16"/>
     </w:rPr>
   </w:style>
-  <w:style w:type="paragraph" w:styleId="ae">
+  <w:style w:type="paragraph" w:styleId="CommentText">
     <w:name w:val="annotation text"/>
-    <w:basedOn w:val="a"/>
-    <w:link w:val="af"/>
+    <w:basedOn w:val="Normal"/>
+    <w:link w:val="CommentTextChar"/>
     <w:uiPriority w:val="99"/>
     <w:semiHidden/>
     <w:unhideWhenUsed/>
@@ -7366,10 +7569,10 @@
       <w:szCs w:val="20"/>
     </w:rPr>
   </w:style>
-  <w:style w:type="character" w:customStyle="1" w:styleId="af">
-    <w:name w:val="批注文字 字符"/>
-    <w:basedOn w:val="a0"/>
-    <w:link w:val="ae"/>
+  <w:style w:type="character" w:customStyle="1" w:styleId="CommentTextChar">
+    <w:name w:val="Comment Text Char"/>
+    <w:basedOn w:val="DefaultParagraphFont"/>
+    <w:link w:val="CommentText"/>
     <w:uiPriority w:val="99"/>
     <w:semiHidden/>
     <w:rsid w:val="00CA7B68"/>
@@ -7378,11 +7581,11 @@
       <w:szCs w:val="20"/>
     </w:rPr>
   </w:style>
-  <w:style w:type="paragraph" w:styleId="af0">
+  <w:style w:type="paragraph" w:styleId="CommentSubject">
     <w:name w:val="annotation subject"/>
-    <w:basedOn w:val="ae"/>
-    <w:next w:val="ae"/>
-    <w:link w:val="af1"/>
+    <w:basedOn w:val="CommentText"/>
+    <w:next w:val="CommentText"/>
+    <w:link w:val="CommentSubjectChar"/>
     <w:uiPriority w:val="99"/>
     <w:semiHidden/>
     <w:unhideWhenUsed/>
@@ -7392,10 +7595,10 @@
       <w:bCs/>
     </w:rPr>
   </w:style>
-  <w:style w:type="character" w:customStyle="1" w:styleId="af1">
-    <w:name w:val="批注主题 字符"/>
-    <w:basedOn w:val="af"/>
-    <w:link w:val="af0"/>
+  <w:style w:type="character" w:customStyle="1" w:styleId="CommentSubjectChar">
+    <w:name w:val="Comment Subject Char"/>
+    <w:basedOn w:val="CommentTextChar"/>
+    <w:link w:val="CommentSubject"/>
     <w:uiPriority w:val="99"/>
     <w:semiHidden/>
     <w:rsid w:val="00CA7B68"/>
@@ -7406,9 +7609,9 @@
       <w:szCs w:val="20"/>
     </w:rPr>
   </w:style>
-  <w:style w:type="character" w:styleId="af2">
+  <w:style w:type="character" w:styleId="FollowedHyperlink">
     <w:name w:val="FollowedHyperlink"/>
-    <w:basedOn w:val="a0"/>
+    <w:basedOn w:val="DefaultParagraphFont"/>
     <w:uiPriority w:val="99"/>
     <w:semiHidden/>
     <w:unhideWhenUsed/>
@@ -7418,10 +7621,10 @@
       <w:u w:val="single"/>
     </w:rPr>
   </w:style>
-  <w:style w:type="paragraph" w:styleId="af3">
+  <w:style w:type="paragraph" w:styleId="Header">
     <w:name w:val="header"/>
-    <w:basedOn w:val="a"/>
-    <w:link w:val="af4"/>
+    <w:basedOn w:val="Normal"/>
+    <w:link w:val="HeaderChar"/>
     <w:uiPriority w:val="99"/>
     <w:unhideWhenUsed/>
     <w:rsid w:val="002C568A"/>
@@ -7441,10 +7644,10 @@
       <w:szCs w:val="18"/>
     </w:rPr>
   </w:style>
-  <w:style w:type="character" w:customStyle="1" w:styleId="af4">
-    <w:name w:val="页眉 字符"/>
-    <w:basedOn w:val="a0"/>
-    <w:link w:val="af3"/>
+  <w:style w:type="character" w:customStyle="1" w:styleId="HeaderChar">
+    <w:name w:val="Header Char"/>
+    <w:basedOn w:val="DefaultParagraphFont"/>
+    <w:link w:val="Header"/>
     <w:uiPriority w:val="99"/>
     <w:rsid w:val="002C568A"/>
     <w:rPr>
@@ -7452,10 +7655,10 @@
       <w:szCs w:val="18"/>
     </w:rPr>
   </w:style>
-  <w:style w:type="paragraph" w:styleId="af5">
+  <w:style w:type="paragraph" w:styleId="Footer">
     <w:name w:val="footer"/>
-    <w:basedOn w:val="a"/>
-    <w:link w:val="af6"/>
+    <w:basedOn w:val="Normal"/>
+    <w:link w:val="FooterChar"/>
     <w:uiPriority w:val="99"/>
     <w:unhideWhenUsed/>
     <w:rsid w:val="002C568A"/>
@@ -7472,10 +7675,10 @@
       <w:szCs w:val="18"/>
     </w:rPr>
   </w:style>
-  <w:style w:type="character" w:customStyle="1" w:styleId="af6">
-    <w:name w:val="页脚 字符"/>
-    <w:basedOn w:val="a0"/>
-    <w:link w:val="af5"/>
+  <w:style w:type="character" w:customStyle="1" w:styleId="FooterChar">
+    <w:name w:val="Footer Char"/>
+    <w:basedOn w:val="DefaultParagraphFont"/>
+    <w:link w:val="Footer"/>
     <w:uiPriority w:val="99"/>
     <w:rsid w:val="002C568A"/>
     <w:rPr>

</xml_diff>

<commit_message>
Change 2012 to 2012R2 in document.
</commit_message>
<xml_diff>
--- a/documents/Peripherals_Intelligence_InstallationGuide.docx
+++ b/documents/Peripherals_Intelligence_InstallationGuide.docx
@@ -956,19 +956,15 @@
       <w:r>
         <w:t xml:space="preserve">The </w:t>
       </w:r>
-      <w:proofErr w:type="spellStart"/>
       <w:r>
         <w:t>HorizonPeripheralsAgent</w:t>
       </w:r>
-      <w:proofErr w:type="spellEnd"/>
       <w:r>
         <w:t xml:space="preserve"> and </w:t>
       </w:r>
-      <w:proofErr w:type="spellStart"/>
       <w:r>
         <w:t>HorizonPeripheralsClient</w:t>
       </w:r>
-      <w:proofErr w:type="spellEnd"/>
       <w:r>
         <w:t xml:space="preserve"> </w:t>
       </w:r>
@@ -1094,6 +1090,15 @@
         <w:t>2012</w:t>
       </w:r>
       <w:r>
+        <w:rPr>
+          <w:rFonts w:hint="eastAsia"/>
+        </w:rPr>
+        <w:t>R</w:t>
+      </w:r>
+      <w:r>
+        <w:t>2</w:t>
+      </w:r>
+      <w:r>
         <w:t xml:space="preserve">, </w:t>
       </w:r>
       <w:r>
@@ -1102,15 +1107,7 @@
     </w:p>
     <w:p>
       <w:r>
-        <w:t xml:space="preserve">The web OVA is built on VMware Photon OS 3.0 which is compatible with </w:t>
-      </w:r>
-      <w:proofErr w:type="spellStart"/>
-      <w:r>
-        <w:t>ESXi</w:t>
-      </w:r>
-      <w:proofErr w:type="spellEnd"/>
-      <w:r>
-        <w:t xml:space="preserve"> 6.5 and later</w:t>
+        <w:t>The web OVA is built on VMware Photon OS 3.0 which is compatible with ESXi 6.5 and later</w:t>
       </w:r>
     </w:p>
     <w:p>
@@ -1169,14 +1166,12 @@
         </w:numPr>
         <w:ind w:firstLineChars="0"/>
       </w:pPr>
-      <w:proofErr w:type="spellStart"/>
       <w:r>
         <w:rPr>
           <w:rFonts w:hint="eastAsia"/>
         </w:rPr>
         <w:t>HorizonPeripheralsAgent</w:t>
       </w:r>
-      <w:proofErr w:type="spellEnd"/>
       <w:r>
         <w:t xml:space="preserve"> </w:t>
       </w:r>
@@ -1211,14 +1206,12 @@
         </w:numPr>
         <w:ind w:firstLineChars="0"/>
       </w:pPr>
-      <w:proofErr w:type="spellStart"/>
       <w:r>
         <w:rPr>
           <w:rFonts w:hint="eastAsia"/>
         </w:rPr>
         <w:t>HorizonPeripheralsClient</w:t>
       </w:r>
-      <w:proofErr w:type="spellEnd"/>
       <w:r>
         <w:t xml:space="preserve"> </w:t>
       </w:r>
@@ -1295,13 +1288,8 @@
       <w:r>
         <w:t xml:space="preserve">We have set up a local web service (djintelligence.eng.vmware.com) for VMware internal users. </w:t>
       </w:r>
-      <w:proofErr w:type="gramStart"/>
-      <w:r>
-        <w:t>So</w:t>
-      </w:r>
-      <w:proofErr w:type="gramEnd"/>
-      <w:r>
-        <w:t xml:space="preserve"> i</w:t>
+      <w:r>
+        <w:t>So i</w:t>
       </w:r>
       <w:r>
         <w:t xml:space="preserve">f you are inside VMware corporate network, you can skip the web </w:t>
@@ -1321,7 +1309,6 @@
       <w:r>
         <w:t xml:space="preserve">e </w:t>
       </w:r>
-      <w:proofErr w:type="spellStart"/>
       <w:r>
         <w:rPr>
           <w:rFonts w:hint="eastAsia"/>
@@ -1335,13 +1322,8 @@
         <w:t>A</w:t>
       </w:r>
       <w:r>
-        <w:t>gent</w:t>
-      </w:r>
-      <w:proofErr w:type="spellEnd"/>
-      <w:r>
-        <w:t xml:space="preserve"> and </w:t>
-      </w:r>
-      <w:proofErr w:type="spellStart"/>
+        <w:t xml:space="preserve">gent and </w:t>
+      </w:r>
       <w:r>
         <w:t>HorizonPeripherals</w:t>
       </w:r>
@@ -1349,11 +1331,7 @@
         <w:t>C</w:t>
       </w:r>
       <w:r>
-        <w:t>lient</w:t>
-      </w:r>
-      <w:proofErr w:type="spellEnd"/>
-      <w:r>
-        <w:t>.</w:t>
+        <w:t>lient.</w:t>
       </w:r>
       <w:r>
         <w:t xml:space="preserve"> </w:t>
@@ -1382,14 +1360,12 @@
       <w:r>
         <w:fldChar w:fldCharType="separate"/>
       </w:r>
-      <w:proofErr w:type="spellStart"/>
       <w:r>
         <w:rPr>
           <w:rFonts w:hint="eastAsia"/>
         </w:rPr>
         <w:t>HorizonPeripheralsAgent</w:t>
       </w:r>
-      <w:proofErr w:type="spellEnd"/>
       <w:r>
         <w:t xml:space="preserve"> Install Guide</w:t>
       </w:r>
@@ -1445,22 +1421,15 @@
       <w:r>
         <w:t xml:space="preserve"> server and install the </w:t>
       </w:r>
-      <w:proofErr w:type="spellStart"/>
-      <w:r>
-        <w:t>HorizonPeripheralsClient</w:t>
-      </w:r>
-      <w:proofErr w:type="spellEnd"/>
-      <w:r>
-        <w:t xml:space="preserve"> </w:t>
+      <w:r>
+        <w:t xml:space="preserve">HorizonPeripheralsClient </w:t>
       </w:r>
       <w:r>
         <w:t xml:space="preserve">and </w:t>
       </w:r>
-      <w:proofErr w:type="spellStart"/>
       <w:r>
         <w:t>HorizonPeripheralsAgent</w:t>
       </w:r>
-      <w:proofErr w:type="spellEnd"/>
       <w:r>
         <w:t xml:space="preserve"> </w:t>
       </w:r>
@@ -2253,53 +2222,42 @@
       <w:r>
         <w:t xml:space="preserve"> the home page, users could download the </w:t>
       </w:r>
-      <w:proofErr w:type="spellStart"/>
       <w:r>
         <w:t>HorizonPeripheralsAgent</w:t>
       </w:r>
-      <w:proofErr w:type="spellEnd"/>
       <w:r>
         <w:t xml:space="preserve"> and </w:t>
       </w:r>
-      <w:proofErr w:type="spellStart"/>
+      <w:r>
+        <w:t xml:space="preserve">HorizonPeripheralsClient </w:t>
+      </w:r>
+      <w:r>
+        <w:t>installers. This is a</w:t>
+      </w:r>
+      <w:r>
+        <w:t xml:space="preserve"> convenient</w:t>
+      </w:r>
+      <w:r>
+        <w:t xml:space="preserve"> way for </w:t>
+      </w:r>
+      <w:r>
+        <w:t>H</w:t>
+      </w:r>
+      <w:r>
+        <w:t>orizon admin to distribute the</w:t>
+      </w:r>
+      <w:r>
+        <w:t xml:space="preserve"> </w:t>
+      </w:r>
       <w:r>
         <w:t>HorizonPeripheralsClient</w:t>
       </w:r>
-      <w:proofErr w:type="spellEnd"/>
-      <w:r>
-        <w:t xml:space="preserve"> </w:t>
-      </w:r>
-      <w:r>
-        <w:t>installers. This is a</w:t>
-      </w:r>
-      <w:r>
-        <w:t xml:space="preserve"> convenient</w:t>
-      </w:r>
-      <w:r>
-        <w:t xml:space="preserve"> way for </w:t>
-      </w:r>
-      <w:r>
-        <w:t>H</w:t>
-      </w:r>
-      <w:r>
-        <w:t>orizon admin to distribute the</w:t>
-      </w:r>
-      <w:r>
-        <w:t xml:space="preserve"> </w:t>
-      </w:r>
-      <w:proofErr w:type="spellStart"/>
-      <w:r>
-        <w:t>HorizonPeripheralsClient</w:t>
-      </w:r>
-      <w:proofErr w:type="spellEnd"/>
       <w:r>
         <w:t xml:space="preserve"> and </w:t>
       </w:r>
-      <w:proofErr w:type="spellStart"/>
       <w:r>
         <w:t>HorizonPeripheralsAgent</w:t>
       </w:r>
-      <w:proofErr w:type="spellEnd"/>
       <w:r>
         <w:t xml:space="preserve"> </w:t>
       </w:r>
@@ -2337,7 +2295,6 @@
       </w:pPr>
       <w:bookmarkStart w:id="6" w:name="DJAgentInstall"/>
       <w:bookmarkStart w:id="7" w:name="_Toc48136377"/>
-      <w:proofErr w:type="spellStart"/>
       <w:r>
         <w:rPr>
           <w:rFonts w:hint="eastAsia"/>
@@ -2345,7 +2302,6 @@
         <w:lastRenderedPageBreak/>
         <w:t>HorizonPeripheralsAgent</w:t>
       </w:r>
-      <w:proofErr w:type="spellEnd"/>
       <w:r>
         <w:t xml:space="preserve"> Install Guide</w:t>
       </w:r>
@@ -2357,13 +2313,8 @@
         <w:pStyle w:val="Heading2"/>
       </w:pPr>
       <w:bookmarkStart w:id="8" w:name="_Toc48136378"/>
-      <w:proofErr w:type="spellStart"/>
-      <w:r>
-        <w:t>Cmdline</w:t>
-      </w:r>
-      <w:proofErr w:type="spellEnd"/>
-      <w:r>
-        <w:t xml:space="preserve"> </w:t>
+      <w:r>
+        <w:t xml:space="preserve">Cmdline </w:t>
       </w:r>
       <w:r>
         <w:t>Installation</w:t>
@@ -2389,7 +2340,6 @@
           <w:shd w:val="clear" w:color="auto" w:fill="FFFFFF"/>
         </w:rPr>
       </w:pPr>
-      <w:proofErr w:type="spellStart"/>
       <w:r>
         <w:rPr>
           <w:rFonts w:ascii="Segoe UI" w:hAnsi="Segoe UI" w:cs="Segoe UI"/>
@@ -2408,7 +2358,6 @@
         </w:rPr>
         <w:t>siexec</w:t>
       </w:r>
-      <w:proofErr w:type="spellEnd"/>
       <w:r>
         <w:rPr>
           <w:rFonts w:ascii="Segoe UI" w:hAnsi="Segoe UI" w:cs="Segoe UI"/>
@@ -2425,28 +2374,7 @@
           <w:szCs w:val="21"/>
           <w:shd w:val="clear" w:color="auto" w:fill="FFFFFF"/>
         </w:rPr>
-        <w:t>/</w:t>
-      </w:r>
-      <w:proofErr w:type="spellStart"/>
-      <w:proofErr w:type="gramStart"/>
-      <w:r>
-        <w:rPr>
-          <w:rFonts w:ascii="Segoe UI" w:hAnsi="Segoe UI" w:cs="Segoe UI"/>
-          <w:color w:val="172B4D"/>
-          <w:szCs w:val="21"/>
-          <w:shd w:val="clear" w:color="auto" w:fill="FFFFFF"/>
-        </w:rPr>
-        <w:t>i</w:t>
-      </w:r>
-      <w:proofErr w:type="spellEnd"/>
-      <w:r>
-        <w:rPr>
-          <w:rFonts w:ascii="Segoe UI" w:hAnsi="Segoe UI" w:cs="Segoe UI"/>
-          <w:color w:val="172B4D"/>
-          <w:szCs w:val="21"/>
-          <w:shd w:val="clear" w:color="auto" w:fill="FFFFFF"/>
-        </w:rPr>
-        <w:t> </w:t>
+        <w:t>/i </w:t>
       </w:r>
       <w:r>
         <w:rPr>
@@ -2467,7 +2395,6 @@
         </w:rPr>
         <w:t>C:/YourMsiLocation</w:t>
       </w:r>
-      <w:proofErr w:type="gramEnd"/>
       <w:r>
         <w:rPr>
           <w:rFonts w:ascii="Segoe UI" w:hAnsi="Segoe UI" w:cs="Segoe UI"/>
@@ -2475,27 +2402,7 @@
           <w:szCs w:val="21"/>
           <w:shd w:val="clear" w:color="auto" w:fill="FFFFFF"/>
         </w:rPr>
-        <w:t>  /quiet /</w:t>
-      </w:r>
-      <w:proofErr w:type="spellStart"/>
-      <w:r>
-        <w:rPr>
-          <w:rFonts w:ascii="Segoe UI" w:hAnsi="Segoe UI" w:cs="Segoe UI"/>
-          <w:color w:val="172B4D"/>
-          <w:szCs w:val="21"/>
-          <w:shd w:val="clear" w:color="auto" w:fill="FFFFFF"/>
-        </w:rPr>
-        <w:t>qn</w:t>
-      </w:r>
-      <w:proofErr w:type="spellEnd"/>
-      <w:r>
-        <w:rPr>
-          <w:rFonts w:ascii="Segoe UI" w:hAnsi="Segoe UI" w:cs="Segoe UI"/>
-          <w:color w:val="172B4D"/>
-          <w:szCs w:val="21"/>
-          <w:shd w:val="clear" w:color="auto" w:fill="FFFFFF"/>
-        </w:rPr>
-        <w:t xml:space="preserve"> </w:t>
+        <w:t xml:space="preserve">  /quiet /qn </w:t>
       </w:r>
       <w:r>
         <w:rPr>
@@ -2515,9 +2422,35 @@
           <w:szCs w:val="21"/>
           <w:shd w:val="clear" w:color="auto" w:fill="FFFFFF"/>
         </w:rPr>
-        <w:t>C:/Program Files/</w:t>
-      </w:r>
-      <w:proofErr w:type="spellStart"/>
+        <w:t>C:/Program Files/HorizonPeripheralsAgent</w:t>
+      </w:r>
+      <w:r>
+        <w:rPr>
+          <w:rFonts w:ascii="Segoe UI" w:hAnsi="Segoe UI" w:cs="Segoe UI"/>
+          <w:color w:val="172B4D"/>
+          <w:szCs w:val="21"/>
+          <w:shd w:val="clear" w:color="auto" w:fill="FFFFFF"/>
+        </w:rPr>
+        <w:t>”</w:t>
+      </w:r>
+      <w:r>
+        <w:rPr>
+          <w:rFonts w:ascii="Segoe UI" w:hAnsi="Segoe UI" w:cs="Segoe UI"/>
+          <w:color w:val="172B4D"/>
+          <w:szCs w:val="21"/>
+          <w:shd w:val="clear" w:color="auto" w:fill="FFFFFF"/>
+        </w:rPr>
+        <w:t xml:space="preserve"> </w:t>
+      </w:r>
+      <w:r>
+        <w:rPr>
+          <w:rFonts w:ascii="Segoe UI" w:hAnsi="Segoe UI" w:cs="Segoe UI"/>
+          <w:color w:val="172B4D"/>
+          <w:szCs w:val="21"/>
+          <w:shd w:val="clear" w:color="auto" w:fill="FFFFFF"/>
+        </w:rPr>
+        <w:t>HOSTNAME=”</w:t>
+      </w:r>
       <w:r>
         <w:rPr>
           <w:rFonts w:ascii="Segoe UI" w:hAnsi="Segoe UI" w:cs="Segoe UI"/>
@@ -2527,35 +2460,7 @@
           <w:szCs w:val="21"/>
           <w:shd w:val="clear" w:color="auto" w:fill="FFFFFF"/>
         </w:rPr>
-        <w:t>HorizonPeripheralsAgent</w:t>
-      </w:r>
-      <w:proofErr w:type="spellEnd"/>
-      <w:r>
-        <w:rPr>
-          <w:rFonts w:ascii="Segoe UI" w:hAnsi="Segoe UI" w:cs="Segoe UI"/>
-          <w:color w:val="172B4D"/>
-          <w:szCs w:val="21"/>
-          <w:shd w:val="clear" w:color="auto" w:fill="FFFFFF"/>
-        </w:rPr>
-        <w:t>”</w:t>
-      </w:r>
-      <w:r>
-        <w:rPr>
-          <w:rFonts w:ascii="Segoe UI" w:hAnsi="Segoe UI" w:cs="Segoe UI"/>
-          <w:color w:val="172B4D"/>
-          <w:szCs w:val="21"/>
-          <w:shd w:val="clear" w:color="auto" w:fill="FFFFFF"/>
-        </w:rPr>
-        <w:t xml:space="preserve"> </w:t>
-      </w:r>
-      <w:r>
-        <w:rPr>
-          <w:rFonts w:ascii="Segoe UI" w:hAnsi="Segoe UI" w:cs="Segoe UI"/>
-          <w:color w:val="172B4D"/>
-          <w:szCs w:val="21"/>
-          <w:shd w:val="clear" w:color="auto" w:fill="FFFFFF"/>
-        </w:rPr>
-        <w:t>HOSTNAME=”</w:t>
+        <w:t>djintelligence</w:t>
       </w:r>
       <w:r>
         <w:rPr>
@@ -2566,7 +2471,16 @@
           <w:szCs w:val="21"/>
           <w:shd w:val="clear" w:color="auto" w:fill="FFFFFF"/>
         </w:rPr>
-        <w:t>djintelligence</w:t>
+        <w:t>.eng.vmware.com</w:t>
+      </w:r>
+      <w:r>
+        <w:rPr>
+          <w:rFonts w:ascii="Segoe UI" w:hAnsi="Segoe UI" w:cs="Segoe UI"/>
+          <w:color w:val="172B4D"/>
+          <w:szCs w:val="21"/>
+          <w:shd w:val="clear" w:color="auto" w:fill="FFFFFF"/>
+        </w:rPr>
+        <w:t>” PORT=”</w:t>
       </w:r>
       <w:r>
         <w:rPr>
@@ -2577,26 +2491,6 @@
           <w:szCs w:val="21"/>
           <w:shd w:val="clear" w:color="auto" w:fill="FFFFFF"/>
         </w:rPr>
-        <w:t>.eng.vmware.com</w:t>
-      </w:r>
-      <w:r>
-        <w:rPr>
-          <w:rFonts w:ascii="Segoe UI" w:hAnsi="Segoe UI" w:cs="Segoe UI"/>
-          <w:color w:val="172B4D"/>
-          <w:szCs w:val="21"/>
-          <w:shd w:val="clear" w:color="auto" w:fill="FFFFFF"/>
-        </w:rPr>
-        <w:t>” PORT=”</w:t>
-      </w:r>
-      <w:r>
-        <w:rPr>
-          <w:rFonts w:ascii="Segoe UI" w:hAnsi="Segoe UI" w:cs="Segoe UI"/>
-          <w:b/>
-          <w:bCs/>
-          <w:color w:val="172B4D"/>
-          <w:szCs w:val="21"/>
-          <w:shd w:val="clear" w:color="auto" w:fill="FFFFFF"/>
-        </w:rPr>
         <w:t>8090</w:t>
       </w:r>
       <w:r>
@@ -2623,27 +2517,9 @@
       </w:r>
     </w:p>
     <w:p>
-      <w:proofErr w:type="spellStart"/>
-      <w:r>
-        <w:t>msiexec</w:t>
-      </w:r>
-      <w:proofErr w:type="spellEnd"/>
-      <w:r>
-        <w:t xml:space="preserve"> /</w:t>
-      </w:r>
-      <w:proofErr w:type="spellStart"/>
-      <w:r>
-        <w:t>i</w:t>
-      </w:r>
-      <w:proofErr w:type="spellEnd"/>
-      <w:r>
-        <w:t xml:space="preserve"> C:/YourMsiLocation /quiet /</w:t>
-      </w:r>
-      <w:proofErr w:type="spellStart"/>
-      <w:r>
-        <w:t>qn</w:t>
-      </w:r>
-      <w:proofErr w:type="spellEnd"/>
+      <w:r>
+        <w:t>msiexec /i C:/YourMsiLocation /quiet /qn</w:t>
+      </w:r>
     </w:p>
     <w:p>
       <w:pPr>
@@ -2661,15 +2537,7 @@
         <w:t>/</w:t>
       </w:r>
       <w:r>
-        <w:t>quiet /</w:t>
-      </w:r>
-      <w:proofErr w:type="spellStart"/>
-      <w:r>
-        <w:t>qn</w:t>
-      </w:r>
-      <w:proofErr w:type="spellEnd"/>
-      <w:r>
-        <w:t xml:space="preserve"> can be changed.</w:t>
+        <w:t>quiet /qn can be changed.</w:t>
       </w:r>
     </w:p>
     <w:p>
@@ -2688,15 +2556,7 @@
         <w:t>F</w:t>
       </w:r>
       <w:r>
-        <w:t>ull UI: /</w:t>
-      </w:r>
-      <w:proofErr w:type="spellStart"/>
-      <w:r>
-        <w:t>qf</w:t>
-      </w:r>
-      <w:proofErr w:type="spellEnd"/>
-      <w:r>
-        <w:t xml:space="preserve"> (this is the default parameter used by the package)</w:t>
+        <w:t>ull UI: /qf (this is the default parameter used by the package)</w:t>
       </w:r>
     </w:p>
     <w:p>
@@ -2709,15 +2569,7 @@
         <w:ind w:firstLineChars="0"/>
       </w:pPr>
       <w:r>
-        <w:t>Reduced UI: /</w:t>
-      </w:r>
-      <w:proofErr w:type="spellStart"/>
-      <w:r>
-        <w:t>qr</w:t>
-      </w:r>
-      <w:proofErr w:type="spellEnd"/>
-      <w:r>
-        <w:t xml:space="preserve"> (the user interface dose not show any wizard dialogs)</w:t>
+        <w:t>Reduced UI: /qr (the user interface dose not show any wizard dialogs)</w:t>
       </w:r>
     </w:p>
     <w:p>
@@ -2730,15 +2582,7 @@
         <w:ind w:firstLineChars="0"/>
       </w:pPr>
       <w:r>
-        <w:t>Basic UI: /</w:t>
-      </w:r>
-      <w:proofErr w:type="spellStart"/>
-      <w:r>
-        <w:t>qb</w:t>
-      </w:r>
-      <w:proofErr w:type="spellEnd"/>
-      <w:r>
-        <w:t>, /passive (only a progress bar will be shown during the installation)</w:t>
+        <w:t>Basic UI: /qb, /passive (only a progress bar will be shown during the installation)</w:t>
       </w:r>
     </w:p>
     <w:p>
@@ -2751,15 +2595,7 @@
         <w:ind w:firstLineChars="0"/>
       </w:pPr>
       <w:r>
-        <w:t>No UI: /</w:t>
-      </w:r>
-      <w:proofErr w:type="spellStart"/>
-      <w:r>
-        <w:t>qn</w:t>
-      </w:r>
-      <w:proofErr w:type="spellEnd"/>
-      <w:r>
-        <w:t>, /quiet (no UI will be showed during the installation)</w:t>
+        <w:t>No UI: /qn, /quiet (no UI will be showed during the installation)</w:t>
       </w:r>
     </w:p>
     <w:p>
@@ -2894,11 +2730,9 @@
       <w:r>
         <w:t xml:space="preserve">a </w:t>
       </w:r>
-      <w:proofErr w:type="spellStart"/>
       <w:r>
         <w:t>msi</w:t>
       </w:r>
-      <w:proofErr w:type="spellEnd"/>
       <w:r>
         <w:t xml:space="preserve"> installer</w:t>
       </w:r>
@@ -2939,16 +2773,11 @@
         <w:t xml:space="preserve">. </w:t>
       </w:r>
       <w:r>
-        <w:t xml:space="preserve">Use the </w:t>
-      </w:r>
-      <w:proofErr w:type="spellStart"/>
-      <w:r>
-        <w:t>m</w:t>
+        <w:t>Use the m</w:t>
       </w:r>
       <w:r>
         <w:t>si</w:t>
       </w:r>
-      <w:proofErr w:type="spellEnd"/>
       <w:r>
         <w:t xml:space="preserve"> installer if you have</w:t>
       </w:r>
@@ -3026,15 +2855,7 @@
         <w:t>on your Horizon agent machine.</w:t>
       </w:r>
       <w:r>
-        <w:t xml:space="preserve"> In this way, the </w:t>
-      </w:r>
-      <w:proofErr w:type="spellStart"/>
-      <w:r>
-        <w:t>AutoLaunch</w:t>
-      </w:r>
-      <w:proofErr w:type="spellEnd"/>
-      <w:r>
-        <w:t xml:space="preserve"> registries and functions will </w:t>
+        <w:t xml:space="preserve"> In this way, the AutoLaunch registries and functions will </w:t>
       </w:r>
       <w:r>
         <w:t xml:space="preserve">not </w:t>
@@ -3258,7 +3079,6 @@
         </w:rPr>
         <w:t>Program Files\</w:t>
       </w:r>
-      <w:proofErr w:type="spellStart"/>
       <w:r>
         <w:rPr>
           <w:b/>
@@ -3266,7 +3086,6 @@
         </w:rPr>
         <w:t>HorizonPeripheralsAgent</w:t>
       </w:r>
-      <w:proofErr w:type="spellEnd"/>
       <w:r>
         <w:rPr>
           <w:b/>
@@ -3363,15 +3182,7 @@
         <w:t xml:space="preserve"> </w:t>
       </w:r>
       <w:r>
-        <w:t xml:space="preserve">of the </w:t>
-      </w:r>
-      <w:proofErr w:type="spellStart"/>
-      <w:r>
-        <w:t>msi</w:t>
-      </w:r>
-      <w:proofErr w:type="spellEnd"/>
-      <w:r>
-        <w:t xml:space="preserve"> installer </w:t>
+        <w:t xml:space="preserve">of the msi installer </w:t>
       </w:r>
       <w:r>
         <w:t>–</w:t>
@@ -3382,16 +3193,11 @@
       <w:r>
         <w:t xml:space="preserve">and </w:t>
       </w:r>
-      <w:proofErr w:type="spellStart"/>
       <w:r>
         <w:t>a</w:t>
       </w:r>
       <w:r>
-        <w:t>utolaunch</w:t>
-      </w:r>
-      <w:proofErr w:type="spellEnd"/>
-      <w:r>
-        <w:t>.</w:t>
+        <w:t>utolaunch.</w:t>
       </w:r>
       <w:r>
         <w:t xml:space="preserve"> </w:t>
@@ -3440,7 +3246,6 @@
         </w:numPr>
         <w:ind w:left="709" w:firstLineChars="0"/>
       </w:pPr>
-      <w:proofErr w:type="spellStart"/>
       <w:r>
         <w:rPr>
           <w:rFonts w:hint="eastAsia"/>
@@ -3448,11 +3253,7 @@
         <w:t>A</w:t>
       </w:r>
       <w:r>
-        <w:t>utolaunch</w:t>
-      </w:r>
-      <w:proofErr w:type="spellEnd"/>
-      <w:r>
-        <w:t xml:space="preserve"> </w:t>
+        <w:t xml:space="preserve">utolaunch </w:t>
       </w:r>
       <w:r>
         <w:t>feature</w:t>
@@ -3521,29 +3322,7 @@
           <w:i/>
           <w:iCs/>
         </w:rPr>
-        <w:t>HKLM\\Software\\VMware, Inc.\\VMware VDM\\</w:t>
-      </w:r>
-      <w:proofErr w:type="spellStart"/>
-      <w:r>
-        <w:rPr>
-          <w:rStyle w:val="Strong"/>
-          <w:b w:val="0"/>
-          <w:bCs w:val="0"/>
-          <w:i/>
-          <w:iCs/>
-        </w:rPr>
-        <w:t>UnityShell</w:t>
-      </w:r>
-      <w:proofErr w:type="spellEnd"/>
-      <w:r>
-        <w:rPr>
-          <w:rStyle w:val="Strong"/>
-          <w:b w:val="0"/>
-          <w:bCs w:val="0"/>
-          <w:i/>
-          <w:iCs/>
-        </w:rPr>
-        <w:t>\\Run</w:t>
+        <w:t>HKLM\\Software\\VMware, Inc.\\VMware VDM\\UnityShell\\Run</w:t>
       </w:r>
       <w:r>
         <w:rPr>
@@ -3777,7 +3556,6 @@
         <w:pStyle w:val="Heading1"/>
       </w:pPr>
       <w:bookmarkStart w:id="10" w:name="_Toc48136380"/>
-      <w:proofErr w:type="spellStart"/>
       <w:r>
         <w:rPr>
           <w:rFonts w:hint="eastAsia"/>
@@ -3785,7 +3563,6 @@
         <w:lastRenderedPageBreak/>
         <w:t>HorizonPeripheralsClient</w:t>
       </w:r>
-      <w:proofErr w:type="spellEnd"/>
       <w:r>
         <w:t xml:space="preserve"> Install Guide</w:t>
       </w:r>
@@ -3795,13 +3572,8 @@
       <w:pPr>
         <w:pStyle w:val="Heading2"/>
       </w:pPr>
-      <w:proofErr w:type="spellStart"/>
-      <w:r>
-        <w:t>Cmdline</w:t>
-      </w:r>
-      <w:proofErr w:type="spellEnd"/>
-      <w:r>
-        <w:t xml:space="preserve"> </w:t>
+      <w:r>
+        <w:t xml:space="preserve">Cmdline </w:t>
       </w:r>
       <w:r>
         <w:t>Installation</w:t>
@@ -3819,7 +3591,6 @@
       </w:r>
     </w:p>
     <w:p>
-      <w:proofErr w:type="spellStart"/>
       <w:r>
         <w:rPr>
           <w:rFonts w:ascii="Segoe UI" w:hAnsi="Segoe UI" w:cs="Segoe UI"/>
@@ -3827,38 +3598,7 @@
           <w:szCs w:val="21"/>
           <w:shd w:val="clear" w:color="auto" w:fill="FFFFFF"/>
         </w:rPr>
-        <w:t>msiexec</w:t>
-      </w:r>
-      <w:proofErr w:type="spellEnd"/>
-      <w:r>
-        <w:rPr>
-          <w:rFonts w:ascii="Segoe UI" w:hAnsi="Segoe UI" w:cs="Segoe UI"/>
-          <w:color w:val="172B4D"/>
-          <w:szCs w:val="21"/>
-          <w:shd w:val="clear" w:color="auto" w:fill="FFFFFF"/>
-        </w:rPr>
-        <w:t xml:space="preserve"> /</w:t>
-      </w:r>
-      <w:proofErr w:type="spellStart"/>
-      <w:proofErr w:type="gramStart"/>
-      <w:r>
-        <w:rPr>
-          <w:rFonts w:ascii="Segoe UI" w:hAnsi="Segoe UI" w:cs="Segoe UI"/>
-          <w:color w:val="172B4D"/>
-          <w:szCs w:val="21"/>
-          <w:shd w:val="clear" w:color="auto" w:fill="FFFFFF"/>
-        </w:rPr>
-        <w:t>i</w:t>
-      </w:r>
-      <w:proofErr w:type="spellEnd"/>
-      <w:r>
-        <w:rPr>
-          <w:rFonts w:ascii="Segoe UI" w:hAnsi="Segoe UI" w:cs="Segoe UI"/>
-          <w:color w:val="172B4D"/>
-          <w:szCs w:val="21"/>
-          <w:shd w:val="clear" w:color="auto" w:fill="FFFFFF"/>
-        </w:rPr>
-        <w:t xml:space="preserve">  </w:t>
+        <w:t xml:space="preserve">msiexec /i  </w:t>
       </w:r>
       <w:r>
         <w:rPr>
@@ -3870,7 +3610,6 @@
         </w:rPr>
         <w:t>C:/YourMsiLocation</w:t>
       </w:r>
-      <w:proofErr w:type="gramEnd"/>
       <w:r>
         <w:rPr>
           <w:rFonts w:ascii="Segoe UI" w:hAnsi="Segoe UI" w:cs="Segoe UI"/>
@@ -3878,27 +3617,7 @@
           <w:szCs w:val="21"/>
           <w:shd w:val="clear" w:color="auto" w:fill="FFFFFF"/>
         </w:rPr>
-        <w:t>  /quiet /</w:t>
-      </w:r>
-      <w:proofErr w:type="spellStart"/>
-      <w:r>
-        <w:rPr>
-          <w:rFonts w:ascii="Segoe UI" w:hAnsi="Segoe UI" w:cs="Segoe UI"/>
-          <w:color w:val="172B4D"/>
-          <w:szCs w:val="21"/>
-          <w:shd w:val="clear" w:color="auto" w:fill="FFFFFF"/>
-        </w:rPr>
-        <w:t>qn</w:t>
-      </w:r>
-      <w:proofErr w:type="spellEnd"/>
-      <w:r>
-        <w:rPr>
-          <w:rFonts w:ascii="Segoe UI" w:hAnsi="Segoe UI" w:cs="Segoe UI"/>
-          <w:color w:val="172B4D"/>
-          <w:szCs w:val="21"/>
-          <w:shd w:val="clear" w:color="auto" w:fill="FFFFFF"/>
-        </w:rPr>
-        <w:t xml:space="preserve"> APPDIR="</w:t>
+        <w:t>  /quiet /qn APPDIR="</w:t>
       </w:r>
       <w:r>
         <w:rPr>
@@ -3908,80 +3627,66 @@
           <w:szCs w:val="21"/>
           <w:shd w:val="clear" w:color="auto" w:fill="FFFFFF"/>
         </w:rPr>
-        <w:t>C:/Program Files/</w:t>
-      </w:r>
-      <w:proofErr w:type="spellStart"/>
-      <w:r>
-        <w:rPr>
-          <w:rStyle w:val="Strong"/>
+        <w:t>C:/Program Files/HorizonPeripheralsClient</w:t>
+      </w:r>
+      <w:r>
+        <w:rPr>
           <w:rFonts w:ascii="Segoe UI" w:hAnsi="Segoe UI" w:cs="Segoe UI"/>
           <w:color w:val="172B4D"/>
           <w:szCs w:val="21"/>
           <w:shd w:val="clear" w:color="auto" w:fill="FFFFFF"/>
         </w:rPr>
+        <w:t>"</w:t>
+      </w:r>
+    </w:p>
+    <w:p>
+      <w:pPr>
+        <w:pStyle w:val="Heading2"/>
+      </w:pPr>
+      <w:r>
+        <w:t xml:space="preserve">Normal </w:t>
+      </w:r>
+      <w:r>
+        <w:t>Installation</w:t>
+      </w:r>
+    </w:p>
+    <w:p>
+      <w:commentRangeStart w:id="11"/>
+      <w:r>
         <w:t>HorizonPeripheralsClient</w:t>
       </w:r>
-      <w:proofErr w:type="spellEnd"/>
-      <w:r>
-        <w:rPr>
-          <w:rFonts w:ascii="Segoe UI" w:hAnsi="Segoe UI" w:cs="Segoe UI"/>
-          <w:color w:val="172B4D"/>
-          <w:szCs w:val="21"/>
-          <w:shd w:val="clear" w:color="auto" w:fill="FFFFFF"/>
-        </w:rPr>
-        <w:t>"</w:t>
-      </w:r>
-    </w:p>
-    <w:p>
-      <w:pPr>
-        <w:pStyle w:val="Heading2"/>
-      </w:pPr>
-      <w:r>
-        <w:t xml:space="preserve">Normal </w:t>
-      </w:r>
-      <w:r>
-        <w:t>Installation</w:t>
-      </w:r>
-    </w:p>
-    <w:p>
-      <w:commentRangeStart w:id="11"/>
+      <w:r>
+        <w:t>.msi</w:t>
+      </w:r>
+      <w:r>
+        <w:t xml:space="preserve"> </w:t>
+      </w:r>
+      <w:r>
+        <w:t>is the installer to be run on your Horizon client machine.</w:t>
+      </w:r>
+      <w:r>
+        <w:t xml:space="preserve"> It require</w:t>
+      </w:r>
+      <w:r>
+        <w:t>s</w:t>
+      </w:r>
+      <w:r>
+        <w:t xml:space="preserve"> the administrator privilege to </w:t>
+      </w:r>
+      <w:r>
+        <w:t>run</w:t>
+      </w:r>
+      <w:r>
+        <w:t>.</w:t>
+      </w:r>
+    </w:p>
+    <w:p>
+      <w:r>
+        <w:t xml:space="preserve">You can choose the installation directory for </w:t>
+      </w:r>
       <w:r>
         <w:t>HorizonPeripheralsClient</w:t>
       </w:r>
-      <w:r>
-        <w:t>.msi</w:t>
-      </w:r>
-      <w:r>
-        <w:t xml:space="preserve"> </w:t>
-      </w:r>
-      <w:r>
-        <w:t>is the installer to be run on your Horizon client machine.</w:t>
-      </w:r>
-      <w:r>
-        <w:t xml:space="preserve"> It require</w:t>
-      </w:r>
-      <w:r>
-        <w:t>s</w:t>
-      </w:r>
-      <w:r>
-        <w:t xml:space="preserve"> the administrator privilege to </w:t>
-      </w:r>
-      <w:r>
-        <w:t>run</w:t>
-      </w:r>
-      <w:r>
-        <w:t>.</w:t>
-      </w:r>
-    </w:p>
-    <w:p>
-      <w:r>
-        <w:t xml:space="preserve">You can choose the installation directory for </w:t>
-      </w:r>
-      <w:proofErr w:type="spellStart"/>
-      <w:r>
-        <w:t>HorizonPeripheralsClient</w:t>
-      </w:r>
-      <w:proofErr w:type="spellEnd"/>
       <w:r>
         <w:t xml:space="preserve">. </w:t>
       </w:r>
@@ -4008,7 +3713,6 @@
         </w:rPr>
         <w:t>Program Files\</w:t>
       </w:r>
-      <w:proofErr w:type="spellStart"/>
       <w:r>
         <w:rPr>
           <w:b/>
@@ -4016,7 +3720,6 @@
         </w:rPr>
         <w:t>HorizonPeripheralsClient</w:t>
       </w:r>
-      <w:proofErr w:type="spellEnd"/>
       <w:r>
         <w:rPr>
           <w:b/>
@@ -4116,19 +3819,15 @@
       <w:r>
         <w:t xml:space="preserve">Go to the Uninstall a program entry in Control Panel. Uninstall the </w:t>
       </w:r>
-      <w:proofErr w:type="spellStart"/>
       <w:r>
         <w:t>HorizonPeripheralsClient</w:t>
       </w:r>
-      <w:proofErr w:type="spellEnd"/>
       <w:r>
         <w:t xml:space="preserve"> and </w:t>
       </w:r>
-      <w:proofErr w:type="spellStart"/>
       <w:r>
         <w:t>HorizonPeripheralsAgent</w:t>
       </w:r>
-      <w:proofErr w:type="spellEnd"/>
       <w:r>
         <w:t xml:space="preserve"> program</w:t>
       </w:r>
@@ -4330,13 +4029,8 @@
         <w:t xml:space="preserve">signed </w:t>
       </w:r>
       <w:r>
-        <w:t xml:space="preserve">by a VMware internal </w:t>
-      </w:r>
-      <w:proofErr w:type="spellStart"/>
-      <w:r>
-        <w:t>rootCA</w:t>
-      </w:r>
-      <w:proofErr w:type="spellEnd"/>
+        <w:t>by a VMware internal rootCA</w:t>
+      </w:r>
       <w:r>
         <w:t xml:space="preserve"> </w:t>
       </w:r>
@@ -4358,11 +4052,9 @@
       <w:r>
         <w:t xml:space="preserve">communication between </w:t>
       </w:r>
-      <w:proofErr w:type="spellStart"/>
       <w:r>
         <w:t>HorizonPeripheralsAgent</w:t>
       </w:r>
-      <w:proofErr w:type="spellEnd"/>
       <w:r>
         <w:t xml:space="preserve"> and </w:t>
       </w:r>
@@ -4401,23 +4093,7 @@
         <w:t>another</w:t>
       </w:r>
       <w:r>
-        <w:t xml:space="preserve"> well-known </w:t>
-      </w:r>
-      <w:proofErr w:type="spellStart"/>
-      <w:r>
-        <w:t>rootCA</w:t>
-      </w:r>
-      <w:proofErr w:type="spellEnd"/>
-      <w:r>
-        <w:t xml:space="preserve"> instead of the VMware </w:t>
-      </w:r>
-      <w:proofErr w:type="spellStart"/>
-      <w:r>
-        <w:t>rootCA</w:t>
-      </w:r>
-      <w:proofErr w:type="spellEnd"/>
-      <w:r>
-        <w:t>, please follow the steps below manually.</w:t>
+        <w:t xml:space="preserve"> well-known rootCA instead of the VMware rootCA, please follow the steps below manually.</w:t>
       </w:r>
     </w:p>
     <w:p>
@@ -4430,39 +4106,7 @@
         <w:ind w:firstLineChars="0"/>
       </w:pPr>
       <w:r>
-        <w:t xml:space="preserve">Apply for a valid cert from a well-known </w:t>
-      </w:r>
-      <w:proofErr w:type="spellStart"/>
-      <w:r>
-        <w:t>rootCA</w:t>
-      </w:r>
-      <w:proofErr w:type="spellEnd"/>
-      <w:r>
-        <w:t>. Get the private key (&lt;</w:t>
-      </w:r>
-      <w:proofErr w:type="spellStart"/>
-      <w:r>
-        <w:t>fqdn</w:t>
-      </w:r>
-      <w:proofErr w:type="spellEnd"/>
-      <w:r>
-        <w:t>&gt;.key) and cert file (&lt;</w:t>
-      </w:r>
-      <w:proofErr w:type="spellStart"/>
-      <w:r>
-        <w:t>fqdn</w:t>
-      </w:r>
-      <w:proofErr w:type="spellEnd"/>
-      <w:r>
-        <w:t>&gt;.</w:t>
-      </w:r>
-      <w:proofErr w:type="spellStart"/>
-      <w:r>
-        <w:t>crt</w:t>
-      </w:r>
-      <w:proofErr w:type="spellEnd"/>
-      <w:r>
-        <w:t>) ready.</w:t>
+        <w:t>Apply for a valid cert from a well-known rootCA. Get the private key (&lt;fqdn&gt;.key) and cert file (&lt;fqdn&gt;.crt) ready.</w:t>
       </w:r>
     </w:p>
     <w:p>
@@ -4484,90 +4128,10 @@
         <w:t xml:space="preserve"> server, copy the key and cert files to </w:t>
       </w:r>
       <w:r>
-        <w:t>/</w:t>
-      </w:r>
-      <w:proofErr w:type="spellStart"/>
-      <w:r>
-        <w:t>etc</w:t>
-      </w:r>
-      <w:proofErr w:type="spellEnd"/>
-      <w:r>
-        <w:t>/</w:t>
-      </w:r>
-      <w:proofErr w:type="spellStart"/>
-      <w:r>
-        <w:t>nginx</w:t>
-      </w:r>
-      <w:proofErr w:type="spellEnd"/>
-      <w:r>
-        <w:t>/</w:t>
-      </w:r>
-      <w:r>
-        <w:t xml:space="preserve"> folder. Edit the /</w:t>
-      </w:r>
-      <w:proofErr w:type="spellStart"/>
-      <w:r>
-        <w:t>etc</w:t>
-      </w:r>
-      <w:proofErr w:type="spellEnd"/>
-      <w:r>
-        <w:t>/</w:t>
-      </w:r>
-      <w:proofErr w:type="spellStart"/>
-      <w:r>
-        <w:t>nginx</w:t>
-      </w:r>
-      <w:proofErr w:type="spellEnd"/>
-      <w:r>
-        <w:t>/</w:t>
-      </w:r>
-      <w:proofErr w:type="spellStart"/>
-      <w:r>
-        <w:t>nginx.conf</w:t>
-      </w:r>
-      <w:proofErr w:type="spellEnd"/>
-      <w:r>
-        <w:t xml:space="preserve"> to replace the </w:t>
-      </w:r>
-      <w:proofErr w:type="spellStart"/>
-      <w:r>
-        <w:t>ssl_certificate</w:t>
-      </w:r>
-      <w:proofErr w:type="spellEnd"/>
-      <w:r>
-        <w:t xml:space="preserve"> and </w:t>
-      </w:r>
-      <w:proofErr w:type="spellStart"/>
-      <w:r>
-        <w:t>ssl_certificate_key</w:t>
-      </w:r>
-      <w:proofErr w:type="spellEnd"/>
-      <w:r>
-        <w:t xml:space="preserve"> options with &lt;</w:t>
-      </w:r>
-      <w:proofErr w:type="spellStart"/>
-      <w:r>
-        <w:t>fqdn</w:t>
-      </w:r>
-      <w:proofErr w:type="spellEnd"/>
-      <w:r>
-        <w:t>&gt;.</w:t>
-      </w:r>
-      <w:proofErr w:type="spellStart"/>
-      <w:r>
-        <w:t>crt</w:t>
-      </w:r>
-      <w:proofErr w:type="spellEnd"/>
-      <w:r>
-        <w:t xml:space="preserve"> and &lt;</w:t>
-      </w:r>
-      <w:proofErr w:type="spellStart"/>
-      <w:r>
-        <w:t>fqdn</w:t>
-      </w:r>
-      <w:proofErr w:type="spellEnd"/>
-      <w:r>
-        <w:t xml:space="preserve">&gt;.key. Reboot the web </w:t>
+        <w:t>/etc/nginx/</w:t>
+      </w:r>
+      <w:r>
+        <w:t xml:space="preserve"> folder. Edit the /etc/nginx/nginx.conf to replace the ssl_certificate and ssl_certificate_key options with &lt;fqdn&gt;.crt and &lt;fqdn&gt;.key. Reboot the web </w:t>
       </w:r>
       <w:r>
         <w:t>OVA</w:t>
@@ -4586,29 +4150,11 @@
         <w:ind w:firstLineChars="0"/>
       </w:pPr>
       <w:r>
-        <w:t xml:space="preserve">Get the public certificate of the well-known </w:t>
-      </w:r>
-      <w:proofErr w:type="spellStart"/>
-      <w:r>
-        <w:t>rootCA</w:t>
-      </w:r>
-      <w:proofErr w:type="spellEnd"/>
-      <w:r>
-        <w:t xml:space="preserve"> (</w:t>
-      </w:r>
-      <w:proofErr w:type="spellStart"/>
-      <w:r>
-        <w:t>rootca.pem</w:t>
-      </w:r>
-      <w:proofErr w:type="spellEnd"/>
-      <w:r>
-        <w:t xml:space="preserve">). Copy it to the </w:t>
-      </w:r>
-      <w:proofErr w:type="spellStart"/>
+        <w:t xml:space="preserve">Get the public certificate of the well-known rootCA (rootca.pem). Copy it to the </w:t>
+      </w:r>
       <w:r>
         <w:t>HorizonPeripheralsAgent</w:t>
       </w:r>
-      <w:proofErr w:type="spellEnd"/>
       <w:r>
         <w:t xml:space="preserve"> install directory on Horizon agent machine.</w:t>
       </w:r>

</xml_diff>

<commit_message>
Add the default pwd for web admin in Document.
</commit_message>
<xml_diff>
--- a/documents/Peripherals_Intelligence_InstallationGuide.docx
+++ b/documents/Peripherals_Intelligence_InstallationGuide.docx
@@ -2091,9 +2091,31 @@
     </w:p>
     <w:p>
       <w:pPr>
+        <w:pStyle w:val="ListParagraph"/>
+        <w:numPr>
+          <w:ilvl w:val="0"/>
+          <w:numId w:val="2"/>
+        </w:numPr>
         <w:tabs>
           <w:tab w:val="left" w:pos="3120"/>
         </w:tabs>
+        <w:ind w:firstLineChars="0"/>
+      </w:pPr>
+      <w:r>
+        <w:rPr>
+          <w:rFonts w:hint="eastAsia"/>
+        </w:rPr>
+        <w:t>The</w:t>
+      </w:r>
+      <w:r>
+        <w:t xml:space="preserve"> web OVA root default password is vmwareca$hc0w. You may use it to login the VM console to do some configurations.</w:t>
+      </w:r>
+    </w:p>
+    <w:p>
+      <w:pPr>
+        <w:tabs>
+          <w:tab w:val="left" w:pos="3120"/>
+        </w:tabs>
       </w:pPr>
     </w:p>
     <w:p>
@@ -2102,7 +2124,6 @@
       </w:pPr>
       <w:bookmarkStart w:id="5" w:name="_Toc48136376"/>
       <w:r>
-        <w:lastRenderedPageBreak/>
         <w:t xml:space="preserve">After </w:t>
       </w:r>
       <w:r>

</xml_diff>

<commit_message>
Update the doc for IE browser limitations.
</commit_message>
<xml_diff>
--- a/documents/Peripherals_Intelligence_InstallationGuide.docx
+++ b/documents/Peripherals_Intelligence_InstallationGuide.docx
@@ -927,6 +927,9 @@
     <w:p>
       <w:pPr>
         <w:pStyle w:val="Heading2"/>
+        <w:rPr>
+          <w:rFonts w:hint="eastAsia"/>
+        </w:rPr>
       </w:pPr>
       <w:bookmarkStart w:id="1" w:name="_Toc48136372"/>
       <w:r>
@@ -934,7 +937,6 @@
       </w:r>
       <w:bookmarkEnd w:id="1"/>
     </w:p>
-    <w:p/>
     <w:p>
       <w:r>
         <w:rPr>
@@ -943,10 +945,25 @@
         <w:t>W</w:t>
       </w:r>
       <w:r>
-        <w:t xml:space="preserve">e only support Horizon Windows client and Windows agent for device diagnosis in current </w:t>
-      </w:r>
-      <w:r>
-        <w:t>release</w:t>
+        <w:t xml:space="preserve">e </w:t>
+      </w:r>
+      <w:r>
+        <w:t xml:space="preserve">now </w:t>
+      </w:r>
+      <w:r>
+        <w:t xml:space="preserve">only support Horizon </w:t>
+      </w:r>
+      <w:r>
+        <w:t>w</w:t>
+      </w:r>
+      <w:r>
+        <w:t xml:space="preserve">indows client and </w:t>
+      </w:r>
+      <w:r>
+        <w:t>w</w:t>
+      </w:r>
+      <w:r>
+        <w:t>indows agent for device diagnosis</w:t>
       </w:r>
       <w:r>
         <w:t>.</w:t>
@@ -1002,7 +1019,10 @@
         <w:t xml:space="preserve">64bits </w:t>
       </w:r>
       <w:r>
-        <w:t>Window</w:t>
+        <w:t>w</w:t>
+      </w:r>
+      <w:r>
+        <w:t>indow</w:t>
       </w:r>
       <w:r>
         <w:t>s OS</w:t>
@@ -1041,7 +1061,42 @@
         <w:t xml:space="preserve"> and later</w:t>
       </w:r>
       <w:r>
-        <w:t>. Prerequisite: PowerShell version 3.0 or above.</w:t>
+        <w:t xml:space="preserve">. PowerShell </w:t>
+      </w:r>
+      <w:r>
+        <w:t xml:space="preserve">- </w:t>
+      </w:r>
+      <w:r>
+        <w:t>version 3.0 or above</w:t>
+      </w:r>
+      <w:r>
+        <w:t xml:space="preserve"> </w:t>
+      </w:r>
+      <w:r>
+        <w:rPr>
+          <w:rFonts w:hint="eastAsia"/>
+        </w:rPr>
+        <w:t>must</w:t>
+      </w:r>
+      <w:r>
+        <w:t xml:space="preserve"> be installed on client and agent sides.</w:t>
+      </w:r>
+    </w:p>
+    <w:p>
+      <w:r>
+        <w:rPr>
+          <w:rFonts w:hint="eastAsia"/>
+        </w:rPr>
+        <w:t>B</w:t>
+      </w:r>
+      <w:r>
+        <w:t xml:space="preserve">rowser </w:t>
+      </w:r>
+      <w:r>
+        <w:t>-</w:t>
+      </w:r>
+      <w:r>
+        <w:t xml:space="preserve"> Firefox, Chrome, Edge (IE is not supported)</w:t>
       </w:r>
     </w:p>
     <w:p>

</xml_diff>